<commit_message>
The architecture intro doc updated with stakeholders and concerns
</commit_message>
<xml_diff>
--- a/docs/Architecture/Software Architecture_intro_PMP.docx
+++ b/docs/Architecture/Software Architecture_intro_PMP.docx
@@ -26,7 +26,6 @@
     </w:p>
     <w:p>
       <w:pPr>
-        <w:jc w:val="center"/>
         <w:rPr>
           <w:b/>
           <w:bCs/>
@@ -35,9 +34,20 @@
           <w:lang w:val="en-US"/>
         </w:rPr>
       </w:pPr>
-    </w:p>
-    <w:p>
-      <w:pPr>
+      <w:r>
+        <w:rPr>
+          <w:b/>
+          <w:bCs/>
+          <w:sz w:val="28"/>
+          <w:szCs w:val="28"/>
+          <w:lang w:val="en-US"/>
+        </w:rPr>
+        <w:t>Introduction:</w:t>
+      </w:r>
+    </w:p>
+    <w:p>
+      <w:pPr>
+        <w:jc w:val="both"/>
         <w:rPr>
           <w:lang w:val="en-US"/>
         </w:rPr>
@@ -88,35 +98,45 @@
         <w:rPr>
           <w:lang w:val="en-US"/>
         </w:rPr>
-        <w:t>. The Architecture Description is a document or a set of documents containing information about System Environment, Stakeholders, their concerns and the architecture model addressing their view points.</w:t>
-      </w:r>
-    </w:p>
-    <w:p>
-      <w:pPr>
-        <w:rPr>
-          <w:lang w:val="en-US"/>
-        </w:rPr>
-      </w:pPr>
-    </w:p>
-    <w:p>
-      <w:pPr>
-        <w:rPr>
-          <w:lang w:val="en-US"/>
-        </w:rPr>
-      </w:pPr>
-      <w:r>
-        <w:rPr>
-          <w:lang w:val="en-US"/>
-        </w:rPr>
-        <w:t>The architecture description could be broken down (top-down) into several smaller blocks and the smaller blocks are individually realized and then integrated.</w:t>
-      </w:r>
-    </w:p>
-    <w:p>
-      <w:pPr>
-        <w:rPr>
-          <w:lang w:val="en-US"/>
-        </w:rPr>
-      </w:pPr>
+        <w:t>. The Architecture Description is a document or a set of documents containing information about</w:t>
+      </w:r>
+      <w:r>
+        <w:rPr>
+          <w:lang w:val="en-US"/>
+        </w:rPr>
+        <w:t xml:space="preserve"> the</w:t>
+      </w:r>
+      <w:r>
+        <w:rPr>
+          <w:lang w:val="en-US"/>
+        </w:rPr>
+        <w:t xml:space="preserve"> System Environment, Stakeholders, their concerns and the architecture model addressing their view points.</w:t>
+      </w:r>
+    </w:p>
+    <w:p>
+      <w:pPr>
+        <w:rPr>
+          <w:lang w:val="en-US"/>
+        </w:rPr>
+      </w:pPr>
+      <w:r>
+        <w:rPr>
+          <w:lang w:val="en-US"/>
+        </w:rPr>
+        <w:t>The architecture description could be broken down (top-down) into several smaller blocks and the smaller blocks are individually realized and then integrated</w:t>
+      </w:r>
+      <w:r>
+        <w:rPr>
+          <w:lang w:val="en-US"/>
+        </w:rPr>
+        <w:t xml:space="preserve"> as chapters in the Architecture Description document</w:t>
+      </w:r>
+      <w:r>
+        <w:rPr>
+          <w:lang w:val="en-US"/>
+        </w:rPr>
+        <w:t>.</w:t>
+      </w:r>
     </w:p>
     <w:p>
       <w:pPr>
@@ -143,7 +163,7 @@
                     <pic:cNvPicPr/>
                   </pic:nvPicPr>
                   <pic:blipFill>
-                    <a:blip r:embed="rId4">
+                    <a:blip r:embed="rId5">
                       <a:extLst>
                         <a:ext uri="{28A0092B-C50C-407E-A947-70E740481C1C}">
                           <a14:useLocalDpi xmlns:a14="http://schemas.microsoft.com/office/drawing/2010/main" val="0"/>
@@ -215,34 +235,184 @@
     <w:p>
       <w:pPr>
         <w:rPr>
-          <w:lang w:val="en-US"/>
-        </w:rPr>
-      </w:pPr>
-    </w:p>
-    <w:p>
-      <w:pPr>
-        <w:rPr>
-          <w:lang w:val="en-US"/>
-        </w:rPr>
-      </w:pPr>
-      <w:r>
-        <w:rPr>
-          <w:lang w:val="en-US"/>
-        </w:rPr>
-        <w:t xml:space="preserve">System Environment (Level 1): The System Environment contains all the information about the system and the components that interacts with the system. The system environment also contains all the information about the existing system and its capabilities. </w:t>
-      </w:r>
-    </w:p>
-    <w:p>
-      <w:pPr>
-        <w:rPr>
-          <w:lang w:val="en-US"/>
-        </w:rPr>
-      </w:pPr>
-      <w:r>
-        <w:rPr>
-          <w:lang w:val="en-US"/>
-        </w:rPr>
-        <w:t xml:space="preserve">Stakeholders (Level 1-2): There can be 1 or more stakeholders that are interested in the system that is to be designed. </w:t>
+          <w:b/>
+          <w:bCs/>
+          <w:sz w:val="24"/>
+          <w:szCs w:val="24"/>
+          <w:lang w:val="en-US"/>
+        </w:rPr>
+      </w:pPr>
+      <w:r>
+        <w:rPr>
+          <w:b/>
+          <w:bCs/>
+          <w:sz w:val="24"/>
+          <w:szCs w:val="24"/>
+          <w:lang w:val="en-US"/>
+        </w:rPr>
+        <w:t xml:space="preserve">System Environment (Level 1): </w:t>
+      </w:r>
+    </w:p>
+    <w:p>
+      <w:pPr>
+        <w:rPr>
+          <w:lang w:val="en-US"/>
+        </w:rPr>
+      </w:pPr>
+      <w:r>
+        <w:rPr>
+          <w:lang w:val="en-US"/>
+        </w:rPr>
+        <w:t xml:space="preserve">The System Environment contains all the information about the system and the components that interacts with the system. The system environment also contains all the information about the existing system and its capabilities. </w:t>
+      </w:r>
+      <w:r>
+        <w:rPr>
+          <w:lang w:val="en-US"/>
+        </w:rPr>
+        <w:t>Some of the entities considered for environment are:</w:t>
+      </w:r>
+    </w:p>
+    <w:p>
+      <w:pPr>
+        <w:pStyle w:val="ListParagraph"/>
+        <w:numPr>
+          <w:ilvl w:val="0"/>
+          <w:numId w:val="1"/>
+        </w:numPr>
+        <w:rPr>
+          <w:lang w:val="en-US"/>
+        </w:rPr>
+      </w:pPr>
+      <w:r>
+        <w:rPr>
+          <w:lang w:val="en-US"/>
+        </w:rPr>
+        <w:t>Existing System</w:t>
+      </w:r>
+    </w:p>
+    <w:p>
+      <w:pPr>
+        <w:pStyle w:val="ListParagraph"/>
+        <w:numPr>
+          <w:ilvl w:val="0"/>
+          <w:numId w:val="1"/>
+        </w:numPr>
+        <w:rPr>
+          <w:lang w:val="en-US"/>
+        </w:rPr>
+      </w:pPr>
+      <w:r>
+        <w:rPr>
+          <w:lang w:val="en-US"/>
+        </w:rPr>
+        <w:t>Human referee</w:t>
+      </w:r>
+    </w:p>
+    <w:p>
+      <w:pPr>
+        <w:pStyle w:val="ListParagraph"/>
+        <w:numPr>
+          <w:ilvl w:val="0"/>
+          <w:numId w:val="1"/>
+        </w:numPr>
+        <w:rPr>
+          <w:lang w:val="en-US"/>
+        </w:rPr>
+      </w:pPr>
+      <w:r>
+        <w:rPr>
+          <w:lang w:val="en-US"/>
+        </w:rPr>
+        <w:t>Tech United</w:t>
+      </w:r>
+      <w:r>
+        <w:rPr>
+          <w:lang w:val="en-US"/>
+        </w:rPr>
+        <w:t xml:space="preserve"> group</w:t>
+      </w:r>
+    </w:p>
+    <w:p>
+      <w:pPr>
+        <w:pStyle w:val="ListParagraph"/>
+        <w:numPr>
+          <w:ilvl w:val="0"/>
+          <w:numId w:val="1"/>
+        </w:numPr>
+        <w:rPr>
+          <w:lang w:val="en-US"/>
+        </w:rPr>
+      </w:pPr>
+      <w:r>
+        <w:rPr>
+          <w:lang w:val="en-US"/>
+        </w:rPr>
+        <w:t>Turtle</w:t>
+      </w:r>
+      <w:r>
+        <w:rPr>
+          <w:lang w:val="en-US"/>
+        </w:rPr>
+        <w:t xml:space="preserve"> Soccer</w:t>
+      </w:r>
+      <w:r>
+        <w:rPr>
+          <w:lang w:val="en-US"/>
+        </w:rPr>
+        <w:t xml:space="preserve"> Robots</w:t>
+      </w:r>
+      <w:r>
+        <w:rPr>
+          <w:lang w:val="en-US"/>
+        </w:rPr>
+        <w:t xml:space="preserve"> …</w:t>
+      </w:r>
+    </w:p>
+    <w:p>
+      <w:pPr>
+        <w:rPr>
+          <w:b/>
+          <w:bCs/>
+          <w:sz w:val="24"/>
+          <w:szCs w:val="24"/>
+          <w:lang w:val="en-US"/>
+        </w:rPr>
+      </w:pPr>
+      <w:r>
+        <w:rPr>
+          <w:b/>
+          <w:bCs/>
+          <w:sz w:val="24"/>
+          <w:szCs w:val="24"/>
+          <w:lang w:val="en-US"/>
+        </w:rPr>
+        <w:lastRenderedPageBreak/>
+        <w:t xml:space="preserve">Stakeholders (Level 1-2): </w:t>
+      </w:r>
+    </w:p>
+    <w:p>
+      <w:pPr>
+        <w:rPr>
+          <w:lang w:val="en-US"/>
+        </w:rPr>
+      </w:pPr>
+      <w:r>
+        <w:rPr>
+          <w:lang w:val="en-US"/>
+        </w:rPr>
+        <w:t xml:space="preserve">There can be </w:t>
+      </w:r>
+      <w:r>
+        <w:rPr>
+          <w:lang w:val="en-US"/>
+        </w:rPr>
+        <w:t>one</w:t>
+      </w:r>
+      <w:r>
+        <w:rPr>
+          <w:lang w:val="en-US"/>
+        </w:rPr>
+        <w:t xml:space="preserve"> or more stakeholders that are interested in the system that is to be designed. </w:t>
       </w:r>
       <w:r>
         <w:rPr>
@@ -250,9 +420,1006 @@
         </w:rPr>
         <w:t>Identifying key stakeholders is important to design and realize the system.</w:t>
       </w:r>
-    </w:p>
-    <w:p>
-      <w:pPr>
+      <w:r>
+        <w:rPr>
+          <w:lang w:val="en-US"/>
+        </w:rPr>
+        <w:t xml:space="preserve"> </w:t>
+      </w:r>
+    </w:p>
+    <w:p>
+      <w:pPr>
+        <w:keepNext/>
+      </w:pPr>
+      <w:r>
+        <w:rPr>
+          <w:noProof/>
+        </w:rPr>
+        <mc:AlternateContent>
+          <mc:Choice Requires="wps">
+            <w:drawing>
+              <wp:anchor distT="0" distB="0" distL="114300" distR="114300" simplePos="0" relativeHeight="251661312" behindDoc="0" locked="0" layoutInCell="1" allowOverlap="1" wp14:anchorId="67CCA9E7" wp14:editId="64ACE7A1">
+                <wp:simplePos x="0" y="0"/>
+                <wp:positionH relativeFrom="column">
+                  <wp:posOffset>394970</wp:posOffset>
+                </wp:positionH>
+                <wp:positionV relativeFrom="paragraph">
+                  <wp:posOffset>1737995</wp:posOffset>
+                </wp:positionV>
+                <wp:extent cx="5154930" cy="15875"/>
+                <wp:effectExtent l="19050" t="19050" r="26670" b="22225"/>
+                <wp:wrapNone/>
+                <wp:docPr id="4" name="Straight Connector 4"/>
+                <wp:cNvGraphicFramePr/>
+                <a:graphic xmlns:a="http://schemas.openxmlformats.org/drawingml/2006/main">
+                  <a:graphicData uri="http://schemas.microsoft.com/office/word/2010/wordprocessingShape">
+                    <wps:wsp>
+                      <wps:cNvCnPr/>
+                      <wps:spPr>
+                        <a:xfrm flipV="1">
+                          <a:off x="0" y="0"/>
+                          <a:ext cx="5154930" cy="15875"/>
+                        </a:xfrm>
+                        <a:prstGeom prst="line">
+                          <a:avLst/>
+                        </a:prstGeom>
+                        <a:ln w="38100"/>
+                      </wps:spPr>
+                      <wps:style>
+                        <a:lnRef idx="1">
+                          <a:schemeClr val="accent1"/>
+                        </a:lnRef>
+                        <a:fillRef idx="0">
+                          <a:schemeClr val="accent1"/>
+                        </a:fillRef>
+                        <a:effectRef idx="0">
+                          <a:schemeClr val="accent1"/>
+                        </a:effectRef>
+                        <a:fontRef idx="minor">
+                          <a:schemeClr val="tx1"/>
+                        </a:fontRef>
+                      </wps:style>
+                      <wps:bodyPr/>
+                    </wps:wsp>
+                  </a:graphicData>
+                </a:graphic>
+                <wp14:sizeRelH relativeFrom="margin">
+                  <wp14:pctWidth>0</wp14:pctWidth>
+                </wp14:sizeRelH>
+                <wp14:sizeRelV relativeFrom="margin">
+                  <wp14:pctHeight>0</wp14:pctHeight>
+                </wp14:sizeRelV>
+              </wp:anchor>
+            </w:drawing>
+          </mc:Choice>
+          <mc:Fallback>
+            <w:pict>
+              <v:line w14:anchorId="0377CCC5" id="Straight Connector 4" o:spid="_x0000_s1026" style="position:absolute;flip:y;z-index:251661312;visibility:visible;mso-wrap-style:square;mso-width-percent:0;mso-height-percent:0;mso-wrap-distance-left:9pt;mso-wrap-distance-top:0;mso-wrap-distance-right:9pt;mso-wrap-distance-bottom:0;mso-position-horizontal:absolute;mso-position-horizontal-relative:text;mso-position-vertical:absolute;mso-position-vertical-relative:text;mso-width-percent:0;mso-height-percent:0;mso-width-relative:margin;mso-height-relative:margin" from="31.1pt,136.85pt" to="437pt,138.1pt" o:gfxdata="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" strokecolor="#4472c4 [3204]" strokeweight="3pt">
+                <v:stroke joinstyle="miter"/>
+              </v:line>
+            </w:pict>
+          </mc:Fallback>
+        </mc:AlternateContent>
+      </w:r>
+      <w:r>
+        <mc:AlternateContent>
+          <mc:Choice Requires="wps">
+            <w:drawing>
+              <wp:anchor distT="0" distB="0" distL="114300" distR="114300" simplePos="0" relativeHeight="251659264" behindDoc="0" locked="0" layoutInCell="1" allowOverlap="1" wp14:anchorId="5C008D6F" wp14:editId="76A9A1B1">
+                <wp:simplePos x="0" y="0"/>
+                <wp:positionH relativeFrom="column">
+                  <wp:posOffset>3169920</wp:posOffset>
+                </wp:positionH>
+                <wp:positionV relativeFrom="paragraph">
+                  <wp:posOffset>661035</wp:posOffset>
+                </wp:positionV>
+                <wp:extent cx="1414780" cy="715010"/>
+                <wp:effectExtent l="0" t="0" r="0" b="0"/>
+                <wp:wrapNone/>
+                <wp:docPr id="15" name="TextBox 14">
+                  <a:extLst xmlns:a="http://schemas.openxmlformats.org/drawingml/2006/main">
+                    <a:ext uri="{FF2B5EF4-FFF2-40B4-BE49-F238E27FC236}">
+                      <a16:creationId xmlns:a16="http://schemas.microsoft.com/office/drawing/2014/main" id="{32DD1A6B-F6FA-43EF-AD04-613ED7A65AD5}"/>
+                    </a:ext>
+                  </a:extLst>
+                </wp:docPr>
+                <wp:cNvGraphicFramePr/>
+                <a:graphic xmlns:a="http://schemas.openxmlformats.org/drawingml/2006/main">
+                  <a:graphicData uri="http://schemas.microsoft.com/office/word/2010/wordprocessingShape">
+                    <wps:wsp>
+                      <wps:cNvSpPr txBox="1"/>
+                      <wps:spPr>
+                        <a:xfrm>
+                          <a:off x="0" y="0"/>
+                          <a:ext cx="1414780" cy="715010"/>
+                        </a:xfrm>
+                        <a:prstGeom prst="rect">
+                          <a:avLst/>
+                        </a:prstGeom>
+                        <a:noFill/>
+                      </wps:spPr>
+                      <wps:txbx>
+                        <w:txbxContent>
+                          <w:p>
+                            <w:pPr>
+                              <w:spacing w:after="0" w:line="240" w:lineRule="auto"/>
+                              <w:rPr>
+                                <w:rFonts w:asciiTheme="minorHAnsi" w:hAnsi="Calibri"/>
+                                <w:color w:val="000000" w:themeColor="text1"/>
+                                <w:kern w:val="24"/>
+                                <w:sz w:val="27"/>
+                                <w:szCs w:val="27"/>
+                                <w:lang w:val="en-US"/>
+                              </w:rPr>
+                            </w:pPr>
+                            <w:r>
+                              <w:rPr>
+                                <w:rFonts w:asciiTheme="minorHAnsi" w:hAnsi="Calibri"/>
+                                <w:color w:val="000000" w:themeColor="text1"/>
+                                <w:kern w:val="24"/>
+                                <w:sz w:val="27"/>
+                                <w:szCs w:val="27"/>
+                                <w:lang w:val="en-US"/>
+                              </w:rPr>
+                              <w:t>Erjen</w:t>
+                            </w:r>
+                          </w:p>
+                          <w:p>
+                            <w:pPr>
+                              <w:spacing w:after="0" w:line="240" w:lineRule="auto"/>
+                              <w:rPr>
+                                <w:rFonts w:asciiTheme="minorHAnsi" w:hAnsi="Calibri"/>
+                                <w:color w:val="000000" w:themeColor="text1"/>
+                                <w:kern w:val="24"/>
+                                <w:sz w:val="27"/>
+                                <w:szCs w:val="27"/>
+                                <w:lang w:val="en-US"/>
+                              </w:rPr>
+                            </w:pPr>
+                            <w:r>
+                              <w:rPr>
+                                <w:rFonts w:asciiTheme="minorHAnsi" w:hAnsi="Calibri"/>
+                                <w:color w:val="000000" w:themeColor="text1"/>
+                                <w:kern w:val="24"/>
+                                <w:sz w:val="27"/>
+                                <w:szCs w:val="27"/>
+                                <w:lang w:val="en-US"/>
+                              </w:rPr>
+                              <w:t>Rene</w:t>
+                            </w:r>
+                          </w:p>
+                          <w:p>
+                            <w:pPr>
+                              <w:spacing w:after="0" w:line="240" w:lineRule="auto"/>
+                              <w:rPr>
+                                <w:rFonts w:asciiTheme="minorHAnsi" w:hAnsi="Calibri"/>
+                                <w:color w:val="000000" w:themeColor="text1"/>
+                                <w:kern w:val="24"/>
+                                <w:sz w:val="27"/>
+                                <w:szCs w:val="27"/>
+                                <w:lang w:val="en-US"/>
+                              </w:rPr>
+                            </w:pPr>
+                            <w:r>
+                              <w:rPr>
+                                <w:rFonts w:asciiTheme="minorHAnsi" w:hAnsi="Calibri"/>
+                                <w:color w:val="000000" w:themeColor="text1"/>
+                                <w:kern w:val="24"/>
+                                <w:sz w:val="27"/>
+                                <w:szCs w:val="27"/>
+                                <w:lang w:val="en-US"/>
+                              </w:rPr>
+                              <w:t>Design Team(us)</w:t>
+                            </w:r>
+                          </w:p>
+                        </w:txbxContent>
+                      </wps:txbx>
+                      <wps:bodyPr wrap="square" rtlCol="0">
+                        <a:spAutoFit/>
+                      </wps:bodyPr>
+                    </wps:wsp>
+                  </a:graphicData>
+                </a:graphic>
+                <wp14:sizeRelH relativeFrom="margin">
+                  <wp14:pctWidth>0</wp14:pctWidth>
+                </wp14:sizeRelH>
+              </wp:anchor>
+            </w:drawing>
+          </mc:Choice>
+          <mc:Fallback>
+            <w:pict>
+              <v:shapetype w14:anchorId="5C008D6F" id="_x0000_t202" coordsize="21600,21600" o:spt="202" path="m,l,21600r21600,l21600,xe">
+                <v:stroke joinstyle="miter"/>
+                <v:path gradientshapeok="t" o:connecttype="rect"/>
+              </v:shapetype>
+              <v:shape id="TextBox 14" o:spid="_x0000_s1026" type="#_x0000_t202" style="position:absolute;margin-left:249.6pt;margin-top:52.05pt;width:111.4pt;height:56.3pt;z-index:251659264;visibility:visible;mso-wrap-style:square;mso-width-percent:0;mso-wrap-distance-left:9pt;mso-wrap-distance-top:0;mso-wrap-distance-right:9pt;mso-wrap-distance-bottom:0;mso-position-horizontal:absolute;mso-position-horizontal-relative:text;mso-position-vertical:absolute;mso-position-vertical-relative:text;mso-width-percent:0;mso-width-relative:margin;v-text-anchor:top" o:gfxdata="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" filled="f" stroked="f">
+                <v:textbox style="mso-fit-shape-to-text:t">
+                  <w:txbxContent>
+                    <w:p>
+                      <w:pPr>
+                        <w:spacing w:after="0" w:line="240" w:lineRule="auto"/>
+                        <w:rPr>
+                          <w:rFonts w:asciiTheme="minorHAnsi" w:hAnsi="Calibri"/>
+                          <w:color w:val="000000" w:themeColor="text1"/>
+                          <w:kern w:val="24"/>
+                          <w:sz w:val="27"/>
+                          <w:szCs w:val="27"/>
+                          <w:lang w:val="en-US"/>
+                        </w:rPr>
+                      </w:pPr>
+                      <w:r>
+                        <w:rPr>
+                          <w:rFonts w:asciiTheme="minorHAnsi" w:hAnsi="Calibri"/>
+                          <w:color w:val="000000" w:themeColor="text1"/>
+                          <w:kern w:val="24"/>
+                          <w:sz w:val="27"/>
+                          <w:szCs w:val="27"/>
+                          <w:lang w:val="en-US"/>
+                        </w:rPr>
+                        <w:t>Erjen</w:t>
+                      </w:r>
+                    </w:p>
+                    <w:p>
+                      <w:pPr>
+                        <w:spacing w:after="0" w:line="240" w:lineRule="auto"/>
+                        <w:rPr>
+                          <w:rFonts w:asciiTheme="minorHAnsi" w:hAnsi="Calibri"/>
+                          <w:color w:val="000000" w:themeColor="text1"/>
+                          <w:kern w:val="24"/>
+                          <w:sz w:val="27"/>
+                          <w:szCs w:val="27"/>
+                          <w:lang w:val="en-US"/>
+                        </w:rPr>
+                      </w:pPr>
+                      <w:r>
+                        <w:rPr>
+                          <w:rFonts w:asciiTheme="minorHAnsi" w:hAnsi="Calibri"/>
+                          <w:color w:val="000000" w:themeColor="text1"/>
+                          <w:kern w:val="24"/>
+                          <w:sz w:val="27"/>
+                          <w:szCs w:val="27"/>
+                          <w:lang w:val="en-US"/>
+                        </w:rPr>
+                        <w:t>Rene</w:t>
+                      </w:r>
+                    </w:p>
+                    <w:p>
+                      <w:pPr>
+                        <w:spacing w:after="0" w:line="240" w:lineRule="auto"/>
+                        <w:rPr>
+                          <w:rFonts w:asciiTheme="minorHAnsi" w:hAnsi="Calibri"/>
+                          <w:color w:val="000000" w:themeColor="text1"/>
+                          <w:kern w:val="24"/>
+                          <w:sz w:val="27"/>
+                          <w:szCs w:val="27"/>
+                          <w:lang w:val="en-US"/>
+                        </w:rPr>
+                      </w:pPr>
+                      <w:r>
+                        <w:rPr>
+                          <w:rFonts w:asciiTheme="minorHAnsi" w:hAnsi="Calibri"/>
+                          <w:color w:val="000000" w:themeColor="text1"/>
+                          <w:kern w:val="24"/>
+                          <w:sz w:val="27"/>
+                          <w:szCs w:val="27"/>
+                          <w:lang w:val="en-US"/>
+                        </w:rPr>
+                        <w:t>Design Team(us)</w:t>
+                      </w:r>
+                    </w:p>
+                  </w:txbxContent>
+                </v:textbox>
+              </v:shape>
+            </w:pict>
+          </mc:Fallback>
+        </mc:AlternateContent>
+      </w:r>
+      <w:r>
+        <w:rPr>
+          <w:noProof/>
+        </w:rPr>
+        <mc:AlternateContent>
+          <mc:Choice Requires="wps">
+            <w:drawing>
+              <wp:anchor distT="0" distB="0" distL="114300" distR="114300" simplePos="0" relativeHeight="251660288" behindDoc="0" locked="0" layoutInCell="1" allowOverlap="1" wp14:anchorId="669DB821" wp14:editId="22D98609">
+                <wp:simplePos x="0" y="0"/>
+                <wp:positionH relativeFrom="column">
+                  <wp:posOffset>2982954</wp:posOffset>
+                </wp:positionH>
+                <wp:positionV relativeFrom="paragraph">
+                  <wp:posOffset>621996</wp:posOffset>
+                </wp:positionV>
+                <wp:extent cx="10795" cy="2242185"/>
+                <wp:effectExtent l="19050" t="19050" r="27305" b="24765"/>
+                <wp:wrapNone/>
+                <wp:docPr id="3" name="Straight Connector 3"/>
+                <wp:cNvGraphicFramePr/>
+                <a:graphic xmlns:a="http://schemas.openxmlformats.org/drawingml/2006/main">
+                  <a:graphicData uri="http://schemas.microsoft.com/office/word/2010/wordprocessingShape">
+                    <wps:wsp>
+                      <wps:cNvCnPr/>
+                      <wps:spPr>
+                        <a:xfrm>
+                          <a:off x="0" y="0"/>
+                          <a:ext cx="10795" cy="2242185"/>
+                        </a:xfrm>
+                        <a:prstGeom prst="line">
+                          <a:avLst/>
+                        </a:prstGeom>
+                        <a:ln w="38100"/>
+                      </wps:spPr>
+                      <wps:style>
+                        <a:lnRef idx="1">
+                          <a:schemeClr val="accent1"/>
+                        </a:lnRef>
+                        <a:fillRef idx="0">
+                          <a:schemeClr val="accent1"/>
+                        </a:fillRef>
+                        <a:effectRef idx="0">
+                          <a:schemeClr val="accent1"/>
+                        </a:effectRef>
+                        <a:fontRef idx="minor">
+                          <a:schemeClr val="tx1"/>
+                        </a:fontRef>
+                      </wps:style>
+                      <wps:bodyPr/>
+                    </wps:wsp>
+                  </a:graphicData>
+                </a:graphic>
+                <wp14:sizeRelH relativeFrom="margin">
+                  <wp14:pctWidth>0</wp14:pctWidth>
+                </wp14:sizeRelH>
+                <wp14:sizeRelV relativeFrom="margin">
+                  <wp14:pctHeight>0</wp14:pctHeight>
+                </wp14:sizeRelV>
+              </wp:anchor>
+            </w:drawing>
+          </mc:Choice>
+          <mc:Fallback>
+            <w:pict>
+              <v:line w14:anchorId="36FCB208" id="Straight Connector 3" o:spid="_x0000_s1026" style="position:absolute;z-index:251660288;visibility:visible;mso-wrap-style:square;mso-width-percent:0;mso-height-percent:0;mso-wrap-distance-left:9pt;mso-wrap-distance-top:0;mso-wrap-distance-right:9pt;mso-wrap-distance-bottom:0;mso-position-horizontal:absolute;mso-position-horizontal-relative:text;mso-position-vertical:absolute;mso-position-vertical-relative:text;mso-width-percent:0;mso-height-percent:0;mso-width-relative:margin;mso-height-relative:margin" from="234.9pt,49pt" to="235.75pt,225.55pt" o:gfxdata="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" strokecolor="#4472c4 [3204]" strokeweight="3pt">
+                <v:stroke joinstyle="miter"/>
+              </v:line>
+            </w:pict>
+          </mc:Fallback>
+        </mc:AlternateContent>
+      </w:r>
+      <w:r>
+        <w:drawing>
+          <wp:inline distT="0" distB="0" distL="0" distR="0" wp14:anchorId="33A152C8" wp14:editId="7FBE6B60">
+            <wp:extent cx="5760720" cy="3275330"/>
+            <wp:effectExtent l="0" t="0" r="11430" b="1270"/>
+            <wp:docPr id="2" name="Chart 2">
+              <a:extLst xmlns:a="http://schemas.openxmlformats.org/drawingml/2006/main">
+                <a:ext uri="{FF2B5EF4-FFF2-40B4-BE49-F238E27FC236}">
+                  <a16:creationId xmlns:a16="http://schemas.microsoft.com/office/drawing/2014/main" id="{4A954D54-9D23-4636-AC06-98FE05B50E1E}"/>
+                </a:ext>
+              </a:extLst>
+            </wp:docPr>
+            <wp:cNvGraphicFramePr/>
+            <a:graphic xmlns:a="http://schemas.openxmlformats.org/drawingml/2006/main">
+              <a:graphicData uri="http://schemas.openxmlformats.org/drawingml/2006/chart">
+                <c:chart xmlns:c="http://schemas.openxmlformats.org/drawingml/2006/chart" xmlns:r="http://schemas.openxmlformats.org/officeDocument/2006/relationships" r:id="rId6"/>
+              </a:graphicData>
+            </a:graphic>
+          </wp:inline>
+        </w:drawing>
+      </w:r>
+    </w:p>
+    <w:p>
+      <w:pPr>
+        <w:pStyle w:val="Caption"/>
+        <w:rPr>
+          <w:lang w:val="en-US"/>
+        </w:rPr>
+      </w:pPr>
+      <w:r>
+        <w:rPr>
+          <w:lang w:val="en-US"/>
+        </w:rPr>
+        <w:t>Figure 2 The image shows the stakeholder analysis with respect to the power vs interest theory. Erjen, Rene and Human Referee are considered as key stakeholders for this project and their concerns are listed below.</w:t>
+      </w:r>
+    </w:p>
+    <w:p>
+      <w:pPr>
+        <w:rPr>
+          <w:lang w:val="en-US"/>
+        </w:rPr>
+      </w:pPr>
+      <w:r>
+        <w:rPr>
+          <w:lang w:val="en-US"/>
+        </w:rPr>
+        <w:t>The high-power high-interest stakeholders are considered to be important and their concerns are addressed below.</w:t>
+      </w:r>
+    </w:p>
+    <w:p>
+      <w:pPr>
+        <w:rPr>
+          <w:b/>
+          <w:bCs/>
+          <w:sz w:val="24"/>
+          <w:szCs w:val="24"/>
+          <w:lang w:val="en-US"/>
+        </w:rPr>
+      </w:pPr>
+      <w:r>
+        <w:rPr>
+          <w:b/>
+          <w:bCs/>
+          <w:sz w:val="24"/>
+          <w:szCs w:val="24"/>
+          <w:lang w:val="en-US"/>
+        </w:rPr>
+        <w:t xml:space="preserve">Concerns (Level 3): </w:t>
+      </w:r>
+    </w:p>
+    <w:p>
+      <w:pPr>
+        <w:rPr>
+          <w:lang w:val="en-US"/>
+        </w:rPr>
+      </w:pPr>
+      <w:r>
+        <w:rPr>
+          <w:lang w:val="en-US"/>
+        </w:rPr>
+        <w:t>T</w:t>
+      </w:r>
+      <w:r>
+        <w:rPr>
+          <w:lang w:val="en-US"/>
+        </w:rPr>
+        <w:t xml:space="preserve">he stakeholders express one or more concerns that needs to be addressed in the system design. It is important to identify and prioritize the key stakeholders and their concerns and realize these concerns in the design. </w:t>
+      </w:r>
+    </w:p>
+    <w:p>
+      <w:pPr>
+        <w:pStyle w:val="ListParagraph"/>
+        <w:numPr>
+          <w:ilvl w:val="0"/>
+          <w:numId w:val="3"/>
+        </w:numPr>
+        <w:rPr>
+          <w:lang w:val="en-US"/>
+        </w:rPr>
+      </w:pPr>
+      <w:r>
+        <w:rPr>
+          <w:lang w:val="en-US"/>
+        </w:rPr>
+        <w:t>Erjen</w:t>
+      </w:r>
+    </w:p>
+    <w:p>
+      <w:pPr>
+        <w:pStyle w:val="ListParagraph"/>
+        <w:numPr>
+          <w:ilvl w:val="1"/>
+          <w:numId w:val="3"/>
+        </w:numPr>
+        <w:rPr>
+          <w:lang w:val="en-US"/>
+        </w:rPr>
+      </w:pPr>
+      <w:r>
+        <w:rPr>
+          <w:lang w:val="en-US"/>
+        </w:rPr>
+        <w:t xml:space="preserve">To have a </w:t>
+      </w:r>
+      <w:r>
+        <w:rPr>
+          <w:lang w:val="en-US"/>
+        </w:rPr>
+        <w:t>5 mins match</w:t>
+      </w:r>
+      <w:r>
+        <w:rPr>
+          <w:lang w:val="en-US"/>
+        </w:rPr>
+        <w:t xml:space="preserve"> with</w:t>
+      </w:r>
+      <w:r>
+        <w:rPr>
+          <w:lang w:val="en-US"/>
+        </w:rPr>
+        <w:t xml:space="preserve"> 2 vs 2</w:t>
+      </w:r>
+      <w:r>
+        <w:rPr>
+          <w:lang w:val="en-US"/>
+        </w:rPr>
+        <w:t xml:space="preserve"> turtle robots.</w:t>
+      </w:r>
+    </w:p>
+    <w:p>
+      <w:pPr>
+        <w:pStyle w:val="ListParagraph"/>
+        <w:numPr>
+          <w:ilvl w:val="1"/>
+          <w:numId w:val="3"/>
+        </w:numPr>
+        <w:rPr>
+          <w:lang w:val="en-US"/>
+        </w:rPr>
+      </w:pPr>
+      <w:proofErr w:type="spellStart"/>
+      <w:r>
+        <w:rPr>
+          <w:lang w:val="en-US"/>
+        </w:rPr>
+        <w:t>AutoRef</w:t>
+      </w:r>
+      <w:proofErr w:type="spellEnd"/>
+      <w:r>
+        <w:rPr>
+          <w:lang w:val="en-US"/>
+        </w:rPr>
+        <w:t xml:space="preserve"> to get p</w:t>
+      </w:r>
+      <w:r>
+        <w:rPr>
+          <w:lang w:val="en-US"/>
+        </w:rPr>
+        <w:t>ositive feedback from</w:t>
+      </w:r>
+      <w:r>
+        <w:rPr>
+          <w:lang w:val="en-US"/>
+        </w:rPr>
+        <w:t xml:space="preserve"> the</w:t>
+      </w:r>
+      <w:r>
+        <w:rPr>
+          <w:lang w:val="en-US"/>
+        </w:rPr>
+        <w:t xml:space="preserve"> human referee</w:t>
+      </w:r>
+      <w:r>
+        <w:rPr>
+          <w:lang w:val="en-US"/>
+        </w:rPr>
+        <w:t>.</w:t>
+      </w:r>
+    </w:p>
+    <w:p>
+      <w:pPr>
+        <w:pStyle w:val="ListParagraph"/>
+        <w:numPr>
+          <w:ilvl w:val="1"/>
+          <w:numId w:val="3"/>
+        </w:numPr>
+        <w:rPr>
+          <w:lang w:val="en-US"/>
+        </w:rPr>
+      </w:pPr>
+      <w:r>
+        <w:rPr>
+          <w:lang w:val="en-US"/>
+        </w:rPr>
+        <w:t>To l</w:t>
+      </w:r>
+      <w:r>
+        <w:rPr>
+          <w:lang w:val="en-US"/>
+        </w:rPr>
+        <w:t>og and show</w:t>
+      </w:r>
+      <w:r>
+        <w:rPr>
+          <w:lang w:val="en-US"/>
+        </w:rPr>
+        <w:t xml:space="preserve"> the</w:t>
+      </w:r>
+      <w:r>
+        <w:rPr>
+          <w:lang w:val="en-US"/>
+        </w:rPr>
+        <w:t xml:space="preserve"> evidence for violation </w:t>
+      </w:r>
+      <w:r>
+        <w:rPr>
+          <w:lang w:val="en-US"/>
+        </w:rPr>
+        <w:t xml:space="preserve">of </w:t>
+      </w:r>
+      <w:r>
+        <w:rPr>
+          <w:lang w:val="en-US"/>
+        </w:rPr>
+        <w:t>rule</w:t>
+      </w:r>
+      <w:r>
+        <w:rPr>
+          <w:lang w:val="en-US"/>
+        </w:rPr>
+        <w:t>s.</w:t>
+      </w:r>
+    </w:p>
+    <w:p>
+      <w:pPr>
+        <w:pStyle w:val="ListParagraph"/>
+        <w:numPr>
+          <w:ilvl w:val="1"/>
+          <w:numId w:val="3"/>
+        </w:numPr>
+        <w:rPr>
+          <w:lang w:val="en-US"/>
+        </w:rPr>
+      </w:pPr>
+      <w:r>
+        <w:rPr>
+          <w:lang w:val="en-US"/>
+        </w:rPr>
+        <w:t>To b</w:t>
+      </w:r>
+      <w:r>
+        <w:rPr>
+          <w:lang w:val="en-US"/>
+        </w:rPr>
+        <w:t>uild on previous work</w:t>
+      </w:r>
+      <w:r>
+        <w:rPr>
+          <w:lang w:val="en-US"/>
+        </w:rPr>
+        <w:t>.</w:t>
+      </w:r>
+    </w:p>
+    <w:p>
+      <w:pPr>
+        <w:pStyle w:val="ListParagraph"/>
+        <w:numPr>
+          <w:ilvl w:val="1"/>
+          <w:numId w:val="3"/>
+        </w:numPr>
+        <w:rPr>
+          <w:lang w:val="en-US"/>
+        </w:rPr>
+      </w:pPr>
+      <w:r>
+        <w:rPr>
+          <w:lang w:val="en-US"/>
+        </w:rPr>
+        <w:t>Structured Software delivery</w:t>
+      </w:r>
+      <w:r>
+        <w:rPr>
+          <w:lang w:val="en-US"/>
+        </w:rPr>
+        <w:t xml:space="preserve"> at the end of the project.</w:t>
+      </w:r>
+    </w:p>
+    <w:p>
+      <w:pPr>
+        <w:pStyle w:val="ListParagraph"/>
+        <w:numPr>
+          <w:ilvl w:val="1"/>
+          <w:numId w:val="3"/>
+        </w:numPr>
+        <w:rPr>
+          <w:lang w:val="en-US"/>
+        </w:rPr>
+      </w:pPr>
+      <w:r>
+        <w:rPr>
+          <w:lang w:val="en-US"/>
+        </w:rPr>
+        <w:t>Structured d</w:t>
+      </w:r>
+      <w:r>
+        <w:rPr>
+          <w:lang w:val="en-US"/>
+        </w:rPr>
+        <w:t>ocumentation</w:t>
+      </w:r>
+      <w:r>
+        <w:rPr>
+          <w:lang w:val="en-US"/>
+        </w:rPr>
+        <w:t xml:space="preserve"> delivery at the end of the project.</w:t>
+      </w:r>
+    </w:p>
+    <w:p>
+      <w:pPr>
+        <w:pStyle w:val="ListParagraph"/>
+        <w:numPr>
+          <w:ilvl w:val="1"/>
+          <w:numId w:val="3"/>
+        </w:numPr>
+        <w:rPr>
+          <w:lang w:val="en-US"/>
+        </w:rPr>
+      </w:pPr>
+      <w:r>
+        <w:rPr>
+          <w:lang w:val="en-US"/>
+        </w:rPr>
+        <w:t>Individual learning goals</w:t>
+      </w:r>
+      <w:r>
+        <w:rPr>
+          <w:lang w:val="en-US"/>
+        </w:rPr>
+        <w:t xml:space="preserve"> of the trainees.</w:t>
+      </w:r>
+    </w:p>
+    <w:p>
+      <w:pPr>
+        <w:pStyle w:val="ListParagraph"/>
+        <w:numPr>
+          <w:ilvl w:val="0"/>
+          <w:numId w:val="3"/>
+        </w:numPr>
+        <w:rPr>
+          <w:lang w:val="en-US"/>
+        </w:rPr>
+      </w:pPr>
+      <w:r>
+        <w:rPr>
+          <w:lang w:val="en-US"/>
+        </w:rPr>
+        <w:t>Rene</w:t>
+      </w:r>
+    </w:p>
+    <w:p>
+      <w:pPr>
+        <w:pStyle w:val="ListParagraph"/>
+        <w:numPr>
+          <w:ilvl w:val="1"/>
+          <w:numId w:val="3"/>
+        </w:numPr>
+        <w:rPr>
+          <w:lang w:val="en-US"/>
+        </w:rPr>
+      </w:pPr>
+      <w:r>
+        <w:rPr>
+          <w:lang w:val="en-US"/>
+        </w:rPr>
+        <w:t>To have a structured approach to the problem.</w:t>
+      </w:r>
+    </w:p>
+    <w:p>
+      <w:pPr>
+        <w:pStyle w:val="ListParagraph"/>
+        <w:numPr>
+          <w:ilvl w:val="1"/>
+          <w:numId w:val="3"/>
+        </w:numPr>
+        <w:rPr>
+          <w:lang w:val="en-US"/>
+        </w:rPr>
+      </w:pPr>
+      <w:r>
+        <w:rPr>
+          <w:lang w:val="en-US"/>
+        </w:rPr>
+        <w:t>To work on right technical abstraction level to achieve autonomy.</w:t>
+      </w:r>
+    </w:p>
+    <w:p>
+      <w:pPr>
+        <w:pStyle w:val="ListParagraph"/>
+        <w:numPr>
+          <w:ilvl w:val="1"/>
+          <w:numId w:val="3"/>
+        </w:numPr>
+        <w:rPr>
+          <w:lang w:val="en-US"/>
+        </w:rPr>
+      </w:pPr>
+      <w:r>
+        <w:rPr>
+          <w:lang w:val="en-US"/>
+        </w:rPr>
+        <w:t xml:space="preserve">To have a </w:t>
+      </w:r>
+      <w:r>
+        <w:rPr>
+          <w:lang w:val="en-US"/>
+        </w:rPr>
+        <w:t>5 mins match</w:t>
+      </w:r>
+      <w:r>
+        <w:rPr>
+          <w:lang w:val="en-US"/>
+        </w:rPr>
+        <w:t xml:space="preserve"> with</w:t>
+      </w:r>
+      <w:r>
+        <w:rPr>
+          <w:lang w:val="en-US"/>
+        </w:rPr>
+        <w:t xml:space="preserve"> 2 vs 2</w:t>
+      </w:r>
+      <w:r>
+        <w:rPr>
+          <w:lang w:val="en-US"/>
+        </w:rPr>
+        <w:t xml:space="preserve"> turtle robots.</w:t>
+      </w:r>
+    </w:p>
+    <w:p>
+      <w:pPr>
+        <w:pStyle w:val="ListParagraph"/>
+        <w:numPr>
+          <w:ilvl w:val="1"/>
+          <w:numId w:val="3"/>
+        </w:numPr>
+        <w:rPr>
+          <w:lang w:val="en-US"/>
+        </w:rPr>
+      </w:pPr>
+      <w:proofErr w:type="spellStart"/>
+      <w:r>
+        <w:rPr>
+          <w:lang w:val="en-US"/>
+        </w:rPr>
+        <w:t>AutoRef</w:t>
+      </w:r>
+      <w:proofErr w:type="spellEnd"/>
+      <w:r>
+        <w:rPr>
+          <w:lang w:val="en-US"/>
+        </w:rPr>
+        <w:t xml:space="preserve"> to get p</w:t>
+      </w:r>
+      <w:r>
+        <w:rPr>
+          <w:lang w:val="en-US"/>
+        </w:rPr>
+        <w:t>ositive feedback from</w:t>
+      </w:r>
+      <w:r>
+        <w:rPr>
+          <w:lang w:val="en-US"/>
+        </w:rPr>
+        <w:t xml:space="preserve"> the</w:t>
+      </w:r>
+      <w:r>
+        <w:rPr>
+          <w:lang w:val="en-US"/>
+        </w:rPr>
+        <w:t xml:space="preserve"> human referee</w:t>
+      </w:r>
+      <w:r>
+        <w:rPr>
+          <w:lang w:val="en-US"/>
+        </w:rPr>
+        <w:t>.</w:t>
+      </w:r>
+    </w:p>
+    <w:p>
+      <w:pPr>
+        <w:pStyle w:val="ListParagraph"/>
+        <w:numPr>
+          <w:ilvl w:val="1"/>
+          <w:numId w:val="3"/>
+        </w:numPr>
+        <w:rPr>
+          <w:lang w:val="en-US"/>
+        </w:rPr>
+      </w:pPr>
+      <w:r>
+        <w:rPr>
+          <w:lang w:val="en-US"/>
+        </w:rPr>
+        <w:t>To l</w:t>
+      </w:r>
+      <w:r>
+        <w:rPr>
+          <w:lang w:val="en-US"/>
+        </w:rPr>
+        <w:t>og and show</w:t>
+      </w:r>
+      <w:r>
+        <w:rPr>
+          <w:lang w:val="en-US"/>
+        </w:rPr>
+        <w:t xml:space="preserve"> the</w:t>
+      </w:r>
+      <w:r>
+        <w:rPr>
+          <w:lang w:val="en-US"/>
+        </w:rPr>
+        <w:t xml:space="preserve"> evidence for violation </w:t>
+      </w:r>
+      <w:r>
+        <w:rPr>
+          <w:lang w:val="en-US"/>
+        </w:rPr>
+        <w:t xml:space="preserve">of </w:t>
+      </w:r>
+      <w:r>
+        <w:rPr>
+          <w:lang w:val="en-US"/>
+        </w:rPr>
+        <w:t>rule</w:t>
+      </w:r>
+      <w:r>
+        <w:rPr>
+          <w:lang w:val="en-US"/>
+        </w:rPr>
+        <w:t>s.</w:t>
+      </w:r>
+    </w:p>
+    <w:p>
+      <w:pPr>
+        <w:pStyle w:val="ListParagraph"/>
+        <w:numPr>
+          <w:ilvl w:val="0"/>
+          <w:numId w:val="3"/>
+        </w:numPr>
+        <w:rPr>
+          <w:lang w:val="en-US"/>
+        </w:rPr>
+      </w:pPr>
+      <w:r>
+        <w:rPr>
+          <w:lang w:val="en-US"/>
+        </w:rPr>
+        <w:t>Human Referee</w:t>
+      </w:r>
+    </w:p>
+    <w:p>
+      <w:pPr>
+        <w:pStyle w:val="ListParagraph"/>
+        <w:numPr>
+          <w:ilvl w:val="1"/>
+          <w:numId w:val="3"/>
+        </w:numPr>
+        <w:rPr>
+          <w:lang w:val="en-US"/>
+        </w:rPr>
+      </w:pPr>
+      <w:proofErr w:type="spellStart"/>
+      <w:r>
+        <w:rPr>
+          <w:lang w:val="en-US"/>
+        </w:rPr>
+        <w:t>AutoRef</w:t>
+      </w:r>
+      <w:proofErr w:type="spellEnd"/>
+      <w:r>
+        <w:rPr>
+          <w:lang w:val="en-US"/>
+        </w:rPr>
+        <w:t xml:space="preserve"> can eventually lead to loss of his/ her job.</w:t>
+      </w:r>
+    </w:p>
+    <w:p>
+      <w:pPr>
+        <w:pStyle w:val="ListParagraph"/>
+        <w:numPr>
+          <w:ilvl w:val="1"/>
+          <w:numId w:val="3"/>
+        </w:numPr>
+        <w:rPr>
+          <w:lang w:val="en-US"/>
+        </w:rPr>
+      </w:pPr>
+      <w:r>
+        <w:rPr>
+          <w:lang w:val="en-US"/>
+        </w:rPr>
+        <w:t>To be assisted in rules that are difficult to interpret</w:t>
+      </w:r>
+      <w:r>
+        <w:rPr>
+          <w:lang w:val="en-US"/>
+        </w:rPr>
+        <w:t>.</w:t>
+      </w:r>
+    </w:p>
+    <w:p>
+      <w:pPr>
+        <w:pStyle w:val="ListParagraph"/>
+        <w:numPr>
+          <w:ilvl w:val="1"/>
+          <w:numId w:val="3"/>
+        </w:numPr>
         <w:rPr>
           <w:lang w:val="en-US"/>
         </w:rPr>
@@ -262,33 +1429,185 @@
           <w:lang w:val="en-US"/>
         </w:rPr>
         <w:lastRenderedPageBreak/>
-        <w:t xml:space="preserve">Concerns (Level 3): the stakeholders expresses one or more concerns that needs to be addressed in the system design. It is important to identify and prioritize the key stakeholders and their concerns and realize these concerns in the design. </w:t>
-      </w:r>
-    </w:p>
-    <w:p>
-      <w:pPr>
-        <w:rPr>
-          <w:lang w:val="en-US"/>
-        </w:rPr>
-      </w:pPr>
-      <w:r>
-        <w:rPr>
-          <w:lang w:val="en-US"/>
-        </w:rPr>
-        <w:t>View (Level 4): The concerns can have one or multiple views, the design should capture all the views and concerns to satisfy the stakeholders.</w:t>
-      </w:r>
-    </w:p>
-    <w:p>
-      <w:pPr>
-        <w:rPr>
-          <w:lang w:val="en-US"/>
-        </w:rPr>
-      </w:pPr>
-      <w:r>
-        <w:rPr>
-          <w:lang w:val="en-US"/>
-        </w:rPr>
-        <w:t>Architecture (Level 5): Architecture or Model describes the view or how the design solves the concerns including all the views</w:t>
+        <w:t>To l</w:t>
+      </w:r>
+      <w:r>
+        <w:rPr>
+          <w:lang w:val="en-US"/>
+        </w:rPr>
+        <w:t>og and show</w:t>
+      </w:r>
+      <w:r>
+        <w:rPr>
+          <w:lang w:val="en-US"/>
+        </w:rPr>
+        <w:t xml:space="preserve"> the</w:t>
+      </w:r>
+      <w:r>
+        <w:rPr>
+          <w:lang w:val="en-US"/>
+        </w:rPr>
+        <w:t xml:space="preserve"> evidence for violation </w:t>
+      </w:r>
+      <w:r>
+        <w:rPr>
+          <w:lang w:val="en-US"/>
+        </w:rPr>
+        <w:t xml:space="preserve">of </w:t>
+      </w:r>
+      <w:r>
+        <w:rPr>
+          <w:lang w:val="en-US"/>
+        </w:rPr>
+        <w:t>rule</w:t>
+      </w:r>
+      <w:r>
+        <w:rPr>
+          <w:lang w:val="en-US"/>
+        </w:rPr>
+        <w:t>s.</w:t>
+      </w:r>
+    </w:p>
+    <w:p>
+      <w:pPr>
+        <w:pStyle w:val="ListParagraph"/>
+        <w:numPr>
+          <w:ilvl w:val="1"/>
+          <w:numId w:val="3"/>
+        </w:numPr>
+        <w:rPr>
+          <w:lang w:val="en-US"/>
+        </w:rPr>
+      </w:pPr>
+      <w:r>
+        <w:rPr>
+          <w:lang w:val="en-US"/>
+        </w:rPr>
+        <w:t>To have c</w:t>
+      </w:r>
+      <w:r>
+        <w:rPr>
+          <w:lang w:val="en-US"/>
+        </w:rPr>
+        <w:t>ommunication with</w:t>
+      </w:r>
+      <w:r>
+        <w:rPr>
+          <w:lang w:val="en-US"/>
+        </w:rPr>
+        <w:t xml:space="preserve"> the</w:t>
+      </w:r>
+      <w:r>
+        <w:rPr>
+          <w:lang w:val="en-US"/>
+        </w:rPr>
+        <w:t xml:space="preserve"> </w:t>
+      </w:r>
+      <w:proofErr w:type="spellStart"/>
+      <w:r>
+        <w:rPr>
+          <w:lang w:val="en-US"/>
+        </w:rPr>
+        <w:t>AutoRef</w:t>
+      </w:r>
+      <w:proofErr w:type="spellEnd"/>
+      <w:r>
+        <w:rPr>
+          <w:lang w:val="en-US"/>
+        </w:rPr>
+        <w:t xml:space="preserve">. </w:t>
+      </w:r>
+    </w:p>
+    <w:p>
+      <w:pPr>
+        <w:rPr>
+          <w:sz w:val="24"/>
+          <w:szCs w:val="24"/>
+          <w:lang w:val="en-US"/>
+        </w:rPr>
+      </w:pPr>
+      <w:r>
+        <w:rPr>
+          <w:b/>
+          <w:bCs/>
+          <w:sz w:val="24"/>
+          <w:szCs w:val="24"/>
+          <w:lang w:val="en-US"/>
+        </w:rPr>
+        <w:t>View (Level 4):</w:t>
+      </w:r>
+      <w:r>
+        <w:rPr>
+          <w:sz w:val="24"/>
+          <w:szCs w:val="24"/>
+          <w:lang w:val="en-US"/>
+        </w:rPr>
+        <w:t xml:space="preserve"> </w:t>
+      </w:r>
+    </w:p>
+    <w:p>
+      <w:pPr>
+        <w:rPr>
+          <w:lang w:val="en-US"/>
+        </w:rPr>
+      </w:pPr>
+      <w:r>
+        <w:rPr>
+          <w:lang w:val="en-US"/>
+        </w:rPr>
+        <w:t xml:space="preserve">The concerns can have one or multiple views, the design </w:t>
+      </w:r>
+      <w:r>
+        <w:rPr>
+          <w:lang w:val="en-US"/>
+        </w:rPr>
+        <w:t>will</w:t>
+      </w:r>
+      <w:r>
+        <w:rPr>
+          <w:lang w:val="en-US"/>
+        </w:rPr>
+        <w:t xml:space="preserve"> capture all the views and concerns to satisfy the stakeholders.</w:t>
+      </w:r>
+    </w:p>
+    <w:p>
+      <w:pPr>
+        <w:rPr>
+          <w:sz w:val="24"/>
+          <w:szCs w:val="24"/>
+          <w:lang w:val="en-US"/>
+        </w:rPr>
+      </w:pPr>
+      <w:r>
+        <w:rPr>
+          <w:b/>
+          <w:bCs/>
+          <w:sz w:val="24"/>
+          <w:szCs w:val="24"/>
+          <w:lang w:val="en-US"/>
+        </w:rPr>
+        <w:t>Architecture (Level 5):</w:t>
+      </w:r>
+      <w:r>
+        <w:rPr>
+          <w:sz w:val="24"/>
+          <w:szCs w:val="24"/>
+          <w:lang w:val="en-US"/>
+        </w:rPr>
+        <w:t xml:space="preserve"> </w:t>
+      </w:r>
+    </w:p>
+    <w:p>
+      <w:pPr>
+        <w:rPr>
+          <w:lang w:val="en-US"/>
+        </w:rPr>
+      </w:pPr>
+      <w:r>
+        <w:rPr>
+          <w:lang w:val="en-US"/>
+        </w:rPr>
+        <w:t>Architecture or Model describes the view or how the design solves the concerns including all the views</w:t>
       </w:r>
       <w:r>
         <w:rPr>
@@ -319,7 +1638,19 @@
         <w:rPr>
           <w:lang w:val="en-US"/>
         </w:rPr>
-        <w:t>ams could be used to model and analyze the architecture</w:t>
+        <w:t xml:space="preserve">ams </w:t>
+      </w:r>
+      <w:r>
+        <w:rPr>
+          <w:lang w:val="en-US"/>
+        </w:rPr>
+        <w:t>will</w:t>
+      </w:r>
+      <w:r>
+        <w:rPr>
+          <w:lang w:val="en-US"/>
+        </w:rPr>
+        <w:t xml:space="preserve"> be used to model and analyze the architecture</w:t>
       </w:r>
       <w:r>
         <w:rPr>
@@ -333,6 +1664,34 @@
         </w:rPr>
         <w:t xml:space="preserve">models. </w:t>
       </w:r>
+    </w:p>
+    <w:p>
+      <w:pPr>
+        <w:rPr>
+          <w:lang w:val="en-US"/>
+        </w:rPr>
+      </w:pPr>
+    </w:p>
+    <w:p>
+      <w:pPr>
+        <w:rPr>
+          <w:lang w:val="en-US"/>
+        </w:rPr>
+      </w:pPr>
+    </w:p>
+    <w:p>
+      <w:pPr>
+        <w:rPr>
+          <w:lang w:val="en-US"/>
+        </w:rPr>
+      </w:pPr>
+    </w:p>
+    <w:p>
+      <w:pPr>
+        <w:rPr>
+          <w:lang w:val="en-US"/>
+        </w:rPr>
+      </w:pPr>
     </w:p>
     <w:p>
       <w:pPr>
@@ -349,6 +1708,305 @@
     </w:sectPr>
   </w:body>
 </w:document>
+</file>
+
+<file path=word/numbering.xml><?xml version="1.0" encoding="utf-8"?>
+<w:numbering xmlns:wpc="http://schemas.microsoft.com/office/word/2010/wordprocessingCanvas" xmlns:cx="http://schemas.microsoft.com/office/drawing/2014/chartex" xmlns:cx1="http://schemas.microsoft.com/office/drawing/2015/9/8/chartex" xmlns:cx2="http://schemas.microsoft.com/office/drawing/2015/10/21/chartex" xmlns:cx3="http://schemas.microsoft.com/office/drawing/2016/5/9/chartex" xmlns:cx4="http://schemas.microsoft.com/office/drawing/2016/5/10/chartex" xmlns:cx5="http://schemas.microsoft.com/office/drawing/2016/5/11/chartex" xmlns:cx6="http://schemas.microsoft.com/office/drawing/2016/5/12/chartex" xmlns:cx7="http://schemas.microsoft.com/office/drawing/2016/5/13/chartex" xmlns:cx8="http://schemas.microsoft.com/office/drawing/2016/5/14/chartex" xmlns:mc="http://schemas.openxmlformats.org/markup-compatibility/2006" xmlns:aink="http://schemas.microsoft.com/office/drawing/2016/ink" xmlns:am3d="http://schemas.microsoft.com/office/drawing/2017/model3d" xmlns:o="urn:schemas-microsoft-com:office:office" xmlns:r="http://schemas.openxmlformats.org/officeDocument/2006/relationships" xmlns:m="http://schemas.openxmlformats.org/officeDocument/2006/math" xmlns:v="urn:schemas-microsoft-com:vml" xmlns:wp14="http://schemas.microsoft.com/office/word/2010/wordprocessingDrawing" xmlns:wp="http://schemas.openxmlformats.org/drawingml/2006/wordprocessingDrawing" xmlns:w10="urn:schemas-microsoft-com:office:word" xmlns:w="http://schemas.openxmlformats.org/wordprocessingml/2006/main" xmlns:w14="http://schemas.microsoft.com/office/word/2010/wordml" xmlns:w15="http://schemas.microsoft.com/office/word/2012/wordml" xmlns:w16cex="http://schemas.microsoft.com/office/word/2018/wordml/cex" xmlns:w16cid="http://schemas.microsoft.com/office/word/2016/wordml/cid" xmlns:w16="http://schemas.microsoft.com/office/word/2018/wordml" xmlns:w16sdtdh="http://schemas.microsoft.com/office/word/2020/wordml/sdtdatahash" xmlns:w16se="http://schemas.microsoft.com/office/word/2015/wordml/symex" xmlns:wpg="http://schemas.microsoft.com/office/word/2010/wordprocessingGroup" xmlns:wpi="http://schemas.microsoft.com/office/word/2010/wordprocessingInk" xmlns:wne="http://schemas.microsoft.com/office/word/2006/wordml" xmlns:wps="http://schemas.microsoft.com/office/word/2010/wordprocessingShape" mc:Ignorable="w14 w15 w16se w16cid w16 w16cex w16sdtdh wp14">
+  <w:abstractNum w:abstractNumId="0" w15:restartNumberingAfterBreak="0">
+    <w:nsid w:val="25D81B51"/>
+    <w:multiLevelType w:val="hybridMultilevel"/>
+    <w:tmpl w:val="3AE26A2C"/>
+    <w:lvl w:ilvl="0" w:tplc="0C000001">
+      <w:start w:val="1"/>
+      <w:numFmt w:val="bullet"/>
+      <w:lvlText w:val=""/>
+      <w:lvlJc w:val="left"/>
+      <w:pPr>
+        <w:ind w:left="720" w:hanging="360"/>
+      </w:pPr>
+      <w:rPr>
+        <w:rFonts w:ascii="Symbol" w:hAnsi="Symbol" w:hint="default"/>
+      </w:rPr>
+    </w:lvl>
+    <w:lvl w:ilvl="1" w:tplc="0C000003" w:tentative="1">
+      <w:start w:val="1"/>
+      <w:numFmt w:val="bullet"/>
+      <w:lvlText w:val="o"/>
+      <w:lvlJc w:val="left"/>
+      <w:pPr>
+        <w:ind w:left="1440" w:hanging="360"/>
+      </w:pPr>
+      <w:rPr>
+        <w:rFonts w:ascii="Courier New" w:hAnsi="Courier New" w:cs="Courier New" w:hint="default"/>
+      </w:rPr>
+    </w:lvl>
+    <w:lvl w:ilvl="2" w:tplc="0C000005" w:tentative="1">
+      <w:start w:val="1"/>
+      <w:numFmt w:val="bullet"/>
+      <w:lvlText w:val=""/>
+      <w:lvlJc w:val="left"/>
+      <w:pPr>
+        <w:ind w:left="2160" w:hanging="360"/>
+      </w:pPr>
+      <w:rPr>
+        <w:rFonts w:ascii="Wingdings" w:hAnsi="Wingdings" w:hint="default"/>
+      </w:rPr>
+    </w:lvl>
+    <w:lvl w:ilvl="3" w:tplc="0C000001" w:tentative="1">
+      <w:start w:val="1"/>
+      <w:numFmt w:val="bullet"/>
+      <w:lvlText w:val=""/>
+      <w:lvlJc w:val="left"/>
+      <w:pPr>
+        <w:ind w:left="2880" w:hanging="360"/>
+      </w:pPr>
+      <w:rPr>
+        <w:rFonts w:ascii="Symbol" w:hAnsi="Symbol" w:hint="default"/>
+      </w:rPr>
+    </w:lvl>
+    <w:lvl w:ilvl="4" w:tplc="0C000003" w:tentative="1">
+      <w:start w:val="1"/>
+      <w:numFmt w:val="bullet"/>
+      <w:lvlText w:val="o"/>
+      <w:lvlJc w:val="left"/>
+      <w:pPr>
+        <w:ind w:left="3600" w:hanging="360"/>
+      </w:pPr>
+      <w:rPr>
+        <w:rFonts w:ascii="Courier New" w:hAnsi="Courier New" w:cs="Courier New" w:hint="default"/>
+      </w:rPr>
+    </w:lvl>
+    <w:lvl w:ilvl="5" w:tplc="0C000005" w:tentative="1">
+      <w:start w:val="1"/>
+      <w:numFmt w:val="bullet"/>
+      <w:lvlText w:val=""/>
+      <w:lvlJc w:val="left"/>
+      <w:pPr>
+        <w:ind w:left="4320" w:hanging="360"/>
+      </w:pPr>
+      <w:rPr>
+        <w:rFonts w:ascii="Wingdings" w:hAnsi="Wingdings" w:hint="default"/>
+      </w:rPr>
+    </w:lvl>
+    <w:lvl w:ilvl="6" w:tplc="0C000001" w:tentative="1">
+      <w:start w:val="1"/>
+      <w:numFmt w:val="bullet"/>
+      <w:lvlText w:val=""/>
+      <w:lvlJc w:val="left"/>
+      <w:pPr>
+        <w:ind w:left="5040" w:hanging="360"/>
+      </w:pPr>
+      <w:rPr>
+        <w:rFonts w:ascii="Symbol" w:hAnsi="Symbol" w:hint="default"/>
+      </w:rPr>
+    </w:lvl>
+    <w:lvl w:ilvl="7" w:tplc="0C000003" w:tentative="1">
+      <w:start w:val="1"/>
+      <w:numFmt w:val="bullet"/>
+      <w:lvlText w:val="o"/>
+      <w:lvlJc w:val="left"/>
+      <w:pPr>
+        <w:ind w:left="5760" w:hanging="360"/>
+      </w:pPr>
+      <w:rPr>
+        <w:rFonts w:ascii="Courier New" w:hAnsi="Courier New" w:cs="Courier New" w:hint="default"/>
+      </w:rPr>
+    </w:lvl>
+    <w:lvl w:ilvl="8" w:tplc="0C000005" w:tentative="1">
+      <w:start w:val="1"/>
+      <w:numFmt w:val="bullet"/>
+      <w:lvlText w:val=""/>
+      <w:lvlJc w:val="left"/>
+      <w:pPr>
+        <w:ind w:left="6480" w:hanging="360"/>
+      </w:pPr>
+      <w:rPr>
+        <w:rFonts w:ascii="Wingdings" w:hAnsi="Wingdings" w:hint="default"/>
+      </w:rPr>
+    </w:lvl>
+  </w:abstractNum>
+  <w:abstractNum w:abstractNumId="1" w15:restartNumberingAfterBreak="0">
+    <w:nsid w:val="722B3F3F"/>
+    <w:multiLevelType w:val="hybridMultilevel"/>
+    <w:tmpl w:val="32D46FEE"/>
+    <w:lvl w:ilvl="0" w:tplc="0C00000F">
+      <w:start w:val="1"/>
+      <w:numFmt w:val="decimal"/>
+      <w:lvlText w:val="%1."/>
+      <w:lvlJc w:val="left"/>
+      <w:pPr>
+        <w:ind w:left="720" w:hanging="360"/>
+      </w:pPr>
+    </w:lvl>
+    <w:lvl w:ilvl="1" w:tplc="0C00000F">
+      <w:start w:val="1"/>
+      <w:numFmt w:val="decimal"/>
+      <w:lvlText w:val="%2."/>
+      <w:lvlJc w:val="left"/>
+      <w:pPr>
+        <w:ind w:left="1440" w:hanging="360"/>
+      </w:pPr>
+    </w:lvl>
+    <w:lvl w:ilvl="2" w:tplc="0C00001B" w:tentative="1">
+      <w:start w:val="1"/>
+      <w:numFmt w:val="lowerRoman"/>
+      <w:lvlText w:val="%3."/>
+      <w:lvlJc w:val="right"/>
+      <w:pPr>
+        <w:ind w:left="2160" w:hanging="180"/>
+      </w:pPr>
+    </w:lvl>
+    <w:lvl w:ilvl="3" w:tplc="0C00000F" w:tentative="1">
+      <w:start w:val="1"/>
+      <w:numFmt w:val="decimal"/>
+      <w:lvlText w:val="%4."/>
+      <w:lvlJc w:val="left"/>
+      <w:pPr>
+        <w:ind w:left="2880" w:hanging="360"/>
+      </w:pPr>
+    </w:lvl>
+    <w:lvl w:ilvl="4" w:tplc="0C000019" w:tentative="1">
+      <w:start w:val="1"/>
+      <w:numFmt w:val="lowerLetter"/>
+      <w:lvlText w:val="%5."/>
+      <w:lvlJc w:val="left"/>
+      <w:pPr>
+        <w:ind w:left="3600" w:hanging="360"/>
+      </w:pPr>
+    </w:lvl>
+    <w:lvl w:ilvl="5" w:tplc="0C00001B" w:tentative="1">
+      <w:start w:val="1"/>
+      <w:numFmt w:val="lowerRoman"/>
+      <w:lvlText w:val="%6."/>
+      <w:lvlJc w:val="right"/>
+      <w:pPr>
+        <w:ind w:left="4320" w:hanging="180"/>
+      </w:pPr>
+    </w:lvl>
+    <w:lvl w:ilvl="6" w:tplc="0C00000F" w:tentative="1">
+      <w:start w:val="1"/>
+      <w:numFmt w:val="decimal"/>
+      <w:lvlText w:val="%7."/>
+      <w:lvlJc w:val="left"/>
+      <w:pPr>
+        <w:ind w:left="5040" w:hanging="360"/>
+      </w:pPr>
+    </w:lvl>
+    <w:lvl w:ilvl="7" w:tplc="0C000019" w:tentative="1">
+      <w:start w:val="1"/>
+      <w:numFmt w:val="lowerLetter"/>
+      <w:lvlText w:val="%8."/>
+      <w:lvlJc w:val="left"/>
+      <w:pPr>
+        <w:ind w:left="5760" w:hanging="360"/>
+      </w:pPr>
+    </w:lvl>
+    <w:lvl w:ilvl="8" w:tplc="0C00001B" w:tentative="1">
+      <w:start w:val="1"/>
+      <w:numFmt w:val="lowerRoman"/>
+      <w:lvlText w:val="%9."/>
+      <w:lvlJc w:val="right"/>
+      <w:pPr>
+        <w:ind w:left="6480" w:hanging="180"/>
+      </w:pPr>
+    </w:lvl>
+  </w:abstractNum>
+  <w:abstractNum w:abstractNumId="2" w15:restartNumberingAfterBreak="0">
+    <w:nsid w:val="7CE9490C"/>
+    <w:multiLevelType w:val="hybridMultilevel"/>
+    <w:tmpl w:val="1E68CA62"/>
+    <w:lvl w:ilvl="0" w:tplc="0C00000F">
+      <w:start w:val="1"/>
+      <w:numFmt w:val="decimal"/>
+      <w:lvlText w:val="%1."/>
+      <w:lvlJc w:val="left"/>
+      <w:pPr>
+        <w:ind w:left="720" w:hanging="360"/>
+      </w:pPr>
+    </w:lvl>
+    <w:lvl w:ilvl="1" w:tplc="0C000019" w:tentative="1">
+      <w:start w:val="1"/>
+      <w:numFmt w:val="lowerLetter"/>
+      <w:lvlText w:val="%2."/>
+      <w:lvlJc w:val="left"/>
+      <w:pPr>
+        <w:ind w:left="1440" w:hanging="360"/>
+      </w:pPr>
+    </w:lvl>
+    <w:lvl w:ilvl="2" w:tplc="0C00001B" w:tentative="1">
+      <w:start w:val="1"/>
+      <w:numFmt w:val="lowerRoman"/>
+      <w:lvlText w:val="%3."/>
+      <w:lvlJc w:val="right"/>
+      <w:pPr>
+        <w:ind w:left="2160" w:hanging="180"/>
+      </w:pPr>
+    </w:lvl>
+    <w:lvl w:ilvl="3" w:tplc="0C00000F" w:tentative="1">
+      <w:start w:val="1"/>
+      <w:numFmt w:val="decimal"/>
+      <w:lvlText w:val="%4."/>
+      <w:lvlJc w:val="left"/>
+      <w:pPr>
+        <w:ind w:left="2880" w:hanging="360"/>
+      </w:pPr>
+    </w:lvl>
+    <w:lvl w:ilvl="4" w:tplc="0C000019" w:tentative="1">
+      <w:start w:val="1"/>
+      <w:numFmt w:val="lowerLetter"/>
+      <w:lvlText w:val="%5."/>
+      <w:lvlJc w:val="left"/>
+      <w:pPr>
+        <w:ind w:left="3600" w:hanging="360"/>
+      </w:pPr>
+    </w:lvl>
+    <w:lvl w:ilvl="5" w:tplc="0C00001B" w:tentative="1">
+      <w:start w:val="1"/>
+      <w:numFmt w:val="lowerRoman"/>
+      <w:lvlText w:val="%6."/>
+      <w:lvlJc w:val="right"/>
+      <w:pPr>
+        <w:ind w:left="4320" w:hanging="180"/>
+      </w:pPr>
+    </w:lvl>
+    <w:lvl w:ilvl="6" w:tplc="0C00000F" w:tentative="1">
+      <w:start w:val="1"/>
+      <w:numFmt w:val="decimal"/>
+      <w:lvlText w:val="%7."/>
+      <w:lvlJc w:val="left"/>
+      <w:pPr>
+        <w:ind w:left="5040" w:hanging="360"/>
+      </w:pPr>
+    </w:lvl>
+    <w:lvl w:ilvl="7" w:tplc="0C000019" w:tentative="1">
+      <w:start w:val="1"/>
+      <w:numFmt w:val="lowerLetter"/>
+      <w:lvlText w:val="%8."/>
+      <w:lvlJc w:val="left"/>
+      <w:pPr>
+        <w:ind w:left="5760" w:hanging="360"/>
+      </w:pPr>
+    </w:lvl>
+    <w:lvl w:ilvl="8" w:tplc="0C00001B" w:tentative="1">
+      <w:start w:val="1"/>
+      <w:numFmt w:val="lowerRoman"/>
+      <w:lvlText w:val="%9."/>
+      <w:lvlJc w:val="right"/>
+      <w:pPr>
+        <w:ind w:left="6480" w:hanging="180"/>
+      </w:pPr>
+    </w:lvl>
+  </w:abstractNum>
+  <w:num w:numId="1">
+    <w:abstractNumId w:val="0"/>
+  </w:num>
+  <w:num w:numId="2">
+    <w:abstractNumId w:val="2"/>
+  </w:num>
+  <w:num w:numId="3">
+    <w:abstractNumId w:val="1"/>
+  </w:num>
+</w:numbering>
 </file>
 
 <file path=word/styles.xml><?xml version="1.0" encoding="utf-8"?>
@@ -753,7 +2411,6 @@
   <w:style w:type="character" w:default="1" w:styleId="DefaultParagraphFont">
     <w:name w:val="Default Paragraph Font"/>
     <w:uiPriority w:val="1"/>
-    <w:semiHidden/>
     <w:unhideWhenUsed/>
   </w:style>
   <w:style w:type="table" w:default="1" w:styleId="TableNormal">
@@ -796,7 +2453,1604 @@
       <w:szCs w:val="18"/>
     </w:rPr>
   </w:style>
+  <w:style w:type="paragraph" w:styleId="ListParagraph">
+    <w:name w:val="List Paragraph"/>
+    <w:basedOn w:val="Normal"/>
+    <w:uiPriority w:val="34"/>
+    <w:qFormat/>
+    <w:rsid w:val="00C34348"/>
+    <w:pPr>
+      <w:ind w:left="720"/>
+      <w:contextualSpacing/>
+    </w:pPr>
+  </w:style>
 </w:styles>
+</file>
+
+<file path=word/charts/chart1.xml><?xml version="1.0" encoding="utf-8"?>
+<c:chartSpace xmlns:c="http://schemas.openxmlformats.org/drawingml/2006/chart" xmlns:a="http://schemas.openxmlformats.org/drawingml/2006/main" xmlns:r="http://schemas.openxmlformats.org/officeDocument/2006/relationships" xmlns:c16r2="http://schemas.microsoft.com/office/drawing/2015/06/chart">
+  <c:date1904 val="0"/>
+  <c:lang val="en-US"/>
+  <c:roundedCorners val="0"/>
+  <mc:AlternateContent xmlns:mc="http://schemas.openxmlformats.org/markup-compatibility/2006">
+    <mc:Choice xmlns:c14="http://schemas.microsoft.com/office/drawing/2007/8/2/chart" Requires="c14">
+      <c14:style val="102"/>
+    </mc:Choice>
+    <mc:Fallback>
+      <c:style val="2"/>
+    </mc:Fallback>
+  </mc:AlternateContent>
+  <c:chart>
+    <c:title>
+      <c:tx>
+        <c:rich>
+          <a:bodyPr rot="0" spcFirstLastPara="1" vertOverflow="ellipsis" vert="horz" wrap="square" anchor="ctr" anchorCtr="1"/>
+          <a:lstStyle/>
+          <a:p>
+            <a:pPr>
+              <a:defRPr sz="1862" b="0" i="0" u="none" strike="noStrike" kern="1200" spc="0" baseline="0">
+                <a:solidFill>
+                  <a:schemeClr val="tx1">
+                    <a:lumMod val="65000"/>
+                    <a:lumOff val="35000"/>
+                  </a:schemeClr>
+                </a:solidFill>
+                <a:latin typeface="+mn-lt"/>
+                <a:ea typeface="+mn-ea"/>
+                <a:cs typeface="+mn-cs"/>
+              </a:defRPr>
+            </a:pPr>
+            <a:r>
+              <a:rPr lang="en-US" dirty="0"/>
+              <a:t>Power vs Interest</a:t>
+            </a:r>
+          </a:p>
+        </c:rich>
+      </c:tx>
+      <c:overlay val="0"/>
+      <c:spPr>
+        <a:noFill/>
+        <a:ln>
+          <a:noFill/>
+        </a:ln>
+        <a:effectLst/>
+      </c:spPr>
+      <c:txPr>
+        <a:bodyPr rot="0" spcFirstLastPara="1" vertOverflow="ellipsis" vert="horz" wrap="square" anchor="ctr" anchorCtr="1"/>
+        <a:lstStyle/>
+        <a:p>
+          <a:pPr>
+            <a:defRPr sz="1862" b="0" i="0" u="none" strike="noStrike" kern="1200" spc="0" baseline="0">
+              <a:solidFill>
+                <a:schemeClr val="tx1">
+                  <a:lumMod val="65000"/>
+                  <a:lumOff val="35000"/>
+                </a:schemeClr>
+              </a:solidFill>
+              <a:latin typeface="+mn-lt"/>
+              <a:ea typeface="+mn-ea"/>
+              <a:cs typeface="+mn-cs"/>
+            </a:defRPr>
+          </a:pPr>
+          <a:endParaRPr lang="en-NL"/>
+        </a:p>
+      </c:txPr>
+    </c:title>
+    <c:autoTitleDeleted val="0"/>
+    <c:plotArea>
+      <c:layout>
+        <c:manualLayout>
+          <c:layoutTarget val="inner"/>
+          <c:xMode val="edge"/>
+          <c:yMode val="edge"/>
+          <c:x val="6.0165552835307341E-2"/>
+          <c:y val="0.19135270109748034"/>
+          <c:w val="0.90605716932442271"/>
+          <c:h val="0.68390299416236366"/>
+        </c:manualLayout>
+      </c:layout>
+      <c:bubbleChart>
+        <c:varyColors val="0"/>
+        <c:ser>
+          <c:idx val="0"/>
+          <c:order val="0"/>
+          <c:tx>
+            <c:strRef>
+              <c:f>Sheet1!$B$1</c:f>
+              <c:strCache>
+                <c:ptCount val="1"/>
+                <c:pt idx="0">
+                  <c:v>Interest</c:v>
+                </c:pt>
+              </c:strCache>
+            </c:strRef>
+          </c:tx>
+          <c:spPr>
+            <a:solidFill>
+              <a:srgbClr val="FF0000"/>
+            </a:solidFill>
+            <a:ln>
+              <a:noFill/>
+            </a:ln>
+            <a:effectLst/>
+          </c:spPr>
+          <c:invertIfNegative val="0"/>
+          <c:dPt>
+            <c:idx val="1"/>
+            <c:invertIfNegative val="0"/>
+            <c:bubble3D val="0"/>
+            <c:spPr>
+              <a:solidFill>
+                <a:srgbClr val="FFFF00"/>
+              </a:solidFill>
+              <a:ln>
+                <a:noFill/>
+              </a:ln>
+              <a:effectLst/>
+            </c:spPr>
+            <c:extLst>
+              <c:ext xmlns:c16="http://schemas.microsoft.com/office/drawing/2014/chart" uri="{C3380CC4-5D6E-409C-BE32-E72D297353CC}">
+                <c16:uniqueId val="{00000001-5150-4729-837E-B91F8EB1351C}"/>
+              </c:ext>
+            </c:extLst>
+          </c:dPt>
+          <c:dPt>
+            <c:idx val="2"/>
+            <c:invertIfNegative val="0"/>
+            <c:bubble3D val="0"/>
+            <c:spPr>
+              <a:solidFill>
+                <a:srgbClr val="00B050"/>
+              </a:solidFill>
+              <a:ln>
+                <a:noFill/>
+              </a:ln>
+              <a:effectLst/>
+            </c:spPr>
+            <c:extLst>
+              <c:ext xmlns:c16="http://schemas.microsoft.com/office/drawing/2014/chart" uri="{C3380CC4-5D6E-409C-BE32-E72D297353CC}">
+                <c16:uniqueId val="{00000003-5150-4729-837E-B91F8EB1351C}"/>
+              </c:ext>
+            </c:extLst>
+          </c:dPt>
+          <c:dPt>
+            <c:idx val="3"/>
+            <c:invertIfNegative val="0"/>
+            <c:bubble3D val="0"/>
+            <c:spPr>
+              <a:solidFill>
+                <a:srgbClr val="FFC000"/>
+              </a:solidFill>
+              <a:ln>
+                <a:noFill/>
+              </a:ln>
+              <a:effectLst/>
+            </c:spPr>
+            <c:extLst>
+              <c:ext xmlns:c16="http://schemas.microsoft.com/office/drawing/2014/chart" uri="{C3380CC4-5D6E-409C-BE32-E72D297353CC}">
+                <c16:uniqueId val="{00000005-5150-4729-837E-B91F8EB1351C}"/>
+              </c:ext>
+            </c:extLst>
+          </c:dPt>
+          <c:xVal>
+            <c:numRef>
+              <c:f>Sheet1!$A$2:$A$5</c:f>
+              <c:numCache>
+                <c:formatCode>General</c:formatCode>
+                <c:ptCount val="4"/>
+                <c:pt idx="0">
+                  <c:v>100</c:v>
+                </c:pt>
+                <c:pt idx="1">
+                  <c:v>100</c:v>
+                </c:pt>
+                <c:pt idx="2">
+                  <c:v>20</c:v>
+                </c:pt>
+                <c:pt idx="3">
+                  <c:v>20</c:v>
+                </c:pt>
+              </c:numCache>
+            </c:numRef>
+          </c:xVal>
+          <c:yVal>
+            <c:numRef>
+              <c:f>Sheet1!$B$2:$B$5</c:f>
+              <c:numCache>
+                <c:formatCode>General</c:formatCode>
+                <c:ptCount val="4"/>
+                <c:pt idx="0">
+                  <c:v>100</c:v>
+                </c:pt>
+                <c:pt idx="1">
+                  <c:v>20</c:v>
+                </c:pt>
+                <c:pt idx="2">
+                  <c:v>20</c:v>
+                </c:pt>
+                <c:pt idx="3">
+                  <c:v>100</c:v>
+                </c:pt>
+              </c:numCache>
+            </c:numRef>
+          </c:yVal>
+          <c:bubbleSize>
+            <c:numRef>
+              <c:f>Sheet1!$C$2:$C$5</c:f>
+              <c:numCache>
+                <c:formatCode>General</c:formatCode>
+                <c:ptCount val="4"/>
+                <c:pt idx="0">
+                  <c:v>1000</c:v>
+                </c:pt>
+                <c:pt idx="1">
+                  <c:v>1000</c:v>
+                </c:pt>
+                <c:pt idx="2">
+                  <c:v>1000</c:v>
+                </c:pt>
+                <c:pt idx="3">
+                  <c:v>1000</c:v>
+                </c:pt>
+              </c:numCache>
+            </c:numRef>
+          </c:bubbleSize>
+          <c:bubble3D val="0"/>
+          <c:extLst>
+            <c:ext xmlns:c16="http://schemas.microsoft.com/office/drawing/2014/chart" uri="{C3380CC4-5D6E-409C-BE32-E72D297353CC}">
+              <c16:uniqueId val="{00000006-5150-4729-837E-B91F8EB1351C}"/>
+            </c:ext>
+          </c:extLst>
+        </c:ser>
+        <c:dLbls>
+          <c:showLegendKey val="0"/>
+          <c:showVal val="0"/>
+          <c:showCatName val="0"/>
+          <c:showSerName val="0"/>
+          <c:showPercent val="0"/>
+          <c:showBubbleSize val="0"/>
+        </c:dLbls>
+        <c:bubbleScale val="100"/>
+        <c:showNegBubbles val="0"/>
+        <c:axId val="533897295"/>
+        <c:axId val="533898127"/>
+      </c:bubbleChart>
+      <c:valAx>
+        <c:axId val="533897295"/>
+        <c:scaling>
+          <c:orientation val="minMax"/>
+        </c:scaling>
+        <c:delete val="0"/>
+        <c:axPos val="b"/>
+        <c:majorGridlines>
+          <c:spPr>
+            <a:ln w="9525" cap="flat" cmpd="sng" algn="ctr">
+              <a:solidFill>
+                <a:schemeClr val="tx1">
+                  <a:lumMod val="15000"/>
+                  <a:lumOff val="85000"/>
+                </a:schemeClr>
+              </a:solidFill>
+              <a:round/>
+            </a:ln>
+            <a:effectLst/>
+          </c:spPr>
+        </c:majorGridlines>
+        <c:title>
+          <c:tx>
+            <c:rich>
+              <a:bodyPr rot="0" spcFirstLastPara="1" vertOverflow="ellipsis" vert="horz" wrap="square" anchor="ctr" anchorCtr="1"/>
+              <a:lstStyle/>
+              <a:p>
+                <a:pPr>
+                  <a:defRPr sz="1330" b="0" i="0" u="none" strike="noStrike" kern="1200" baseline="0">
+                    <a:solidFill>
+                      <a:schemeClr val="tx1">
+                        <a:lumMod val="65000"/>
+                        <a:lumOff val="35000"/>
+                      </a:schemeClr>
+                    </a:solidFill>
+                    <a:latin typeface="+mn-lt"/>
+                    <a:ea typeface="+mn-ea"/>
+                    <a:cs typeface="+mn-cs"/>
+                  </a:defRPr>
+                </a:pPr>
+                <a:r>
+                  <a:rPr lang="en-US">
+                    <a:solidFill>
+                      <a:schemeClr val="accent1"/>
+                    </a:solidFill>
+                  </a:rPr>
+                  <a:t>Interest</a:t>
+                </a:r>
+              </a:p>
+            </c:rich>
+          </c:tx>
+          <c:layout>
+            <c:manualLayout>
+              <c:xMode val="edge"/>
+              <c:yMode val="edge"/>
+              <c:x val="0.87695218653223905"/>
+              <c:y val="0.80133757514510007"/>
+            </c:manualLayout>
+          </c:layout>
+          <c:overlay val="0"/>
+          <c:spPr>
+            <a:noFill/>
+            <a:ln>
+              <a:noFill/>
+            </a:ln>
+            <a:effectLst/>
+          </c:spPr>
+          <c:txPr>
+            <a:bodyPr rot="0" spcFirstLastPara="1" vertOverflow="ellipsis" vert="horz" wrap="square" anchor="ctr" anchorCtr="1"/>
+            <a:lstStyle/>
+            <a:p>
+              <a:pPr>
+                <a:defRPr sz="1330" b="0" i="0" u="none" strike="noStrike" kern="1200" baseline="0">
+                  <a:solidFill>
+                    <a:schemeClr val="tx1">
+                      <a:lumMod val="65000"/>
+                      <a:lumOff val="35000"/>
+                    </a:schemeClr>
+                  </a:solidFill>
+                  <a:latin typeface="+mn-lt"/>
+                  <a:ea typeface="+mn-ea"/>
+                  <a:cs typeface="+mn-cs"/>
+                </a:defRPr>
+              </a:pPr>
+              <a:endParaRPr lang="en-NL"/>
+            </a:p>
+          </c:txPr>
+        </c:title>
+        <c:numFmt formatCode="General" sourceLinked="1"/>
+        <c:majorTickMark val="none"/>
+        <c:minorTickMark val="none"/>
+        <c:tickLblPos val="nextTo"/>
+        <c:spPr>
+          <a:noFill/>
+          <a:ln w="9525" cap="flat" cmpd="sng" algn="ctr">
+            <a:solidFill>
+              <a:schemeClr val="tx1">
+                <a:lumMod val="25000"/>
+                <a:lumOff val="75000"/>
+              </a:schemeClr>
+            </a:solidFill>
+            <a:round/>
+          </a:ln>
+          <a:effectLst/>
+        </c:spPr>
+        <c:txPr>
+          <a:bodyPr rot="-60000000" spcFirstLastPara="1" vertOverflow="ellipsis" vert="horz" wrap="square" anchor="ctr" anchorCtr="1"/>
+          <a:lstStyle/>
+          <a:p>
+            <a:pPr>
+              <a:defRPr sz="1197" b="0" i="0" u="none" strike="noStrike" kern="1200" baseline="0">
+                <a:solidFill>
+                  <a:schemeClr val="tx1">
+                    <a:lumMod val="65000"/>
+                    <a:lumOff val="35000"/>
+                  </a:schemeClr>
+                </a:solidFill>
+                <a:latin typeface="+mn-lt"/>
+                <a:ea typeface="+mn-ea"/>
+                <a:cs typeface="+mn-cs"/>
+              </a:defRPr>
+            </a:pPr>
+            <a:endParaRPr lang="en-NL"/>
+          </a:p>
+        </c:txPr>
+        <c:crossAx val="533898127"/>
+        <c:crosses val="autoZero"/>
+        <c:crossBetween val="midCat"/>
+      </c:valAx>
+      <c:valAx>
+        <c:axId val="533898127"/>
+        <c:scaling>
+          <c:orientation val="minMax"/>
+        </c:scaling>
+        <c:delete val="0"/>
+        <c:axPos val="l"/>
+        <c:majorGridlines>
+          <c:spPr>
+            <a:ln w="9525" cap="flat" cmpd="sng" algn="ctr">
+              <a:solidFill>
+                <a:schemeClr val="tx1">
+                  <a:lumMod val="15000"/>
+                  <a:lumOff val="85000"/>
+                </a:schemeClr>
+              </a:solidFill>
+              <a:round/>
+            </a:ln>
+            <a:effectLst/>
+          </c:spPr>
+        </c:majorGridlines>
+        <c:title>
+          <c:tx>
+            <c:rich>
+              <a:bodyPr rot="-5400000" spcFirstLastPara="1" vertOverflow="ellipsis" vert="horz" wrap="square" anchor="ctr" anchorCtr="1"/>
+              <a:lstStyle/>
+              <a:p>
+                <a:pPr>
+                  <a:defRPr sz="1330" b="0" i="0" u="none" strike="noStrike" kern="1200" baseline="0">
+                    <a:solidFill>
+                      <a:schemeClr val="tx1">
+                        <a:lumMod val="65000"/>
+                        <a:lumOff val="35000"/>
+                      </a:schemeClr>
+                    </a:solidFill>
+                    <a:latin typeface="+mn-lt"/>
+                    <a:ea typeface="+mn-ea"/>
+                    <a:cs typeface="+mn-cs"/>
+                  </a:defRPr>
+                </a:pPr>
+                <a:r>
+                  <a:rPr lang="en-US">
+                    <a:solidFill>
+                      <a:schemeClr val="accent1"/>
+                    </a:solidFill>
+                  </a:rPr>
+                  <a:t>Power</a:t>
+                </a:r>
+              </a:p>
+            </c:rich>
+          </c:tx>
+          <c:layout>
+            <c:manualLayout>
+              <c:xMode val="edge"/>
+              <c:yMode val="edge"/>
+              <c:x val="6.6137566137566134E-2"/>
+              <c:y val="0.18391459791837769"/>
+            </c:manualLayout>
+          </c:layout>
+          <c:overlay val="0"/>
+          <c:spPr>
+            <a:noFill/>
+            <a:ln>
+              <a:noFill/>
+            </a:ln>
+            <a:effectLst/>
+          </c:spPr>
+          <c:txPr>
+            <a:bodyPr rot="-5400000" spcFirstLastPara="1" vertOverflow="ellipsis" vert="horz" wrap="square" anchor="ctr" anchorCtr="1"/>
+            <a:lstStyle/>
+            <a:p>
+              <a:pPr>
+                <a:defRPr sz="1330" b="0" i="0" u="none" strike="noStrike" kern="1200" baseline="0">
+                  <a:solidFill>
+                    <a:schemeClr val="tx1">
+                      <a:lumMod val="65000"/>
+                      <a:lumOff val="35000"/>
+                    </a:schemeClr>
+                  </a:solidFill>
+                  <a:latin typeface="+mn-lt"/>
+                  <a:ea typeface="+mn-ea"/>
+                  <a:cs typeface="+mn-cs"/>
+                </a:defRPr>
+              </a:pPr>
+              <a:endParaRPr lang="en-NL"/>
+            </a:p>
+          </c:txPr>
+        </c:title>
+        <c:numFmt formatCode="General" sourceLinked="1"/>
+        <c:majorTickMark val="none"/>
+        <c:minorTickMark val="none"/>
+        <c:tickLblPos val="nextTo"/>
+        <c:spPr>
+          <a:noFill/>
+          <a:ln w="9525" cap="flat" cmpd="sng" algn="ctr">
+            <a:solidFill>
+              <a:schemeClr val="tx1">
+                <a:lumMod val="25000"/>
+                <a:lumOff val="75000"/>
+              </a:schemeClr>
+            </a:solidFill>
+            <a:round/>
+          </a:ln>
+          <a:effectLst/>
+        </c:spPr>
+        <c:txPr>
+          <a:bodyPr rot="-60000000" spcFirstLastPara="1" vertOverflow="ellipsis" vert="horz" wrap="square" anchor="ctr" anchorCtr="1"/>
+          <a:lstStyle/>
+          <a:p>
+            <a:pPr>
+              <a:defRPr sz="1197" b="0" i="0" u="none" strike="noStrike" kern="1200" baseline="0">
+                <a:solidFill>
+                  <a:schemeClr val="tx1">
+                    <a:lumMod val="65000"/>
+                    <a:lumOff val="35000"/>
+                  </a:schemeClr>
+                </a:solidFill>
+                <a:latin typeface="+mn-lt"/>
+                <a:ea typeface="+mn-ea"/>
+                <a:cs typeface="+mn-cs"/>
+              </a:defRPr>
+            </a:pPr>
+            <a:endParaRPr lang="en-NL"/>
+          </a:p>
+        </c:txPr>
+        <c:crossAx val="533897295"/>
+        <c:crosses val="autoZero"/>
+        <c:crossBetween val="midCat"/>
+      </c:valAx>
+      <c:spPr>
+        <a:noFill/>
+        <a:ln w="25400">
+          <a:noFill/>
+        </a:ln>
+        <a:effectLst/>
+      </c:spPr>
+    </c:plotArea>
+    <c:plotVisOnly val="1"/>
+    <c:dispBlanksAs val="gap"/>
+    <c:extLst>
+      <c:ext xmlns:c16r3="http://schemas.microsoft.com/office/drawing/2017/03/chart" uri="{56B9EC1D-385E-4148-901F-78D8002777C0}">
+        <c16r3:dataDisplayOptions16>
+          <c16r3:dispNaAsBlank val="1"/>
+        </c16r3:dataDisplayOptions16>
+      </c:ext>
+    </c:extLst>
+    <c:showDLblsOverMax val="0"/>
+  </c:chart>
+  <c:spPr>
+    <a:solidFill>
+      <a:schemeClr val="bg1"/>
+    </a:solidFill>
+    <a:ln w="9525" cap="flat" cmpd="sng" algn="ctr">
+      <a:solidFill>
+        <a:schemeClr val="tx1">
+          <a:lumMod val="15000"/>
+          <a:lumOff val="85000"/>
+        </a:schemeClr>
+      </a:solidFill>
+      <a:round/>
+    </a:ln>
+    <a:effectLst/>
+  </c:spPr>
+  <c:txPr>
+    <a:bodyPr/>
+    <a:lstStyle/>
+    <a:p>
+      <a:pPr>
+        <a:defRPr/>
+      </a:pPr>
+      <a:endParaRPr lang="en-NL"/>
+    </a:p>
+  </c:txPr>
+  <c:externalData r:id="rId3">
+    <c:autoUpdate val="0"/>
+  </c:externalData>
+  <c:userShapes r:id="rId4"/>
+</c:chartSpace>
+</file>
+
+<file path=word/charts/colors1.xml><?xml version="1.0" encoding="utf-8"?>
+<cs:colorStyle xmlns:cs="http://schemas.microsoft.com/office/drawing/2012/chartStyle" xmlns:a="http://schemas.openxmlformats.org/drawingml/2006/main" meth="cycle" id="10">
+  <a:schemeClr val="accent1"/>
+  <a:schemeClr val="accent2"/>
+  <a:schemeClr val="accent3"/>
+  <a:schemeClr val="accent4"/>
+  <a:schemeClr val="accent5"/>
+  <a:schemeClr val="accent6"/>
+  <cs:variation/>
+  <cs:variation>
+    <a:lumMod val="60000"/>
+  </cs:variation>
+  <cs:variation>
+    <a:lumMod val="80000"/>
+    <a:lumOff val="20000"/>
+  </cs:variation>
+  <cs:variation>
+    <a:lumMod val="80000"/>
+  </cs:variation>
+  <cs:variation>
+    <a:lumMod val="60000"/>
+    <a:lumOff val="40000"/>
+  </cs:variation>
+  <cs:variation>
+    <a:lumMod val="50000"/>
+  </cs:variation>
+  <cs:variation>
+    <a:lumMod val="70000"/>
+    <a:lumOff val="30000"/>
+  </cs:variation>
+  <cs:variation>
+    <a:lumMod val="70000"/>
+  </cs:variation>
+  <cs:variation>
+    <a:lumMod val="50000"/>
+    <a:lumOff val="50000"/>
+  </cs:variation>
+</cs:colorStyle>
+</file>
+
+<file path=word/charts/style1.xml><?xml version="1.0" encoding="utf-8"?>
+<cs:chartStyle xmlns:cs="http://schemas.microsoft.com/office/drawing/2012/chartStyle" xmlns:a="http://schemas.openxmlformats.org/drawingml/2006/main" id="269">
+  <cs:axisTitle>
+    <cs:lnRef idx="0"/>
+    <cs:fillRef idx="0"/>
+    <cs:effectRef idx="0"/>
+    <cs:fontRef idx="minor">
+      <a:schemeClr val="tx1">
+        <a:lumMod val="65000"/>
+        <a:lumOff val="35000"/>
+      </a:schemeClr>
+    </cs:fontRef>
+    <cs:defRPr sz="1330" kern="1200"/>
+  </cs:axisTitle>
+  <cs:categoryAxis>
+    <cs:lnRef idx="0"/>
+    <cs:fillRef idx="0"/>
+    <cs:effectRef idx="0"/>
+    <cs:fontRef idx="minor">
+      <a:schemeClr val="tx1">
+        <a:lumMod val="65000"/>
+        <a:lumOff val="35000"/>
+      </a:schemeClr>
+    </cs:fontRef>
+    <cs:spPr>
+      <a:ln w="9525" cap="flat" cmpd="sng" algn="ctr">
+        <a:solidFill>
+          <a:schemeClr val="tx1">
+            <a:lumMod val="25000"/>
+            <a:lumOff val="75000"/>
+          </a:schemeClr>
+        </a:solidFill>
+        <a:round/>
+      </a:ln>
+    </cs:spPr>
+    <cs:defRPr sz="1197" kern="1200"/>
+  </cs:categoryAxis>
+  <cs:chartArea mods="allowNoFillOverride allowNoLineOverride">
+    <cs:lnRef idx="0"/>
+    <cs:fillRef idx="0"/>
+    <cs:effectRef idx="0"/>
+    <cs:fontRef idx="minor">
+      <a:schemeClr val="tx1"/>
+    </cs:fontRef>
+    <cs:spPr>
+      <a:solidFill>
+        <a:schemeClr val="bg1"/>
+      </a:solidFill>
+      <a:ln w="9525" cap="flat" cmpd="sng" algn="ctr">
+        <a:solidFill>
+          <a:schemeClr val="tx1">
+            <a:lumMod val="15000"/>
+            <a:lumOff val="85000"/>
+          </a:schemeClr>
+        </a:solidFill>
+        <a:round/>
+      </a:ln>
+    </cs:spPr>
+    <cs:defRPr sz="1330" kern="1200"/>
+  </cs:chartArea>
+  <cs:dataLabel>
+    <cs:lnRef idx="0"/>
+    <cs:fillRef idx="0"/>
+    <cs:effectRef idx="0"/>
+    <cs:fontRef idx="minor">
+      <a:schemeClr val="tx1">
+        <a:lumMod val="75000"/>
+        <a:lumOff val="25000"/>
+      </a:schemeClr>
+    </cs:fontRef>
+    <cs:defRPr sz="1197" kern="1200"/>
+  </cs:dataLabel>
+  <cs:dataLabelCallout>
+    <cs:lnRef idx="0"/>
+    <cs:fillRef idx="0"/>
+    <cs:effectRef idx="0"/>
+    <cs:fontRef idx="minor">
+      <a:schemeClr val="dk1">
+        <a:lumMod val="65000"/>
+        <a:lumOff val="35000"/>
+      </a:schemeClr>
+    </cs:fontRef>
+    <cs:spPr>
+      <a:solidFill>
+        <a:schemeClr val="lt1"/>
+      </a:solidFill>
+      <a:ln>
+        <a:solidFill>
+          <a:schemeClr val="dk1">
+            <a:lumMod val="25000"/>
+            <a:lumOff val="75000"/>
+          </a:schemeClr>
+        </a:solidFill>
+      </a:ln>
+    </cs:spPr>
+    <cs:defRPr sz="1197" kern="1200"/>
+    <cs:bodyPr rot="0" spcFirstLastPara="1" vertOverflow="clip" horzOverflow="clip" vert="horz" wrap="square" lIns="36576" tIns="18288" rIns="36576" bIns="18288" anchor="ctr" anchorCtr="1">
+      <a:spAutoFit/>
+    </cs:bodyPr>
+  </cs:dataLabelCallout>
+  <cs:dataPoint>
+    <cs:lnRef idx="0"/>
+    <cs:fillRef idx="1">
+      <cs:styleClr val="auto"/>
+    </cs:fillRef>
+    <cs:effectRef idx="0"/>
+    <cs:fontRef idx="minor">
+      <a:schemeClr val="tx1"/>
+    </cs:fontRef>
+    <cs:spPr>
+      <a:solidFill>
+        <a:schemeClr val="phClr">
+          <a:alpha val="75000"/>
+        </a:schemeClr>
+      </a:solidFill>
+    </cs:spPr>
+  </cs:dataPoint>
+  <cs:dataPoint3D>
+    <cs:lnRef idx="0"/>
+    <cs:fillRef idx="1">
+      <cs:styleClr val="auto"/>
+    </cs:fillRef>
+    <cs:effectRef idx="0"/>
+    <cs:fontRef idx="minor">
+      <a:schemeClr val="tx1"/>
+    </cs:fontRef>
+    <cs:spPr>
+      <a:solidFill>
+        <a:schemeClr val="phClr">
+          <a:alpha val="75000"/>
+        </a:schemeClr>
+      </a:solidFill>
+    </cs:spPr>
+  </cs:dataPoint3D>
+  <cs:dataPointLine>
+    <cs:lnRef idx="0">
+      <cs:styleClr val="auto"/>
+    </cs:lnRef>
+    <cs:fillRef idx="1"/>
+    <cs:effectRef idx="0"/>
+    <cs:fontRef idx="minor">
+      <a:schemeClr val="tx1"/>
+    </cs:fontRef>
+    <cs:spPr>
+      <a:ln w="19050" cap="rnd">
+        <a:solidFill>
+          <a:schemeClr val="phClr">
+            <a:alpha val="50000"/>
+          </a:schemeClr>
+        </a:solidFill>
+        <a:round/>
+      </a:ln>
+    </cs:spPr>
+  </cs:dataPointLine>
+  <cs:dataPointMarker>
+    <cs:lnRef idx="0">
+      <cs:styleClr val="auto"/>
+    </cs:lnRef>
+    <cs:fillRef idx="1">
+      <cs:styleClr val="auto"/>
+    </cs:fillRef>
+    <cs:effectRef idx="0"/>
+    <cs:fontRef idx="minor">
+      <a:schemeClr val="tx1"/>
+    </cs:fontRef>
+    <cs:spPr>
+      <a:solidFill>
+        <a:schemeClr val="phClr"/>
+      </a:solidFill>
+      <a:ln w="9525">
+        <a:solidFill>
+          <a:schemeClr val="phClr"/>
+        </a:solidFill>
+      </a:ln>
+    </cs:spPr>
+  </cs:dataPointMarker>
+  <cs:dataPointMarkerLayout symbol="circle" size="5"/>
+  <cs:dataPointWireframe>
+    <cs:lnRef idx="0">
+      <cs:styleClr val="auto"/>
+    </cs:lnRef>
+    <cs:fillRef idx="0"/>
+    <cs:effectRef idx="0"/>
+    <cs:fontRef idx="minor">
+      <a:schemeClr val="dk1"/>
+    </cs:fontRef>
+    <cs:spPr>
+      <a:ln w="9525" cap="rnd">
+        <a:solidFill>
+          <a:schemeClr val="phClr"/>
+        </a:solidFill>
+        <a:round/>
+      </a:ln>
+    </cs:spPr>
+  </cs:dataPointWireframe>
+  <cs:dataTable>
+    <cs:lnRef idx="0"/>
+    <cs:fillRef idx="0"/>
+    <cs:effectRef idx="0"/>
+    <cs:fontRef idx="minor">
+      <a:schemeClr val="tx1">
+        <a:lumMod val="65000"/>
+        <a:lumOff val="35000"/>
+      </a:schemeClr>
+    </cs:fontRef>
+    <cs:spPr>
+      <a:noFill/>
+      <a:ln w="9525" cap="flat" cmpd="sng" algn="ctr">
+        <a:solidFill>
+          <a:schemeClr val="tx1">
+            <a:lumMod val="15000"/>
+            <a:lumOff val="85000"/>
+          </a:schemeClr>
+        </a:solidFill>
+        <a:round/>
+      </a:ln>
+    </cs:spPr>
+    <cs:defRPr sz="1197" kern="1200"/>
+  </cs:dataTable>
+  <cs:downBar>
+    <cs:lnRef idx="0"/>
+    <cs:fillRef idx="0"/>
+    <cs:effectRef idx="0"/>
+    <cs:fontRef idx="minor">
+      <a:schemeClr val="tx1"/>
+    </cs:fontRef>
+    <cs:spPr>
+      <a:solidFill>
+        <a:schemeClr val="dk1">
+          <a:lumMod val="75000"/>
+          <a:lumOff val="25000"/>
+        </a:schemeClr>
+      </a:solidFill>
+      <a:ln w="9525" cap="flat" cmpd="sng" algn="ctr">
+        <a:solidFill>
+          <a:schemeClr val="tx1">
+            <a:lumMod val="65000"/>
+            <a:lumOff val="35000"/>
+          </a:schemeClr>
+        </a:solidFill>
+        <a:round/>
+      </a:ln>
+    </cs:spPr>
+  </cs:downBar>
+  <cs:dropLine>
+    <cs:lnRef idx="0"/>
+    <cs:fillRef idx="0"/>
+    <cs:effectRef idx="0"/>
+    <cs:fontRef idx="minor">
+      <a:schemeClr val="tx1"/>
+    </cs:fontRef>
+    <cs:spPr>
+      <a:ln w="9525" cap="flat" cmpd="sng" algn="ctr">
+        <a:solidFill>
+          <a:schemeClr val="tx1">
+            <a:lumMod val="35000"/>
+            <a:lumOff val="65000"/>
+          </a:schemeClr>
+        </a:solidFill>
+        <a:round/>
+      </a:ln>
+    </cs:spPr>
+  </cs:dropLine>
+  <cs:errorBar>
+    <cs:lnRef idx="0"/>
+    <cs:fillRef idx="0"/>
+    <cs:effectRef idx="0"/>
+    <cs:fontRef idx="minor">
+      <a:schemeClr val="tx1"/>
+    </cs:fontRef>
+    <cs:spPr>
+      <a:ln w="9525" cap="flat" cmpd="sng" algn="ctr">
+        <a:solidFill>
+          <a:schemeClr val="tx1">
+            <a:lumMod val="65000"/>
+            <a:lumOff val="35000"/>
+          </a:schemeClr>
+        </a:solidFill>
+        <a:round/>
+      </a:ln>
+    </cs:spPr>
+  </cs:errorBar>
+  <cs:floor>
+    <cs:lnRef idx="0"/>
+    <cs:fillRef idx="0"/>
+    <cs:effectRef idx="0"/>
+    <cs:fontRef idx="minor">
+      <a:schemeClr val="tx1"/>
+    </cs:fontRef>
+    <cs:spPr>
+      <a:noFill/>
+      <a:ln>
+        <a:noFill/>
+      </a:ln>
+    </cs:spPr>
+  </cs:floor>
+  <cs:gridlineMajor>
+    <cs:lnRef idx="0"/>
+    <cs:fillRef idx="0"/>
+    <cs:effectRef idx="0"/>
+    <cs:fontRef idx="minor">
+      <a:schemeClr val="tx1"/>
+    </cs:fontRef>
+    <cs:spPr>
+      <a:ln w="9525" cap="flat" cmpd="sng" algn="ctr">
+        <a:solidFill>
+          <a:schemeClr val="tx1">
+            <a:lumMod val="15000"/>
+            <a:lumOff val="85000"/>
+          </a:schemeClr>
+        </a:solidFill>
+        <a:round/>
+      </a:ln>
+    </cs:spPr>
+  </cs:gridlineMajor>
+  <cs:gridlineMinor>
+    <cs:lnRef idx="0"/>
+    <cs:fillRef idx="0"/>
+    <cs:effectRef idx="0"/>
+    <cs:fontRef idx="minor">
+      <a:schemeClr val="tx1"/>
+    </cs:fontRef>
+    <cs:spPr>
+      <a:ln w="9525" cap="flat" cmpd="sng" algn="ctr">
+        <a:solidFill>
+          <a:schemeClr val="tx1">
+            <a:lumMod val="5000"/>
+            <a:lumOff val="95000"/>
+          </a:schemeClr>
+        </a:solidFill>
+        <a:round/>
+      </a:ln>
+    </cs:spPr>
+  </cs:gridlineMinor>
+  <cs:hiLoLine>
+    <cs:lnRef idx="0"/>
+    <cs:fillRef idx="0"/>
+    <cs:effectRef idx="0"/>
+    <cs:fontRef idx="minor">
+      <a:schemeClr val="tx1"/>
+    </cs:fontRef>
+    <cs:spPr>
+      <a:ln w="9525" cap="flat" cmpd="sng" algn="ctr">
+        <a:solidFill>
+          <a:schemeClr val="tx1">
+            <a:lumMod val="50000"/>
+            <a:lumOff val="50000"/>
+          </a:schemeClr>
+        </a:solidFill>
+        <a:round/>
+      </a:ln>
+    </cs:spPr>
+  </cs:hiLoLine>
+  <cs:leaderLine>
+    <cs:lnRef idx="0"/>
+    <cs:fillRef idx="0"/>
+    <cs:effectRef idx="0"/>
+    <cs:fontRef idx="minor">
+      <a:schemeClr val="tx1"/>
+    </cs:fontRef>
+    <cs:spPr>
+      <a:ln w="9525" cap="flat" cmpd="sng" algn="ctr">
+        <a:solidFill>
+          <a:schemeClr val="tx1">
+            <a:lumMod val="35000"/>
+            <a:lumOff val="65000"/>
+          </a:schemeClr>
+        </a:solidFill>
+        <a:round/>
+      </a:ln>
+    </cs:spPr>
+  </cs:leaderLine>
+  <cs:legend>
+    <cs:lnRef idx="0"/>
+    <cs:fillRef idx="0"/>
+    <cs:effectRef idx="0"/>
+    <cs:fontRef idx="minor">
+      <a:schemeClr val="tx1">
+        <a:lumMod val="65000"/>
+        <a:lumOff val="35000"/>
+      </a:schemeClr>
+    </cs:fontRef>
+    <cs:defRPr sz="1197" kern="1200"/>
+  </cs:legend>
+  <cs:plotArea mods="allowNoFillOverride allowNoLineOverride">
+    <cs:lnRef idx="0"/>
+    <cs:fillRef idx="0"/>
+    <cs:effectRef idx="0"/>
+    <cs:fontRef idx="minor">
+      <a:schemeClr val="tx1"/>
+    </cs:fontRef>
+  </cs:plotArea>
+  <cs:plotArea3D mods="allowNoFillOverride allowNoLineOverride">
+    <cs:lnRef idx="0"/>
+    <cs:fillRef idx="0"/>
+    <cs:effectRef idx="0"/>
+    <cs:fontRef idx="minor">
+      <a:schemeClr val="tx1"/>
+    </cs:fontRef>
+  </cs:plotArea3D>
+  <cs:seriesAxis>
+    <cs:lnRef idx="0"/>
+    <cs:fillRef idx="0"/>
+    <cs:effectRef idx="0"/>
+    <cs:fontRef idx="minor">
+      <a:schemeClr val="tx1">
+        <a:lumMod val="65000"/>
+        <a:lumOff val="35000"/>
+      </a:schemeClr>
+    </cs:fontRef>
+    <cs:defRPr sz="1197" kern="1200"/>
+  </cs:seriesAxis>
+  <cs:seriesLine>
+    <cs:lnRef idx="0"/>
+    <cs:fillRef idx="0"/>
+    <cs:effectRef idx="0"/>
+    <cs:fontRef idx="minor">
+      <a:schemeClr val="tx1"/>
+    </cs:fontRef>
+    <cs:spPr>
+      <a:ln w="9525" cap="flat" cmpd="sng" algn="ctr">
+        <a:solidFill>
+          <a:schemeClr val="tx1">
+            <a:lumMod val="35000"/>
+            <a:lumOff val="65000"/>
+          </a:schemeClr>
+        </a:solidFill>
+        <a:round/>
+      </a:ln>
+    </cs:spPr>
+  </cs:seriesLine>
+  <cs:title>
+    <cs:lnRef idx="0"/>
+    <cs:fillRef idx="0"/>
+    <cs:effectRef idx="0"/>
+    <cs:fontRef idx="minor">
+      <a:schemeClr val="tx1">
+        <a:lumMod val="65000"/>
+        <a:lumOff val="35000"/>
+      </a:schemeClr>
+    </cs:fontRef>
+    <cs:defRPr sz="1862" b="0" kern="1200" spc="0" baseline="0"/>
+  </cs:title>
+  <cs:trendline>
+    <cs:lnRef idx="0">
+      <cs:styleClr val="auto"/>
+    </cs:lnRef>
+    <cs:fillRef idx="0"/>
+    <cs:effectRef idx="0"/>
+    <cs:fontRef idx="minor">
+      <a:schemeClr val="tx1"/>
+    </cs:fontRef>
+    <cs:spPr>
+      <a:ln w="19050" cap="rnd">
+        <a:solidFill>
+          <a:schemeClr val="phClr"/>
+        </a:solidFill>
+        <a:prstDash val="sysDot"/>
+      </a:ln>
+    </cs:spPr>
+  </cs:trendline>
+  <cs:trendlineLabel>
+    <cs:lnRef idx="0"/>
+    <cs:fillRef idx="0"/>
+    <cs:effectRef idx="0"/>
+    <cs:fontRef idx="minor">
+      <a:schemeClr val="tx1">
+        <a:lumMod val="65000"/>
+        <a:lumOff val="35000"/>
+      </a:schemeClr>
+    </cs:fontRef>
+    <cs:defRPr sz="1197" kern="1200"/>
+  </cs:trendlineLabel>
+  <cs:upBar>
+    <cs:lnRef idx="0"/>
+    <cs:fillRef idx="0"/>
+    <cs:effectRef idx="0"/>
+    <cs:fontRef idx="minor">
+      <a:schemeClr val="tx1"/>
+    </cs:fontRef>
+    <cs:spPr>
+      <a:solidFill>
+        <a:schemeClr val="lt1"/>
+      </a:solidFill>
+      <a:ln w="9525" cap="flat" cmpd="sng" algn="ctr">
+        <a:solidFill>
+          <a:schemeClr val="tx1">
+            <a:lumMod val="65000"/>
+            <a:lumOff val="35000"/>
+          </a:schemeClr>
+        </a:solidFill>
+        <a:round/>
+      </a:ln>
+    </cs:spPr>
+  </cs:upBar>
+  <cs:valueAxis>
+    <cs:lnRef idx="0"/>
+    <cs:fillRef idx="0"/>
+    <cs:effectRef idx="0"/>
+    <cs:fontRef idx="minor">
+      <a:schemeClr val="tx1">
+        <a:lumMod val="65000"/>
+        <a:lumOff val="35000"/>
+      </a:schemeClr>
+    </cs:fontRef>
+    <cs:spPr>
+      <a:ln w="9525" cap="flat" cmpd="sng" algn="ctr">
+        <a:solidFill>
+          <a:schemeClr val="tx1">
+            <a:lumMod val="25000"/>
+            <a:lumOff val="75000"/>
+          </a:schemeClr>
+        </a:solidFill>
+        <a:round/>
+      </a:ln>
+    </cs:spPr>
+    <cs:defRPr sz="1197" kern="1200"/>
+  </cs:valueAxis>
+  <cs:wall>
+    <cs:lnRef idx="0"/>
+    <cs:fillRef idx="0"/>
+    <cs:effectRef idx="0"/>
+    <cs:fontRef idx="minor">
+      <a:schemeClr val="tx1"/>
+    </cs:fontRef>
+    <cs:spPr>
+      <a:noFill/>
+      <a:ln>
+        <a:noFill/>
+      </a:ln>
+    </cs:spPr>
+  </cs:wall>
+</cs:chartStyle>
+</file>
+
+<file path=word/drawings/drawing1.xml><?xml version="1.0" encoding="utf-8"?>
+<c:userShapes xmlns:c="http://schemas.openxmlformats.org/drawingml/2006/chart">
+  <cdr:relSizeAnchor xmlns:cdr="http://schemas.openxmlformats.org/drawingml/2006/chartDrawing">
+    <cdr:from>
+      <cdr:x>0.54761</cdr:x>
+      <cdr:y>0.57049</cdr:y>
+    </cdr:from>
+    <cdr:to>
+      <cdr:x>0.81939</cdr:x>
+      <cdr:y>0.88851</cdr:y>
+    </cdr:to>
+    <cdr:sp macro="" textlink="">
+      <cdr:nvSpPr>
+        <cdr:cNvPr id="2" name="TextBox 14">
+          <a:extLst xmlns:a="http://schemas.openxmlformats.org/drawingml/2006/main">
+            <a:ext uri="{FF2B5EF4-FFF2-40B4-BE49-F238E27FC236}">
+              <a16:creationId xmlns:a16="http://schemas.microsoft.com/office/drawing/2014/main" id="{32DD1A6B-F6FA-43EF-AD04-613ED7A65AD5}"/>
+            </a:ext>
+          </a:extLst>
+        </cdr:cNvPr>
+        <cdr:cNvSpPr txBox="1"/>
+      </cdr:nvSpPr>
+      <cdr:spPr>
+        <a:xfrm xmlns:a="http://schemas.openxmlformats.org/drawingml/2006/main">
+          <a:off x="3154609" y="1868557"/>
+          <a:ext cx="1565649" cy="1041622"/>
+        </a:xfrm>
+        <a:prstGeom xmlns:a="http://schemas.openxmlformats.org/drawingml/2006/main" prst="rect">
+          <a:avLst/>
+        </a:prstGeom>
+        <a:noFill xmlns:a="http://schemas.openxmlformats.org/drawingml/2006/main"/>
+      </cdr:spPr>
+      <cdr:txBody>
+        <a:bodyPr xmlns:a="http://schemas.openxmlformats.org/drawingml/2006/main" wrap="square" rtlCol="0">
+          <a:noAutofit/>
+        </a:bodyPr>
+        <a:lstStyle xmlns:a="http://schemas.openxmlformats.org/drawingml/2006/main">
+          <a:defPPr>
+            <a:defRPr lang="nl-NL"/>
+          </a:defPPr>
+          <a:lvl1pPr marL="0" algn="l" defTabSz="685800" rtl="0" eaLnBrk="1" latinLnBrk="0" hangingPunct="1">
+            <a:defRPr sz="1350" kern="1200">
+              <a:solidFill>
+                <a:schemeClr val="tx1"/>
+              </a:solidFill>
+              <a:latin typeface="+mn-lt"/>
+              <a:ea typeface="+mn-ea"/>
+              <a:cs typeface="+mn-cs"/>
+            </a:defRPr>
+          </a:lvl1pPr>
+          <a:lvl2pPr marL="342900" algn="l" defTabSz="685800" rtl="0" eaLnBrk="1" latinLnBrk="0" hangingPunct="1">
+            <a:defRPr sz="1350" kern="1200">
+              <a:solidFill>
+                <a:schemeClr val="tx1"/>
+              </a:solidFill>
+              <a:latin typeface="+mn-lt"/>
+              <a:ea typeface="+mn-ea"/>
+              <a:cs typeface="+mn-cs"/>
+            </a:defRPr>
+          </a:lvl2pPr>
+          <a:lvl3pPr marL="685800" algn="l" defTabSz="685800" rtl="0" eaLnBrk="1" latinLnBrk="0" hangingPunct="1">
+            <a:defRPr sz="1350" kern="1200">
+              <a:solidFill>
+                <a:schemeClr val="tx1"/>
+              </a:solidFill>
+              <a:latin typeface="+mn-lt"/>
+              <a:ea typeface="+mn-ea"/>
+              <a:cs typeface="+mn-cs"/>
+            </a:defRPr>
+          </a:lvl3pPr>
+          <a:lvl4pPr marL="1028700" algn="l" defTabSz="685800" rtl="0" eaLnBrk="1" latinLnBrk="0" hangingPunct="1">
+            <a:defRPr sz="1350" kern="1200">
+              <a:solidFill>
+                <a:schemeClr val="tx1"/>
+              </a:solidFill>
+              <a:latin typeface="+mn-lt"/>
+              <a:ea typeface="+mn-ea"/>
+              <a:cs typeface="+mn-cs"/>
+            </a:defRPr>
+          </a:lvl4pPr>
+          <a:lvl5pPr marL="1371600" algn="l" defTabSz="685800" rtl="0" eaLnBrk="1" latinLnBrk="0" hangingPunct="1">
+            <a:defRPr sz="1350" kern="1200">
+              <a:solidFill>
+                <a:schemeClr val="tx1"/>
+              </a:solidFill>
+              <a:latin typeface="+mn-lt"/>
+              <a:ea typeface="+mn-ea"/>
+              <a:cs typeface="+mn-cs"/>
+            </a:defRPr>
+          </a:lvl5pPr>
+          <a:lvl6pPr marL="1714500" algn="l" defTabSz="685800" rtl="0" eaLnBrk="1" latinLnBrk="0" hangingPunct="1">
+            <a:defRPr sz="1350" kern="1200">
+              <a:solidFill>
+                <a:schemeClr val="tx1"/>
+              </a:solidFill>
+              <a:latin typeface="+mn-lt"/>
+              <a:ea typeface="+mn-ea"/>
+              <a:cs typeface="+mn-cs"/>
+            </a:defRPr>
+          </a:lvl6pPr>
+          <a:lvl7pPr marL="2057400" algn="l" defTabSz="685800" rtl="0" eaLnBrk="1" latinLnBrk="0" hangingPunct="1">
+            <a:defRPr sz="1350" kern="1200">
+              <a:solidFill>
+                <a:schemeClr val="tx1"/>
+              </a:solidFill>
+              <a:latin typeface="+mn-lt"/>
+              <a:ea typeface="+mn-ea"/>
+              <a:cs typeface="+mn-cs"/>
+            </a:defRPr>
+          </a:lvl7pPr>
+          <a:lvl8pPr marL="2400300" algn="l" defTabSz="685800" rtl="0" eaLnBrk="1" latinLnBrk="0" hangingPunct="1">
+            <a:defRPr sz="1350" kern="1200">
+              <a:solidFill>
+                <a:schemeClr val="tx1"/>
+              </a:solidFill>
+              <a:latin typeface="+mn-lt"/>
+              <a:ea typeface="+mn-ea"/>
+              <a:cs typeface="+mn-cs"/>
+            </a:defRPr>
+          </a:lvl8pPr>
+          <a:lvl9pPr marL="2743200" algn="l" defTabSz="685800" rtl="0" eaLnBrk="1" latinLnBrk="0" hangingPunct="1">
+            <a:defRPr sz="1350" kern="1200">
+              <a:solidFill>
+                <a:schemeClr val="tx1"/>
+              </a:solidFill>
+              <a:latin typeface="+mn-lt"/>
+              <a:ea typeface="+mn-ea"/>
+              <a:cs typeface="+mn-cs"/>
+            </a:defRPr>
+          </a:lvl9pPr>
+        </a:lstStyle>
+        <a:p xmlns:a="http://schemas.openxmlformats.org/drawingml/2006/main">
+          <a:r>
+            <a:rPr lang="en-US" dirty="0"/>
+            <a:t>Riske</a:t>
+          </a:r>
+        </a:p>
+        <a:p xmlns:a="http://schemas.openxmlformats.org/drawingml/2006/main">
+          <a:r>
+            <a:rPr lang="en-US" dirty="0"/>
+            <a:t>Tech United</a:t>
+          </a:r>
+        </a:p>
+        <a:p xmlns:a="http://schemas.openxmlformats.org/drawingml/2006/main">
+          <a:r>
+            <a:rPr lang="en-US" dirty="0"/>
+            <a:t>Human referee</a:t>
+          </a:r>
+        </a:p>
+        <a:p xmlns:a="http://schemas.openxmlformats.org/drawingml/2006/main">
+          <a:r>
+            <a:rPr lang="en-US" dirty="0"/>
+            <a:t>Next MSD</a:t>
+          </a:r>
+        </a:p>
+        <a:p xmlns:a="http://schemas.openxmlformats.org/drawingml/2006/main">
+          <a:endParaRPr lang="en-NL" dirty="0"/>
+        </a:p>
+      </cdr:txBody>
+    </cdr:sp>
+  </cdr:relSizeAnchor>
+  <cdr:relSizeAnchor xmlns:cdr="http://schemas.openxmlformats.org/drawingml/2006/chartDrawing">
+    <cdr:from>
+      <cdr:x>0.27755</cdr:x>
+      <cdr:y>0.63627</cdr:y>
+    </cdr:from>
+    <cdr:to>
+      <cdr:x>0.54934</cdr:x>
+      <cdr:y>0.88112</cdr:y>
+    </cdr:to>
+    <cdr:sp macro="" textlink="">
+      <cdr:nvSpPr>
+        <cdr:cNvPr id="3" name="TextBox 14">
+          <a:extLst xmlns:a="http://schemas.openxmlformats.org/drawingml/2006/main">
+            <a:ext uri="{FF2B5EF4-FFF2-40B4-BE49-F238E27FC236}">
+              <a16:creationId xmlns:a16="http://schemas.microsoft.com/office/drawing/2014/main" id="{32DD1A6B-F6FA-43EF-AD04-613ED7A65AD5}"/>
+            </a:ext>
+          </a:extLst>
+        </cdr:cNvPr>
+        <cdr:cNvSpPr txBox="1"/>
+      </cdr:nvSpPr>
+      <cdr:spPr>
+        <a:xfrm xmlns:a="http://schemas.openxmlformats.org/drawingml/2006/main">
+          <a:off x="1598886" y="2084003"/>
+          <a:ext cx="1565706" cy="801964"/>
+        </a:xfrm>
+        <a:prstGeom xmlns:a="http://schemas.openxmlformats.org/drawingml/2006/main" prst="rect">
+          <a:avLst/>
+        </a:prstGeom>
+        <a:noFill xmlns:a="http://schemas.openxmlformats.org/drawingml/2006/main"/>
+      </cdr:spPr>
+      <cdr:txBody>
+        <a:bodyPr xmlns:a="http://schemas.openxmlformats.org/drawingml/2006/main" wrap="square" rtlCol="0">
+          <a:spAutoFit/>
+        </a:bodyPr>
+        <a:lstStyle xmlns:a="http://schemas.openxmlformats.org/drawingml/2006/main">
+          <a:defPPr>
+            <a:defRPr lang="nl-NL"/>
+          </a:defPPr>
+          <a:lvl1pPr marL="0" algn="l" defTabSz="685800" rtl="0" eaLnBrk="1" latinLnBrk="0" hangingPunct="1">
+            <a:defRPr sz="1350" kern="1200">
+              <a:solidFill>
+                <a:schemeClr val="tx1"/>
+              </a:solidFill>
+              <a:latin typeface="+mn-lt"/>
+              <a:ea typeface="+mn-ea"/>
+              <a:cs typeface="+mn-cs"/>
+            </a:defRPr>
+          </a:lvl1pPr>
+          <a:lvl2pPr marL="342900" algn="l" defTabSz="685800" rtl="0" eaLnBrk="1" latinLnBrk="0" hangingPunct="1">
+            <a:defRPr sz="1350" kern="1200">
+              <a:solidFill>
+                <a:schemeClr val="tx1"/>
+              </a:solidFill>
+              <a:latin typeface="+mn-lt"/>
+              <a:ea typeface="+mn-ea"/>
+              <a:cs typeface="+mn-cs"/>
+            </a:defRPr>
+          </a:lvl2pPr>
+          <a:lvl3pPr marL="685800" algn="l" defTabSz="685800" rtl="0" eaLnBrk="1" latinLnBrk="0" hangingPunct="1">
+            <a:defRPr sz="1350" kern="1200">
+              <a:solidFill>
+                <a:schemeClr val="tx1"/>
+              </a:solidFill>
+              <a:latin typeface="+mn-lt"/>
+              <a:ea typeface="+mn-ea"/>
+              <a:cs typeface="+mn-cs"/>
+            </a:defRPr>
+          </a:lvl3pPr>
+          <a:lvl4pPr marL="1028700" algn="l" defTabSz="685800" rtl="0" eaLnBrk="1" latinLnBrk="0" hangingPunct="1">
+            <a:defRPr sz="1350" kern="1200">
+              <a:solidFill>
+                <a:schemeClr val="tx1"/>
+              </a:solidFill>
+              <a:latin typeface="+mn-lt"/>
+              <a:ea typeface="+mn-ea"/>
+              <a:cs typeface="+mn-cs"/>
+            </a:defRPr>
+          </a:lvl4pPr>
+          <a:lvl5pPr marL="1371600" algn="l" defTabSz="685800" rtl="0" eaLnBrk="1" latinLnBrk="0" hangingPunct="1">
+            <a:defRPr sz="1350" kern="1200">
+              <a:solidFill>
+                <a:schemeClr val="tx1"/>
+              </a:solidFill>
+              <a:latin typeface="+mn-lt"/>
+              <a:ea typeface="+mn-ea"/>
+              <a:cs typeface="+mn-cs"/>
+            </a:defRPr>
+          </a:lvl5pPr>
+          <a:lvl6pPr marL="1714500" algn="l" defTabSz="685800" rtl="0" eaLnBrk="1" latinLnBrk="0" hangingPunct="1">
+            <a:defRPr sz="1350" kern="1200">
+              <a:solidFill>
+                <a:schemeClr val="tx1"/>
+              </a:solidFill>
+              <a:latin typeface="+mn-lt"/>
+              <a:ea typeface="+mn-ea"/>
+              <a:cs typeface="+mn-cs"/>
+            </a:defRPr>
+          </a:lvl6pPr>
+          <a:lvl7pPr marL="2057400" algn="l" defTabSz="685800" rtl="0" eaLnBrk="1" latinLnBrk="0" hangingPunct="1">
+            <a:defRPr sz="1350" kern="1200">
+              <a:solidFill>
+                <a:schemeClr val="tx1"/>
+              </a:solidFill>
+              <a:latin typeface="+mn-lt"/>
+              <a:ea typeface="+mn-ea"/>
+              <a:cs typeface="+mn-cs"/>
+            </a:defRPr>
+          </a:lvl7pPr>
+          <a:lvl8pPr marL="2400300" algn="l" defTabSz="685800" rtl="0" eaLnBrk="1" latinLnBrk="0" hangingPunct="1">
+            <a:defRPr sz="1350" kern="1200">
+              <a:solidFill>
+                <a:schemeClr val="tx1"/>
+              </a:solidFill>
+              <a:latin typeface="+mn-lt"/>
+              <a:ea typeface="+mn-ea"/>
+              <a:cs typeface="+mn-cs"/>
+            </a:defRPr>
+          </a:lvl8pPr>
+          <a:lvl9pPr marL="2743200" algn="l" defTabSz="685800" rtl="0" eaLnBrk="1" latinLnBrk="0" hangingPunct="1">
+            <a:defRPr sz="1350" kern="1200">
+              <a:solidFill>
+                <a:schemeClr val="tx1"/>
+              </a:solidFill>
+              <a:latin typeface="+mn-lt"/>
+              <a:ea typeface="+mn-ea"/>
+              <a:cs typeface="+mn-cs"/>
+            </a:defRPr>
+          </a:lvl9pPr>
+        </a:lstStyle>
+        <a:p xmlns:a="http://schemas.openxmlformats.org/drawingml/2006/main">
+          <a:r>
+            <a:rPr lang="en-US" dirty="0"/>
+            <a:t>Harold</a:t>
+          </a:r>
+        </a:p>
+        <a:p xmlns:a="http://schemas.openxmlformats.org/drawingml/2006/main">
+          <a:r>
+            <a:rPr lang="en-US" dirty="0"/>
+            <a:t>Hans</a:t>
+          </a:r>
+        </a:p>
+        <a:p xmlns:a="http://schemas.openxmlformats.org/drawingml/2006/main">
+          <a:r>
+            <a:rPr lang="en-US" dirty="0"/>
+            <a:t>Robert</a:t>
+          </a:r>
+          <a:endParaRPr lang="en-NL" dirty="0"/>
+        </a:p>
+      </cdr:txBody>
+    </cdr:sp>
+  </cdr:relSizeAnchor>
+  <cdr:relSizeAnchor xmlns:cdr="http://schemas.openxmlformats.org/drawingml/2006/chartDrawing">
+    <cdr:from>
+      <cdr:x>0.28019</cdr:x>
+      <cdr:y>0.23021</cdr:y>
+    </cdr:from>
+    <cdr:to>
+      <cdr:x>0.50656</cdr:x>
+      <cdr:y>0.40299</cdr:y>
+    </cdr:to>
+    <cdr:sp macro="" textlink="">
+      <cdr:nvSpPr>
+        <cdr:cNvPr id="4" name="TextBox 14">
+          <a:extLst xmlns:a="http://schemas.openxmlformats.org/drawingml/2006/main">
+            <a:ext uri="{FF2B5EF4-FFF2-40B4-BE49-F238E27FC236}">
+              <a16:creationId xmlns:a16="http://schemas.microsoft.com/office/drawing/2014/main" id="{32DD1A6B-F6FA-43EF-AD04-613ED7A65AD5}"/>
+            </a:ext>
+          </a:extLst>
+        </cdr:cNvPr>
+        <cdr:cNvSpPr txBox="1"/>
+      </cdr:nvSpPr>
+      <cdr:spPr>
+        <a:xfrm xmlns:a="http://schemas.openxmlformats.org/drawingml/2006/main">
+          <a:off x="1614115" y="754014"/>
+          <a:ext cx="1304014" cy="565911"/>
+        </a:xfrm>
+        <a:prstGeom xmlns:a="http://schemas.openxmlformats.org/drawingml/2006/main" prst="rect">
+          <a:avLst/>
+        </a:prstGeom>
+        <a:noFill xmlns:a="http://schemas.openxmlformats.org/drawingml/2006/main"/>
+      </cdr:spPr>
+      <cdr:txBody>
+        <a:bodyPr xmlns:a="http://schemas.openxmlformats.org/drawingml/2006/main" wrap="square" rtlCol="0">
+          <a:noAutofit/>
+        </a:bodyPr>
+        <a:lstStyle xmlns:a="http://schemas.openxmlformats.org/drawingml/2006/main">
+          <a:defPPr>
+            <a:defRPr lang="nl-NL"/>
+          </a:defPPr>
+          <a:lvl1pPr marL="0" algn="l" defTabSz="685800" rtl="0" eaLnBrk="1" latinLnBrk="0" hangingPunct="1">
+            <a:defRPr sz="1350" kern="1200">
+              <a:solidFill>
+                <a:schemeClr val="tx1"/>
+              </a:solidFill>
+              <a:latin typeface="+mn-lt"/>
+              <a:ea typeface="+mn-ea"/>
+              <a:cs typeface="+mn-cs"/>
+            </a:defRPr>
+          </a:lvl1pPr>
+          <a:lvl2pPr marL="342900" algn="l" defTabSz="685800" rtl="0" eaLnBrk="1" latinLnBrk="0" hangingPunct="1">
+            <a:defRPr sz="1350" kern="1200">
+              <a:solidFill>
+                <a:schemeClr val="tx1"/>
+              </a:solidFill>
+              <a:latin typeface="+mn-lt"/>
+              <a:ea typeface="+mn-ea"/>
+              <a:cs typeface="+mn-cs"/>
+            </a:defRPr>
+          </a:lvl2pPr>
+          <a:lvl3pPr marL="685800" algn="l" defTabSz="685800" rtl="0" eaLnBrk="1" latinLnBrk="0" hangingPunct="1">
+            <a:defRPr sz="1350" kern="1200">
+              <a:solidFill>
+                <a:schemeClr val="tx1"/>
+              </a:solidFill>
+              <a:latin typeface="+mn-lt"/>
+              <a:ea typeface="+mn-ea"/>
+              <a:cs typeface="+mn-cs"/>
+            </a:defRPr>
+          </a:lvl3pPr>
+          <a:lvl4pPr marL="1028700" algn="l" defTabSz="685800" rtl="0" eaLnBrk="1" latinLnBrk="0" hangingPunct="1">
+            <a:defRPr sz="1350" kern="1200">
+              <a:solidFill>
+                <a:schemeClr val="tx1"/>
+              </a:solidFill>
+              <a:latin typeface="+mn-lt"/>
+              <a:ea typeface="+mn-ea"/>
+              <a:cs typeface="+mn-cs"/>
+            </a:defRPr>
+          </a:lvl4pPr>
+          <a:lvl5pPr marL="1371600" algn="l" defTabSz="685800" rtl="0" eaLnBrk="1" latinLnBrk="0" hangingPunct="1">
+            <a:defRPr sz="1350" kern="1200">
+              <a:solidFill>
+                <a:schemeClr val="tx1"/>
+              </a:solidFill>
+              <a:latin typeface="+mn-lt"/>
+              <a:ea typeface="+mn-ea"/>
+              <a:cs typeface="+mn-cs"/>
+            </a:defRPr>
+          </a:lvl5pPr>
+          <a:lvl6pPr marL="1714500" algn="l" defTabSz="685800" rtl="0" eaLnBrk="1" latinLnBrk="0" hangingPunct="1">
+            <a:defRPr sz="1350" kern="1200">
+              <a:solidFill>
+                <a:schemeClr val="tx1"/>
+              </a:solidFill>
+              <a:latin typeface="+mn-lt"/>
+              <a:ea typeface="+mn-ea"/>
+              <a:cs typeface="+mn-cs"/>
+            </a:defRPr>
+          </a:lvl6pPr>
+          <a:lvl7pPr marL="2057400" algn="l" defTabSz="685800" rtl="0" eaLnBrk="1" latinLnBrk="0" hangingPunct="1">
+            <a:defRPr sz="1350" kern="1200">
+              <a:solidFill>
+                <a:schemeClr val="tx1"/>
+              </a:solidFill>
+              <a:latin typeface="+mn-lt"/>
+              <a:ea typeface="+mn-ea"/>
+              <a:cs typeface="+mn-cs"/>
+            </a:defRPr>
+          </a:lvl7pPr>
+          <a:lvl8pPr marL="2400300" algn="l" defTabSz="685800" rtl="0" eaLnBrk="1" latinLnBrk="0" hangingPunct="1">
+            <a:defRPr sz="1350" kern="1200">
+              <a:solidFill>
+                <a:schemeClr val="tx1"/>
+              </a:solidFill>
+              <a:latin typeface="+mn-lt"/>
+              <a:ea typeface="+mn-ea"/>
+              <a:cs typeface="+mn-cs"/>
+            </a:defRPr>
+          </a:lvl8pPr>
+          <a:lvl9pPr marL="2743200" algn="l" defTabSz="685800" rtl="0" eaLnBrk="1" latinLnBrk="0" hangingPunct="1">
+            <a:defRPr sz="1350" kern="1200">
+              <a:solidFill>
+                <a:schemeClr val="tx1"/>
+              </a:solidFill>
+              <a:latin typeface="+mn-lt"/>
+              <a:ea typeface="+mn-ea"/>
+              <a:cs typeface="+mn-cs"/>
+            </a:defRPr>
+          </a:lvl9pPr>
+        </a:lstStyle>
+        <a:p xmlns:a="http://schemas.openxmlformats.org/drawingml/2006/main">
+          <a:r>
+            <a:rPr lang="en-US" dirty="0"/>
+            <a:t>Robo Cup - MSL</a:t>
+          </a:r>
+          <a:endParaRPr lang="en-NL" dirty="0"/>
+        </a:p>
+      </cdr:txBody>
+    </cdr:sp>
+  </cdr:relSizeAnchor>
+</c:userShapes>
 </file>
 
 <file path=word/theme/theme1.xml><?xml version="1.0" encoding="utf-8"?>

</xml_diff>

<commit_message>
Integration part added to the software architecture intro.
</commit_message>
<xml_diff>
--- a/docs/Architecture/Software Architecture_intro_PMP.docx
+++ b/docs/Architecture/Software Architecture_intro_PMP.docx
@@ -502,6 +502,9 @@
         </mc:AlternateContent>
       </w:r>
       <w:r>
+        <w:rPr>
+          <w:noProof/>
+        </w:rPr>
         <mc:AlternateContent>
           <mc:Choice Requires="wps">
             <w:drawing>
@@ -785,8 +788,11 @@
         </mc:AlternateContent>
       </w:r>
       <w:r>
+        <w:rPr>
+          <w:noProof/>
+        </w:rPr>
         <w:drawing>
-          <wp:inline distT="0" distB="0" distL="0" distR="0" wp14:anchorId="33A152C8" wp14:editId="7FBE6B60">
+          <wp:inline distT="0" distB="0" distL="0" distR="0" wp14:anchorId="33A152C8" wp14:editId="0C7F50B6">
             <wp:extent cx="5760720" cy="3275330"/>
             <wp:effectExtent l="0" t="0" r="11430" b="1270"/>
             <wp:docPr id="2" name="Chart 2">
@@ -944,19 +950,11 @@
           <w:lang w:val="en-US"/>
         </w:rPr>
       </w:pPr>
-      <w:proofErr w:type="spellStart"/>
-      <w:r>
-        <w:rPr>
-          <w:lang w:val="en-US"/>
-        </w:rPr>
-        <w:t>AutoRef</w:t>
-      </w:r>
-      <w:proofErr w:type="spellEnd"/>
-      <w:r>
-        <w:rPr>
-          <w:lang w:val="en-US"/>
-        </w:rPr>
-        <w:t xml:space="preserve"> to get p</w:t>
+      <w:r>
+        <w:rPr>
+          <w:lang w:val="en-US"/>
+        </w:rPr>
+        <w:t>AutoRef to get p</w:t>
       </w:r>
       <w:r>
         <w:rPr>
@@ -1252,19 +1250,11 @@
           <w:lang w:val="en-US"/>
         </w:rPr>
       </w:pPr>
-      <w:proofErr w:type="spellStart"/>
-      <w:r>
-        <w:rPr>
-          <w:lang w:val="en-US"/>
-        </w:rPr>
-        <w:t>AutoRef</w:t>
-      </w:r>
-      <w:proofErr w:type="spellEnd"/>
-      <w:r>
-        <w:rPr>
-          <w:lang w:val="en-US"/>
-        </w:rPr>
-        <w:t xml:space="preserve"> to get p</w:t>
+      <w:r>
+        <w:rPr>
+          <w:lang w:val="en-US"/>
+        </w:rPr>
+        <w:t>AutoRef to get p</w:t>
       </w:r>
       <w:r>
         <w:rPr>
@@ -1374,19 +1364,11 @@
           <w:lang w:val="en-US"/>
         </w:rPr>
       </w:pPr>
-      <w:proofErr w:type="spellStart"/>
-      <w:r>
-        <w:rPr>
-          <w:lang w:val="en-US"/>
-        </w:rPr>
-        <w:t>AutoRef</w:t>
-      </w:r>
-      <w:proofErr w:type="spellEnd"/>
-      <w:r>
-        <w:rPr>
-          <w:lang w:val="en-US"/>
-        </w:rPr>
-        <w:t xml:space="preserve"> can eventually lead to loss of his/ her job.</w:t>
+      <w:r>
+        <w:rPr>
+          <w:lang w:val="en-US"/>
+        </w:rPr>
+        <w:t>AutoRef can eventually lead to loss of his/ her job.</w:t>
       </w:r>
     </w:p>
     <w:p>
@@ -1501,16 +1483,8 @@
         <w:rPr>
           <w:lang w:val="en-US"/>
         </w:rPr>
-        <w:t xml:space="preserve"> </w:t>
-      </w:r>
-      <w:proofErr w:type="spellStart"/>
-      <w:r>
-        <w:rPr>
-          <w:lang w:val="en-US"/>
-        </w:rPr>
-        <w:t>AutoRef</w:t>
-      </w:r>
-      <w:proofErr w:type="spellEnd"/>
+        <w:t xml:space="preserve"> AutoRef</w:t>
+      </w:r>
       <w:r>
         <w:rPr>
           <w:lang w:val="en-US"/>
@@ -1650,24 +1624,63 @@
         <w:rPr>
           <w:lang w:val="en-US"/>
         </w:rPr>
-        <w:t xml:space="preserve"> be used to model and analyze the architecture</w:t>
-      </w:r>
-      <w:r>
-        <w:rPr>
-          <w:lang w:val="en-US"/>
-        </w:rPr>
-        <w:t xml:space="preserve"> </w:t>
-      </w:r>
-      <w:r>
-        <w:rPr>
-          <w:lang w:val="en-US"/>
-        </w:rPr>
-        <w:t xml:space="preserve">models. </w:t>
+        <w:t xml:space="preserve"> be used to model and analyze the architecture. </w:t>
       </w:r>
     </w:p>
     <w:p>
       <w:pPr>
         <w:rPr>
+          <w:b/>
+          <w:bCs/>
+          <w:sz w:val="28"/>
+          <w:szCs w:val="28"/>
+          <w:lang w:val="en-US"/>
+        </w:rPr>
+      </w:pPr>
+      <w:r>
+        <w:rPr>
+          <w:b/>
+          <w:bCs/>
+          <w:sz w:val="28"/>
+          <w:szCs w:val="28"/>
+          <w:lang w:val="en-US"/>
+        </w:rPr>
+        <w:t xml:space="preserve">Implementation: </w:t>
+      </w:r>
+    </w:p>
+    <w:p>
+      <w:pPr>
+        <w:rPr>
+          <w:lang w:val="en-US"/>
+        </w:rPr>
+      </w:pPr>
+      <w:r>
+        <w:rPr>
+          <w:noProof/>
+          <w:lang w:val="en-US"/>
+        </w:rPr>
+        <w:drawing>
+          <wp:inline distT="0" distB="0" distL="0" distR="0" wp14:anchorId="4B6EE60B" wp14:editId="5382A4C3">
+            <wp:extent cx="5486400" cy="3200400"/>
+            <wp:effectExtent l="38100" t="0" r="19050" b="0"/>
+            <wp:docPr id="5" name="Diagram 5"/>
+            <wp:cNvGraphicFramePr/>
+            <a:graphic xmlns:a="http://schemas.openxmlformats.org/drawingml/2006/main">
+              <a:graphicData uri="http://schemas.openxmlformats.org/drawingml/2006/diagram">
+                <dgm:relIds xmlns:dgm="http://schemas.openxmlformats.org/drawingml/2006/diagram" xmlns:r="http://schemas.openxmlformats.org/officeDocument/2006/relationships" r:dm="rId7" r:lo="rId8" r:qs="rId9" r:cs="rId10"/>
+              </a:graphicData>
+            </a:graphic>
+          </wp:inline>
+        </w:drawing>
+      </w:r>
+    </w:p>
+    <w:p>
+      <w:pPr>
+        <w:rPr>
+          <w:b/>
+          <w:bCs/>
+          <w:sz w:val="28"/>
+          <w:szCs w:val="28"/>
           <w:lang w:val="en-US"/>
         </w:rPr>
       </w:pPr>
@@ -2411,6 +2424,7 @@
   <w:style w:type="character" w:default="1" w:styleId="DefaultParagraphFont">
     <w:name w:val="Default Paragraph Font"/>
     <w:uiPriority w:val="1"/>
+    <w:semiHidden/>
     <w:unhideWhenUsed/>
   </w:style>
   <w:style w:type="table" w:default="1" w:styleId="TableNormal">
@@ -2770,7 +2784,7 @@
             <c:manualLayout>
               <c:xMode val="edge"/>
               <c:yMode val="edge"/>
-              <c:x val="0.87695218653223905"/>
+              <c:x val="0.86592925884264482"/>
               <c:y val="0.80133757514510007"/>
             </c:manualLayout>
           </c:layout>
@@ -3599,6 +3613,3701 @@
 </cs:chartStyle>
 </file>
 
+<file path=word/diagrams/colors1.xml><?xml version="1.0" encoding="utf-8"?>
+<dgm:colorsDef xmlns:dgm="http://schemas.openxmlformats.org/drawingml/2006/diagram" xmlns:a="http://schemas.openxmlformats.org/drawingml/2006/main" uniqueId="urn:microsoft.com/office/officeart/2005/8/colors/accent1_2">
+  <dgm:title val=""/>
+  <dgm:desc val=""/>
+  <dgm:catLst>
+    <dgm:cat type="accent1" pri="11200"/>
+  </dgm:catLst>
+  <dgm:styleLbl name="node0">
+    <dgm:fillClrLst meth="repeat">
+      <a:schemeClr val="accent1"/>
+    </dgm:fillClrLst>
+    <dgm:linClrLst meth="repeat">
+      <a:schemeClr val="lt1"/>
+    </dgm:linClrLst>
+    <dgm:effectClrLst/>
+    <dgm:txLinClrLst/>
+    <dgm:txFillClrLst/>
+    <dgm:txEffectClrLst/>
+  </dgm:styleLbl>
+  <dgm:styleLbl name="alignNode1">
+    <dgm:fillClrLst meth="repeat">
+      <a:schemeClr val="accent1"/>
+    </dgm:fillClrLst>
+    <dgm:linClrLst meth="repeat">
+      <a:schemeClr val="accent1"/>
+    </dgm:linClrLst>
+    <dgm:effectClrLst/>
+    <dgm:txLinClrLst/>
+    <dgm:txFillClrLst/>
+    <dgm:txEffectClrLst/>
+  </dgm:styleLbl>
+  <dgm:styleLbl name="node1">
+    <dgm:fillClrLst meth="repeat">
+      <a:schemeClr val="accent1"/>
+    </dgm:fillClrLst>
+    <dgm:linClrLst meth="repeat">
+      <a:schemeClr val="lt1"/>
+    </dgm:linClrLst>
+    <dgm:effectClrLst/>
+    <dgm:txLinClrLst/>
+    <dgm:txFillClrLst/>
+    <dgm:txEffectClrLst/>
+  </dgm:styleLbl>
+  <dgm:styleLbl name="lnNode1">
+    <dgm:fillClrLst meth="repeat">
+      <a:schemeClr val="accent1"/>
+    </dgm:fillClrLst>
+    <dgm:linClrLst meth="repeat">
+      <a:schemeClr val="lt1"/>
+    </dgm:linClrLst>
+    <dgm:effectClrLst/>
+    <dgm:txLinClrLst/>
+    <dgm:txFillClrLst/>
+    <dgm:txEffectClrLst/>
+  </dgm:styleLbl>
+  <dgm:styleLbl name="vennNode1">
+    <dgm:fillClrLst meth="repeat">
+      <a:schemeClr val="accent1">
+        <a:alpha val="50000"/>
+      </a:schemeClr>
+    </dgm:fillClrLst>
+    <dgm:linClrLst meth="repeat">
+      <a:schemeClr val="lt1"/>
+    </dgm:linClrLst>
+    <dgm:effectClrLst/>
+    <dgm:txLinClrLst/>
+    <dgm:txFillClrLst/>
+    <dgm:txEffectClrLst/>
+  </dgm:styleLbl>
+  <dgm:styleLbl name="node2">
+    <dgm:fillClrLst meth="repeat">
+      <a:schemeClr val="accent1"/>
+    </dgm:fillClrLst>
+    <dgm:linClrLst meth="repeat">
+      <a:schemeClr val="lt1"/>
+    </dgm:linClrLst>
+    <dgm:effectClrLst/>
+    <dgm:txLinClrLst/>
+    <dgm:txFillClrLst/>
+    <dgm:txEffectClrLst/>
+  </dgm:styleLbl>
+  <dgm:styleLbl name="node3">
+    <dgm:fillClrLst meth="repeat">
+      <a:schemeClr val="accent1"/>
+    </dgm:fillClrLst>
+    <dgm:linClrLst meth="repeat">
+      <a:schemeClr val="lt1"/>
+    </dgm:linClrLst>
+    <dgm:effectClrLst/>
+    <dgm:txLinClrLst/>
+    <dgm:txFillClrLst/>
+    <dgm:txEffectClrLst/>
+  </dgm:styleLbl>
+  <dgm:styleLbl name="node4">
+    <dgm:fillClrLst meth="repeat">
+      <a:schemeClr val="accent1"/>
+    </dgm:fillClrLst>
+    <dgm:linClrLst meth="repeat">
+      <a:schemeClr val="lt1"/>
+    </dgm:linClrLst>
+    <dgm:effectClrLst/>
+    <dgm:txLinClrLst/>
+    <dgm:txFillClrLst/>
+    <dgm:txEffectClrLst/>
+  </dgm:styleLbl>
+  <dgm:styleLbl name="fgImgPlace1">
+    <dgm:fillClrLst meth="repeat">
+      <a:schemeClr val="accent1">
+        <a:tint val="50000"/>
+      </a:schemeClr>
+    </dgm:fillClrLst>
+    <dgm:linClrLst meth="repeat">
+      <a:schemeClr val="lt1"/>
+    </dgm:linClrLst>
+    <dgm:effectClrLst/>
+    <dgm:txLinClrLst/>
+    <dgm:txFillClrLst meth="repeat">
+      <a:schemeClr val="lt1"/>
+    </dgm:txFillClrLst>
+    <dgm:txEffectClrLst/>
+  </dgm:styleLbl>
+  <dgm:styleLbl name="alignImgPlace1">
+    <dgm:fillClrLst meth="repeat">
+      <a:schemeClr val="accent1">
+        <a:tint val="50000"/>
+      </a:schemeClr>
+    </dgm:fillClrLst>
+    <dgm:linClrLst meth="repeat">
+      <a:schemeClr val="lt1"/>
+    </dgm:linClrLst>
+    <dgm:effectClrLst/>
+    <dgm:txLinClrLst/>
+    <dgm:txFillClrLst meth="repeat">
+      <a:schemeClr val="lt1"/>
+    </dgm:txFillClrLst>
+    <dgm:txEffectClrLst/>
+  </dgm:styleLbl>
+  <dgm:styleLbl name="bgImgPlace1">
+    <dgm:fillClrLst meth="repeat">
+      <a:schemeClr val="accent1">
+        <a:tint val="50000"/>
+      </a:schemeClr>
+    </dgm:fillClrLst>
+    <dgm:linClrLst meth="repeat">
+      <a:schemeClr val="lt1"/>
+    </dgm:linClrLst>
+    <dgm:effectClrLst/>
+    <dgm:txLinClrLst/>
+    <dgm:txFillClrLst meth="repeat">
+      <a:schemeClr val="lt1"/>
+    </dgm:txFillClrLst>
+    <dgm:txEffectClrLst/>
+  </dgm:styleLbl>
+  <dgm:styleLbl name="sibTrans2D1">
+    <dgm:fillClrLst meth="repeat">
+      <a:schemeClr val="accent1">
+        <a:tint val="60000"/>
+      </a:schemeClr>
+    </dgm:fillClrLst>
+    <dgm:linClrLst meth="repeat">
+      <a:schemeClr val="accent1">
+        <a:tint val="60000"/>
+      </a:schemeClr>
+    </dgm:linClrLst>
+    <dgm:effectClrLst/>
+    <dgm:txLinClrLst/>
+    <dgm:txFillClrLst/>
+    <dgm:txEffectClrLst/>
+  </dgm:styleLbl>
+  <dgm:styleLbl name="fgSibTrans2D1">
+    <dgm:fillClrLst meth="repeat">
+      <a:schemeClr val="accent1">
+        <a:tint val="60000"/>
+      </a:schemeClr>
+    </dgm:fillClrLst>
+    <dgm:linClrLst meth="repeat">
+      <a:schemeClr val="accent1">
+        <a:tint val="60000"/>
+      </a:schemeClr>
+    </dgm:linClrLst>
+    <dgm:effectClrLst/>
+    <dgm:txLinClrLst/>
+    <dgm:txFillClrLst/>
+    <dgm:txEffectClrLst/>
+  </dgm:styleLbl>
+  <dgm:styleLbl name="bgSibTrans2D1">
+    <dgm:fillClrLst meth="repeat">
+      <a:schemeClr val="accent1">
+        <a:tint val="60000"/>
+      </a:schemeClr>
+    </dgm:fillClrLst>
+    <dgm:linClrLst meth="repeat">
+      <a:schemeClr val="accent1">
+        <a:tint val="60000"/>
+      </a:schemeClr>
+    </dgm:linClrLst>
+    <dgm:effectClrLst/>
+    <dgm:txLinClrLst/>
+    <dgm:txFillClrLst/>
+    <dgm:txEffectClrLst/>
+  </dgm:styleLbl>
+  <dgm:styleLbl name="sibTrans1D1">
+    <dgm:fillClrLst meth="repeat">
+      <a:schemeClr val="accent1"/>
+    </dgm:fillClrLst>
+    <dgm:linClrLst meth="repeat">
+      <a:schemeClr val="accent1"/>
+    </dgm:linClrLst>
+    <dgm:effectClrLst/>
+    <dgm:txLinClrLst/>
+    <dgm:txFillClrLst meth="repeat">
+      <a:schemeClr val="tx1"/>
+    </dgm:txFillClrLst>
+    <dgm:txEffectClrLst/>
+  </dgm:styleLbl>
+  <dgm:styleLbl name="callout">
+    <dgm:fillClrLst meth="repeat">
+      <a:schemeClr val="accent1"/>
+    </dgm:fillClrLst>
+    <dgm:linClrLst meth="repeat">
+      <a:schemeClr val="accent1">
+        <a:tint val="50000"/>
+      </a:schemeClr>
+    </dgm:linClrLst>
+    <dgm:effectClrLst/>
+    <dgm:txLinClrLst/>
+    <dgm:txFillClrLst meth="repeat">
+      <a:schemeClr val="tx1"/>
+    </dgm:txFillClrLst>
+    <dgm:txEffectClrLst/>
+  </dgm:styleLbl>
+  <dgm:styleLbl name="asst0">
+    <dgm:fillClrLst meth="repeat">
+      <a:schemeClr val="accent1"/>
+    </dgm:fillClrLst>
+    <dgm:linClrLst meth="repeat">
+      <a:schemeClr val="lt1"/>
+    </dgm:linClrLst>
+    <dgm:effectClrLst/>
+    <dgm:txLinClrLst/>
+    <dgm:txFillClrLst/>
+    <dgm:txEffectClrLst/>
+  </dgm:styleLbl>
+  <dgm:styleLbl name="asst1">
+    <dgm:fillClrLst meth="repeat">
+      <a:schemeClr val="accent1"/>
+    </dgm:fillClrLst>
+    <dgm:linClrLst meth="repeat">
+      <a:schemeClr val="lt1"/>
+    </dgm:linClrLst>
+    <dgm:effectClrLst/>
+    <dgm:txLinClrLst/>
+    <dgm:txFillClrLst/>
+    <dgm:txEffectClrLst/>
+  </dgm:styleLbl>
+  <dgm:styleLbl name="asst2">
+    <dgm:fillClrLst meth="repeat">
+      <a:schemeClr val="accent1"/>
+    </dgm:fillClrLst>
+    <dgm:linClrLst meth="repeat">
+      <a:schemeClr val="lt1"/>
+    </dgm:linClrLst>
+    <dgm:effectClrLst/>
+    <dgm:txLinClrLst/>
+    <dgm:txFillClrLst/>
+    <dgm:txEffectClrLst/>
+  </dgm:styleLbl>
+  <dgm:styleLbl name="asst3">
+    <dgm:fillClrLst meth="repeat">
+      <a:schemeClr val="accent1"/>
+    </dgm:fillClrLst>
+    <dgm:linClrLst meth="repeat">
+      <a:schemeClr val="lt1"/>
+    </dgm:linClrLst>
+    <dgm:effectClrLst/>
+    <dgm:txLinClrLst/>
+    <dgm:txFillClrLst/>
+    <dgm:txEffectClrLst/>
+  </dgm:styleLbl>
+  <dgm:styleLbl name="asst4">
+    <dgm:fillClrLst meth="repeat">
+      <a:schemeClr val="accent1"/>
+    </dgm:fillClrLst>
+    <dgm:linClrLst meth="repeat">
+      <a:schemeClr val="lt1"/>
+    </dgm:linClrLst>
+    <dgm:effectClrLst/>
+    <dgm:txLinClrLst/>
+    <dgm:txFillClrLst/>
+    <dgm:txEffectClrLst/>
+  </dgm:styleLbl>
+  <dgm:styleLbl name="parChTrans2D1">
+    <dgm:fillClrLst meth="repeat">
+      <a:schemeClr val="accent1">
+        <a:tint val="60000"/>
+      </a:schemeClr>
+    </dgm:fillClrLst>
+    <dgm:linClrLst meth="repeat">
+      <a:schemeClr val="accent1">
+        <a:tint val="60000"/>
+      </a:schemeClr>
+    </dgm:linClrLst>
+    <dgm:effectClrLst/>
+    <dgm:txLinClrLst/>
+    <dgm:txFillClrLst meth="repeat">
+      <a:schemeClr val="lt1"/>
+    </dgm:txFillClrLst>
+    <dgm:txEffectClrLst/>
+  </dgm:styleLbl>
+  <dgm:styleLbl name="parChTrans2D2">
+    <dgm:fillClrLst meth="repeat">
+      <a:schemeClr val="accent1"/>
+    </dgm:fillClrLst>
+    <dgm:linClrLst meth="repeat">
+      <a:schemeClr val="accent1"/>
+    </dgm:linClrLst>
+    <dgm:effectClrLst/>
+    <dgm:txLinClrLst/>
+    <dgm:txFillClrLst meth="repeat">
+      <a:schemeClr val="lt1"/>
+    </dgm:txFillClrLst>
+    <dgm:txEffectClrLst/>
+  </dgm:styleLbl>
+  <dgm:styleLbl name="parChTrans2D3">
+    <dgm:fillClrLst meth="repeat">
+      <a:schemeClr val="accent1"/>
+    </dgm:fillClrLst>
+    <dgm:linClrLst meth="repeat">
+      <a:schemeClr val="accent1"/>
+    </dgm:linClrLst>
+    <dgm:effectClrLst/>
+    <dgm:txLinClrLst/>
+    <dgm:txFillClrLst meth="repeat">
+      <a:schemeClr val="lt1"/>
+    </dgm:txFillClrLst>
+    <dgm:txEffectClrLst/>
+  </dgm:styleLbl>
+  <dgm:styleLbl name="parChTrans2D4">
+    <dgm:fillClrLst meth="repeat">
+      <a:schemeClr val="accent1"/>
+    </dgm:fillClrLst>
+    <dgm:linClrLst meth="repeat">
+      <a:schemeClr val="accent1"/>
+    </dgm:linClrLst>
+    <dgm:effectClrLst/>
+    <dgm:txLinClrLst/>
+    <dgm:txFillClrLst meth="repeat">
+      <a:schemeClr val="lt1"/>
+    </dgm:txFillClrLst>
+    <dgm:txEffectClrLst/>
+  </dgm:styleLbl>
+  <dgm:styleLbl name="parChTrans1D1">
+    <dgm:fillClrLst meth="repeat">
+      <a:schemeClr val="accent1"/>
+    </dgm:fillClrLst>
+    <dgm:linClrLst meth="repeat">
+      <a:schemeClr val="accent1">
+        <a:shade val="60000"/>
+      </a:schemeClr>
+    </dgm:linClrLst>
+    <dgm:effectClrLst/>
+    <dgm:txLinClrLst/>
+    <dgm:txFillClrLst meth="repeat">
+      <a:schemeClr val="tx1"/>
+    </dgm:txFillClrLst>
+    <dgm:txEffectClrLst/>
+  </dgm:styleLbl>
+  <dgm:styleLbl name="parChTrans1D2">
+    <dgm:fillClrLst meth="repeat">
+      <a:schemeClr val="accent1"/>
+    </dgm:fillClrLst>
+    <dgm:linClrLst meth="repeat">
+      <a:schemeClr val="accent1">
+        <a:shade val="60000"/>
+      </a:schemeClr>
+    </dgm:linClrLst>
+    <dgm:effectClrLst/>
+    <dgm:txLinClrLst/>
+    <dgm:txFillClrLst meth="repeat">
+      <a:schemeClr val="tx1"/>
+    </dgm:txFillClrLst>
+    <dgm:txEffectClrLst/>
+  </dgm:styleLbl>
+  <dgm:styleLbl name="parChTrans1D3">
+    <dgm:fillClrLst meth="repeat">
+      <a:schemeClr val="accent1"/>
+    </dgm:fillClrLst>
+    <dgm:linClrLst meth="repeat">
+      <a:schemeClr val="accent1">
+        <a:shade val="80000"/>
+      </a:schemeClr>
+    </dgm:linClrLst>
+    <dgm:effectClrLst/>
+    <dgm:txLinClrLst/>
+    <dgm:txFillClrLst meth="repeat">
+      <a:schemeClr val="tx1"/>
+    </dgm:txFillClrLst>
+    <dgm:txEffectClrLst/>
+  </dgm:styleLbl>
+  <dgm:styleLbl name="parChTrans1D4">
+    <dgm:fillClrLst meth="repeat">
+      <a:schemeClr val="accent1"/>
+    </dgm:fillClrLst>
+    <dgm:linClrLst meth="repeat">
+      <a:schemeClr val="accent1">
+        <a:shade val="80000"/>
+      </a:schemeClr>
+    </dgm:linClrLst>
+    <dgm:effectClrLst/>
+    <dgm:txLinClrLst/>
+    <dgm:txFillClrLst meth="repeat">
+      <a:schemeClr val="tx1"/>
+    </dgm:txFillClrLst>
+    <dgm:txEffectClrLst/>
+  </dgm:styleLbl>
+  <dgm:styleLbl name="fgAcc1">
+    <dgm:fillClrLst meth="repeat">
+      <a:schemeClr val="lt1">
+        <a:alpha val="90000"/>
+      </a:schemeClr>
+    </dgm:fillClrLst>
+    <dgm:linClrLst meth="repeat">
+      <a:schemeClr val="accent1"/>
+    </dgm:linClrLst>
+    <dgm:effectClrLst/>
+    <dgm:txLinClrLst/>
+    <dgm:txFillClrLst meth="repeat">
+      <a:schemeClr val="dk1"/>
+    </dgm:txFillClrLst>
+    <dgm:txEffectClrLst/>
+  </dgm:styleLbl>
+  <dgm:styleLbl name="conFgAcc1">
+    <dgm:fillClrLst meth="repeat">
+      <a:schemeClr val="lt1">
+        <a:alpha val="90000"/>
+      </a:schemeClr>
+    </dgm:fillClrLst>
+    <dgm:linClrLst meth="repeat">
+      <a:schemeClr val="accent1"/>
+    </dgm:linClrLst>
+    <dgm:effectClrLst/>
+    <dgm:txLinClrLst/>
+    <dgm:txFillClrLst meth="repeat">
+      <a:schemeClr val="dk1"/>
+    </dgm:txFillClrLst>
+    <dgm:txEffectClrLst/>
+  </dgm:styleLbl>
+  <dgm:styleLbl name="alignAcc1">
+    <dgm:fillClrLst meth="repeat">
+      <a:schemeClr val="lt1">
+        <a:alpha val="90000"/>
+      </a:schemeClr>
+    </dgm:fillClrLst>
+    <dgm:linClrLst meth="repeat">
+      <a:schemeClr val="accent1"/>
+    </dgm:linClrLst>
+    <dgm:effectClrLst/>
+    <dgm:txLinClrLst/>
+    <dgm:txFillClrLst meth="repeat">
+      <a:schemeClr val="dk1"/>
+    </dgm:txFillClrLst>
+    <dgm:txEffectClrLst/>
+  </dgm:styleLbl>
+  <dgm:styleLbl name="trAlignAcc1">
+    <dgm:fillClrLst meth="repeat">
+      <a:schemeClr val="lt1">
+        <a:alpha val="40000"/>
+      </a:schemeClr>
+    </dgm:fillClrLst>
+    <dgm:linClrLst meth="repeat">
+      <a:schemeClr val="accent1"/>
+    </dgm:linClrLst>
+    <dgm:effectClrLst/>
+    <dgm:txLinClrLst/>
+    <dgm:txFillClrLst meth="repeat">
+      <a:schemeClr val="dk1"/>
+    </dgm:txFillClrLst>
+    <dgm:txEffectClrLst/>
+  </dgm:styleLbl>
+  <dgm:styleLbl name="bgAcc1">
+    <dgm:fillClrLst meth="repeat">
+      <a:schemeClr val="lt1">
+        <a:alpha val="90000"/>
+      </a:schemeClr>
+    </dgm:fillClrLst>
+    <dgm:linClrLst meth="repeat">
+      <a:schemeClr val="accent1"/>
+    </dgm:linClrLst>
+    <dgm:effectClrLst/>
+    <dgm:txLinClrLst/>
+    <dgm:txFillClrLst meth="repeat">
+      <a:schemeClr val="dk1"/>
+    </dgm:txFillClrLst>
+    <dgm:txEffectClrLst/>
+  </dgm:styleLbl>
+  <dgm:styleLbl name="solidFgAcc1">
+    <dgm:fillClrLst meth="repeat">
+      <a:schemeClr val="lt1"/>
+    </dgm:fillClrLst>
+    <dgm:linClrLst meth="repeat">
+      <a:schemeClr val="accent1"/>
+    </dgm:linClrLst>
+    <dgm:effectClrLst/>
+    <dgm:txLinClrLst/>
+    <dgm:txFillClrLst meth="repeat">
+      <a:schemeClr val="dk1"/>
+    </dgm:txFillClrLst>
+    <dgm:txEffectClrLst/>
+  </dgm:styleLbl>
+  <dgm:styleLbl name="solidAlignAcc1">
+    <dgm:fillClrLst meth="repeat">
+      <a:schemeClr val="lt1"/>
+    </dgm:fillClrLst>
+    <dgm:linClrLst meth="repeat">
+      <a:schemeClr val="accent1"/>
+    </dgm:linClrLst>
+    <dgm:effectClrLst/>
+    <dgm:txLinClrLst/>
+    <dgm:txFillClrLst meth="repeat">
+      <a:schemeClr val="dk1"/>
+    </dgm:txFillClrLst>
+    <dgm:txEffectClrLst/>
+  </dgm:styleLbl>
+  <dgm:styleLbl name="solidBgAcc1">
+    <dgm:fillClrLst meth="repeat">
+      <a:schemeClr val="lt1"/>
+    </dgm:fillClrLst>
+    <dgm:linClrLst meth="repeat">
+      <a:schemeClr val="accent1"/>
+    </dgm:linClrLst>
+    <dgm:effectClrLst/>
+    <dgm:txLinClrLst/>
+    <dgm:txFillClrLst meth="repeat">
+      <a:schemeClr val="dk1"/>
+    </dgm:txFillClrLst>
+    <dgm:txEffectClrLst/>
+  </dgm:styleLbl>
+  <dgm:styleLbl name="fgAccFollowNode1">
+    <dgm:fillClrLst meth="repeat">
+      <a:schemeClr val="accent1">
+        <a:alpha val="90000"/>
+        <a:tint val="40000"/>
+      </a:schemeClr>
+    </dgm:fillClrLst>
+    <dgm:linClrLst meth="repeat">
+      <a:schemeClr val="accent1">
+        <a:alpha val="90000"/>
+        <a:tint val="40000"/>
+      </a:schemeClr>
+    </dgm:linClrLst>
+    <dgm:effectClrLst/>
+    <dgm:txLinClrLst/>
+    <dgm:txFillClrLst meth="repeat">
+      <a:schemeClr val="dk1"/>
+    </dgm:txFillClrLst>
+    <dgm:txEffectClrLst/>
+  </dgm:styleLbl>
+  <dgm:styleLbl name="alignAccFollowNode1">
+    <dgm:fillClrLst meth="repeat">
+      <a:schemeClr val="accent1">
+        <a:alpha val="90000"/>
+        <a:tint val="40000"/>
+      </a:schemeClr>
+    </dgm:fillClrLst>
+    <dgm:linClrLst meth="repeat">
+      <a:schemeClr val="accent1">
+        <a:alpha val="90000"/>
+        <a:tint val="40000"/>
+      </a:schemeClr>
+    </dgm:linClrLst>
+    <dgm:effectClrLst/>
+    <dgm:txLinClrLst/>
+    <dgm:txFillClrLst meth="repeat">
+      <a:schemeClr val="dk1"/>
+    </dgm:txFillClrLst>
+    <dgm:txEffectClrLst/>
+  </dgm:styleLbl>
+  <dgm:styleLbl name="bgAccFollowNode1">
+    <dgm:fillClrLst meth="repeat">
+      <a:schemeClr val="accent1">
+        <a:alpha val="90000"/>
+        <a:tint val="40000"/>
+      </a:schemeClr>
+    </dgm:fillClrLst>
+    <dgm:linClrLst meth="repeat">
+      <a:schemeClr val="accent1">
+        <a:alpha val="90000"/>
+        <a:tint val="40000"/>
+      </a:schemeClr>
+    </dgm:linClrLst>
+    <dgm:effectClrLst/>
+    <dgm:txLinClrLst/>
+    <dgm:txFillClrLst meth="repeat">
+      <a:schemeClr val="dk1"/>
+    </dgm:txFillClrLst>
+    <dgm:txEffectClrLst/>
+  </dgm:styleLbl>
+  <dgm:styleLbl name="fgAcc0">
+    <dgm:fillClrLst meth="repeat">
+      <a:schemeClr val="lt1">
+        <a:alpha val="90000"/>
+      </a:schemeClr>
+    </dgm:fillClrLst>
+    <dgm:linClrLst meth="repeat">
+      <a:schemeClr val="accent1"/>
+    </dgm:linClrLst>
+    <dgm:effectClrLst/>
+    <dgm:txLinClrLst/>
+    <dgm:txFillClrLst meth="repeat">
+      <a:schemeClr val="dk1"/>
+    </dgm:txFillClrLst>
+    <dgm:txEffectClrLst/>
+  </dgm:styleLbl>
+  <dgm:styleLbl name="fgAcc2">
+    <dgm:fillClrLst meth="repeat">
+      <a:schemeClr val="lt1">
+        <a:alpha val="90000"/>
+      </a:schemeClr>
+    </dgm:fillClrLst>
+    <dgm:linClrLst meth="repeat">
+      <a:schemeClr val="accent1"/>
+    </dgm:linClrLst>
+    <dgm:effectClrLst/>
+    <dgm:txLinClrLst/>
+    <dgm:txFillClrLst meth="repeat">
+      <a:schemeClr val="dk1"/>
+    </dgm:txFillClrLst>
+    <dgm:txEffectClrLst/>
+  </dgm:styleLbl>
+  <dgm:styleLbl name="fgAcc3">
+    <dgm:fillClrLst meth="repeat">
+      <a:schemeClr val="lt1">
+        <a:alpha val="90000"/>
+      </a:schemeClr>
+    </dgm:fillClrLst>
+    <dgm:linClrLst meth="repeat">
+      <a:schemeClr val="accent1"/>
+    </dgm:linClrLst>
+    <dgm:effectClrLst/>
+    <dgm:txLinClrLst/>
+    <dgm:txFillClrLst meth="repeat">
+      <a:schemeClr val="dk1"/>
+    </dgm:txFillClrLst>
+    <dgm:txEffectClrLst/>
+  </dgm:styleLbl>
+  <dgm:styleLbl name="fgAcc4">
+    <dgm:fillClrLst meth="repeat">
+      <a:schemeClr val="lt1">
+        <a:alpha val="90000"/>
+      </a:schemeClr>
+    </dgm:fillClrLst>
+    <dgm:linClrLst meth="repeat">
+      <a:schemeClr val="accent1"/>
+    </dgm:linClrLst>
+    <dgm:effectClrLst/>
+    <dgm:txLinClrLst/>
+    <dgm:txFillClrLst meth="repeat">
+      <a:schemeClr val="dk1"/>
+    </dgm:txFillClrLst>
+    <dgm:txEffectClrLst/>
+  </dgm:styleLbl>
+  <dgm:styleLbl name="bgShp">
+    <dgm:fillClrLst meth="repeat">
+      <a:schemeClr val="accent1">
+        <a:tint val="40000"/>
+      </a:schemeClr>
+    </dgm:fillClrLst>
+    <dgm:linClrLst meth="repeat">
+      <a:schemeClr val="accent1"/>
+    </dgm:linClrLst>
+    <dgm:effectClrLst/>
+    <dgm:txLinClrLst/>
+    <dgm:txFillClrLst meth="repeat">
+      <a:schemeClr val="dk1"/>
+    </dgm:txFillClrLst>
+    <dgm:txEffectClrLst/>
+  </dgm:styleLbl>
+  <dgm:styleLbl name="dkBgShp">
+    <dgm:fillClrLst meth="repeat">
+      <a:schemeClr val="accent1">
+        <a:shade val="80000"/>
+      </a:schemeClr>
+    </dgm:fillClrLst>
+    <dgm:linClrLst meth="repeat">
+      <a:schemeClr val="accent1"/>
+    </dgm:linClrLst>
+    <dgm:effectClrLst/>
+    <dgm:txLinClrLst/>
+    <dgm:txFillClrLst meth="repeat">
+      <a:schemeClr val="lt1"/>
+    </dgm:txFillClrLst>
+    <dgm:txEffectClrLst/>
+  </dgm:styleLbl>
+  <dgm:styleLbl name="trBgShp">
+    <dgm:fillClrLst meth="repeat">
+      <a:schemeClr val="accent1">
+        <a:tint val="50000"/>
+        <a:alpha val="40000"/>
+      </a:schemeClr>
+    </dgm:fillClrLst>
+    <dgm:linClrLst meth="repeat">
+      <a:schemeClr val="accent1"/>
+    </dgm:linClrLst>
+    <dgm:effectClrLst/>
+    <dgm:txLinClrLst/>
+    <dgm:txFillClrLst meth="repeat">
+      <a:schemeClr val="lt1"/>
+    </dgm:txFillClrLst>
+    <dgm:txEffectClrLst/>
+  </dgm:styleLbl>
+  <dgm:styleLbl name="fgShp">
+    <dgm:fillClrLst meth="repeat">
+      <a:schemeClr val="accent1">
+        <a:tint val="60000"/>
+      </a:schemeClr>
+    </dgm:fillClrLst>
+    <dgm:linClrLst meth="repeat">
+      <a:schemeClr val="lt1"/>
+    </dgm:linClrLst>
+    <dgm:effectClrLst/>
+    <dgm:txLinClrLst/>
+    <dgm:txFillClrLst meth="repeat">
+      <a:schemeClr val="dk1"/>
+    </dgm:txFillClrLst>
+    <dgm:txEffectClrLst/>
+  </dgm:styleLbl>
+  <dgm:styleLbl name="revTx">
+    <dgm:fillClrLst meth="repeat">
+      <a:schemeClr val="lt1">
+        <a:alpha val="0"/>
+      </a:schemeClr>
+    </dgm:fillClrLst>
+    <dgm:linClrLst meth="repeat">
+      <a:schemeClr val="dk1">
+        <a:alpha val="0"/>
+      </a:schemeClr>
+    </dgm:linClrLst>
+    <dgm:effectClrLst/>
+    <dgm:txLinClrLst/>
+    <dgm:txFillClrLst meth="repeat">
+      <a:schemeClr val="tx1"/>
+    </dgm:txFillClrLst>
+    <dgm:txEffectClrLst/>
+  </dgm:styleLbl>
+</dgm:colorsDef>
+</file>
+
+<file path=word/diagrams/data1.xml><?xml version="1.0" encoding="utf-8"?>
+<dgm:dataModel xmlns:dgm="http://schemas.openxmlformats.org/drawingml/2006/diagram" xmlns:a="http://schemas.openxmlformats.org/drawingml/2006/main">
+  <dgm:ptLst>
+    <dgm:pt modelId="{96260519-F2CB-40A2-B456-AF7E1B0184C9}" type="doc">
+      <dgm:prSet loTypeId="urn:microsoft.com/office/officeart/2005/8/layout/vList2" loCatId="list" qsTypeId="urn:microsoft.com/office/officeart/2005/8/quickstyle/simple1" qsCatId="simple" csTypeId="urn:microsoft.com/office/officeart/2005/8/colors/accent1_2" csCatId="accent1" phldr="1"/>
+      <dgm:spPr/>
+      <dgm:t>
+        <a:bodyPr/>
+        <a:lstStyle/>
+        <a:p>
+          <a:endParaRPr lang="en-NL"/>
+        </a:p>
+      </dgm:t>
+    </dgm:pt>
+    <dgm:pt modelId="{022E41D9-7F7C-44D4-95BA-C5FD820BF02C}">
+      <dgm:prSet phldrT="[Text]"/>
+      <dgm:spPr/>
+      <dgm:t>
+        <a:bodyPr/>
+        <a:lstStyle/>
+        <a:p>
+          <a:r>
+            <a:rPr lang="en-US"/>
+            <a:t>1. Stakeholders</a:t>
+          </a:r>
+          <a:endParaRPr lang="en-NL"/>
+        </a:p>
+      </dgm:t>
+    </dgm:pt>
+    <dgm:pt modelId="{3A188CA6-6C9E-4A94-9B04-117DDBE3C801}" type="parTrans" cxnId="{97DE112C-93A2-4889-BC79-58E43BB867CE}">
+      <dgm:prSet/>
+      <dgm:spPr/>
+      <dgm:t>
+        <a:bodyPr/>
+        <a:lstStyle/>
+        <a:p>
+          <a:endParaRPr lang="en-NL"/>
+        </a:p>
+      </dgm:t>
+    </dgm:pt>
+    <dgm:pt modelId="{C38C46C0-E0D7-4FD9-85C7-4E0B40D7C9C8}" type="sibTrans" cxnId="{97DE112C-93A2-4889-BC79-58E43BB867CE}">
+      <dgm:prSet/>
+      <dgm:spPr/>
+      <dgm:t>
+        <a:bodyPr/>
+        <a:lstStyle/>
+        <a:p>
+          <a:endParaRPr lang="en-NL"/>
+        </a:p>
+      </dgm:t>
+    </dgm:pt>
+    <dgm:pt modelId="{85F17E9B-4009-4EC2-889B-398DF7C43E64}">
+      <dgm:prSet phldrT="[Text]"/>
+      <dgm:spPr/>
+      <dgm:t>
+        <a:bodyPr/>
+        <a:lstStyle/>
+        <a:p>
+          <a:r>
+            <a:rPr lang="en-US"/>
+            <a:t>Prioritised Stakeholders</a:t>
+          </a:r>
+          <a:endParaRPr lang="en-NL"/>
+        </a:p>
+      </dgm:t>
+    </dgm:pt>
+    <dgm:pt modelId="{A5E2D293-2754-4AD1-B48F-5703BF1203C0}" type="parTrans" cxnId="{3EDC192E-DD5A-4665-9E45-0AEC47ECC9C4}">
+      <dgm:prSet/>
+      <dgm:spPr/>
+      <dgm:t>
+        <a:bodyPr/>
+        <a:lstStyle/>
+        <a:p>
+          <a:endParaRPr lang="en-NL"/>
+        </a:p>
+      </dgm:t>
+    </dgm:pt>
+    <dgm:pt modelId="{9312737E-2AFD-449A-8D3A-B48F49D7D3D6}" type="sibTrans" cxnId="{3EDC192E-DD5A-4665-9E45-0AEC47ECC9C4}">
+      <dgm:prSet/>
+      <dgm:spPr/>
+      <dgm:t>
+        <a:bodyPr/>
+        <a:lstStyle/>
+        <a:p>
+          <a:endParaRPr lang="en-NL"/>
+        </a:p>
+      </dgm:t>
+    </dgm:pt>
+    <dgm:pt modelId="{2AC7427C-ADDB-4C1A-884A-ECA76D0648E5}">
+      <dgm:prSet phldrT="[Text]"/>
+      <dgm:spPr/>
+      <dgm:t>
+        <a:bodyPr/>
+        <a:lstStyle/>
+        <a:p>
+          <a:r>
+            <a:rPr lang="en-US"/>
+            <a:t>2. Environment</a:t>
+          </a:r>
+          <a:endParaRPr lang="en-NL"/>
+        </a:p>
+      </dgm:t>
+    </dgm:pt>
+    <dgm:pt modelId="{03A8BDBD-0910-45ED-9D52-D5FA6EBE6013}" type="parTrans" cxnId="{AA447048-54D7-477A-9AF0-2AB3C0D3F18C}">
+      <dgm:prSet/>
+      <dgm:spPr/>
+      <dgm:t>
+        <a:bodyPr/>
+        <a:lstStyle/>
+        <a:p>
+          <a:endParaRPr lang="en-NL"/>
+        </a:p>
+      </dgm:t>
+    </dgm:pt>
+    <dgm:pt modelId="{0989505E-81E6-48A9-AF9C-8CDA5EFE41FA}" type="sibTrans" cxnId="{AA447048-54D7-477A-9AF0-2AB3C0D3F18C}">
+      <dgm:prSet/>
+      <dgm:spPr/>
+      <dgm:t>
+        <a:bodyPr/>
+        <a:lstStyle/>
+        <a:p>
+          <a:endParaRPr lang="en-NL"/>
+        </a:p>
+      </dgm:t>
+    </dgm:pt>
+    <dgm:pt modelId="{F2BF8C49-0921-4A96-B84C-057F4C40C718}">
+      <dgm:prSet phldrT="[Text]"/>
+      <dgm:spPr/>
+      <dgm:t>
+        <a:bodyPr/>
+        <a:lstStyle/>
+        <a:p>
+          <a:r>
+            <a:rPr lang="en-US"/>
+            <a:t>List systems/ stakeholders that interact with the system</a:t>
+          </a:r>
+          <a:endParaRPr lang="en-NL"/>
+        </a:p>
+      </dgm:t>
+    </dgm:pt>
+    <dgm:pt modelId="{AE3384D0-8ED6-4B1D-8940-933F1690A066}" type="parTrans" cxnId="{728273CF-B4A0-4574-998B-598B5EBD2F71}">
+      <dgm:prSet/>
+      <dgm:spPr/>
+      <dgm:t>
+        <a:bodyPr/>
+        <a:lstStyle/>
+        <a:p>
+          <a:endParaRPr lang="en-NL"/>
+        </a:p>
+      </dgm:t>
+    </dgm:pt>
+    <dgm:pt modelId="{8DD4456D-6156-44DB-9F2E-643B31F8E341}" type="sibTrans" cxnId="{728273CF-B4A0-4574-998B-598B5EBD2F71}">
+      <dgm:prSet/>
+      <dgm:spPr/>
+      <dgm:t>
+        <a:bodyPr/>
+        <a:lstStyle/>
+        <a:p>
+          <a:endParaRPr lang="en-NL"/>
+        </a:p>
+      </dgm:t>
+    </dgm:pt>
+    <dgm:pt modelId="{477EED69-A28E-4D5E-BB6F-C50AF42DF5D0}">
+      <dgm:prSet phldrT="[Text]"/>
+      <dgm:spPr/>
+      <dgm:t>
+        <a:bodyPr/>
+        <a:lstStyle/>
+        <a:p>
+          <a:r>
+            <a:rPr lang="en-US"/>
+            <a:t>3. Concerns</a:t>
+          </a:r>
+          <a:endParaRPr lang="en-NL"/>
+        </a:p>
+      </dgm:t>
+    </dgm:pt>
+    <dgm:pt modelId="{E7E1968D-3415-41B0-8B76-3DB8399333D2}" type="parTrans" cxnId="{0DBEC465-F583-457A-8D95-2D4FAA966B7E}">
+      <dgm:prSet/>
+      <dgm:spPr/>
+      <dgm:t>
+        <a:bodyPr/>
+        <a:lstStyle/>
+        <a:p>
+          <a:endParaRPr lang="en-NL"/>
+        </a:p>
+      </dgm:t>
+    </dgm:pt>
+    <dgm:pt modelId="{C935CB5C-B281-42E7-8A52-97430B00EBC4}" type="sibTrans" cxnId="{0DBEC465-F583-457A-8D95-2D4FAA966B7E}">
+      <dgm:prSet/>
+      <dgm:spPr/>
+      <dgm:t>
+        <a:bodyPr/>
+        <a:lstStyle/>
+        <a:p>
+          <a:endParaRPr lang="en-NL"/>
+        </a:p>
+      </dgm:t>
+    </dgm:pt>
+    <dgm:pt modelId="{5D593645-F6E0-4BF0-B6DA-78241D3CA23F}">
+      <dgm:prSet phldrT="[Text]"/>
+      <dgm:spPr/>
+      <dgm:t>
+        <a:bodyPr/>
+        <a:lstStyle/>
+        <a:p>
+          <a:r>
+            <a:rPr lang="en-US"/>
+            <a:t>Prioritize stakeholder concerns</a:t>
+          </a:r>
+          <a:endParaRPr lang="en-NL"/>
+        </a:p>
+      </dgm:t>
+    </dgm:pt>
+    <dgm:pt modelId="{93F367E3-9665-4DDA-BC16-3A3306171B45}" type="parTrans" cxnId="{1AA3F156-F4DA-4D1F-A5E8-B874EBAD7FBF}">
+      <dgm:prSet/>
+      <dgm:spPr/>
+      <dgm:t>
+        <a:bodyPr/>
+        <a:lstStyle/>
+        <a:p>
+          <a:endParaRPr lang="en-NL"/>
+        </a:p>
+      </dgm:t>
+    </dgm:pt>
+    <dgm:pt modelId="{FF109BBC-0E00-4235-B7A3-57684A3C57EC}" type="sibTrans" cxnId="{1AA3F156-F4DA-4D1F-A5E8-B874EBAD7FBF}">
+      <dgm:prSet/>
+      <dgm:spPr/>
+      <dgm:t>
+        <a:bodyPr/>
+        <a:lstStyle/>
+        <a:p>
+          <a:endParaRPr lang="en-NL"/>
+        </a:p>
+      </dgm:t>
+    </dgm:pt>
+    <dgm:pt modelId="{7E6F57B3-E09C-4CA8-B1C1-F8B0CB70852A}">
+      <dgm:prSet phldrT="[Text]"/>
+      <dgm:spPr/>
+      <dgm:t>
+        <a:bodyPr/>
+        <a:lstStyle/>
+        <a:p>
+          <a:r>
+            <a:rPr lang="en-US"/>
+            <a:t>4. Requirements Definition</a:t>
+          </a:r>
+          <a:endParaRPr lang="en-NL"/>
+        </a:p>
+      </dgm:t>
+    </dgm:pt>
+    <dgm:pt modelId="{925E1745-6E84-42BE-A904-3E1A8EF8216C}" type="parTrans" cxnId="{593930FB-DDE5-46D8-BD84-25E1A86213E1}">
+      <dgm:prSet/>
+      <dgm:spPr/>
+      <dgm:t>
+        <a:bodyPr/>
+        <a:lstStyle/>
+        <a:p>
+          <a:endParaRPr lang="en-NL"/>
+        </a:p>
+      </dgm:t>
+    </dgm:pt>
+    <dgm:pt modelId="{048A787D-031F-42C4-8656-8F406984F6BE}" type="sibTrans" cxnId="{593930FB-DDE5-46D8-BD84-25E1A86213E1}">
+      <dgm:prSet/>
+      <dgm:spPr/>
+      <dgm:t>
+        <a:bodyPr/>
+        <a:lstStyle/>
+        <a:p>
+          <a:endParaRPr lang="en-NL"/>
+        </a:p>
+      </dgm:t>
+    </dgm:pt>
+    <dgm:pt modelId="{D5EE5702-49E0-401C-A6C0-04EFDFE00568}">
+      <dgm:prSet phldrT="[Text]"/>
+      <dgm:spPr/>
+      <dgm:t>
+        <a:bodyPr/>
+        <a:lstStyle/>
+        <a:p>
+          <a:r>
+            <a:rPr lang="en-US"/>
+            <a:t>Define requirements from prioritized concerns</a:t>
+          </a:r>
+          <a:endParaRPr lang="en-NL"/>
+        </a:p>
+      </dgm:t>
+    </dgm:pt>
+    <dgm:pt modelId="{87CE6314-15DC-4423-9FD9-C238AE549494}" type="parTrans" cxnId="{C983BA8A-0B82-45BF-91C7-8FD926BD51FD}">
+      <dgm:prSet/>
+      <dgm:spPr/>
+      <dgm:t>
+        <a:bodyPr/>
+        <a:lstStyle/>
+        <a:p>
+          <a:endParaRPr lang="en-NL"/>
+        </a:p>
+      </dgm:t>
+    </dgm:pt>
+    <dgm:pt modelId="{E0D2B92B-58EF-40FD-A7F1-C092087A809F}" type="sibTrans" cxnId="{C983BA8A-0B82-45BF-91C7-8FD926BD51FD}">
+      <dgm:prSet/>
+      <dgm:spPr/>
+      <dgm:t>
+        <a:bodyPr/>
+        <a:lstStyle/>
+        <a:p>
+          <a:endParaRPr lang="en-NL"/>
+        </a:p>
+      </dgm:t>
+    </dgm:pt>
+    <dgm:pt modelId="{C8A33F69-5F16-4782-957A-9FBB08C43F46}">
+      <dgm:prSet phldrT="[Text]"/>
+      <dgm:spPr/>
+      <dgm:t>
+        <a:bodyPr/>
+        <a:lstStyle/>
+        <a:p>
+          <a:r>
+            <a:rPr lang="en-US"/>
+            <a:t>Identify types of requirements and prioritize</a:t>
+          </a:r>
+          <a:endParaRPr lang="en-NL"/>
+        </a:p>
+      </dgm:t>
+    </dgm:pt>
+    <dgm:pt modelId="{240D0DC7-56F9-4B1D-9862-422D6DABE1D7}" type="parTrans" cxnId="{1FB147E7-325C-40A3-9998-597B838CC205}">
+      <dgm:prSet/>
+      <dgm:spPr/>
+      <dgm:t>
+        <a:bodyPr/>
+        <a:lstStyle/>
+        <a:p>
+          <a:endParaRPr lang="en-NL"/>
+        </a:p>
+      </dgm:t>
+    </dgm:pt>
+    <dgm:pt modelId="{E9E2427B-17DE-4675-AD9F-28D9B19F647D}" type="sibTrans" cxnId="{1FB147E7-325C-40A3-9998-597B838CC205}">
+      <dgm:prSet/>
+      <dgm:spPr/>
+      <dgm:t>
+        <a:bodyPr/>
+        <a:lstStyle/>
+        <a:p>
+          <a:endParaRPr lang="en-NL"/>
+        </a:p>
+      </dgm:t>
+    </dgm:pt>
+    <dgm:pt modelId="{C639718A-2D61-4D1A-B7DE-A9F45378C7AC}">
+      <dgm:prSet phldrT="[Text]"/>
+      <dgm:spPr/>
+      <dgm:t>
+        <a:bodyPr/>
+        <a:lstStyle/>
+        <a:p>
+          <a:r>
+            <a:rPr lang="en-US"/>
+            <a:t>Filter them according to aspects</a:t>
+          </a:r>
+          <a:endParaRPr lang="en-NL"/>
+        </a:p>
+      </dgm:t>
+    </dgm:pt>
+    <dgm:pt modelId="{B6B18472-E934-435A-BEE2-4578CF5E61C2}" type="parTrans" cxnId="{573011A0-082E-4FA5-954B-B813BA4F0547}">
+      <dgm:prSet/>
+      <dgm:spPr/>
+      <dgm:t>
+        <a:bodyPr/>
+        <a:lstStyle/>
+        <a:p>
+          <a:endParaRPr lang="en-NL"/>
+        </a:p>
+      </dgm:t>
+    </dgm:pt>
+    <dgm:pt modelId="{24FBEF3A-644B-4943-B0C0-77CAFEECCEAF}" type="sibTrans" cxnId="{573011A0-082E-4FA5-954B-B813BA4F0547}">
+      <dgm:prSet/>
+      <dgm:spPr/>
+      <dgm:t>
+        <a:bodyPr/>
+        <a:lstStyle/>
+        <a:p>
+          <a:endParaRPr lang="en-NL"/>
+        </a:p>
+      </dgm:t>
+    </dgm:pt>
+    <dgm:pt modelId="{44779F5A-628D-4152-9140-D0BB797400F9}">
+      <dgm:prSet phldrT="[Text]"/>
+      <dgm:spPr/>
+      <dgm:t>
+        <a:bodyPr/>
+        <a:lstStyle/>
+        <a:p>
+          <a:r>
+            <a:rPr lang="en-US"/>
+            <a:t>5. Functions</a:t>
+          </a:r>
+          <a:endParaRPr lang="en-NL"/>
+        </a:p>
+      </dgm:t>
+    </dgm:pt>
+    <dgm:pt modelId="{5782BF54-E9D6-4E3B-9A06-ED49F78EDDD8}" type="parTrans" cxnId="{100D4691-B572-4F4E-BE43-0FE7FDB62B0B}">
+      <dgm:prSet/>
+      <dgm:spPr/>
+      <dgm:t>
+        <a:bodyPr/>
+        <a:lstStyle/>
+        <a:p>
+          <a:endParaRPr lang="en-NL"/>
+        </a:p>
+      </dgm:t>
+    </dgm:pt>
+    <dgm:pt modelId="{E5D0BE48-D511-4F43-B9E0-14305B29DB45}" type="sibTrans" cxnId="{100D4691-B572-4F4E-BE43-0FE7FDB62B0B}">
+      <dgm:prSet/>
+      <dgm:spPr/>
+      <dgm:t>
+        <a:bodyPr/>
+        <a:lstStyle/>
+        <a:p>
+          <a:endParaRPr lang="en-NL"/>
+        </a:p>
+      </dgm:t>
+    </dgm:pt>
+    <dgm:pt modelId="{4C28DC7D-2E40-46AB-8317-2E44DE13D2DE}">
+      <dgm:prSet phldrT="[Text]"/>
+      <dgm:spPr/>
+      <dgm:t>
+        <a:bodyPr/>
+        <a:lstStyle/>
+        <a:p>
+          <a:r>
+            <a:rPr lang="en-US"/>
+            <a:t>Identify functions from prioritised and filered requirements</a:t>
+          </a:r>
+          <a:endParaRPr lang="en-NL"/>
+        </a:p>
+      </dgm:t>
+    </dgm:pt>
+    <dgm:pt modelId="{ABA4B7AD-4FDB-493F-83A4-38D5864830BE}" type="parTrans" cxnId="{4C422B19-0DA4-4B57-AE5E-ADCCB3CB6371}">
+      <dgm:prSet/>
+      <dgm:spPr/>
+      <dgm:t>
+        <a:bodyPr/>
+        <a:lstStyle/>
+        <a:p>
+          <a:endParaRPr lang="en-NL"/>
+        </a:p>
+      </dgm:t>
+    </dgm:pt>
+    <dgm:pt modelId="{CA666ECA-8E2D-4D85-8830-257E43CD7ED3}" type="sibTrans" cxnId="{4C422B19-0DA4-4B57-AE5E-ADCCB3CB6371}">
+      <dgm:prSet/>
+      <dgm:spPr/>
+      <dgm:t>
+        <a:bodyPr/>
+        <a:lstStyle/>
+        <a:p>
+          <a:endParaRPr lang="en-NL"/>
+        </a:p>
+      </dgm:t>
+    </dgm:pt>
+    <dgm:pt modelId="{1C88D6BA-DF42-4ED9-80D1-24CBF97AD0A9}">
+      <dgm:prSet phldrT="[Text]"/>
+      <dgm:spPr/>
+      <dgm:t>
+        <a:bodyPr/>
+        <a:lstStyle/>
+        <a:p>
+          <a:r>
+            <a:rPr lang="en-US"/>
+            <a:t>Decompose Functions to right abstraction levels</a:t>
+          </a:r>
+          <a:endParaRPr lang="en-NL"/>
+        </a:p>
+      </dgm:t>
+    </dgm:pt>
+    <dgm:pt modelId="{A079772D-8A4F-425F-B9B7-9734589808E7}" type="parTrans" cxnId="{681FB51C-3B79-454A-8DD5-5460091E1BAE}">
+      <dgm:prSet/>
+      <dgm:spPr/>
+      <dgm:t>
+        <a:bodyPr/>
+        <a:lstStyle/>
+        <a:p>
+          <a:endParaRPr lang="en-NL"/>
+        </a:p>
+      </dgm:t>
+    </dgm:pt>
+    <dgm:pt modelId="{786E4999-C35C-4D66-8C55-14840C9AB2DE}" type="sibTrans" cxnId="{681FB51C-3B79-454A-8DD5-5460091E1BAE}">
+      <dgm:prSet/>
+      <dgm:spPr/>
+      <dgm:t>
+        <a:bodyPr/>
+        <a:lstStyle/>
+        <a:p>
+          <a:endParaRPr lang="en-NL"/>
+        </a:p>
+      </dgm:t>
+    </dgm:pt>
+    <dgm:pt modelId="{04D5B133-8EEB-4186-B87F-E5C4197B32FB}">
+      <dgm:prSet phldrT="[Text]"/>
+      <dgm:spPr/>
+      <dgm:t>
+        <a:bodyPr/>
+        <a:lstStyle/>
+        <a:p>
+          <a:r>
+            <a:rPr lang="en-US"/>
+            <a:t>DSM analysis to identify the relationships between functions.</a:t>
+          </a:r>
+          <a:endParaRPr lang="en-NL"/>
+        </a:p>
+      </dgm:t>
+    </dgm:pt>
+    <dgm:pt modelId="{97B94874-ECEA-4555-84A0-19AFA4808AB3}" type="parTrans" cxnId="{597BBC34-4A60-49CB-B261-ABD144CC987F}">
+      <dgm:prSet/>
+      <dgm:spPr/>
+      <dgm:t>
+        <a:bodyPr/>
+        <a:lstStyle/>
+        <a:p>
+          <a:endParaRPr lang="en-NL"/>
+        </a:p>
+      </dgm:t>
+    </dgm:pt>
+    <dgm:pt modelId="{79BC85C9-08D4-4F9E-A9B4-57476E58B7EC}" type="sibTrans" cxnId="{597BBC34-4A60-49CB-B261-ABD144CC987F}">
+      <dgm:prSet/>
+      <dgm:spPr/>
+      <dgm:t>
+        <a:bodyPr/>
+        <a:lstStyle/>
+        <a:p>
+          <a:endParaRPr lang="en-NL"/>
+        </a:p>
+      </dgm:t>
+    </dgm:pt>
+    <dgm:pt modelId="{07FF4BC6-A5E2-41C9-BFCB-BC19B845DA5C}">
+      <dgm:prSet phldrT="[Text]"/>
+      <dgm:spPr/>
+      <dgm:t>
+        <a:bodyPr/>
+        <a:lstStyle/>
+        <a:p>
+          <a:r>
+            <a:rPr lang="en-US"/>
+            <a:t>6. Integration</a:t>
+          </a:r>
+          <a:endParaRPr lang="en-NL"/>
+        </a:p>
+      </dgm:t>
+    </dgm:pt>
+    <dgm:pt modelId="{B73207F6-FD94-43E6-8831-48712CFA953A}" type="parTrans" cxnId="{C55D4160-4698-4C0B-8DEE-F52460523A23}">
+      <dgm:prSet/>
+      <dgm:spPr/>
+      <dgm:t>
+        <a:bodyPr/>
+        <a:lstStyle/>
+        <a:p>
+          <a:endParaRPr lang="en-NL"/>
+        </a:p>
+      </dgm:t>
+    </dgm:pt>
+    <dgm:pt modelId="{A5F095D4-CFE8-485F-AFB8-06883DD609BD}" type="sibTrans" cxnId="{C55D4160-4698-4C0B-8DEE-F52460523A23}">
+      <dgm:prSet/>
+      <dgm:spPr/>
+      <dgm:t>
+        <a:bodyPr/>
+        <a:lstStyle/>
+        <a:p>
+          <a:endParaRPr lang="en-NL"/>
+        </a:p>
+      </dgm:t>
+    </dgm:pt>
+    <dgm:pt modelId="{4BD60405-ABAA-45F4-8E79-7F38C4713BE3}">
+      <dgm:prSet phldrT="[Text]"/>
+      <dgm:spPr/>
+      <dgm:t>
+        <a:bodyPr/>
+        <a:lstStyle/>
+        <a:p>
+          <a:r>
+            <a:rPr lang="en-US"/>
+            <a:t>The functionalities addressing specific views of concerns are modelled and will be integrated to the architecture description</a:t>
+          </a:r>
+          <a:endParaRPr lang="en-NL"/>
+        </a:p>
+      </dgm:t>
+    </dgm:pt>
+    <dgm:pt modelId="{D281A8D2-A986-4EA6-A50B-0594233F894A}" type="parTrans" cxnId="{D0C66EA1-5896-4DDF-B76B-82FB421FA27F}">
+      <dgm:prSet/>
+      <dgm:spPr/>
+      <dgm:t>
+        <a:bodyPr/>
+        <a:lstStyle/>
+        <a:p>
+          <a:endParaRPr lang="en-NL"/>
+        </a:p>
+      </dgm:t>
+    </dgm:pt>
+    <dgm:pt modelId="{67CCCDC0-9371-491B-891E-086A812E5ABF}" type="sibTrans" cxnId="{D0C66EA1-5896-4DDF-B76B-82FB421FA27F}">
+      <dgm:prSet/>
+      <dgm:spPr/>
+      <dgm:t>
+        <a:bodyPr/>
+        <a:lstStyle/>
+        <a:p>
+          <a:endParaRPr lang="en-NL"/>
+        </a:p>
+      </dgm:t>
+    </dgm:pt>
+    <dgm:pt modelId="{F53410B5-3989-4184-9C1C-F4FED8CD6476}">
+      <dgm:prSet phldrT="[Text]"/>
+      <dgm:spPr/>
+      <dgm:t>
+        <a:bodyPr/>
+        <a:lstStyle/>
+        <a:p>
+          <a:r>
+            <a:rPr lang="en-US"/>
+            <a:t>The final document shall conatin the design choices and realization methods.</a:t>
+          </a:r>
+          <a:endParaRPr lang="en-NL"/>
+        </a:p>
+      </dgm:t>
+    </dgm:pt>
+    <dgm:pt modelId="{D1F72EB5-37B3-4D4A-82BC-9122ED20713A}" type="parTrans" cxnId="{30304C7E-4AFC-4CD0-9E1F-02EEAC7C229C}">
+      <dgm:prSet/>
+      <dgm:spPr/>
+    </dgm:pt>
+    <dgm:pt modelId="{736A60BF-14D4-444A-AB44-CA57FF18A7A7}" type="sibTrans" cxnId="{30304C7E-4AFC-4CD0-9E1F-02EEAC7C229C}">
+      <dgm:prSet/>
+      <dgm:spPr/>
+    </dgm:pt>
+    <dgm:pt modelId="{6D592D25-6534-4BBC-9656-E0724674D007}" type="pres">
+      <dgm:prSet presAssocID="{96260519-F2CB-40A2-B456-AF7E1B0184C9}" presName="linear" presStyleCnt="0">
+        <dgm:presLayoutVars>
+          <dgm:animLvl val="lvl"/>
+          <dgm:resizeHandles val="exact"/>
+        </dgm:presLayoutVars>
+      </dgm:prSet>
+      <dgm:spPr/>
+    </dgm:pt>
+    <dgm:pt modelId="{2C861D6C-378B-41C0-83B3-F70069CCCDED}" type="pres">
+      <dgm:prSet presAssocID="{022E41D9-7F7C-44D4-95BA-C5FD820BF02C}" presName="parentText" presStyleLbl="node1" presStyleIdx="0" presStyleCnt="6">
+        <dgm:presLayoutVars>
+          <dgm:chMax val="0"/>
+          <dgm:bulletEnabled val="1"/>
+        </dgm:presLayoutVars>
+      </dgm:prSet>
+      <dgm:spPr/>
+    </dgm:pt>
+    <dgm:pt modelId="{66975EF3-D9DC-41E9-B195-2E428EF43C9A}" type="pres">
+      <dgm:prSet presAssocID="{022E41D9-7F7C-44D4-95BA-C5FD820BF02C}" presName="childText" presStyleLbl="revTx" presStyleIdx="0" presStyleCnt="6">
+        <dgm:presLayoutVars>
+          <dgm:bulletEnabled val="1"/>
+        </dgm:presLayoutVars>
+      </dgm:prSet>
+      <dgm:spPr/>
+    </dgm:pt>
+    <dgm:pt modelId="{4E8AC532-F9E0-4628-B097-FCCE58DFCA2E}" type="pres">
+      <dgm:prSet presAssocID="{2AC7427C-ADDB-4C1A-884A-ECA76D0648E5}" presName="parentText" presStyleLbl="node1" presStyleIdx="1" presStyleCnt="6">
+        <dgm:presLayoutVars>
+          <dgm:chMax val="0"/>
+          <dgm:bulletEnabled val="1"/>
+        </dgm:presLayoutVars>
+      </dgm:prSet>
+      <dgm:spPr/>
+    </dgm:pt>
+    <dgm:pt modelId="{9F0E6559-0633-4185-8629-26B673524910}" type="pres">
+      <dgm:prSet presAssocID="{2AC7427C-ADDB-4C1A-884A-ECA76D0648E5}" presName="childText" presStyleLbl="revTx" presStyleIdx="1" presStyleCnt="6">
+        <dgm:presLayoutVars>
+          <dgm:bulletEnabled val="1"/>
+        </dgm:presLayoutVars>
+      </dgm:prSet>
+      <dgm:spPr/>
+    </dgm:pt>
+    <dgm:pt modelId="{15A4E0B9-B496-4C1B-B4F5-04C5566F8DAA}" type="pres">
+      <dgm:prSet presAssocID="{477EED69-A28E-4D5E-BB6F-C50AF42DF5D0}" presName="parentText" presStyleLbl="node1" presStyleIdx="2" presStyleCnt="6">
+        <dgm:presLayoutVars>
+          <dgm:chMax val="0"/>
+          <dgm:bulletEnabled val="1"/>
+        </dgm:presLayoutVars>
+      </dgm:prSet>
+      <dgm:spPr/>
+    </dgm:pt>
+    <dgm:pt modelId="{122003ED-E138-4925-999C-32495E8CA436}" type="pres">
+      <dgm:prSet presAssocID="{477EED69-A28E-4D5E-BB6F-C50AF42DF5D0}" presName="childText" presStyleLbl="revTx" presStyleIdx="2" presStyleCnt="6">
+        <dgm:presLayoutVars>
+          <dgm:bulletEnabled val="1"/>
+        </dgm:presLayoutVars>
+      </dgm:prSet>
+      <dgm:spPr/>
+    </dgm:pt>
+    <dgm:pt modelId="{5922CC12-11DC-4D17-96D9-7289E886E9FB}" type="pres">
+      <dgm:prSet presAssocID="{7E6F57B3-E09C-4CA8-B1C1-F8B0CB70852A}" presName="parentText" presStyleLbl="node1" presStyleIdx="3" presStyleCnt="6">
+        <dgm:presLayoutVars>
+          <dgm:chMax val="0"/>
+          <dgm:bulletEnabled val="1"/>
+        </dgm:presLayoutVars>
+      </dgm:prSet>
+      <dgm:spPr/>
+    </dgm:pt>
+    <dgm:pt modelId="{FC3C13EE-D1F9-4CA1-AC77-37A1489E1515}" type="pres">
+      <dgm:prSet presAssocID="{7E6F57B3-E09C-4CA8-B1C1-F8B0CB70852A}" presName="childText" presStyleLbl="revTx" presStyleIdx="3" presStyleCnt="6">
+        <dgm:presLayoutVars>
+          <dgm:bulletEnabled val="1"/>
+        </dgm:presLayoutVars>
+      </dgm:prSet>
+      <dgm:spPr/>
+    </dgm:pt>
+    <dgm:pt modelId="{607558A8-D8DF-456C-9675-947A85FDD58B}" type="pres">
+      <dgm:prSet presAssocID="{44779F5A-628D-4152-9140-D0BB797400F9}" presName="parentText" presStyleLbl="node1" presStyleIdx="4" presStyleCnt="6">
+        <dgm:presLayoutVars>
+          <dgm:chMax val="0"/>
+          <dgm:bulletEnabled val="1"/>
+        </dgm:presLayoutVars>
+      </dgm:prSet>
+      <dgm:spPr/>
+    </dgm:pt>
+    <dgm:pt modelId="{F99AFCDA-3E08-405C-A24E-A17681270CF7}" type="pres">
+      <dgm:prSet presAssocID="{44779F5A-628D-4152-9140-D0BB797400F9}" presName="childText" presStyleLbl="revTx" presStyleIdx="4" presStyleCnt="6">
+        <dgm:presLayoutVars>
+          <dgm:bulletEnabled val="1"/>
+        </dgm:presLayoutVars>
+      </dgm:prSet>
+      <dgm:spPr/>
+    </dgm:pt>
+    <dgm:pt modelId="{709BAC86-F8C2-4ABA-A85D-10D57D99A4B3}" type="pres">
+      <dgm:prSet presAssocID="{07FF4BC6-A5E2-41C9-BFCB-BC19B845DA5C}" presName="parentText" presStyleLbl="node1" presStyleIdx="5" presStyleCnt="6">
+        <dgm:presLayoutVars>
+          <dgm:chMax val="0"/>
+          <dgm:bulletEnabled val="1"/>
+        </dgm:presLayoutVars>
+      </dgm:prSet>
+      <dgm:spPr/>
+    </dgm:pt>
+    <dgm:pt modelId="{EA84D3BA-2FCD-4758-A999-FEE03C23E5F6}" type="pres">
+      <dgm:prSet presAssocID="{07FF4BC6-A5E2-41C9-BFCB-BC19B845DA5C}" presName="childText" presStyleLbl="revTx" presStyleIdx="5" presStyleCnt="6">
+        <dgm:presLayoutVars>
+          <dgm:bulletEnabled val="1"/>
+        </dgm:presLayoutVars>
+      </dgm:prSet>
+      <dgm:spPr/>
+    </dgm:pt>
+  </dgm:ptLst>
+  <dgm:cxnLst>
+    <dgm:cxn modelId="{4C422B19-0DA4-4B57-AE5E-ADCCB3CB6371}" srcId="{44779F5A-628D-4152-9140-D0BB797400F9}" destId="{4C28DC7D-2E40-46AB-8317-2E44DE13D2DE}" srcOrd="0" destOrd="0" parTransId="{ABA4B7AD-4FDB-493F-83A4-38D5864830BE}" sibTransId="{CA666ECA-8E2D-4D85-8830-257E43CD7ED3}"/>
+    <dgm:cxn modelId="{681FB51C-3B79-454A-8DD5-5460091E1BAE}" srcId="{44779F5A-628D-4152-9140-D0BB797400F9}" destId="{1C88D6BA-DF42-4ED9-80D1-24CBF97AD0A9}" srcOrd="1" destOrd="0" parTransId="{A079772D-8A4F-425F-B9B7-9734589808E7}" sibTransId="{786E4999-C35C-4D66-8C55-14840C9AB2DE}"/>
+    <dgm:cxn modelId="{97DE112C-93A2-4889-BC79-58E43BB867CE}" srcId="{96260519-F2CB-40A2-B456-AF7E1B0184C9}" destId="{022E41D9-7F7C-44D4-95BA-C5FD820BF02C}" srcOrd="0" destOrd="0" parTransId="{3A188CA6-6C9E-4A94-9B04-117DDBE3C801}" sibTransId="{C38C46C0-E0D7-4FD9-85C7-4E0B40D7C9C8}"/>
+    <dgm:cxn modelId="{3EDC192E-DD5A-4665-9E45-0AEC47ECC9C4}" srcId="{022E41D9-7F7C-44D4-95BA-C5FD820BF02C}" destId="{85F17E9B-4009-4EC2-889B-398DF7C43E64}" srcOrd="0" destOrd="0" parTransId="{A5E2D293-2754-4AD1-B48F-5703BF1203C0}" sibTransId="{9312737E-2AFD-449A-8D3A-B48F49D7D3D6}"/>
+    <dgm:cxn modelId="{6FD83930-BA93-4B6D-AC14-9AAC0DFE4657}" type="presOf" srcId="{7E6F57B3-E09C-4CA8-B1C1-F8B0CB70852A}" destId="{5922CC12-11DC-4D17-96D9-7289E886E9FB}" srcOrd="0" destOrd="0" presId="urn:microsoft.com/office/officeart/2005/8/layout/vList2"/>
+    <dgm:cxn modelId="{597BBC34-4A60-49CB-B261-ABD144CC987F}" srcId="{44779F5A-628D-4152-9140-D0BB797400F9}" destId="{04D5B133-8EEB-4186-B87F-E5C4197B32FB}" srcOrd="2" destOrd="0" parTransId="{97B94874-ECEA-4555-84A0-19AFA4808AB3}" sibTransId="{79BC85C9-08D4-4F9E-A9B4-57476E58B7EC}"/>
+    <dgm:cxn modelId="{9A3E2939-F0EA-4AF1-A38E-570E9CB83010}" type="presOf" srcId="{C8A33F69-5F16-4782-957A-9FBB08C43F46}" destId="{FC3C13EE-D1F9-4CA1-AC77-37A1489E1515}" srcOrd="0" destOrd="1" presId="urn:microsoft.com/office/officeart/2005/8/layout/vList2"/>
+    <dgm:cxn modelId="{C55D4160-4698-4C0B-8DEE-F52460523A23}" srcId="{96260519-F2CB-40A2-B456-AF7E1B0184C9}" destId="{07FF4BC6-A5E2-41C9-BFCB-BC19B845DA5C}" srcOrd="5" destOrd="0" parTransId="{B73207F6-FD94-43E6-8831-48712CFA953A}" sibTransId="{A5F095D4-CFE8-485F-AFB8-06883DD609BD}"/>
+    <dgm:cxn modelId="{0DBEC465-F583-457A-8D95-2D4FAA966B7E}" srcId="{96260519-F2CB-40A2-B456-AF7E1B0184C9}" destId="{477EED69-A28E-4D5E-BB6F-C50AF42DF5D0}" srcOrd="2" destOrd="0" parTransId="{E7E1968D-3415-41B0-8B76-3DB8399333D2}" sibTransId="{C935CB5C-B281-42E7-8A52-97430B00EBC4}"/>
+    <dgm:cxn modelId="{9A541D48-3544-4CB6-B37A-3424579939F1}" type="presOf" srcId="{44779F5A-628D-4152-9140-D0BB797400F9}" destId="{607558A8-D8DF-456C-9675-947A85FDD58B}" srcOrd="0" destOrd="0" presId="urn:microsoft.com/office/officeart/2005/8/layout/vList2"/>
+    <dgm:cxn modelId="{AA447048-54D7-477A-9AF0-2AB3C0D3F18C}" srcId="{96260519-F2CB-40A2-B456-AF7E1B0184C9}" destId="{2AC7427C-ADDB-4C1A-884A-ECA76D0648E5}" srcOrd="1" destOrd="0" parTransId="{03A8BDBD-0910-45ED-9D52-D5FA6EBE6013}" sibTransId="{0989505E-81E6-48A9-AF9C-8CDA5EFE41FA}"/>
+    <dgm:cxn modelId="{893F2970-F386-4E32-AE79-AA7C238AAE12}" type="presOf" srcId="{F53410B5-3989-4184-9C1C-F4FED8CD6476}" destId="{EA84D3BA-2FCD-4758-A999-FEE03C23E5F6}" srcOrd="0" destOrd="1" presId="urn:microsoft.com/office/officeart/2005/8/layout/vList2"/>
+    <dgm:cxn modelId="{34C5DF53-292E-4D17-80D5-51B4F9C261CC}" type="presOf" srcId="{D5EE5702-49E0-401C-A6C0-04EFDFE00568}" destId="{FC3C13EE-D1F9-4CA1-AC77-37A1489E1515}" srcOrd="0" destOrd="0" presId="urn:microsoft.com/office/officeart/2005/8/layout/vList2"/>
+    <dgm:cxn modelId="{AA25F053-0F80-49DF-BB9A-29530074B467}" type="presOf" srcId="{04D5B133-8EEB-4186-B87F-E5C4197B32FB}" destId="{F99AFCDA-3E08-405C-A24E-A17681270CF7}" srcOrd="0" destOrd="2" presId="urn:microsoft.com/office/officeart/2005/8/layout/vList2"/>
+    <dgm:cxn modelId="{8D1E5155-2AFB-4EA6-9652-E1EEBFBD228E}" type="presOf" srcId="{F2BF8C49-0921-4A96-B84C-057F4C40C718}" destId="{9F0E6559-0633-4185-8629-26B673524910}" srcOrd="0" destOrd="0" presId="urn:microsoft.com/office/officeart/2005/8/layout/vList2"/>
+    <dgm:cxn modelId="{1AA3F156-F4DA-4D1F-A5E8-B874EBAD7FBF}" srcId="{477EED69-A28E-4D5E-BB6F-C50AF42DF5D0}" destId="{5D593645-F6E0-4BF0-B6DA-78241D3CA23F}" srcOrd="0" destOrd="0" parTransId="{93F367E3-9665-4DDA-BC16-3A3306171B45}" sibTransId="{FF109BBC-0E00-4235-B7A3-57684A3C57EC}"/>
+    <dgm:cxn modelId="{30304C7E-4AFC-4CD0-9E1F-02EEAC7C229C}" srcId="{07FF4BC6-A5E2-41C9-BFCB-BC19B845DA5C}" destId="{F53410B5-3989-4184-9C1C-F4FED8CD6476}" srcOrd="1" destOrd="0" parTransId="{D1F72EB5-37B3-4D4A-82BC-9122ED20713A}" sibTransId="{736A60BF-14D4-444A-AB44-CA57FF18A7A7}"/>
+    <dgm:cxn modelId="{95EA9783-6D81-421A-AF0A-3BBF5C93A187}" type="presOf" srcId="{4BD60405-ABAA-45F4-8E79-7F38C4713BE3}" destId="{EA84D3BA-2FCD-4758-A999-FEE03C23E5F6}" srcOrd="0" destOrd="0" presId="urn:microsoft.com/office/officeart/2005/8/layout/vList2"/>
+    <dgm:cxn modelId="{9C76A883-699E-4815-A648-415C8BED282C}" type="presOf" srcId="{477EED69-A28E-4D5E-BB6F-C50AF42DF5D0}" destId="{15A4E0B9-B496-4C1B-B4F5-04C5566F8DAA}" srcOrd="0" destOrd="0" presId="urn:microsoft.com/office/officeart/2005/8/layout/vList2"/>
+    <dgm:cxn modelId="{C983BA8A-0B82-45BF-91C7-8FD926BD51FD}" srcId="{7E6F57B3-E09C-4CA8-B1C1-F8B0CB70852A}" destId="{D5EE5702-49E0-401C-A6C0-04EFDFE00568}" srcOrd="0" destOrd="0" parTransId="{87CE6314-15DC-4423-9FD9-C238AE549494}" sibTransId="{E0D2B92B-58EF-40FD-A7F1-C092087A809F}"/>
+    <dgm:cxn modelId="{100D4691-B572-4F4E-BE43-0FE7FDB62B0B}" srcId="{96260519-F2CB-40A2-B456-AF7E1B0184C9}" destId="{44779F5A-628D-4152-9140-D0BB797400F9}" srcOrd="4" destOrd="0" parTransId="{5782BF54-E9D6-4E3B-9A06-ED49F78EDDD8}" sibTransId="{E5D0BE48-D511-4F43-B9E0-14305B29DB45}"/>
+    <dgm:cxn modelId="{16016498-9495-4F69-B5C5-7ED87917C9FA}" type="presOf" srcId="{C639718A-2D61-4D1A-B7DE-A9F45378C7AC}" destId="{FC3C13EE-D1F9-4CA1-AC77-37A1489E1515}" srcOrd="0" destOrd="2" presId="urn:microsoft.com/office/officeart/2005/8/layout/vList2"/>
+    <dgm:cxn modelId="{573011A0-082E-4FA5-954B-B813BA4F0547}" srcId="{7E6F57B3-E09C-4CA8-B1C1-F8B0CB70852A}" destId="{C639718A-2D61-4D1A-B7DE-A9F45378C7AC}" srcOrd="2" destOrd="0" parTransId="{B6B18472-E934-435A-BEE2-4578CF5E61C2}" sibTransId="{24FBEF3A-644B-4943-B0C0-77CAFEECCEAF}"/>
+    <dgm:cxn modelId="{D0C66EA1-5896-4DDF-B76B-82FB421FA27F}" srcId="{07FF4BC6-A5E2-41C9-BFCB-BC19B845DA5C}" destId="{4BD60405-ABAA-45F4-8E79-7F38C4713BE3}" srcOrd="0" destOrd="0" parTransId="{D281A8D2-A986-4EA6-A50B-0594233F894A}" sibTransId="{67CCCDC0-9371-491B-891E-086A812E5ABF}"/>
+    <dgm:cxn modelId="{E908B5A4-3E5E-489C-8182-C228E36AB729}" type="presOf" srcId="{96260519-F2CB-40A2-B456-AF7E1B0184C9}" destId="{6D592D25-6534-4BBC-9656-E0724674D007}" srcOrd="0" destOrd="0" presId="urn:microsoft.com/office/officeart/2005/8/layout/vList2"/>
+    <dgm:cxn modelId="{7A03AAB0-1A11-41CA-A17A-D71C3AB2CC6A}" type="presOf" srcId="{4C28DC7D-2E40-46AB-8317-2E44DE13D2DE}" destId="{F99AFCDA-3E08-405C-A24E-A17681270CF7}" srcOrd="0" destOrd="0" presId="urn:microsoft.com/office/officeart/2005/8/layout/vList2"/>
+    <dgm:cxn modelId="{85EA37B9-E1E1-4B7A-9035-E604DA945216}" type="presOf" srcId="{85F17E9B-4009-4EC2-889B-398DF7C43E64}" destId="{66975EF3-D9DC-41E9-B195-2E428EF43C9A}" srcOrd="0" destOrd="0" presId="urn:microsoft.com/office/officeart/2005/8/layout/vList2"/>
+    <dgm:cxn modelId="{EB15A1B9-349B-4808-923A-A7B536B0333F}" type="presOf" srcId="{07FF4BC6-A5E2-41C9-BFCB-BC19B845DA5C}" destId="{709BAC86-F8C2-4ABA-A85D-10D57D99A4B3}" srcOrd="0" destOrd="0" presId="urn:microsoft.com/office/officeart/2005/8/layout/vList2"/>
+    <dgm:cxn modelId="{6CE026C3-61C8-4371-8848-BAB5B68ECA74}" type="presOf" srcId="{2AC7427C-ADDB-4C1A-884A-ECA76D0648E5}" destId="{4E8AC532-F9E0-4628-B097-FCCE58DFCA2E}" srcOrd="0" destOrd="0" presId="urn:microsoft.com/office/officeart/2005/8/layout/vList2"/>
+    <dgm:cxn modelId="{D5D4D2CA-0105-4EE1-B402-FDFBD92405C8}" type="presOf" srcId="{1C88D6BA-DF42-4ED9-80D1-24CBF97AD0A9}" destId="{F99AFCDA-3E08-405C-A24E-A17681270CF7}" srcOrd="0" destOrd="1" presId="urn:microsoft.com/office/officeart/2005/8/layout/vList2"/>
+    <dgm:cxn modelId="{48563CCB-A8DE-4B84-BB63-5AD65D991DBA}" type="presOf" srcId="{5D593645-F6E0-4BF0-B6DA-78241D3CA23F}" destId="{122003ED-E138-4925-999C-32495E8CA436}" srcOrd="0" destOrd="0" presId="urn:microsoft.com/office/officeart/2005/8/layout/vList2"/>
+    <dgm:cxn modelId="{728273CF-B4A0-4574-998B-598B5EBD2F71}" srcId="{2AC7427C-ADDB-4C1A-884A-ECA76D0648E5}" destId="{F2BF8C49-0921-4A96-B84C-057F4C40C718}" srcOrd="0" destOrd="0" parTransId="{AE3384D0-8ED6-4B1D-8940-933F1690A066}" sibTransId="{8DD4456D-6156-44DB-9F2E-643B31F8E341}"/>
+    <dgm:cxn modelId="{DC141EE6-F75A-4FAF-A5A5-04D70C52B308}" type="presOf" srcId="{022E41D9-7F7C-44D4-95BA-C5FD820BF02C}" destId="{2C861D6C-378B-41C0-83B3-F70069CCCDED}" srcOrd="0" destOrd="0" presId="urn:microsoft.com/office/officeart/2005/8/layout/vList2"/>
+    <dgm:cxn modelId="{1FB147E7-325C-40A3-9998-597B838CC205}" srcId="{7E6F57B3-E09C-4CA8-B1C1-F8B0CB70852A}" destId="{C8A33F69-5F16-4782-957A-9FBB08C43F46}" srcOrd="1" destOrd="0" parTransId="{240D0DC7-56F9-4B1D-9862-422D6DABE1D7}" sibTransId="{E9E2427B-17DE-4675-AD9F-28D9B19F647D}"/>
+    <dgm:cxn modelId="{593930FB-DDE5-46D8-BD84-25E1A86213E1}" srcId="{96260519-F2CB-40A2-B456-AF7E1B0184C9}" destId="{7E6F57B3-E09C-4CA8-B1C1-F8B0CB70852A}" srcOrd="3" destOrd="0" parTransId="{925E1745-6E84-42BE-A904-3E1A8EF8216C}" sibTransId="{048A787D-031F-42C4-8656-8F406984F6BE}"/>
+    <dgm:cxn modelId="{3B8E1884-073D-4A74-BEED-F507995DBEC8}" type="presParOf" srcId="{6D592D25-6534-4BBC-9656-E0724674D007}" destId="{2C861D6C-378B-41C0-83B3-F70069CCCDED}" srcOrd="0" destOrd="0" presId="urn:microsoft.com/office/officeart/2005/8/layout/vList2"/>
+    <dgm:cxn modelId="{A4648E7F-E9D3-408A-9F68-DF6E7C2D7326}" type="presParOf" srcId="{6D592D25-6534-4BBC-9656-E0724674D007}" destId="{66975EF3-D9DC-41E9-B195-2E428EF43C9A}" srcOrd="1" destOrd="0" presId="urn:microsoft.com/office/officeart/2005/8/layout/vList2"/>
+    <dgm:cxn modelId="{E00AC4E7-2BD4-452F-AB88-F0C0D6F8BAF8}" type="presParOf" srcId="{6D592D25-6534-4BBC-9656-E0724674D007}" destId="{4E8AC532-F9E0-4628-B097-FCCE58DFCA2E}" srcOrd="2" destOrd="0" presId="urn:microsoft.com/office/officeart/2005/8/layout/vList2"/>
+    <dgm:cxn modelId="{6AE70B16-58BF-48B6-A88C-6AD27AD9F47C}" type="presParOf" srcId="{6D592D25-6534-4BBC-9656-E0724674D007}" destId="{9F0E6559-0633-4185-8629-26B673524910}" srcOrd="3" destOrd="0" presId="urn:microsoft.com/office/officeart/2005/8/layout/vList2"/>
+    <dgm:cxn modelId="{7CECCD9E-504E-4A5E-B45A-61E03E1A5C49}" type="presParOf" srcId="{6D592D25-6534-4BBC-9656-E0724674D007}" destId="{15A4E0B9-B496-4C1B-B4F5-04C5566F8DAA}" srcOrd="4" destOrd="0" presId="urn:microsoft.com/office/officeart/2005/8/layout/vList2"/>
+    <dgm:cxn modelId="{B76456D3-F779-45AA-8024-4A380FAC18BA}" type="presParOf" srcId="{6D592D25-6534-4BBC-9656-E0724674D007}" destId="{122003ED-E138-4925-999C-32495E8CA436}" srcOrd="5" destOrd="0" presId="urn:microsoft.com/office/officeart/2005/8/layout/vList2"/>
+    <dgm:cxn modelId="{ABE1057F-73D1-4CE1-905B-8F424B412D54}" type="presParOf" srcId="{6D592D25-6534-4BBC-9656-E0724674D007}" destId="{5922CC12-11DC-4D17-96D9-7289E886E9FB}" srcOrd="6" destOrd="0" presId="urn:microsoft.com/office/officeart/2005/8/layout/vList2"/>
+    <dgm:cxn modelId="{25E6255B-5F0B-4549-A241-DE0B2E08CE7E}" type="presParOf" srcId="{6D592D25-6534-4BBC-9656-E0724674D007}" destId="{FC3C13EE-D1F9-4CA1-AC77-37A1489E1515}" srcOrd="7" destOrd="0" presId="urn:microsoft.com/office/officeart/2005/8/layout/vList2"/>
+    <dgm:cxn modelId="{51F1F9CC-B138-46EE-BA81-367681D8B500}" type="presParOf" srcId="{6D592D25-6534-4BBC-9656-E0724674D007}" destId="{607558A8-D8DF-456C-9675-947A85FDD58B}" srcOrd="8" destOrd="0" presId="urn:microsoft.com/office/officeart/2005/8/layout/vList2"/>
+    <dgm:cxn modelId="{FDB7A3B7-D7DA-4E8F-AD0E-CD30A9B5EAB0}" type="presParOf" srcId="{6D592D25-6534-4BBC-9656-E0724674D007}" destId="{F99AFCDA-3E08-405C-A24E-A17681270CF7}" srcOrd="9" destOrd="0" presId="urn:microsoft.com/office/officeart/2005/8/layout/vList2"/>
+    <dgm:cxn modelId="{2C53331D-59BC-481C-A7B8-194909369234}" type="presParOf" srcId="{6D592D25-6534-4BBC-9656-E0724674D007}" destId="{709BAC86-F8C2-4ABA-A85D-10D57D99A4B3}" srcOrd="10" destOrd="0" presId="urn:microsoft.com/office/officeart/2005/8/layout/vList2"/>
+    <dgm:cxn modelId="{E97F002D-4B22-4E23-8813-C576201DCD79}" type="presParOf" srcId="{6D592D25-6534-4BBC-9656-E0724674D007}" destId="{EA84D3BA-2FCD-4758-A999-FEE03C23E5F6}" srcOrd="11" destOrd="0" presId="urn:microsoft.com/office/officeart/2005/8/layout/vList2"/>
+  </dgm:cxnLst>
+  <dgm:bg/>
+  <dgm:whole/>
+  <dgm:extLst>
+    <a:ext uri="http://schemas.microsoft.com/office/drawing/2008/diagram">
+      <dsp:dataModelExt xmlns:dsp="http://schemas.microsoft.com/office/drawing/2008/diagram" relId="rId11" minVer="http://schemas.openxmlformats.org/drawingml/2006/diagram"/>
+    </a:ext>
+  </dgm:extLst>
+</dgm:dataModel>
+</file>
+
+<file path=word/diagrams/drawing1.xml><?xml version="1.0" encoding="utf-8"?>
+<dsp:drawing xmlns:dgm="http://schemas.openxmlformats.org/drawingml/2006/diagram" xmlns:dsp="http://schemas.microsoft.com/office/drawing/2008/diagram" xmlns:a="http://schemas.openxmlformats.org/drawingml/2006/main">
+  <dsp:spTree>
+    <dsp:nvGrpSpPr>
+      <dsp:cNvPr id="0" name=""/>
+      <dsp:cNvGrpSpPr/>
+    </dsp:nvGrpSpPr>
+    <dsp:grpSpPr/>
+    <dsp:sp modelId="{2C861D6C-378B-41C0-83B3-F70069CCCDED}">
+      <dsp:nvSpPr>
+        <dsp:cNvPr id="0" name=""/>
+        <dsp:cNvSpPr/>
+      </dsp:nvSpPr>
+      <dsp:spPr>
+        <a:xfrm>
+          <a:off x="0" y="81112"/>
+          <a:ext cx="5486400" cy="239850"/>
+        </a:xfrm>
+        <a:prstGeom prst="roundRect">
+          <a:avLst/>
+        </a:prstGeom>
+        <a:solidFill>
+          <a:schemeClr val="accent1">
+            <a:hueOff val="0"/>
+            <a:satOff val="0"/>
+            <a:lumOff val="0"/>
+            <a:alphaOff val="0"/>
+          </a:schemeClr>
+        </a:solidFill>
+        <a:ln w="12700" cap="flat" cmpd="sng" algn="ctr">
+          <a:solidFill>
+            <a:schemeClr val="lt1">
+              <a:hueOff val="0"/>
+              <a:satOff val="0"/>
+              <a:lumOff val="0"/>
+              <a:alphaOff val="0"/>
+            </a:schemeClr>
+          </a:solidFill>
+          <a:prstDash val="solid"/>
+          <a:miter lim="800000"/>
+        </a:ln>
+        <a:effectLst/>
+      </dsp:spPr>
+      <dsp:style>
+        <a:lnRef idx="2">
+          <a:scrgbClr r="0" g="0" b="0"/>
+        </a:lnRef>
+        <a:fillRef idx="1">
+          <a:scrgbClr r="0" g="0" b="0"/>
+        </a:fillRef>
+        <a:effectRef idx="0">
+          <a:scrgbClr r="0" g="0" b="0"/>
+        </a:effectRef>
+        <a:fontRef idx="minor">
+          <a:schemeClr val="lt1"/>
+        </a:fontRef>
+      </dsp:style>
+      <dsp:txBody>
+        <a:bodyPr spcFirstLastPara="0" vert="horz" wrap="square" lIns="38100" tIns="38100" rIns="38100" bIns="38100" numCol="1" spcCol="1270" anchor="ctr" anchorCtr="0">
+          <a:noAutofit/>
+        </a:bodyPr>
+        <a:lstStyle/>
+        <a:p>
+          <a:pPr marL="0" lvl="0" indent="0" algn="l" defTabSz="444500">
+            <a:lnSpc>
+              <a:spcPct val="90000"/>
+            </a:lnSpc>
+            <a:spcBef>
+              <a:spcPct val="0"/>
+            </a:spcBef>
+            <a:spcAft>
+              <a:spcPct val="35000"/>
+            </a:spcAft>
+            <a:buNone/>
+          </a:pPr>
+          <a:r>
+            <a:rPr lang="en-US" sz="1000" kern="1200"/>
+            <a:t>1. Stakeholders</a:t>
+          </a:r>
+          <a:endParaRPr lang="en-NL" sz="1000" kern="1200"/>
+        </a:p>
+      </dsp:txBody>
+      <dsp:txXfrm>
+        <a:off x="11709" y="92821"/>
+        <a:ext cx="5462982" cy="216432"/>
+      </dsp:txXfrm>
+    </dsp:sp>
+    <dsp:sp modelId="{66975EF3-D9DC-41E9-B195-2E428EF43C9A}">
+      <dsp:nvSpPr>
+        <dsp:cNvPr id="0" name=""/>
+        <dsp:cNvSpPr/>
+      </dsp:nvSpPr>
+      <dsp:spPr>
+        <a:xfrm>
+          <a:off x="0" y="320962"/>
+          <a:ext cx="5486400" cy="165600"/>
+        </a:xfrm>
+        <a:prstGeom prst="rect">
+          <a:avLst/>
+        </a:prstGeom>
+        <a:noFill/>
+        <a:ln>
+          <a:noFill/>
+        </a:ln>
+        <a:effectLst/>
+      </dsp:spPr>
+      <dsp:style>
+        <a:lnRef idx="0">
+          <a:scrgbClr r="0" g="0" b="0"/>
+        </a:lnRef>
+        <a:fillRef idx="0">
+          <a:scrgbClr r="0" g="0" b="0"/>
+        </a:fillRef>
+        <a:effectRef idx="0">
+          <a:scrgbClr r="0" g="0" b="0"/>
+        </a:effectRef>
+        <a:fontRef idx="minor"/>
+      </dsp:style>
+      <dsp:txBody>
+        <a:bodyPr spcFirstLastPara="0" vert="horz" wrap="square" lIns="174193" tIns="12700" rIns="71120" bIns="12700" numCol="1" spcCol="1270" anchor="t" anchorCtr="0">
+          <a:noAutofit/>
+        </a:bodyPr>
+        <a:lstStyle/>
+        <a:p>
+          <a:pPr marL="57150" lvl="1" indent="-57150" algn="l" defTabSz="355600">
+            <a:lnSpc>
+              <a:spcPct val="90000"/>
+            </a:lnSpc>
+            <a:spcBef>
+              <a:spcPct val="0"/>
+            </a:spcBef>
+            <a:spcAft>
+              <a:spcPct val="20000"/>
+            </a:spcAft>
+            <a:buChar char="•"/>
+          </a:pPr>
+          <a:r>
+            <a:rPr lang="en-US" sz="800" kern="1200"/>
+            <a:t>Prioritised Stakeholders</a:t>
+          </a:r>
+          <a:endParaRPr lang="en-NL" sz="800" kern="1200"/>
+        </a:p>
+      </dsp:txBody>
+      <dsp:txXfrm>
+        <a:off x="0" y="320962"/>
+        <a:ext cx="5486400" cy="165600"/>
+      </dsp:txXfrm>
+    </dsp:sp>
+    <dsp:sp modelId="{4E8AC532-F9E0-4628-B097-FCCE58DFCA2E}">
+      <dsp:nvSpPr>
+        <dsp:cNvPr id="0" name=""/>
+        <dsp:cNvSpPr/>
+      </dsp:nvSpPr>
+      <dsp:spPr>
+        <a:xfrm>
+          <a:off x="0" y="486562"/>
+          <a:ext cx="5486400" cy="239850"/>
+        </a:xfrm>
+        <a:prstGeom prst="roundRect">
+          <a:avLst/>
+        </a:prstGeom>
+        <a:solidFill>
+          <a:schemeClr val="accent1">
+            <a:hueOff val="0"/>
+            <a:satOff val="0"/>
+            <a:lumOff val="0"/>
+            <a:alphaOff val="0"/>
+          </a:schemeClr>
+        </a:solidFill>
+        <a:ln w="12700" cap="flat" cmpd="sng" algn="ctr">
+          <a:solidFill>
+            <a:schemeClr val="lt1">
+              <a:hueOff val="0"/>
+              <a:satOff val="0"/>
+              <a:lumOff val="0"/>
+              <a:alphaOff val="0"/>
+            </a:schemeClr>
+          </a:solidFill>
+          <a:prstDash val="solid"/>
+          <a:miter lim="800000"/>
+        </a:ln>
+        <a:effectLst/>
+      </dsp:spPr>
+      <dsp:style>
+        <a:lnRef idx="2">
+          <a:scrgbClr r="0" g="0" b="0"/>
+        </a:lnRef>
+        <a:fillRef idx="1">
+          <a:scrgbClr r="0" g="0" b="0"/>
+        </a:fillRef>
+        <a:effectRef idx="0">
+          <a:scrgbClr r="0" g="0" b="0"/>
+        </a:effectRef>
+        <a:fontRef idx="minor">
+          <a:schemeClr val="lt1"/>
+        </a:fontRef>
+      </dsp:style>
+      <dsp:txBody>
+        <a:bodyPr spcFirstLastPara="0" vert="horz" wrap="square" lIns="38100" tIns="38100" rIns="38100" bIns="38100" numCol="1" spcCol="1270" anchor="ctr" anchorCtr="0">
+          <a:noAutofit/>
+        </a:bodyPr>
+        <a:lstStyle/>
+        <a:p>
+          <a:pPr marL="0" lvl="0" indent="0" algn="l" defTabSz="444500">
+            <a:lnSpc>
+              <a:spcPct val="90000"/>
+            </a:lnSpc>
+            <a:spcBef>
+              <a:spcPct val="0"/>
+            </a:spcBef>
+            <a:spcAft>
+              <a:spcPct val="35000"/>
+            </a:spcAft>
+            <a:buNone/>
+          </a:pPr>
+          <a:r>
+            <a:rPr lang="en-US" sz="1000" kern="1200"/>
+            <a:t>2. Environment</a:t>
+          </a:r>
+          <a:endParaRPr lang="en-NL" sz="1000" kern="1200"/>
+        </a:p>
+      </dsp:txBody>
+      <dsp:txXfrm>
+        <a:off x="11709" y="498271"/>
+        <a:ext cx="5462982" cy="216432"/>
+      </dsp:txXfrm>
+    </dsp:sp>
+    <dsp:sp modelId="{9F0E6559-0633-4185-8629-26B673524910}">
+      <dsp:nvSpPr>
+        <dsp:cNvPr id="0" name=""/>
+        <dsp:cNvSpPr/>
+      </dsp:nvSpPr>
+      <dsp:spPr>
+        <a:xfrm>
+          <a:off x="0" y="726412"/>
+          <a:ext cx="5486400" cy="165600"/>
+        </a:xfrm>
+        <a:prstGeom prst="rect">
+          <a:avLst/>
+        </a:prstGeom>
+        <a:noFill/>
+        <a:ln>
+          <a:noFill/>
+        </a:ln>
+        <a:effectLst/>
+      </dsp:spPr>
+      <dsp:style>
+        <a:lnRef idx="0">
+          <a:scrgbClr r="0" g="0" b="0"/>
+        </a:lnRef>
+        <a:fillRef idx="0">
+          <a:scrgbClr r="0" g="0" b="0"/>
+        </a:fillRef>
+        <a:effectRef idx="0">
+          <a:scrgbClr r="0" g="0" b="0"/>
+        </a:effectRef>
+        <a:fontRef idx="minor"/>
+      </dsp:style>
+      <dsp:txBody>
+        <a:bodyPr spcFirstLastPara="0" vert="horz" wrap="square" lIns="174193" tIns="12700" rIns="71120" bIns="12700" numCol="1" spcCol="1270" anchor="t" anchorCtr="0">
+          <a:noAutofit/>
+        </a:bodyPr>
+        <a:lstStyle/>
+        <a:p>
+          <a:pPr marL="57150" lvl="1" indent="-57150" algn="l" defTabSz="355600">
+            <a:lnSpc>
+              <a:spcPct val="90000"/>
+            </a:lnSpc>
+            <a:spcBef>
+              <a:spcPct val="0"/>
+            </a:spcBef>
+            <a:spcAft>
+              <a:spcPct val="20000"/>
+            </a:spcAft>
+            <a:buChar char="•"/>
+          </a:pPr>
+          <a:r>
+            <a:rPr lang="en-US" sz="800" kern="1200"/>
+            <a:t>List systems/ stakeholders that interact with the system</a:t>
+          </a:r>
+          <a:endParaRPr lang="en-NL" sz="800" kern="1200"/>
+        </a:p>
+      </dsp:txBody>
+      <dsp:txXfrm>
+        <a:off x="0" y="726412"/>
+        <a:ext cx="5486400" cy="165600"/>
+      </dsp:txXfrm>
+    </dsp:sp>
+    <dsp:sp modelId="{15A4E0B9-B496-4C1B-B4F5-04C5566F8DAA}">
+      <dsp:nvSpPr>
+        <dsp:cNvPr id="0" name=""/>
+        <dsp:cNvSpPr/>
+      </dsp:nvSpPr>
+      <dsp:spPr>
+        <a:xfrm>
+          <a:off x="0" y="892012"/>
+          <a:ext cx="5486400" cy="239850"/>
+        </a:xfrm>
+        <a:prstGeom prst="roundRect">
+          <a:avLst/>
+        </a:prstGeom>
+        <a:solidFill>
+          <a:schemeClr val="accent1">
+            <a:hueOff val="0"/>
+            <a:satOff val="0"/>
+            <a:lumOff val="0"/>
+            <a:alphaOff val="0"/>
+          </a:schemeClr>
+        </a:solidFill>
+        <a:ln w="12700" cap="flat" cmpd="sng" algn="ctr">
+          <a:solidFill>
+            <a:schemeClr val="lt1">
+              <a:hueOff val="0"/>
+              <a:satOff val="0"/>
+              <a:lumOff val="0"/>
+              <a:alphaOff val="0"/>
+            </a:schemeClr>
+          </a:solidFill>
+          <a:prstDash val="solid"/>
+          <a:miter lim="800000"/>
+        </a:ln>
+        <a:effectLst/>
+      </dsp:spPr>
+      <dsp:style>
+        <a:lnRef idx="2">
+          <a:scrgbClr r="0" g="0" b="0"/>
+        </a:lnRef>
+        <a:fillRef idx="1">
+          <a:scrgbClr r="0" g="0" b="0"/>
+        </a:fillRef>
+        <a:effectRef idx="0">
+          <a:scrgbClr r="0" g="0" b="0"/>
+        </a:effectRef>
+        <a:fontRef idx="minor">
+          <a:schemeClr val="lt1"/>
+        </a:fontRef>
+      </dsp:style>
+      <dsp:txBody>
+        <a:bodyPr spcFirstLastPara="0" vert="horz" wrap="square" lIns="38100" tIns="38100" rIns="38100" bIns="38100" numCol="1" spcCol="1270" anchor="ctr" anchorCtr="0">
+          <a:noAutofit/>
+        </a:bodyPr>
+        <a:lstStyle/>
+        <a:p>
+          <a:pPr marL="0" lvl="0" indent="0" algn="l" defTabSz="444500">
+            <a:lnSpc>
+              <a:spcPct val="90000"/>
+            </a:lnSpc>
+            <a:spcBef>
+              <a:spcPct val="0"/>
+            </a:spcBef>
+            <a:spcAft>
+              <a:spcPct val="35000"/>
+            </a:spcAft>
+            <a:buNone/>
+          </a:pPr>
+          <a:r>
+            <a:rPr lang="en-US" sz="1000" kern="1200"/>
+            <a:t>3. Concerns</a:t>
+          </a:r>
+          <a:endParaRPr lang="en-NL" sz="1000" kern="1200"/>
+        </a:p>
+      </dsp:txBody>
+      <dsp:txXfrm>
+        <a:off x="11709" y="903721"/>
+        <a:ext cx="5462982" cy="216432"/>
+      </dsp:txXfrm>
+    </dsp:sp>
+    <dsp:sp modelId="{122003ED-E138-4925-999C-32495E8CA436}">
+      <dsp:nvSpPr>
+        <dsp:cNvPr id="0" name=""/>
+        <dsp:cNvSpPr/>
+      </dsp:nvSpPr>
+      <dsp:spPr>
+        <a:xfrm>
+          <a:off x="0" y="1131862"/>
+          <a:ext cx="5486400" cy="165600"/>
+        </a:xfrm>
+        <a:prstGeom prst="rect">
+          <a:avLst/>
+        </a:prstGeom>
+        <a:noFill/>
+        <a:ln>
+          <a:noFill/>
+        </a:ln>
+        <a:effectLst/>
+      </dsp:spPr>
+      <dsp:style>
+        <a:lnRef idx="0">
+          <a:scrgbClr r="0" g="0" b="0"/>
+        </a:lnRef>
+        <a:fillRef idx="0">
+          <a:scrgbClr r="0" g="0" b="0"/>
+        </a:fillRef>
+        <a:effectRef idx="0">
+          <a:scrgbClr r="0" g="0" b="0"/>
+        </a:effectRef>
+        <a:fontRef idx="minor"/>
+      </dsp:style>
+      <dsp:txBody>
+        <a:bodyPr spcFirstLastPara="0" vert="horz" wrap="square" lIns="174193" tIns="12700" rIns="71120" bIns="12700" numCol="1" spcCol="1270" anchor="t" anchorCtr="0">
+          <a:noAutofit/>
+        </a:bodyPr>
+        <a:lstStyle/>
+        <a:p>
+          <a:pPr marL="57150" lvl="1" indent="-57150" algn="l" defTabSz="355600">
+            <a:lnSpc>
+              <a:spcPct val="90000"/>
+            </a:lnSpc>
+            <a:spcBef>
+              <a:spcPct val="0"/>
+            </a:spcBef>
+            <a:spcAft>
+              <a:spcPct val="20000"/>
+            </a:spcAft>
+            <a:buChar char="•"/>
+          </a:pPr>
+          <a:r>
+            <a:rPr lang="en-US" sz="800" kern="1200"/>
+            <a:t>Prioritize stakeholder concerns</a:t>
+          </a:r>
+          <a:endParaRPr lang="en-NL" sz="800" kern="1200"/>
+        </a:p>
+      </dsp:txBody>
+      <dsp:txXfrm>
+        <a:off x="0" y="1131862"/>
+        <a:ext cx="5486400" cy="165600"/>
+      </dsp:txXfrm>
+    </dsp:sp>
+    <dsp:sp modelId="{5922CC12-11DC-4D17-96D9-7289E886E9FB}">
+      <dsp:nvSpPr>
+        <dsp:cNvPr id="0" name=""/>
+        <dsp:cNvSpPr/>
+      </dsp:nvSpPr>
+      <dsp:spPr>
+        <a:xfrm>
+          <a:off x="0" y="1297462"/>
+          <a:ext cx="5486400" cy="239850"/>
+        </a:xfrm>
+        <a:prstGeom prst="roundRect">
+          <a:avLst/>
+        </a:prstGeom>
+        <a:solidFill>
+          <a:schemeClr val="accent1">
+            <a:hueOff val="0"/>
+            <a:satOff val="0"/>
+            <a:lumOff val="0"/>
+            <a:alphaOff val="0"/>
+          </a:schemeClr>
+        </a:solidFill>
+        <a:ln w="12700" cap="flat" cmpd="sng" algn="ctr">
+          <a:solidFill>
+            <a:schemeClr val="lt1">
+              <a:hueOff val="0"/>
+              <a:satOff val="0"/>
+              <a:lumOff val="0"/>
+              <a:alphaOff val="0"/>
+            </a:schemeClr>
+          </a:solidFill>
+          <a:prstDash val="solid"/>
+          <a:miter lim="800000"/>
+        </a:ln>
+        <a:effectLst/>
+      </dsp:spPr>
+      <dsp:style>
+        <a:lnRef idx="2">
+          <a:scrgbClr r="0" g="0" b="0"/>
+        </a:lnRef>
+        <a:fillRef idx="1">
+          <a:scrgbClr r="0" g="0" b="0"/>
+        </a:fillRef>
+        <a:effectRef idx="0">
+          <a:scrgbClr r="0" g="0" b="0"/>
+        </a:effectRef>
+        <a:fontRef idx="minor">
+          <a:schemeClr val="lt1"/>
+        </a:fontRef>
+      </dsp:style>
+      <dsp:txBody>
+        <a:bodyPr spcFirstLastPara="0" vert="horz" wrap="square" lIns="38100" tIns="38100" rIns="38100" bIns="38100" numCol="1" spcCol="1270" anchor="ctr" anchorCtr="0">
+          <a:noAutofit/>
+        </a:bodyPr>
+        <a:lstStyle/>
+        <a:p>
+          <a:pPr marL="0" lvl="0" indent="0" algn="l" defTabSz="444500">
+            <a:lnSpc>
+              <a:spcPct val="90000"/>
+            </a:lnSpc>
+            <a:spcBef>
+              <a:spcPct val="0"/>
+            </a:spcBef>
+            <a:spcAft>
+              <a:spcPct val="35000"/>
+            </a:spcAft>
+            <a:buNone/>
+          </a:pPr>
+          <a:r>
+            <a:rPr lang="en-US" sz="1000" kern="1200"/>
+            <a:t>4. Requirements Definition</a:t>
+          </a:r>
+          <a:endParaRPr lang="en-NL" sz="1000" kern="1200"/>
+        </a:p>
+      </dsp:txBody>
+      <dsp:txXfrm>
+        <a:off x="11709" y="1309171"/>
+        <a:ext cx="5462982" cy="216432"/>
+      </dsp:txXfrm>
+    </dsp:sp>
+    <dsp:sp modelId="{FC3C13EE-D1F9-4CA1-AC77-37A1489E1515}">
+      <dsp:nvSpPr>
+        <dsp:cNvPr id="0" name=""/>
+        <dsp:cNvSpPr/>
+      </dsp:nvSpPr>
+      <dsp:spPr>
+        <a:xfrm>
+          <a:off x="0" y="1537312"/>
+          <a:ext cx="5486400" cy="414000"/>
+        </a:xfrm>
+        <a:prstGeom prst="rect">
+          <a:avLst/>
+        </a:prstGeom>
+        <a:noFill/>
+        <a:ln>
+          <a:noFill/>
+        </a:ln>
+        <a:effectLst/>
+      </dsp:spPr>
+      <dsp:style>
+        <a:lnRef idx="0">
+          <a:scrgbClr r="0" g="0" b="0"/>
+        </a:lnRef>
+        <a:fillRef idx="0">
+          <a:scrgbClr r="0" g="0" b="0"/>
+        </a:fillRef>
+        <a:effectRef idx="0">
+          <a:scrgbClr r="0" g="0" b="0"/>
+        </a:effectRef>
+        <a:fontRef idx="minor"/>
+      </dsp:style>
+      <dsp:txBody>
+        <a:bodyPr spcFirstLastPara="0" vert="horz" wrap="square" lIns="174193" tIns="12700" rIns="71120" bIns="12700" numCol="1" spcCol="1270" anchor="t" anchorCtr="0">
+          <a:noAutofit/>
+        </a:bodyPr>
+        <a:lstStyle/>
+        <a:p>
+          <a:pPr marL="57150" lvl="1" indent="-57150" algn="l" defTabSz="355600">
+            <a:lnSpc>
+              <a:spcPct val="90000"/>
+            </a:lnSpc>
+            <a:spcBef>
+              <a:spcPct val="0"/>
+            </a:spcBef>
+            <a:spcAft>
+              <a:spcPct val="20000"/>
+            </a:spcAft>
+            <a:buChar char="•"/>
+          </a:pPr>
+          <a:r>
+            <a:rPr lang="en-US" sz="800" kern="1200"/>
+            <a:t>Define requirements from prioritized concerns</a:t>
+          </a:r>
+          <a:endParaRPr lang="en-NL" sz="800" kern="1200"/>
+        </a:p>
+        <a:p>
+          <a:pPr marL="57150" lvl="1" indent="-57150" algn="l" defTabSz="355600">
+            <a:lnSpc>
+              <a:spcPct val="90000"/>
+            </a:lnSpc>
+            <a:spcBef>
+              <a:spcPct val="0"/>
+            </a:spcBef>
+            <a:spcAft>
+              <a:spcPct val="20000"/>
+            </a:spcAft>
+            <a:buChar char="•"/>
+          </a:pPr>
+          <a:r>
+            <a:rPr lang="en-US" sz="800" kern="1200"/>
+            <a:t>Identify types of requirements and prioritize</a:t>
+          </a:r>
+          <a:endParaRPr lang="en-NL" sz="800" kern="1200"/>
+        </a:p>
+        <a:p>
+          <a:pPr marL="57150" lvl="1" indent="-57150" algn="l" defTabSz="355600">
+            <a:lnSpc>
+              <a:spcPct val="90000"/>
+            </a:lnSpc>
+            <a:spcBef>
+              <a:spcPct val="0"/>
+            </a:spcBef>
+            <a:spcAft>
+              <a:spcPct val="20000"/>
+            </a:spcAft>
+            <a:buChar char="•"/>
+          </a:pPr>
+          <a:r>
+            <a:rPr lang="en-US" sz="800" kern="1200"/>
+            <a:t>Filter them according to aspects</a:t>
+          </a:r>
+          <a:endParaRPr lang="en-NL" sz="800" kern="1200"/>
+        </a:p>
+      </dsp:txBody>
+      <dsp:txXfrm>
+        <a:off x="0" y="1537312"/>
+        <a:ext cx="5486400" cy="414000"/>
+      </dsp:txXfrm>
+    </dsp:sp>
+    <dsp:sp modelId="{607558A8-D8DF-456C-9675-947A85FDD58B}">
+      <dsp:nvSpPr>
+        <dsp:cNvPr id="0" name=""/>
+        <dsp:cNvSpPr/>
+      </dsp:nvSpPr>
+      <dsp:spPr>
+        <a:xfrm>
+          <a:off x="0" y="1951312"/>
+          <a:ext cx="5486400" cy="239850"/>
+        </a:xfrm>
+        <a:prstGeom prst="roundRect">
+          <a:avLst/>
+        </a:prstGeom>
+        <a:solidFill>
+          <a:schemeClr val="accent1">
+            <a:hueOff val="0"/>
+            <a:satOff val="0"/>
+            <a:lumOff val="0"/>
+            <a:alphaOff val="0"/>
+          </a:schemeClr>
+        </a:solidFill>
+        <a:ln w="12700" cap="flat" cmpd="sng" algn="ctr">
+          <a:solidFill>
+            <a:schemeClr val="lt1">
+              <a:hueOff val="0"/>
+              <a:satOff val="0"/>
+              <a:lumOff val="0"/>
+              <a:alphaOff val="0"/>
+            </a:schemeClr>
+          </a:solidFill>
+          <a:prstDash val="solid"/>
+          <a:miter lim="800000"/>
+        </a:ln>
+        <a:effectLst/>
+      </dsp:spPr>
+      <dsp:style>
+        <a:lnRef idx="2">
+          <a:scrgbClr r="0" g="0" b="0"/>
+        </a:lnRef>
+        <a:fillRef idx="1">
+          <a:scrgbClr r="0" g="0" b="0"/>
+        </a:fillRef>
+        <a:effectRef idx="0">
+          <a:scrgbClr r="0" g="0" b="0"/>
+        </a:effectRef>
+        <a:fontRef idx="minor">
+          <a:schemeClr val="lt1"/>
+        </a:fontRef>
+      </dsp:style>
+      <dsp:txBody>
+        <a:bodyPr spcFirstLastPara="0" vert="horz" wrap="square" lIns="38100" tIns="38100" rIns="38100" bIns="38100" numCol="1" spcCol="1270" anchor="ctr" anchorCtr="0">
+          <a:noAutofit/>
+        </a:bodyPr>
+        <a:lstStyle/>
+        <a:p>
+          <a:pPr marL="0" lvl="0" indent="0" algn="l" defTabSz="444500">
+            <a:lnSpc>
+              <a:spcPct val="90000"/>
+            </a:lnSpc>
+            <a:spcBef>
+              <a:spcPct val="0"/>
+            </a:spcBef>
+            <a:spcAft>
+              <a:spcPct val="35000"/>
+            </a:spcAft>
+            <a:buNone/>
+          </a:pPr>
+          <a:r>
+            <a:rPr lang="en-US" sz="1000" kern="1200"/>
+            <a:t>5. Functions</a:t>
+          </a:r>
+          <a:endParaRPr lang="en-NL" sz="1000" kern="1200"/>
+        </a:p>
+      </dsp:txBody>
+      <dsp:txXfrm>
+        <a:off x="11709" y="1963021"/>
+        <a:ext cx="5462982" cy="216432"/>
+      </dsp:txXfrm>
+    </dsp:sp>
+    <dsp:sp modelId="{F99AFCDA-3E08-405C-A24E-A17681270CF7}">
+      <dsp:nvSpPr>
+        <dsp:cNvPr id="0" name=""/>
+        <dsp:cNvSpPr/>
+      </dsp:nvSpPr>
+      <dsp:spPr>
+        <a:xfrm>
+          <a:off x="0" y="2191162"/>
+          <a:ext cx="5486400" cy="414000"/>
+        </a:xfrm>
+        <a:prstGeom prst="rect">
+          <a:avLst/>
+        </a:prstGeom>
+        <a:noFill/>
+        <a:ln>
+          <a:noFill/>
+        </a:ln>
+        <a:effectLst/>
+      </dsp:spPr>
+      <dsp:style>
+        <a:lnRef idx="0">
+          <a:scrgbClr r="0" g="0" b="0"/>
+        </a:lnRef>
+        <a:fillRef idx="0">
+          <a:scrgbClr r="0" g="0" b="0"/>
+        </a:fillRef>
+        <a:effectRef idx="0">
+          <a:scrgbClr r="0" g="0" b="0"/>
+        </a:effectRef>
+        <a:fontRef idx="minor"/>
+      </dsp:style>
+      <dsp:txBody>
+        <a:bodyPr spcFirstLastPara="0" vert="horz" wrap="square" lIns="174193" tIns="12700" rIns="71120" bIns="12700" numCol="1" spcCol="1270" anchor="t" anchorCtr="0">
+          <a:noAutofit/>
+        </a:bodyPr>
+        <a:lstStyle/>
+        <a:p>
+          <a:pPr marL="57150" lvl="1" indent="-57150" algn="l" defTabSz="355600">
+            <a:lnSpc>
+              <a:spcPct val="90000"/>
+            </a:lnSpc>
+            <a:spcBef>
+              <a:spcPct val="0"/>
+            </a:spcBef>
+            <a:spcAft>
+              <a:spcPct val="20000"/>
+            </a:spcAft>
+            <a:buChar char="•"/>
+          </a:pPr>
+          <a:r>
+            <a:rPr lang="en-US" sz="800" kern="1200"/>
+            <a:t>Identify functions from prioritised and filered requirements</a:t>
+          </a:r>
+          <a:endParaRPr lang="en-NL" sz="800" kern="1200"/>
+        </a:p>
+        <a:p>
+          <a:pPr marL="57150" lvl="1" indent="-57150" algn="l" defTabSz="355600">
+            <a:lnSpc>
+              <a:spcPct val="90000"/>
+            </a:lnSpc>
+            <a:spcBef>
+              <a:spcPct val="0"/>
+            </a:spcBef>
+            <a:spcAft>
+              <a:spcPct val="20000"/>
+            </a:spcAft>
+            <a:buChar char="•"/>
+          </a:pPr>
+          <a:r>
+            <a:rPr lang="en-US" sz="800" kern="1200"/>
+            <a:t>Decompose Functions to right abstraction levels</a:t>
+          </a:r>
+          <a:endParaRPr lang="en-NL" sz="800" kern="1200"/>
+        </a:p>
+        <a:p>
+          <a:pPr marL="57150" lvl="1" indent="-57150" algn="l" defTabSz="355600">
+            <a:lnSpc>
+              <a:spcPct val="90000"/>
+            </a:lnSpc>
+            <a:spcBef>
+              <a:spcPct val="0"/>
+            </a:spcBef>
+            <a:spcAft>
+              <a:spcPct val="20000"/>
+            </a:spcAft>
+            <a:buChar char="•"/>
+          </a:pPr>
+          <a:r>
+            <a:rPr lang="en-US" sz="800" kern="1200"/>
+            <a:t>DSM analysis to identify the relationships between functions.</a:t>
+          </a:r>
+          <a:endParaRPr lang="en-NL" sz="800" kern="1200"/>
+        </a:p>
+      </dsp:txBody>
+      <dsp:txXfrm>
+        <a:off x="0" y="2191162"/>
+        <a:ext cx="5486400" cy="414000"/>
+      </dsp:txXfrm>
+    </dsp:sp>
+    <dsp:sp modelId="{709BAC86-F8C2-4ABA-A85D-10D57D99A4B3}">
+      <dsp:nvSpPr>
+        <dsp:cNvPr id="0" name=""/>
+        <dsp:cNvSpPr/>
+      </dsp:nvSpPr>
+      <dsp:spPr>
+        <a:xfrm>
+          <a:off x="0" y="2605162"/>
+          <a:ext cx="5486400" cy="239850"/>
+        </a:xfrm>
+        <a:prstGeom prst="roundRect">
+          <a:avLst/>
+        </a:prstGeom>
+        <a:solidFill>
+          <a:schemeClr val="accent1">
+            <a:hueOff val="0"/>
+            <a:satOff val="0"/>
+            <a:lumOff val="0"/>
+            <a:alphaOff val="0"/>
+          </a:schemeClr>
+        </a:solidFill>
+        <a:ln w="12700" cap="flat" cmpd="sng" algn="ctr">
+          <a:solidFill>
+            <a:schemeClr val="lt1">
+              <a:hueOff val="0"/>
+              <a:satOff val="0"/>
+              <a:lumOff val="0"/>
+              <a:alphaOff val="0"/>
+            </a:schemeClr>
+          </a:solidFill>
+          <a:prstDash val="solid"/>
+          <a:miter lim="800000"/>
+        </a:ln>
+        <a:effectLst/>
+      </dsp:spPr>
+      <dsp:style>
+        <a:lnRef idx="2">
+          <a:scrgbClr r="0" g="0" b="0"/>
+        </a:lnRef>
+        <a:fillRef idx="1">
+          <a:scrgbClr r="0" g="0" b="0"/>
+        </a:fillRef>
+        <a:effectRef idx="0">
+          <a:scrgbClr r="0" g="0" b="0"/>
+        </a:effectRef>
+        <a:fontRef idx="minor">
+          <a:schemeClr val="lt1"/>
+        </a:fontRef>
+      </dsp:style>
+      <dsp:txBody>
+        <a:bodyPr spcFirstLastPara="0" vert="horz" wrap="square" lIns="38100" tIns="38100" rIns="38100" bIns="38100" numCol="1" spcCol="1270" anchor="ctr" anchorCtr="0">
+          <a:noAutofit/>
+        </a:bodyPr>
+        <a:lstStyle/>
+        <a:p>
+          <a:pPr marL="0" lvl="0" indent="0" algn="l" defTabSz="444500">
+            <a:lnSpc>
+              <a:spcPct val="90000"/>
+            </a:lnSpc>
+            <a:spcBef>
+              <a:spcPct val="0"/>
+            </a:spcBef>
+            <a:spcAft>
+              <a:spcPct val="35000"/>
+            </a:spcAft>
+            <a:buNone/>
+          </a:pPr>
+          <a:r>
+            <a:rPr lang="en-US" sz="1000" kern="1200"/>
+            <a:t>6. Integration</a:t>
+          </a:r>
+          <a:endParaRPr lang="en-NL" sz="1000" kern="1200"/>
+        </a:p>
+      </dsp:txBody>
+      <dsp:txXfrm>
+        <a:off x="11709" y="2616871"/>
+        <a:ext cx="5462982" cy="216432"/>
+      </dsp:txXfrm>
+    </dsp:sp>
+    <dsp:sp modelId="{EA84D3BA-2FCD-4758-A999-FEE03C23E5F6}">
+      <dsp:nvSpPr>
+        <dsp:cNvPr id="0" name=""/>
+        <dsp:cNvSpPr/>
+      </dsp:nvSpPr>
+      <dsp:spPr>
+        <a:xfrm>
+          <a:off x="0" y="2845012"/>
+          <a:ext cx="5486400" cy="274275"/>
+        </a:xfrm>
+        <a:prstGeom prst="rect">
+          <a:avLst/>
+        </a:prstGeom>
+        <a:noFill/>
+        <a:ln>
+          <a:noFill/>
+        </a:ln>
+        <a:effectLst/>
+      </dsp:spPr>
+      <dsp:style>
+        <a:lnRef idx="0">
+          <a:scrgbClr r="0" g="0" b="0"/>
+        </a:lnRef>
+        <a:fillRef idx="0">
+          <a:scrgbClr r="0" g="0" b="0"/>
+        </a:fillRef>
+        <a:effectRef idx="0">
+          <a:scrgbClr r="0" g="0" b="0"/>
+        </a:effectRef>
+        <a:fontRef idx="minor"/>
+      </dsp:style>
+      <dsp:txBody>
+        <a:bodyPr spcFirstLastPara="0" vert="horz" wrap="square" lIns="174193" tIns="12700" rIns="71120" bIns="12700" numCol="1" spcCol="1270" anchor="t" anchorCtr="0">
+          <a:noAutofit/>
+        </a:bodyPr>
+        <a:lstStyle/>
+        <a:p>
+          <a:pPr marL="57150" lvl="1" indent="-57150" algn="l" defTabSz="355600">
+            <a:lnSpc>
+              <a:spcPct val="90000"/>
+            </a:lnSpc>
+            <a:spcBef>
+              <a:spcPct val="0"/>
+            </a:spcBef>
+            <a:spcAft>
+              <a:spcPct val="20000"/>
+            </a:spcAft>
+            <a:buChar char="•"/>
+          </a:pPr>
+          <a:r>
+            <a:rPr lang="en-US" sz="800" kern="1200"/>
+            <a:t>The functionalities addressing specific views of concerns are modelled and will be integrated to the architecture description</a:t>
+          </a:r>
+          <a:endParaRPr lang="en-NL" sz="800" kern="1200"/>
+        </a:p>
+        <a:p>
+          <a:pPr marL="57150" lvl="1" indent="-57150" algn="l" defTabSz="355600">
+            <a:lnSpc>
+              <a:spcPct val="90000"/>
+            </a:lnSpc>
+            <a:spcBef>
+              <a:spcPct val="0"/>
+            </a:spcBef>
+            <a:spcAft>
+              <a:spcPct val="20000"/>
+            </a:spcAft>
+            <a:buChar char="•"/>
+          </a:pPr>
+          <a:r>
+            <a:rPr lang="en-US" sz="800" kern="1200"/>
+            <a:t>The final document shall conatin the design choices and realization methods.</a:t>
+          </a:r>
+          <a:endParaRPr lang="en-NL" sz="800" kern="1200"/>
+        </a:p>
+      </dsp:txBody>
+      <dsp:txXfrm>
+        <a:off x="0" y="2845012"/>
+        <a:ext cx="5486400" cy="274275"/>
+      </dsp:txXfrm>
+    </dsp:sp>
+  </dsp:spTree>
+</dsp:drawing>
+</file>
+
+<file path=word/diagrams/layout1.xml><?xml version="1.0" encoding="utf-8"?>
+<dgm:layoutDef xmlns:dgm="http://schemas.openxmlformats.org/drawingml/2006/diagram" xmlns:a="http://schemas.openxmlformats.org/drawingml/2006/main" uniqueId="urn:microsoft.com/office/officeart/2005/8/layout/vList2">
+  <dgm:title val=""/>
+  <dgm:desc val=""/>
+  <dgm:catLst>
+    <dgm:cat type="list" pri="3000"/>
+    <dgm:cat type="convert" pri="1000"/>
+  </dgm:catLst>
+  <dgm:sampData>
+    <dgm:dataModel>
+      <dgm:ptLst>
+        <dgm:pt modelId="0" type="doc"/>
+        <dgm:pt modelId="1">
+          <dgm:prSet phldr="1"/>
+        </dgm:pt>
+        <dgm:pt modelId="11">
+          <dgm:prSet phldr="1"/>
+        </dgm:pt>
+        <dgm:pt modelId="2">
+          <dgm:prSet phldr="1"/>
+        </dgm:pt>
+        <dgm:pt modelId="21">
+          <dgm:prSet phldr="1"/>
+        </dgm:pt>
+      </dgm:ptLst>
+      <dgm:cxnLst>
+        <dgm:cxn modelId="4" srcId="0" destId="1" srcOrd="0" destOrd="0"/>
+        <dgm:cxn modelId="5" srcId="0" destId="2" srcOrd="1" destOrd="0"/>
+        <dgm:cxn modelId="12" srcId="1" destId="11" srcOrd="0" destOrd="0"/>
+        <dgm:cxn modelId="23" srcId="2" destId="21" srcOrd="0" destOrd="0"/>
+      </dgm:cxnLst>
+      <dgm:bg/>
+      <dgm:whole/>
+    </dgm:dataModel>
+  </dgm:sampData>
+  <dgm:styleData>
+    <dgm:dataModel>
+      <dgm:ptLst>
+        <dgm:pt modelId="0" type="doc"/>
+        <dgm:pt modelId="1"/>
+        <dgm:pt modelId="2"/>
+      </dgm:ptLst>
+      <dgm:cxnLst>
+        <dgm:cxn modelId="3" srcId="0" destId="1" srcOrd="0" destOrd="0"/>
+        <dgm:cxn modelId="4" srcId="0" destId="2" srcOrd="1" destOrd="0"/>
+      </dgm:cxnLst>
+      <dgm:bg/>
+      <dgm:whole/>
+    </dgm:dataModel>
+  </dgm:styleData>
+  <dgm:clrData>
+    <dgm:dataModel>
+      <dgm:ptLst>
+        <dgm:pt modelId="0" type="doc"/>
+        <dgm:pt modelId="1"/>
+        <dgm:pt modelId="2"/>
+        <dgm:pt modelId="3"/>
+        <dgm:pt modelId="4"/>
+      </dgm:ptLst>
+      <dgm:cxnLst>
+        <dgm:cxn modelId="5" srcId="0" destId="1" srcOrd="0" destOrd="0"/>
+        <dgm:cxn modelId="6" srcId="0" destId="2" srcOrd="1" destOrd="0"/>
+        <dgm:cxn modelId="7" srcId="0" destId="3" srcOrd="2" destOrd="0"/>
+        <dgm:cxn modelId="8" srcId="0" destId="4" srcOrd="3" destOrd="0"/>
+      </dgm:cxnLst>
+      <dgm:bg/>
+      <dgm:whole/>
+    </dgm:dataModel>
+  </dgm:clrData>
+  <dgm:layoutNode name="linear">
+    <dgm:varLst>
+      <dgm:animLvl val="lvl"/>
+      <dgm:resizeHandles val="exact"/>
+    </dgm:varLst>
+    <dgm:alg type="lin">
+      <dgm:param type="linDir" val="fromT"/>
+      <dgm:param type="vertAlign" val="mid"/>
+    </dgm:alg>
+    <dgm:shape xmlns:r="http://schemas.openxmlformats.org/officeDocument/2006/relationships" r:blip="">
+      <dgm:adjLst/>
+    </dgm:shape>
+    <dgm:presOf/>
+    <dgm:constrLst>
+      <dgm:constr type="w" for="ch" forName="parentText" refType="w"/>
+      <dgm:constr type="h" for="ch" forName="parentText" refType="primFontSz" refFor="ch" refForName="parentText" fact="0.52"/>
+      <dgm:constr type="w" for="ch" forName="childText" refType="w"/>
+      <dgm:constr type="h" for="ch" forName="childText" refType="primFontSz" refFor="ch" refForName="parentText" fact="0.46"/>
+      <dgm:constr type="h" for="ch" forName="parentText" op="equ"/>
+      <dgm:constr type="primFontSz" for="ch" forName="parentText" op="equ" val="65"/>
+      <dgm:constr type="primFontSz" for="ch" forName="childText" refType="primFontSz" refFor="ch" refForName="parentText" op="equ"/>
+      <dgm:constr type="h" for="ch" forName="spacer" refType="primFontSz" refFor="ch" refForName="parentText" fact="0.08"/>
+    </dgm:constrLst>
+    <dgm:ruleLst>
+      <dgm:rule type="primFontSz" for="ch" forName="parentText" val="5" fact="NaN" max="NaN"/>
+    </dgm:ruleLst>
+    <dgm:forEach name="Name0" axis="ch" ptType="node">
+      <dgm:layoutNode name="parentText" styleLbl="node1">
+        <dgm:varLst>
+          <dgm:chMax val="0"/>
+          <dgm:bulletEnabled val="1"/>
+        </dgm:varLst>
+        <dgm:alg type="tx">
+          <dgm:param type="parTxLTRAlign" val="l"/>
+          <dgm:param type="parTxRTLAlign" val="r"/>
+        </dgm:alg>
+        <dgm:shape xmlns:r="http://schemas.openxmlformats.org/officeDocument/2006/relationships" type="roundRect" r:blip="">
+          <dgm:adjLst/>
+        </dgm:shape>
+        <dgm:presOf axis="self"/>
+        <dgm:constrLst>
+          <dgm:constr type="tMarg" refType="primFontSz" fact="0.3"/>
+          <dgm:constr type="bMarg" refType="primFontSz" fact="0.3"/>
+          <dgm:constr type="lMarg" refType="primFontSz" fact="0.3"/>
+          <dgm:constr type="rMarg" refType="primFontSz" fact="0.3"/>
+        </dgm:constrLst>
+        <dgm:ruleLst>
+          <dgm:rule type="h" val="INF" fact="NaN" max="NaN"/>
+        </dgm:ruleLst>
+      </dgm:layoutNode>
+      <dgm:choose name="Name1">
+        <dgm:if name="Name2" axis="ch" ptType="node" func="cnt" op="gte" val="1">
+          <dgm:layoutNode name="childText" styleLbl="revTx">
+            <dgm:varLst>
+              <dgm:bulletEnabled val="1"/>
+            </dgm:varLst>
+            <dgm:alg type="tx">
+              <dgm:param type="stBulletLvl" val="1"/>
+              <dgm:param type="lnSpAfChP" val="20"/>
+            </dgm:alg>
+            <dgm:shape xmlns:r="http://schemas.openxmlformats.org/officeDocument/2006/relationships" type="rect" r:blip="">
+              <dgm:adjLst/>
+            </dgm:shape>
+            <dgm:presOf axis="des" ptType="node"/>
+            <dgm:constrLst>
+              <dgm:constr type="tMarg" refType="primFontSz" fact="0.1"/>
+              <dgm:constr type="bMarg" refType="primFontSz" fact="0.1"/>
+              <dgm:constr type="lMarg" refType="w" fact="0.09"/>
+            </dgm:constrLst>
+            <dgm:ruleLst>
+              <dgm:rule type="h" val="INF" fact="NaN" max="NaN"/>
+            </dgm:ruleLst>
+          </dgm:layoutNode>
+        </dgm:if>
+        <dgm:else name="Name3">
+          <dgm:choose name="Name4">
+            <dgm:if name="Name5" axis="par ch" ptType="doc node" func="cnt" op="gte" val="2">
+              <dgm:forEach name="Name6" axis="followSib" ptType="sibTrans" cnt="1">
+                <dgm:layoutNode name="spacer">
+                  <dgm:alg type="sp"/>
+                  <dgm:shape xmlns:r="http://schemas.openxmlformats.org/officeDocument/2006/relationships" r:blip="">
+                    <dgm:adjLst/>
+                  </dgm:shape>
+                  <dgm:presOf/>
+                  <dgm:constrLst/>
+                  <dgm:ruleLst/>
+                </dgm:layoutNode>
+              </dgm:forEach>
+            </dgm:if>
+            <dgm:else name="Name7"/>
+          </dgm:choose>
+        </dgm:else>
+      </dgm:choose>
+    </dgm:forEach>
+  </dgm:layoutNode>
+</dgm:layoutDef>
+</file>
+
+<file path=word/diagrams/quickStyle1.xml><?xml version="1.0" encoding="utf-8"?>
+<dgm:styleDef xmlns:dgm="http://schemas.openxmlformats.org/drawingml/2006/diagram" xmlns:a="http://schemas.openxmlformats.org/drawingml/2006/main" uniqueId="urn:microsoft.com/office/officeart/2005/8/quickstyle/simple1">
+  <dgm:title val=""/>
+  <dgm:desc val=""/>
+  <dgm:catLst>
+    <dgm:cat type="simple" pri="10100"/>
+  </dgm:catLst>
+  <dgm:scene3d>
+    <a:camera prst="orthographicFront"/>
+    <a:lightRig rig="threePt" dir="t"/>
+  </dgm:scene3d>
+  <dgm:styleLbl name="node0">
+    <dgm:scene3d>
+      <a:camera prst="orthographicFront"/>
+      <a:lightRig rig="threePt" dir="t"/>
+    </dgm:scene3d>
+    <dgm:sp3d/>
+    <dgm:txPr/>
+    <dgm:style>
+      <a:lnRef idx="2">
+        <a:scrgbClr r="0" g="0" b="0"/>
+      </a:lnRef>
+      <a:fillRef idx="1">
+        <a:scrgbClr r="0" g="0" b="0"/>
+      </a:fillRef>
+      <a:effectRef idx="0">
+        <a:scrgbClr r="0" g="0" b="0"/>
+      </a:effectRef>
+      <a:fontRef idx="minor">
+        <a:schemeClr val="lt1"/>
+      </a:fontRef>
+    </dgm:style>
+  </dgm:styleLbl>
+  <dgm:styleLbl name="lnNode1">
+    <dgm:scene3d>
+      <a:camera prst="orthographicFront"/>
+      <a:lightRig rig="threePt" dir="t"/>
+    </dgm:scene3d>
+    <dgm:sp3d/>
+    <dgm:txPr/>
+    <dgm:style>
+      <a:lnRef idx="2">
+        <a:scrgbClr r="0" g="0" b="0"/>
+      </a:lnRef>
+      <a:fillRef idx="1">
+        <a:scrgbClr r="0" g="0" b="0"/>
+      </a:fillRef>
+      <a:effectRef idx="0">
+        <a:scrgbClr r="0" g="0" b="0"/>
+      </a:effectRef>
+      <a:fontRef idx="minor">
+        <a:schemeClr val="lt1"/>
+      </a:fontRef>
+    </dgm:style>
+  </dgm:styleLbl>
+  <dgm:styleLbl name="vennNode1">
+    <dgm:scene3d>
+      <a:camera prst="orthographicFront"/>
+      <a:lightRig rig="threePt" dir="t"/>
+    </dgm:scene3d>
+    <dgm:sp3d/>
+    <dgm:txPr/>
+    <dgm:style>
+      <a:lnRef idx="2">
+        <a:scrgbClr r="0" g="0" b="0"/>
+      </a:lnRef>
+      <a:fillRef idx="1">
+        <a:scrgbClr r="0" g="0" b="0"/>
+      </a:fillRef>
+      <a:effectRef idx="0">
+        <a:scrgbClr r="0" g="0" b="0"/>
+      </a:effectRef>
+      <a:fontRef idx="minor">
+        <a:schemeClr val="tx1"/>
+      </a:fontRef>
+    </dgm:style>
+  </dgm:styleLbl>
+  <dgm:styleLbl name="alignNode1">
+    <dgm:scene3d>
+      <a:camera prst="orthographicFront"/>
+      <a:lightRig rig="threePt" dir="t"/>
+    </dgm:scene3d>
+    <dgm:sp3d/>
+    <dgm:txPr/>
+    <dgm:style>
+      <a:lnRef idx="2">
+        <a:scrgbClr r="0" g="0" b="0"/>
+      </a:lnRef>
+      <a:fillRef idx="1">
+        <a:scrgbClr r="0" g="0" b="0"/>
+      </a:fillRef>
+      <a:effectRef idx="0">
+        <a:scrgbClr r="0" g="0" b="0"/>
+      </a:effectRef>
+      <a:fontRef idx="minor">
+        <a:schemeClr val="lt1"/>
+      </a:fontRef>
+    </dgm:style>
+  </dgm:styleLbl>
+  <dgm:styleLbl name="node1">
+    <dgm:scene3d>
+      <a:camera prst="orthographicFront"/>
+      <a:lightRig rig="threePt" dir="t"/>
+    </dgm:scene3d>
+    <dgm:sp3d/>
+    <dgm:txPr/>
+    <dgm:style>
+      <a:lnRef idx="2">
+        <a:scrgbClr r="0" g="0" b="0"/>
+      </a:lnRef>
+      <a:fillRef idx="1">
+        <a:scrgbClr r="0" g="0" b="0"/>
+      </a:fillRef>
+      <a:effectRef idx="0">
+        <a:scrgbClr r="0" g="0" b="0"/>
+      </a:effectRef>
+      <a:fontRef idx="minor">
+        <a:schemeClr val="lt1"/>
+      </a:fontRef>
+    </dgm:style>
+  </dgm:styleLbl>
+  <dgm:styleLbl name="node2">
+    <dgm:scene3d>
+      <a:camera prst="orthographicFront"/>
+      <a:lightRig rig="threePt" dir="t"/>
+    </dgm:scene3d>
+    <dgm:sp3d/>
+    <dgm:txPr/>
+    <dgm:style>
+      <a:lnRef idx="2">
+        <a:scrgbClr r="0" g="0" b="0"/>
+      </a:lnRef>
+      <a:fillRef idx="1">
+        <a:scrgbClr r="0" g="0" b="0"/>
+      </a:fillRef>
+      <a:effectRef idx="0">
+        <a:scrgbClr r="0" g="0" b="0"/>
+      </a:effectRef>
+      <a:fontRef idx="minor">
+        <a:schemeClr val="lt1"/>
+      </a:fontRef>
+    </dgm:style>
+  </dgm:styleLbl>
+  <dgm:styleLbl name="node3">
+    <dgm:scene3d>
+      <a:camera prst="orthographicFront"/>
+      <a:lightRig rig="threePt" dir="t"/>
+    </dgm:scene3d>
+    <dgm:sp3d/>
+    <dgm:txPr/>
+    <dgm:style>
+      <a:lnRef idx="2">
+        <a:scrgbClr r="0" g="0" b="0"/>
+      </a:lnRef>
+      <a:fillRef idx="1">
+        <a:scrgbClr r="0" g="0" b="0"/>
+      </a:fillRef>
+      <a:effectRef idx="0">
+        <a:scrgbClr r="0" g="0" b="0"/>
+      </a:effectRef>
+      <a:fontRef idx="minor">
+        <a:schemeClr val="lt1"/>
+      </a:fontRef>
+    </dgm:style>
+  </dgm:styleLbl>
+  <dgm:styleLbl name="node4">
+    <dgm:scene3d>
+      <a:camera prst="orthographicFront"/>
+      <a:lightRig rig="threePt" dir="t"/>
+    </dgm:scene3d>
+    <dgm:sp3d/>
+    <dgm:txPr/>
+    <dgm:style>
+      <a:lnRef idx="2">
+        <a:scrgbClr r="0" g="0" b="0"/>
+      </a:lnRef>
+      <a:fillRef idx="1">
+        <a:scrgbClr r="0" g="0" b="0"/>
+      </a:fillRef>
+      <a:effectRef idx="0">
+        <a:scrgbClr r="0" g="0" b="0"/>
+      </a:effectRef>
+      <a:fontRef idx="minor">
+        <a:schemeClr val="lt1"/>
+      </a:fontRef>
+    </dgm:style>
+  </dgm:styleLbl>
+  <dgm:styleLbl name="fgImgPlace1">
+    <dgm:scene3d>
+      <a:camera prst="orthographicFront"/>
+      <a:lightRig rig="threePt" dir="t"/>
+    </dgm:scene3d>
+    <dgm:sp3d/>
+    <dgm:txPr/>
+    <dgm:style>
+      <a:lnRef idx="2">
+        <a:scrgbClr r="0" g="0" b="0"/>
+      </a:lnRef>
+      <a:fillRef idx="1">
+        <a:scrgbClr r="0" g="0" b="0"/>
+      </a:fillRef>
+      <a:effectRef idx="0">
+        <a:scrgbClr r="0" g="0" b="0"/>
+      </a:effectRef>
+      <a:fontRef idx="minor"/>
+    </dgm:style>
+  </dgm:styleLbl>
+  <dgm:styleLbl name="alignImgPlace1">
+    <dgm:scene3d>
+      <a:camera prst="orthographicFront"/>
+      <a:lightRig rig="threePt" dir="t"/>
+    </dgm:scene3d>
+    <dgm:sp3d/>
+    <dgm:txPr/>
+    <dgm:style>
+      <a:lnRef idx="2">
+        <a:scrgbClr r="0" g="0" b="0"/>
+      </a:lnRef>
+      <a:fillRef idx="1">
+        <a:scrgbClr r="0" g="0" b="0"/>
+      </a:fillRef>
+      <a:effectRef idx="0">
+        <a:scrgbClr r="0" g="0" b="0"/>
+      </a:effectRef>
+      <a:fontRef idx="minor"/>
+    </dgm:style>
+  </dgm:styleLbl>
+  <dgm:styleLbl name="bgImgPlace1">
+    <dgm:scene3d>
+      <a:camera prst="orthographicFront"/>
+      <a:lightRig rig="threePt" dir="t"/>
+    </dgm:scene3d>
+    <dgm:sp3d/>
+    <dgm:txPr/>
+    <dgm:style>
+      <a:lnRef idx="2">
+        <a:scrgbClr r="0" g="0" b="0"/>
+      </a:lnRef>
+      <a:fillRef idx="1">
+        <a:scrgbClr r="0" g="0" b="0"/>
+      </a:fillRef>
+      <a:effectRef idx="0">
+        <a:scrgbClr r="0" g="0" b="0"/>
+      </a:effectRef>
+      <a:fontRef idx="minor"/>
+    </dgm:style>
+  </dgm:styleLbl>
+  <dgm:styleLbl name="sibTrans2D1">
+    <dgm:scene3d>
+      <a:camera prst="orthographicFront"/>
+      <a:lightRig rig="threePt" dir="t"/>
+    </dgm:scene3d>
+    <dgm:sp3d/>
+    <dgm:txPr/>
+    <dgm:style>
+      <a:lnRef idx="0">
+        <a:scrgbClr r="0" g="0" b="0"/>
+      </a:lnRef>
+      <a:fillRef idx="1">
+        <a:scrgbClr r="0" g="0" b="0"/>
+      </a:fillRef>
+      <a:effectRef idx="0">
+        <a:scrgbClr r="0" g="0" b="0"/>
+      </a:effectRef>
+      <a:fontRef idx="minor">
+        <a:schemeClr val="lt1"/>
+      </a:fontRef>
+    </dgm:style>
+  </dgm:styleLbl>
+  <dgm:styleLbl name="fgSibTrans2D1">
+    <dgm:scene3d>
+      <a:camera prst="orthographicFront"/>
+      <a:lightRig rig="threePt" dir="t"/>
+    </dgm:scene3d>
+    <dgm:sp3d/>
+    <dgm:txPr/>
+    <dgm:style>
+      <a:lnRef idx="0">
+        <a:scrgbClr r="0" g="0" b="0"/>
+      </a:lnRef>
+      <a:fillRef idx="1">
+        <a:scrgbClr r="0" g="0" b="0"/>
+      </a:fillRef>
+      <a:effectRef idx="0">
+        <a:scrgbClr r="0" g="0" b="0"/>
+      </a:effectRef>
+      <a:fontRef idx="minor">
+        <a:schemeClr val="lt1"/>
+      </a:fontRef>
+    </dgm:style>
+  </dgm:styleLbl>
+  <dgm:styleLbl name="bgSibTrans2D1">
+    <dgm:scene3d>
+      <a:camera prst="orthographicFront"/>
+      <a:lightRig rig="threePt" dir="t"/>
+    </dgm:scene3d>
+    <dgm:sp3d/>
+    <dgm:txPr/>
+    <dgm:style>
+      <a:lnRef idx="0">
+        <a:scrgbClr r="0" g="0" b="0"/>
+      </a:lnRef>
+      <a:fillRef idx="1">
+        <a:scrgbClr r="0" g="0" b="0"/>
+      </a:fillRef>
+      <a:effectRef idx="0">
+        <a:scrgbClr r="0" g="0" b="0"/>
+      </a:effectRef>
+      <a:fontRef idx="minor">
+        <a:schemeClr val="lt1"/>
+      </a:fontRef>
+    </dgm:style>
+  </dgm:styleLbl>
+  <dgm:styleLbl name="sibTrans1D1">
+    <dgm:scene3d>
+      <a:camera prst="orthographicFront"/>
+      <a:lightRig rig="threePt" dir="t"/>
+    </dgm:scene3d>
+    <dgm:sp3d/>
+    <dgm:txPr/>
+    <dgm:style>
+      <a:lnRef idx="1">
+        <a:scrgbClr r="0" g="0" b="0"/>
+      </a:lnRef>
+      <a:fillRef idx="0">
+        <a:scrgbClr r="0" g="0" b="0"/>
+      </a:fillRef>
+      <a:effectRef idx="0">
+        <a:scrgbClr r="0" g="0" b="0"/>
+      </a:effectRef>
+      <a:fontRef idx="minor"/>
+    </dgm:style>
+  </dgm:styleLbl>
+  <dgm:styleLbl name="callout">
+    <dgm:scene3d>
+      <a:camera prst="orthographicFront"/>
+      <a:lightRig rig="threePt" dir="t"/>
+    </dgm:scene3d>
+    <dgm:sp3d/>
+    <dgm:txPr/>
+    <dgm:style>
+      <a:lnRef idx="2">
+        <a:scrgbClr r="0" g="0" b="0"/>
+      </a:lnRef>
+      <a:fillRef idx="1">
+        <a:scrgbClr r="0" g="0" b="0"/>
+      </a:fillRef>
+      <a:effectRef idx="0">
+        <a:scrgbClr r="0" g="0" b="0"/>
+      </a:effectRef>
+      <a:fontRef idx="minor"/>
+    </dgm:style>
+  </dgm:styleLbl>
+  <dgm:styleLbl name="asst0">
+    <dgm:scene3d>
+      <a:camera prst="orthographicFront"/>
+      <a:lightRig rig="threePt" dir="t"/>
+    </dgm:scene3d>
+    <dgm:sp3d/>
+    <dgm:txPr/>
+    <dgm:style>
+      <a:lnRef idx="2">
+        <a:scrgbClr r="0" g="0" b="0"/>
+      </a:lnRef>
+      <a:fillRef idx="1">
+        <a:scrgbClr r="0" g="0" b="0"/>
+      </a:fillRef>
+      <a:effectRef idx="0">
+        <a:scrgbClr r="0" g="0" b="0"/>
+      </a:effectRef>
+      <a:fontRef idx="minor">
+        <a:schemeClr val="lt1"/>
+      </a:fontRef>
+    </dgm:style>
+  </dgm:styleLbl>
+  <dgm:styleLbl name="asst1">
+    <dgm:scene3d>
+      <a:camera prst="orthographicFront"/>
+      <a:lightRig rig="threePt" dir="t"/>
+    </dgm:scene3d>
+    <dgm:sp3d/>
+    <dgm:txPr/>
+    <dgm:style>
+      <a:lnRef idx="2">
+        <a:scrgbClr r="0" g="0" b="0"/>
+      </a:lnRef>
+      <a:fillRef idx="1">
+        <a:scrgbClr r="0" g="0" b="0"/>
+      </a:fillRef>
+      <a:effectRef idx="0">
+        <a:scrgbClr r="0" g="0" b="0"/>
+      </a:effectRef>
+      <a:fontRef idx="minor">
+        <a:schemeClr val="lt1"/>
+      </a:fontRef>
+    </dgm:style>
+  </dgm:styleLbl>
+  <dgm:styleLbl name="asst2">
+    <dgm:scene3d>
+      <a:camera prst="orthographicFront"/>
+      <a:lightRig rig="threePt" dir="t"/>
+    </dgm:scene3d>
+    <dgm:sp3d/>
+    <dgm:txPr/>
+    <dgm:style>
+      <a:lnRef idx="2">
+        <a:scrgbClr r="0" g="0" b="0"/>
+      </a:lnRef>
+      <a:fillRef idx="1">
+        <a:scrgbClr r="0" g="0" b="0"/>
+      </a:fillRef>
+      <a:effectRef idx="0">
+        <a:scrgbClr r="0" g="0" b="0"/>
+      </a:effectRef>
+      <a:fontRef idx="minor">
+        <a:schemeClr val="lt1"/>
+      </a:fontRef>
+    </dgm:style>
+  </dgm:styleLbl>
+  <dgm:styleLbl name="asst3">
+    <dgm:scene3d>
+      <a:camera prst="orthographicFront"/>
+      <a:lightRig rig="threePt" dir="t"/>
+    </dgm:scene3d>
+    <dgm:sp3d/>
+    <dgm:txPr/>
+    <dgm:style>
+      <a:lnRef idx="2">
+        <a:scrgbClr r="0" g="0" b="0"/>
+      </a:lnRef>
+      <a:fillRef idx="1">
+        <a:scrgbClr r="0" g="0" b="0"/>
+      </a:fillRef>
+      <a:effectRef idx="0">
+        <a:scrgbClr r="0" g="0" b="0"/>
+      </a:effectRef>
+      <a:fontRef idx="minor">
+        <a:schemeClr val="lt1"/>
+      </a:fontRef>
+    </dgm:style>
+  </dgm:styleLbl>
+  <dgm:styleLbl name="asst4">
+    <dgm:scene3d>
+      <a:camera prst="orthographicFront"/>
+      <a:lightRig rig="threePt" dir="t"/>
+    </dgm:scene3d>
+    <dgm:sp3d/>
+    <dgm:txPr/>
+    <dgm:style>
+      <a:lnRef idx="2">
+        <a:scrgbClr r="0" g="0" b="0"/>
+      </a:lnRef>
+      <a:fillRef idx="1">
+        <a:scrgbClr r="0" g="0" b="0"/>
+      </a:fillRef>
+      <a:effectRef idx="0">
+        <a:scrgbClr r="0" g="0" b="0"/>
+      </a:effectRef>
+      <a:fontRef idx="minor">
+        <a:schemeClr val="lt1"/>
+      </a:fontRef>
+    </dgm:style>
+  </dgm:styleLbl>
+  <dgm:styleLbl name="parChTrans2D1">
+    <dgm:scene3d>
+      <a:camera prst="orthographicFront"/>
+      <a:lightRig rig="threePt" dir="t"/>
+    </dgm:scene3d>
+    <dgm:sp3d/>
+    <dgm:txPr/>
+    <dgm:style>
+      <a:lnRef idx="2">
+        <a:scrgbClr r="0" g="0" b="0"/>
+      </a:lnRef>
+      <a:fillRef idx="1">
+        <a:scrgbClr r="0" g="0" b="0"/>
+      </a:fillRef>
+      <a:effectRef idx="0">
+        <a:scrgbClr r="0" g="0" b="0"/>
+      </a:effectRef>
+      <a:fontRef idx="minor">
+        <a:schemeClr val="lt1"/>
+      </a:fontRef>
+    </dgm:style>
+  </dgm:styleLbl>
+  <dgm:styleLbl name="parChTrans2D2">
+    <dgm:scene3d>
+      <a:camera prst="orthographicFront"/>
+      <a:lightRig rig="threePt" dir="t"/>
+    </dgm:scene3d>
+    <dgm:sp3d/>
+    <dgm:txPr/>
+    <dgm:style>
+      <a:lnRef idx="2">
+        <a:scrgbClr r="0" g="0" b="0"/>
+      </a:lnRef>
+      <a:fillRef idx="1">
+        <a:scrgbClr r="0" g="0" b="0"/>
+      </a:fillRef>
+      <a:effectRef idx="0">
+        <a:scrgbClr r="0" g="0" b="0"/>
+      </a:effectRef>
+      <a:fontRef idx="minor">
+        <a:schemeClr val="lt1"/>
+      </a:fontRef>
+    </dgm:style>
+  </dgm:styleLbl>
+  <dgm:styleLbl name="parChTrans2D3">
+    <dgm:scene3d>
+      <a:camera prst="orthographicFront"/>
+      <a:lightRig rig="threePt" dir="t"/>
+    </dgm:scene3d>
+    <dgm:sp3d/>
+    <dgm:txPr/>
+    <dgm:style>
+      <a:lnRef idx="2">
+        <a:scrgbClr r="0" g="0" b="0"/>
+      </a:lnRef>
+      <a:fillRef idx="1">
+        <a:scrgbClr r="0" g="0" b="0"/>
+      </a:fillRef>
+      <a:effectRef idx="0">
+        <a:scrgbClr r="0" g="0" b="0"/>
+      </a:effectRef>
+      <a:fontRef idx="minor">
+        <a:schemeClr val="lt1"/>
+      </a:fontRef>
+    </dgm:style>
+  </dgm:styleLbl>
+  <dgm:styleLbl name="parChTrans2D4">
+    <dgm:scene3d>
+      <a:camera prst="orthographicFront"/>
+      <a:lightRig rig="threePt" dir="t"/>
+    </dgm:scene3d>
+    <dgm:sp3d/>
+    <dgm:txPr/>
+    <dgm:style>
+      <a:lnRef idx="2">
+        <a:scrgbClr r="0" g="0" b="0"/>
+      </a:lnRef>
+      <a:fillRef idx="1">
+        <a:scrgbClr r="0" g="0" b="0"/>
+      </a:fillRef>
+      <a:effectRef idx="0">
+        <a:scrgbClr r="0" g="0" b="0"/>
+      </a:effectRef>
+      <a:fontRef idx="minor">
+        <a:schemeClr val="lt1"/>
+      </a:fontRef>
+    </dgm:style>
+  </dgm:styleLbl>
+  <dgm:styleLbl name="parChTrans1D1">
+    <dgm:scene3d>
+      <a:camera prst="orthographicFront"/>
+      <a:lightRig rig="threePt" dir="t"/>
+    </dgm:scene3d>
+    <dgm:sp3d/>
+    <dgm:txPr/>
+    <dgm:style>
+      <a:lnRef idx="2">
+        <a:scrgbClr r="0" g="0" b="0"/>
+      </a:lnRef>
+      <a:fillRef idx="0">
+        <a:scrgbClr r="0" g="0" b="0"/>
+      </a:fillRef>
+      <a:effectRef idx="0">
+        <a:scrgbClr r="0" g="0" b="0"/>
+      </a:effectRef>
+      <a:fontRef idx="minor"/>
+    </dgm:style>
+  </dgm:styleLbl>
+  <dgm:styleLbl name="parChTrans1D2">
+    <dgm:scene3d>
+      <a:camera prst="orthographicFront"/>
+      <a:lightRig rig="threePt" dir="t"/>
+    </dgm:scene3d>
+    <dgm:sp3d/>
+    <dgm:txPr/>
+    <dgm:style>
+      <a:lnRef idx="2">
+        <a:scrgbClr r="0" g="0" b="0"/>
+      </a:lnRef>
+      <a:fillRef idx="0">
+        <a:scrgbClr r="0" g="0" b="0"/>
+      </a:fillRef>
+      <a:effectRef idx="0">
+        <a:scrgbClr r="0" g="0" b="0"/>
+      </a:effectRef>
+      <a:fontRef idx="minor"/>
+    </dgm:style>
+  </dgm:styleLbl>
+  <dgm:styleLbl name="parChTrans1D3">
+    <dgm:scene3d>
+      <a:camera prst="orthographicFront"/>
+      <a:lightRig rig="threePt" dir="t"/>
+    </dgm:scene3d>
+    <dgm:sp3d/>
+    <dgm:txPr/>
+    <dgm:style>
+      <a:lnRef idx="2">
+        <a:scrgbClr r="0" g="0" b="0"/>
+      </a:lnRef>
+      <a:fillRef idx="0">
+        <a:scrgbClr r="0" g="0" b="0"/>
+      </a:fillRef>
+      <a:effectRef idx="0">
+        <a:scrgbClr r="0" g="0" b="0"/>
+      </a:effectRef>
+      <a:fontRef idx="minor"/>
+    </dgm:style>
+  </dgm:styleLbl>
+  <dgm:styleLbl name="parChTrans1D4">
+    <dgm:scene3d>
+      <a:camera prst="orthographicFront"/>
+      <a:lightRig rig="threePt" dir="t"/>
+    </dgm:scene3d>
+    <dgm:sp3d/>
+    <dgm:txPr/>
+    <dgm:style>
+      <a:lnRef idx="2">
+        <a:scrgbClr r="0" g="0" b="0"/>
+      </a:lnRef>
+      <a:fillRef idx="0">
+        <a:scrgbClr r="0" g="0" b="0"/>
+      </a:fillRef>
+      <a:effectRef idx="0">
+        <a:scrgbClr r="0" g="0" b="0"/>
+      </a:effectRef>
+      <a:fontRef idx="minor"/>
+    </dgm:style>
+  </dgm:styleLbl>
+  <dgm:styleLbl name="fgAcc1">
+    <dgm:scene3d>
+      <a:camera prst="orthographicFront"/>
+      <a:lightRig rig="threePt" dir="t"/>
+    </dgm:scene3d>
+    <dgm:sp3d/>
+    <dgm:txPr/>
+    <dgm:style>
+      <a:lnRef idx="2">
+        <a:scrgbClr r="0" g="0" b="0"/>
+      </a:lnRef>
+      <a:fillRef idx="1">
+        <a:scrgbClr r="0" g="0" b="0"/>
+      </a:fillRef>
+      <a:effectRef idx="0">
+        <a:scrgbClr r="0" g="0" b="0"/>
+      </a:effectRef>
+      <a:fontRef idx="minor"/>
+    </dgm:style>
+  </dgm:styleLbl>
+  <dgm:styleLbl name="conFgAcc1">
+    <dgm:scene3d>
+      <a:camera prst="orthographicFront"/>
+      <a:lightRig rig="threePt" dir="t"/>
+    </dgm:scene3d>
+    <dgm:sp3d/>
+    <dgm:txPr/>
+    <dgm:style>
+      <a:lnRef idx="2">
+        <a:scrgbClr r="0" g="0" b="0"/>
+      </a:lnRef>
+      <a:fillRef idx="1">
+        <a:scrgbClr r="0" g="0" b="0"/>
+      </a:fillRef>
+      <a:effectRef idx="0">
+        <a:scrgbClr r="0" g="0" b="0"/>
+      </a:effectRef>
+      <a:fontRef idx="minor"/>
+    </dgm:style>
+  </dgm:styleLbl>
+  <dgm:styleLbl name="alignAcc1">
+    <dgm:scene3d>
+      <a:camera prst="orthographicFront"/>
+      <a:lightRig rig="threePt" dir="t"/>
+    </dgm:scene3d>
+    <dgm:sp3d/>
+    <dgm:txPr/>
+    <dgm:style>
+      <a:lnRef idx="2">
+        <a:scrgbClr r="0" g="0" b="0"/>
+      </a:lnRef>
+      <a:fillRef idx="1">
+        <a:scrgbClr r="0" g="0" b="0"/>
+      </a:fillRef>
+      <a:effectRef idx="0">
+        <a:scrgbClr r="0" g="0" b="0"/>
+      </a:effectRef>
+      <a:fontRef idx="minor"/>
+    </dgm:style>
+  </dgm:styleLbl>
+  <dgm:styleLbl name="trAlignAcc1">
+    <dgm:scene3d>
+      <a:camera prst="orthographicFront"/>
+      <a:lightRig rig="threePt" dir="t"/>
+    </dgm:scene3d>
+    <dgm:sp3d/>
+    <dgm:txPr/>
+    <dgm:style>
+      <a:lnRef idx="1">
+        <a:scrgbClr r="0" g="0" b="0"/>
+      </a:lnRef>
+      <a:fillRef idx="1">
+        <a:scrgbClr r="0" g="0" b="0"/>
+      </a:fillRef>
+      <a:effectRef idx="0">
+        <a:scrgbClr r="0" g="0" b="0"/>
+      </a:effectRef>
+      <a:fontRef idx="minor"/>
+    </dgm:style>
+  </dgm:styleLbl>
+  <dgm:styleLbl name="bgAcc1">
+    <dgm:scene3d>
+      <a:camera prst="orthographicFront"/>
+      <a:lightRig rig="threePt" dir="t"/>
+    </dgm:scene3d>
+    <dgm:sp3d/>
+    <dgm:txPr/>
+    <dgm:style>
+      <a:lnRef idx="2">
+        <a:scrgbClr r="0" g="0" b="0"/>
+      </a:lnRef>
+      <a:fillRef idx="1">
+        <a:scrgbClr r="0" g="0" b="0"/>
+      </a:fillRef>
+      <a:effectRef idx="0">
+        <a:scrgbClr r="0" g="0" b="0"/>
+      </a:effectRef>
+      <a:fontRef idx="minor"/>
+    </dgm:style>
+  </dgm:styleLbl>
+  <dgm:styleLbl name="solidFgAcc1">
+    <dgm:scene3d>
+      <a:camera prst="orthographicFront"/>
+      <a:lightRig rig="threePt" dir="t"/>
+    </dgm:scene3d>
+    <dgm:sp3d/>
+    <dgm:txPr/>
+    <dgm:style>
+      <a:lnRef idx="2">
+        <a:scrgbClr r="0" g="0" b="0"/>
+      </a:lnRef>
+      <a:fillRef idx="1">
+        <a:scrgbClr r="0" g="0" b="0"/>
+      </a:fillRef>
+      <a:effectRef idx="0">
+        <a:scrgbClr r="0" g="0" b="0"/>
+      </a:effectRef>
+      <a:fontRef idx="minor"/>
+    </dgm:style>
+  </dgm:styleLbl>
+  <dgm:styleLbl name="solidAlignAcc1">
+    <dgm:scene3d>
+      <a:camera prst="orthographicFront"/>
+      <a:lightRig rig="threePt" dir="t"/>
+    </dgm:scene3d>
+    <dgm:sp3d/>
+    <dgm:txPr/>
+    <dgm:style>
+      <a:lnRef idx="2">
+        <a:scrgbClr r="0" g="0" b="0"/>
+      </a:lnRef>
+      <a:fillRef idx="1">
+        <a:scrgbClr r="0" g="0" b="0"/>
+      </a:fillRef>
+      <a:effectRef idx="0">
+        <a:scrgbClr r="0" g="0" b="0"/>
+      </a:effectRef>
+      <a:fontRef idx="minor"/>
+    </dgm:style>
+  </dgm:styleLbl>
+  <dgm:styleLbl name="solidBgAcc1">
+    <dgm:scene3d>
+      <a:camera prst="orthographicFront"/>
+      <a:lightRig rig="threePt" dir="t"/>
+    </dgm:scene3d>
+    <dgm:sp3d/>
+    <dgm:txPr/>
+    <dgm:style>
+      <a:lnRef idx="2">
+        <a:scrgbClr r="0" g="0" b="0"/>
+      </a:lnRef>
+      <a:fillRef idx="1">
+        <a:scrgbClr r="0" g="0" b="0"/>
+      </a:fillRef>
+      <a:effectRef idx="0">
+        <a:scrgbClr r="0" g="0" b="0"/>
+      </a:effectRef>
+      <a:fontRef idx="minor"/>
+    </dgm:style>
+  </dgm:styleLbl>
+  <dgm:styleLbl name="fgAccFollowNode1">
+    <dgm:scene3d>
+      <a:camera prst="orthographicFront"/>
+      <a:lightRig rig="threePt" dir="t"/>
+    </dgm:scene3d>
+    <dgm:sp3d/>
+    <dgm:txPr/>
+    <dgm:style>
+      <a:lnRef idx="2">
+        <a:scrgbClr r="0" g="0" b="0"/>
+      </a:lnRef>
+      <a:fillRef idx="1">
+        <a:scrgbClr r="0" g="0" b="0"/>
+      </a:fillRef>
+      <a:effectRef idx="0">
+        <a:scrgbClr r="0" g="0" b="0"/>
+      </a:effectRef>
+      <a:fontRef idx="minor"/>
+    </dgm:style>
+  </dgm:styleLbl>
+  <dgm:styleLbl name="alignAccFollowNode1">
+    <dgm:scene3d>
+      <a:camera prst="orthographicFront"/>
+      <a:lightRig rig="threePt" dir="t"/>
+    </dgm:scene3d>
+    <dgm:sp3d/>
+    <dgm:txPr/>
+    <dgm:style>
+      <a:lnRef idx="2">
+        <a:scrgbClr r="0" g="0" b="0"/>
+      </a:lnRef>
+      <a:fillRef idx="1">
+        <a:scrgbClr r="0" g="0" b="0"/>
+      </a:fillRef>
+      <a:effectRef idx="0">
+        <a:scrgbClr r="0" g="0" b="0"/>
+      </a:effectRef>
+      <a:fontRef idx="minor"/>
+    </dgm:style>
+  </dgm:styleLbl>
+  <dgm:styleLbl name="bgAccFollowNode1">
+    <dgm:scene3d>
+      <a:camera prst="orthographicFront"/>
+      <a:lightRig rig="threePt" dir="t"/>
+    </dgm:scene3d>
+    <dgm:sp3d/>
+    <dgm:txPr/>
+    <dgm:style>
+      <a:lnRef idx="2">
+        <a:scrgbClr r="0" g="0" b="0"/>
+      </a:lnRef>
+      <a:fillRef idx="1">
+        <a:scrgbClr r="0" g="0" b="0"/>
+      </a:fillRef>
+      <a:effectRef idx="0">
+        <a:scrgbClr r="0" g="0" b="0"/>
+      </a:effectRef>
+      <a:fontRef idx="minor"/>
+    </dgm:style>
+  </dgm:styleLbl>
+  <dgm:styleLbl name="fgAcc0">
+    <dgm:scene3d>
+      <a:camera prst="orthographicFront"/>
+      <a:lightRig rig="threePt" dir="t"/>
+    </dgm:scene3d>
+    <dgm:sp3d/>
+    <dgm:txPr/>
+    <dgm:style>
+      <a:lnRef idx="2">
+        <a:scrgbClr r="0" g="0" b="0"/>
+      </a:lnRef>
+      <a:fillRef idx="1">
+        <a:scrgbClr r="0" g="0" b="0"/>
+      </a:fillRef>
+      <a:effectRef idx="0">
+        <a:scrgbClr r="0" g="0" b="0"/>
+      </a:effectRef>
+      <a:fontRef idx="minor"/>
+    </dgm:style>
+  </dgm:styleLbl>
+  <dgm:styleLbl name="fgAcc2">
+    <dgm:scene3d>
+      <a:camera prst="orthographicFront"/>
+      <a:lightRig rig="threePt" dir="t"/>
+    </dgm:scene3d>
+    <dgm:sp3d/>
+    <dgm:txPr/>
+    <dgm:style>
+      <a:lnRef idx="2">
+        <a:scrgbClr r="0" g="0" b="0"/>
+      </a:lnRef>
+      <a:fillRef idx="1">
+        <a:scrgbClr r="0" g="0" b="0"/>
+      </a:fillRef>
+      <a:effectRef idx="0">
+        <a:scrgbClr r="0" g="0" b="0"/>
+      </a:effectRef>
+      <a:fontRef idx="minor"/>
+    </dgm:style>
+  </dgm:styleLbl>
+  <dgm:styleLbl name="fgAcc3">
+    <dgm:scene3d>
+      <a:camera prst="orthographicFront"/>
+      <a:lightRig rig="threePt" dir="t"/>
+    </dgm:scene3d>
+    <dgm:sp3d/>
+    <dgm:txPr/>
+    <dgm:style>
+      <a:lnRef idx="2">
+        <a:scrgbClr r="0" g="0" b="0"/>
+      </a:lnRef>
+      <a:fillRef idx="1">
+        <a:scrgbClr r="0" g="0" b="0"/>
+      </a:fillRef>
+      <a:effectRef idx="0">
+        <a:scrgbClr r="0" g="0" b="0"/>
+      </a:effectRef>
+      <a:fontRef idx="minor"/>
+    </dgm:style>
+  </dgm:styleLbl>
+  <dgm:styleLbl name="fgAcc4">
+    <dgm:scene3d>
+      <a:camera prst="orthographicFront"/>
+      <a:lightRig rig="threePt" dir="t"/>
+    </dgm:scene3d>
+    <dgm:sp3d/>
+    <dgm:txPr/>
+    <dgm:style>
+      <a:lnRef idx="2">
+        <a:scrgbClr r="0" g="0" b="0"/>
+      </a:lnRef>
+      <a:fillRef idx="1">
+        <a:scrgbClr r="0" g="0" b="0"/>
+      </a:fillRef>
+      <a:effectRef idx="0">
+        <a:scrgbClr r="0" g="0" b="0"/>
+      </a:effectRef>
+      <a:fontRef idx="minor"/>
+    </dgm:style>
+  </dgm:styleLbl>
+  <dgm:styleLbl name="bgShp">
+    <dgm:scene3d>
+      <a:camera prst="orthographicFront"/>
+      <a:lightRig rig="threePt" dir="t"/>
+    </dgm:scene3d>
+    <dgm:sp3d/>
+    <dgm:txPr/>
+    <dgm:style>
+      <a:lnRef idx="0">
+        <a:scrgbClr r="0" g="0" b="0"/>
+      </a:lnRef>
+      <a:fillRef idx="1">
+        <a:scrgbClr r="0" g="0" b="0"/>
+      </a:fillRef>
+      <a:effectRef idx="0">
+        <a:scrgbClr r="0" g="0" b="0"/>
+      </a:effectRef>
+      <a:fontRef idx="minor"/>
+    </dgm:style>
+  </dgm:styleLbl>
+  <dgm:styleLbl name="dkBgShp">
+    <dgm:scene3d>
+      <a:camera prst="orthographicFront"/>
+      <a:lightRig rig="threePt" dir="t"/>
+    </dgm:scene3d>
+    <dgm:sp3d/>
+    <dgm:txPr/>
+    <dgm:style>
+      <a:lnRef idx="0">
+        <a:scrgbClr r="0" g="0" b="0"/>
+      </a:lnRef>
+      <a:fillRef idx="1">
+        <a:scrgbClr r="0" g="0" b="0"/>
+      </a:fillRef>
+      <a:effectRef idx="0">
+        <a:scrgbClr r="0" g="0" b="0"/>
+      </a:effectRef>
+      <a:fontRef idx="minor"/>
+    </dgm:style>
+  </dgm:styleLbl>
+  <dgm:styleLbl name="trBgShp">
+    <dgm:scene3d>
+      <a:camera prst="orthographicFront"/>
+      <a:lightRig rig="threePt" dir="t"/>
+    </dgm:scene3d>
+    <dgm:sp3d/>
+    <dgm:txPr/>
+    <dgm:style>
+      <a:lnRef idx="0">
+        <a:scrgbClr r="0" g="0" b="0"/>
+      </a:lnRef>
+      <a:fillRef idx="1">
+        <a:scrgbClr r="0" g="0" b="0"/>
+      </a:fillRef>
+      <a:effectRef idx="0">
+        <a:scrgbClr r="0" g="0" b="0"/>
+      </a:effectRef>
+      <a:fontRef idx="minor"/>
+    </dgm:style>
+  </dgm:styleLbl>
+  <dgm:styleLbl name="fgShp">
+    <dgm:scene3d>
+      <a:camera prst="orthographicFront"/>
+      <a:lightRig rig="threePt" dir="t"/>
+    </dgm:scene3d>
+    <dgm:sp3d/>
+    <dgm:txPr/>
+    <dgm:style>
+      <a:lnRef idx="2">
+        <a:scrgbClr r="0" g="0" b="0"/>
+      </a:lnRef>
+      <a:fillRef idx="1">
+        <a:scrgbClr r="0" g="0" b="0"/>
+      </a:fillRef>
+      <a:effectRef idx="0">
+        <a:scrgbClr r="0" g="0" b="0"/>
+      </a:effectRef>
+      <a:fontRef idx="minor"/>
+    </dgm:style>
+  </dgm:styleLbl>
+  <dgm:styleLbl name="revTx">
+    <dgm:scene3d>
+      <a:camera prst="orthographicFront"/>
+      <a:lightRig rig="threePt" dir="t"/>
+    </dgm:scene3d>
+    <dgm:sp3d/>
+    <dgm:txPr/>
+    <dgm:style>
+      <a:lnRef idx="0">
+        <a:scrgbClr r="0" g="0" b="0"/>
+      </a:lnRef>
+      <a:fillRef idx="0">
+        <a:scrgbClr r="0" g="0" b="0"/>
+      </a:fillRef>
+      <a:effectRef idx="0">
+        <a:scrgbClr r="0" g="0" b="0"/>
+      </a:effectRef>
+      <a:fontRef idx="minor"/>
+    </dgm:style>
+  </dgm:styleLbl>
+</dgm:styleDef>
+</file>
+
 <file path=word/drawings/drawing1.xml><?xml version="1.0" encoding="utf-8"?>
 <c:userShapes xmlns:c="http://schemas.openxmlformats.org/drawingml/2006/chart">
   <cdr:relSizeAnchor xmlns:cdr="http://schemas.openxmlformats.org/drawingml/2006/chartDrawing">

</xml_diff>

<commit_message>
Glossary added to the software architecture intro.
</commit_message>
<xml_diff>
--- a/docs/Architecture/Software Architecture_intro_PMP.docx
+++ b/docs/Architecture/Software Architecture_intro_PMP.docx
@@ -115,6 +115,7 @@
     </w:p>
     <w:p>
       <w:pPr>
+        <w:jc w:val="both"/>
         <w:rPr>
           <w:lang w:val="en-US"/>
         </w:rPr>
@@ -255,6 +256,7 @@
     </w:p>
     <w:p>
       <w:pPr>
+        <w:jc w:val="both"/>
         <w:rPr>
           <w:lang w:val="en-US"/>
         </w:rPr>
@@ -386,20 +388,21 @@
           <w:szCs w:val="24"/>
           <w:lang w:val="en-US"/>
         </w:rPr>
-        <w:lastRenderedPageBreak/>
         <w:t xml:space="preserve">Stakeholders (Level 1-2): </w:t>
       </w:r>
     </w:p>
     <w:p>
       <w:pPr>
-        <w:rPr>
-          <w:lang w:val="en-US"/>
-        </w:rPr>
-      </w:pPr>
-      <w:r>
-        <w:rPr>
-          <w:lang w:val="en-US"/>
-        </w:rPr>
+        <w:jc w:val="both"/>
+        <w:rPr>
+          <w:lang w:val="en-US"/>
+        </w:rPr>
+      </w:pPr>
+      <w:r>
+        <w:rPr>
+          <w:lang w:val="en-US"/>
+        </w:rPr>
+        <w:lastRenderedPageBreak/>
         <w:t xml:space="preserve">There can be </w:t>
       </w:r>
       <w:r>
@@ -828,15 +831,40 @@
     </w:p>
     <w:p>
       <w:pPr>
-        <w:rPr>
-          <w:lang w:val="en-US"/>
-        </w:rPr>
-      </w:pPr>
-      <w:r>
-        <w:rPr>
-          <w:lang w:val="en-US"/>
-        </w:rPr>
-        <w:t>The high-power high-interest stakeholders are considered to be important and their concerns are addressed below.</w:t>
+        <w:jc w:val="both"/>
+        <w:rPr>
+          <w:lang w:val="en-US"/>
+        </w:rPr>
+      </w:pPr>
+      <w:r>
+        <w:rPr>
+          <w:lang w:val="en-US"/>
+        </w:rPr>
+        <w:t>The high-power</w:t>
+      </w:r>
+      <w:r>
+        <w:rPr>
+          <w:lang w:val="en-US"/>
+        </w:rPr>
+        <w:t xml:space="preserve"> and</w:t>
+      </w:r>
+      <w:r>
+        <w:rPr>
+          <w:lang w:val="en-US"/>
+        </w:rPr>
+        <w:t xml:space="preserve"> high-interest stakeholders are considered to be important and their concerns are </w:t>
+      </w:r>
+      <w:r>
+        <w:rPr>
+          <w:lang w:val="en-US"/>
+        </w:rPr>
+        <w:t>listed</w:t>
+      </w:r>
+      <w:r>
+        <w:rPr>
+          <w:lang w:val="en-US"/>
+        </w:rPr>
+        <w:t xml:space="preserve"> below.</w:t>
       </w:r>
     </w:p>
     <w:p>
@@ -862,6 +890,7 @@
     </w:p>
     <w:p>
       <w:pPr>
+        <w:jc w:val="both"/>
         <w:rPr>
           <w:lang w:val="en-US"/>
         </w:rPr>
@@ -954,7 +983,13 @@
         <w:rPr>
           <w:lang w:val="en-US"/>
         </w:rPr>
-        <w:t>AutoRef to get p</w:t>
+        <w:t>The system</w:t>
+      </w:r>
+      <w:r>
+        <w:rPr>
+          <w:lang w:val="en-US"/>
+        </w:rPr>
+        <w:t xml:space="preserve"> to get p</w:t>
       </w:r>
       <w:r>
         <w:rPr>
@@ -1254,7 +1289,13 @@
         <w:rPr>
           <w:lang w:val="en-US"/>
         </w:rPr>
-        <w:t>AutoRef to get p</w:t>
+        <w:t xml:space="preserve">The system </w:t>
+      </w:r>
+      <w:r>
+        <w:rPr>
+          <w:lang w:val="en-US"/>
+        </w:rPr>
+        <w:t>to get p</w:t>
       </w:r>
       <w:r>
         <w:rPr>
@@ -1368,7 +1409,13 @@
         <w:rPr>
           <w:lang w:val="en-US"/>
         </w:rPr>
-        <w:t>AutoRef can eventually lead to loss of his/ her job.</w:t>
+        <w:t xml:space="preserve">The system </w:t>
+      </w:r>
+      <w:r>
+        <w:rPr>
+          <w:lang w:val="en-US"/>
+        </w:rPr>
+        <w:t>can eventually lead to loss of his/ her job.</w:t>
       </w:r>
     </w:p>
     <w:p>
@@ -1410,7 +1457,6 @@
         <w:rPr>
           <w:lang w:val="en-US"/>
         </w:rPr>
-        <w:lastRenderedPageBreak/>
         <w:t>To l</w:t>
       </w:r>
       <w:r>
@@ -1483,7 +1529,13 @@
         <w:rPr>
           <w:lang w:val="en-US"/>
         </w:rPr>
-        <w:t xml:space="preserve"> AutoRef</w:t>
+        <w:t xml:space="preserve"> </w:t>
+      </w:r>
+      <w:r>
+        <w:rPr>
+          <w:lang w:val="en-US"/>
+        </w:rPr>
+        <w:t>system</w:t>
       </w:r>
       <w:r>
         <w:rPr>
@@ -1508,6 +1560,7 @@
           <w:szCs w:val="24"/>
           <w:lang w:val="en-US"/>
         </w:rPr>
+        <w:lastRenderedPageBreak/>
         <w:t>View (Level 4):</w:t>
       </w:r>
       <w:r>
@@ -1521,6 +1574,7 @@
     </w:p>
     <w:p>
       <w:pPr>
+        <w:jc w:val="both"/>
         <w:rPr>
           <w:lang w:val="en-US"/>
         </w:rPr>
@@ -1573,6 +1627,7 @@
     </w:p>
     <w:p>
       <w:pPr>
+        <w:jc w:val="both"/>
         <w:rPr>
           <w:lang w:val="en-US"/>
         </w:rPr>
@@ -1598,6 +1653,7 @@
     </w:p>
     <w:p>
       <w:pPr>
+        <w:jc w:val="both"/>
         <w:rPr>
           <w:lang w:val="en-US"/>
         </w:rPr>
@@ -1647,22 +1703,15 @@
         </w:rPr>
         <w:t xml:space="preserve">Implementation: </w:t>
       </w:r>
-    </w:p>
-    <w:p>
-      <w:pPr>
-        <w:rPr>
-          <w:lang w:val="en-US"/>
-        </w:rPr>
-      </w:pPr>
       <w:r>
         <w:rPr>
           <w:noProof/>
           <w:lang w:val="en-US"/>
         </w:rPr>
         <w:drawing>
-          <wp:inline distT="0" distB="0" distL="0" distR="0" wp14:anchorId="4B6EE60B" wp14:editId="5382A4C3">
-            <wp:extent cx="5486400" cy="3200400"/>
-            <wp:effectExtent l="38100" t="0" r="19050" b="0"/>
+          <wp:inline distT="0" distB="0" distL="0" distR="0" wp14:anchorId="4B6EE60B" wp14:editId="72E7CDDC">
+            <wp:extent cx="5486400" cy="3447718"/>
+            <wp:effectExtent l="38100" t="19050" r="38100" b="38735"/>
             <wp:docPr id="5" name="Diagram 5"/>
             <wp:cNvGraphicFramePr/>
             <a:graphic xmlns:a="http://schemas.openxmlformats.org/drawingml/2006/main">
@@ -1684,6 +1733,100 @@
           <w:lang w:val="en-US"/>
         </w:rPr>
       </w:pPr>
+      <w:r>
+        <w:rPr>
+          <w:b/>
+          <w:bCs/>
+          <w:sz w:val="28"/>
+          <w:szCs w:val="28"/>
+          <w:lang w:val="en-US"/>
+        </w:rPr>
+        <w:t>Glossary:</w:t>
+      </w:r>
+    </w:p>
+    <w:p>
+      <w:pPr>
+        <w:pStyle w:val="ListParagraph"/>
+        <w:numPr>
+          <w:ilvl w:val="0"/>
+          <w:numId w:val="6"/>
+        </w:numPr>
+        <w:rPr>
+          <w:lang w:val="en-US"/>
+        </w:rPr>
+      </w:pPr>
+      <w:r>
+        <w:rPr>
+          <w:lang w:val="en-US"/>
+        </w:rPr>
+        <w:t>System – Autonomous Referee</w:t>
+      </w:r>
+    </w:p>
+    <w:p>
+      <w:pPr>
+        <w:pStyle w:val="ListParagraph"/>
+        <w:numPr>
+          <w:ilvl w:val="0"/>
+          <w:numId w:val="6"/>
+        </w:numPr>
+        <w:rPr>
+          <w:lang w:val="en-US"/>
+        </w:rPr>
+      </w:pPr>
+      <w:r>
+        <w:rPr>
+          <w:lang w:val="en-US"/>
+        </w:rPr>
+        <w:t xml:space="preserve">Model </w:t>
+      </w:r>
+      <w:r>
+        <w:rPr>
+          <w:lang w:val="en-US"/>
+        </w:rPr>
+        <w:t>–</w:t>
+      </w:r>
+      <w:r>
+        <w:rPr>
+          <w:lang w:val="en-US"/>
+        </w:rPr>
+        <w:t xml:space="preserve"> can be anything among </w:t>
+      </w:r>
+      <w:r>
+        <w:rPr>
+          <w:lang w:val="en-US"/>
+        </w:rPr>
+        <w:t>State-Flow charts, UML diagrams, Dependency Structure Matrix (DSM), State Diagrams</w:t>
+      </w:r>
+    </w:p>
+    <w:p>
+      <w:pPr>
+        <w:pStyle w:val="ListParagraph"/>
+        <w:numPr>
+          <w:ilvl w:val="0"/>
+          <w:numId w:val="6"/>
+        </w:numPr>
+        <w:rPr>
+          <w:lang w:val="en-US"/>
+        </w:rPr>
+      </w:pPr>
+      <w:r>
+        <w:rPr>
+          <w:lang w:val="en-US"/>
+        </w:rPr>
+        <w:t>F</w:t>
+      </w:r>
+      <w:r>
+        <w:rPr>
+          <w:lang w:val="en-US"/>
+        </w:rPr>
+        <w:t>inal document</w:t>
+      </w:r>
+      <w:r>
+        <w:rPr>
+          <w:lang w:val="en-US"/>
+        </w:rPr>
+        <w:t xml:space="preserve"> – Architecture Description document</w:t>
+      </w:r>
     </w:p>
     <w:p>
       <w:pPr>
@@ -1726,6 +1869,95 @@
 <file path=word/numbering.xml><?xml version="1.0" encoding="utf-8"?>
 <w:numbering xmlns:wpc="http://schemas.microsoft.com/office/word/2010/wordprocessingCanvas" xmlns:cx="http://schemas.microsoft.com/office/drawing/2014/chartex" xmlns:cx1="http://schemas.microsoft.com/office/drawing/2015/9/8/chartex" xmlns:cx2="http://schemas.microsoft.com/office/drawing/2015/10/21/chartex" xmlns:cx3="http://schemas.microsoft.com/office/drawing/2016/5/9/chartex" xmlns:cx4="http://schemas.microsoft.com/office/drawing/2016/5/10/chartex" xmlns:cx5="http://schemas.microsoft.com/office/drawing/2016/5/11/chartex" xmlns:cx6="http://schemas.microsoft.com/office/drawing/2016/5/12/chartex" xmlns:cx7="http://schemas.microsoft.com/office/drawing/2016/5/13/chartex" xmlns:cx8="http://schemas.microsoft.com/office/drawing/2016/5/14/chartex" xmlns:mc="http://schemas.openxmlformats.org/markup-compatibility/2006" xmlns:aink="http://schemas.microsoft.com/office/drawing/2016/ink" xmlns:am3d="http://schemas.microsoft.com/office/drawing/2017/model3d" xmlns:o="urn:schemas-microsoft-com:office:office" xmlns:r="http://schemas.openxmlformats.org/officeDocument/2006/relationships" xmlns:m="http://schemas.openxmlformats.org/officeDocument/2006/math" xmlns:v="urn:schemas-microsoft-com:vml" xmlns:wp14="http://schemas.microsoft.com/office/word/2010/wordprocessingDrawing" xmlns:wp="http://schemas.openxmlformats.org/drawingml/2006/wordprocessingDrawing" xmlns:w10="urn:schemas-microsoft-com:office:word" xmlns:w="http://schemas.openxmlformats.org/wordprocessingml/2006/main" xmlns:w14="http://schemas.microsoft.com/office/word/2010/wordml" xmlns:w15="http://schemas.microsoft.com/office/word/2012/wordml" xmlns:w16cex="http://schemas.microsoft.com/office/word/2018/wordml/cex" xmlns:w16cid="http://schemas.microsoft.com/office/word/2016/wordml/cid" xmlns:w16="http://schemas.microsoft.com/office/word/2018/wordml" xmlns:w16sdtdh="http://schemas.microsoft.com/office/word/2020/wordml/sdtdatahash" xmlns:w16se="http://schemas.microsoft.com/office/word/2015/wordml/symex" xmlns:wpg="http://schemas.microsoft.com/office/word/2010/wordprocessingGroup" xmlns:wpi="http://schemas.microsoft.com/office/word/2010/wordprocessingInk" xmlns:wne="http://schemas.microsoft.com/office/word/2006/wordml" xmlns:wps="http://schemas.microsoft.com/office/word/2010/wordprocessingShape" mc:Ignorable="w14 w15 w16se w16cid w16 w16cex w16sdtdh wp14">
   <w:abstractNum w:abstractNumId="0" w15:restartNumberingAfterBreak="0">
+    <w:nsid w:val="11CC7C3E"/>
+    <w:multiLevelType w:val="hybridMultilevel"/>
+    <w:tmpl w:val="D7929596"/>
+    <w:lvl w:ilvl="0" w:tplc="0C00000F">
+      <w:start w:val="1"/>
+      <w:numFmt w:val="decimal"/>
+      <w:lvlText w:val="%1."/>
+      <w:lvlJc w:val="left"/>
+      <w:pPr>
+        <w:ind w:left="720" w:hanging="360"/>
+      </w:pPr>
+      <w:rPr>
+        <w:rFonts w:hint="default"/>
+      </w:rPr>
+    </w:lvl>
+    <w:lvl w:ilvl="1" w:tplc="0C000019" w:tentative="1">
+      <w:start w:val="1"/>
+      <w:numFmt w:val="lowerLetter"/>
+      <w:lvlText w:val="%2."/>
+      <w:lvlJc w:val="left"/>
+      <w:pPr>
+        <w:ind w:left="1440" w:hanging="360"/>
+      </w:pPr>
+    </w:lvl>
+    <w:lvl w:ilvl="2" w:tplc="0C00001B" w:tentative="1">
+      <w:start w:val="1"/>
+      <w:numFmt w:val="lowerRoman"/>
+      <w:lvlText w:val="%3."/>
+      <w:lvlJc w:val="right"/>
+      <w:pPr>
+        <w:ind w:left="2160" w:hanging="180"/>
+      </w:pPr>
+    </w:lvl>
+    <w:lvl w:ilvl="3" w:tplc="0C00000F" w:tentative="1">
+      <w:start w:val="1"/>
+      <w:numFmt w:val="decimal"/>
+      <w:lvlText w:val="%4."/>
+      <w:lvlJc w:val="left"/>
+      <w:pPr>
+        <w:ind w:left="2880" w:hanging="360"/>
+      </w:pPr>
+    </w:lvl>
+    <w:lvl w:ilvl="4" w:tplc="0C000019" w:tentative="1">
+      <w:start w:val="1"/>
+      <w:numFmt w:val="lowerLetter"/>
+      <w:lvlText w:val="%5."/>
+      <w:lvlJc w:val="left"/>
+      <w:pPr>
+        <w:ind w:left="3600" w:hanging="360"/>
+      </w:pPr>
+    </w:lvl>
+    <w:lvl w:ilvl="5" w:tplc="0C00001B" w:tentative="1">
+      <w:start w:val="1"/>
+      <w:numFmt w:val="lowerRoman"/>
+      <w:lvlText w:val="%6."/>
+      <w:lvlJc w:val="right"/>
+      <w:pPr>
+        <w:ind w:left="4320" w:hanging="180"/>
+      </w:pPr>
+    </w:lvl>
+    <w:lvl w:ilvl="6" w:tplc="0C00000F" w:tentative="1">
+      <w:start w:val="1"/>
+      <w:numFmt w:val="decimal"/>
+      <w:lvlText w:val="%7."/>
+      <w:lvlJc w:val="left"/>
+      <w:pPr>
+        <w:ind w:left="5040" w:hanging="360"/>
+      </w:pPr>
+    </w:lvl>
+    <w:lvl w:ilvl="7" w:tplc="0C000019" w:tentative="1">
+      <w:start w:val="1"/>
+      <w:numFmt w:val="lowerLetter"/>
+      <w:lvlText w:val="%8."/>
+      <w:lvlJc w:val="left"/>
+      <w:pPr>
+        <w:ind w:left="5760" w:hanging="360"/>
+      </w:pPr>
+    </w:lvl>
+    <w:lvl w:ilvl="8" w:tplc="0C00001B" w:tentative="1">
+      <w:start w:val="1"/>
+      <w:numFmt w:val="lowerRoman"/>
+      <w:lvlText w:val="%9."/>
+      <w:lvlJc w:val="right"/>
+      <w:pPr>
+        <w:ind w:left="6480" w:hanging="180"/>
+      </w:pPr>
+    </w:lvl>
+  </w:abstractNum>
+  <w:abstractNum w:abstractNumId="1" w15:restartNumberingAfterBreak="0">
     <w:nsid w:val="25D81B51"/>
     <w:multiLevelType w:val="hybridMultilevel"/>
     <w:tmpl w:val="3AE26A2C"/>
@@ -1838,7 +2070,319 @@
       </w:rPr>
     </w:lvl>
   </w:abstractNum>
-  <w:abstractNum w:abstractNumId="1" w15:restartNumberingAfterBreak="0">
+  <w:abstractNum w:abstractNumId="2" w15:restartNumberingAfterBreak="0">
+    <w:nsid w:val="4BF83A36"/>
+    <w:multiLevelType w:val="hybridMultilevel"/>
+    <w:tmpl w:val="E23223A0"/>
+    <w:lvl w:ilvl="0" w:tplc="0C00000F">
+      <w:start w:val="1"/>
+      <w:numFmt w:val="decimal"/>
+      <w:lvlText w:val="%1."/>
+      <w:lvlJc w:val="left"/>
+      <w:pPr>
+        <w:ind w:left="720" w:hanging="360"/>
+      </w:pPr>
+    </w:lvl>
+    <w:lvl w:ilvl="1" w:tplc="0C000019" w:tentative="1">
+      <w:start w:val="1"/>
+      <w:numFmt w:val="lowerLetter"/>
+      <w:lvlText w:val="%2."/>
+      <w:lvlJc w:val="left"/>
+      <w:pPr>
+        <w:ind w:left="1440" w:hanging="360"/>
+      </w:pPr>
+    </w:lvl>
+    <w:lvl w:ilvl="2" w:tplc="0C00001B" w:tentative="1">
+      <w:start w:val="1"/>
+      <w:numFmt w:val="lowerRoman"/>
+      <w:lvlText w:val="%3."/>
+      <w:lvlJc w:val="right"/>
+      <w:pPr>
+        <w:ind w:left="2160" w:hanging="180"/>
+      </w:pPr>
+    </w:lvl>
+    <w:lvl w:ilvl="3" w:tplc="0C00000F" w:tentative="1">
+      <w:start w:val="1"/>
+      <w:numFmt w:val="decimal"/>
+      <w:lvlText w:val="%4."/>
+      <w:lvlJc w:val="left"/>
+      <w:pPr>
+        <w:ind w:left="2880" w:hanging="360"/>
+      </w:pPr>
+    </w:lvl>
+    <w:lvl w:ilvl="4" w:tplc="0C000019" w:tentative="1">
+      <w:start w:val="1"/>
+      <w:numFmt w:val="lowerLetter"/>
+      <w:lvlText w:val="%5."/>
+      <w:lvlJc w:val="left"/>
+      <w:pPr>
+        <w:ind w:left="3600" w:hanging="360"/>
+      </w:pPr>
+    </w:lvl>
+    <w:lvl w:ilvl="5" w:tplc="0C00001B" w:tentative="1">
+      <w:start w:val="1"/>
+      <w:numFmt w:val="lowerRoman"/>
+      <w:lvlText w:val="%6."/>
+      <w:lvlJc w:val="right"/>
+      <w:pPr>
+        <w:ind w:left="4320" w:hanging="180"/>
+      </w:pPr>
+    </w:lvl>
+    <w:lvl w:ilvl="6" w:tplc="0C00000F" w:tentative="1">
+      <w:start w:val="1"/>
+      <w:numFmt w:val="decimal"/>
+      <w:lvlText w:val="%7."/>
+      <w:lvlJc w:val="left"/>
+      <w:pPr>
+        <w:ind w:left="5040" w:hanging="360"/>
+      </w:pPr>
+    </w:lvl>
+    <w:lvl w:ilvl="7" w:tplc="0C000019" w:tentative="1">
+      <w:start w:val="1"/>
+      <w:numFmt w:val="lowerLetter"/>
+      <w:lvlText w:val="%8."/>
+      <w:lvlJc w:val="left"/>
+      <w:pPr>
+        <w:ind w:left="5760" w:hanging="360"/>
+      </w:pPr>
+    </w:lvl>
+    <w:lvl w:ilvl="8" w:tplc="0C00001B" w:tentative="1">
+      <w:start w:val="1"/>
+      <w:numFmt w:val="lowerRoman"/>
+      <w:lvlText w:val="%9."/>
+      <w:lvlJc w:val="right"/>
+      <w:pPr>
+        <w:ind w:left="6480" w:hanging="180"/>
+      </w:pPr>
+    </w:lvl>
+  </w:abstractNum>
+  <w:abstractNum w:abstractNumId="3" w15:restartNumberingAfterBreak="0">
+    <w:nsid w:val="5D4A3853"/>
+    <w:multiLevelType w:val="hybridMultilevel"/>
+    <w:tmpl w:val="EB4EBB9A"/>
+    <w:lvl w:ilvl="0" w:tplc="9564A852">
+      <w:start w:val="1"/>
+      <w:numFmt w:val="bullet"/>
+      <w:lvlText w:val="•"/>
+      <w:lvlJc w:val="left"/>
+      <w:pPr>
+        <w:tabs>
+          <w:tab w:val="num" w:pos="720"/>
+        </w:tabs>
+        <w:ind w:left="720" w:hanging="360"/>
+      </w:pPr>
+      <w:rPr>
+        <w:rFonts w:ascii="Times New Roman" w:hAnsi="Times New Roman" w:hint="default"/>
+      </w:rPr>
+    </w:lvl>
+    <w:lvl w:ilvl="1" w:tplc="E310747A" w:tentative="1">
+      <w:start w:val="1"/>
+      <w:numFmt w:val="bullet"/>
+      <w:lvlText w:val="•"/>
+      <w:lvlJc w:val="left"/>
+      <w:pPr>
+        <w:tabs>
+          <w:tab w:val="num" w:pos="1440"/>
+        </w:tabs>
+        <w:ind w:left="1440" w:hanging="360"/>
+      </w:pPr>
+      <w:rPr>
+        <w:rFonts w:ascii="Times New Roman" w:hAnsi="Times New Roman" w:hint="default"/>
+      </w:rPr>
+    </w:lvl>
+    <w:lvl w:ilvl="2" w:tplc="CCD241B0" w:tentative="1">
+      <w:start w:val="1"/>
+      <w:numFmt w:val="bullet"/>
+      <w:lvlText w:val="•"/>
+      <w:lvlJc w:val="left"/>
+      <w:pPr>
+        <w:tabs>
+          <w:tab w:val="num" w:pos="2160"/>
+        </w:tabs>
+        <w:ind w:left="2160" w:hanging="360"/>
+      </w:pPr>
+      <w:rPr>
+        <w:rFonts w:ascii="Times New Roman" w:hAnsi="Times New Roman" w:hint="default"/>
+      </w:rPr>
+    </w:lvl>
+    <w:lvl w:ilvl="3" w:tplc="7C1EF282" w:tentative="1">
+      <w:start w:val="1"/>
+      <w:numFmt w:val="bullet"/>
+      <w:lvlText w:val="•"/>
+      <w:lvlJc w:val="left"/>
+      <w:pPr>
+        <w:tabs>
+          <w:tab w:val="num" w:pos="2880"/>
+        </w:tabs>
+        <w:ind w:left="2880" w:hanging="360"/>
+      </w:pPr>
+      <w:rPr>
+        <w:rFonts w:ascii="Times New Roman" w:hAnsi="Times New Roman" w:hint="default"/>
+      </w:rPr>
+    </w:lvl>
+    <w:lvl w:ilvl="4" w:tplc="FE349DC6" w:tentative="1">
+      <w:start w:val="1"/>
+      <w:numFmt w:val="bullet"/>
+      <w:lvlText w:val="•"/>
+      <w:lvlJc w:val="left"/>
+      <w:pPr>
+        <w:tabs>
+          <w:tab w:val="num" w:pos="3600"/>
+        </w:tabs>
+        <w:ind w:left="3600" w:hanging="360"/>
+      </w:pPr>
+      <w:rPr>
+        <w:rFonts w:ascii="Times New Roman" w:hAnsi="Times New Roman" w:hint="default"/>
+      </w:rPr>
+    </w:lvl>
+    <w:lvl w:ilvl="5" w:tplc="3500A49A" w:tentative="1">
+      <w:start w:val="1"/>
+      <w:numFmt w:val="bullet"/>
+      <w:lvlText w:val="•"/>
+      <w:lvlJc w:val="left"/>
+      <w:pPr>
+        <w:tabs>
+          <w:tab w:val="num" w:pos="4320"/>
+        </w:tabs>
+        <w:ind w:left="4320" w:hanging="360"/>
+      </w:pPr>
+      <w:rPr>
+        <w:rFonts w:ascii="Times New Roman" w:hAnsi="Times New Roman" w:hint="default"/>
+      </w:rPr>
+    </w:lvl>
+    <w:lvl w:ilvl="6" w:tplc="46CEDDCE" w:tentative="1">
+      <w:start w:val="1"/>
+      <w:numFmt w:val="bullet"/>
+      <w:lvlText w:val="•"/>
+      <w:lvlJc w:val="left"/>
+      <w:pPr>
+        <w:tabs>
+          <w:tab w:val="num" w:pos="5040"/>
+        </w:tabs>
+        <w:ind w:left="5040" w:hanging="360"/>
+      </w:pPr>
+      <w:rPr>
+        <w:rFonts w:ascii="Times New Roman" w:hAnsi="Times New Roman" w:hint="default"/>
+      </w:rPr>
+    </w:lvl>
+    <w:lvl w:ilvl="7" w:tplc="A6A0BBAE" w:tentative="1">
+      <w:start w:val="1"/>
+      <w:numFmt w:val="bullet"/>
+      <w:lvlText w:val="•"/>
+      <w:lvlJc w:val="left"/>
+      <w:pPr>
+        <w:tabs>
+          <w:tab w:val="num" w:pos="5760"/>
+        </w:tabs>
+        <w:ind w:left="5760" w:hanging="360"/>
+      </w:pPr>
+      <w:rPr>
+        <w:rFonts w:ascii="Times New Roman" w:hAnsi="Times New Roman" w:hint="default"/>
+      </w:rPr>
+    </w:lvl>
+    <w:lvl w:ilvl="8" w:tplc="B0C60990" w:tentative="1">
+      <w:start w:val="1"/>
+      <w:numFmt w:val="bullet"/>
+      <w:lvlText w:val="•"/>
+      <w:lvlJc w:val="left"/>
+      <w:pPr>
+        <w:tabs>
+          <w:tab w:val="num" w:pos="6480"/>
+        </w:tabs>
+        <w:ind w:left="6480" w:hanging="360"/>
+      </w:pPr>
+      <w:rPr>
+        <w:rFonts w:ascii="Times New Roman" w:hAnsi="Times New Roman" w:hint="default"/>
+      </w:rPr>
+    </w:lvl>
+  </w:abstractNum>
+  <w:abstractNum w:abstractNumId="4" w15:restartNumberingAfterBreak="0">
+    <w:nsid w:val="64055DB3"/>
+    <w:multiLevelType w:val="hybridMultilevel"/>
+    <w:tmpl w:val="A914E396"/>
+    <w:lvl w:ilvl="0" w:tplc="0C00000F">
+      <w:start w:val="1"/>
+      <w:numFmt w:val="decimal"/>
+      <w:lvlText w:val="%1."/>
+      <w:lvlJc w:val="left"/>
+      <w:pPr>
+        <w:ind w:left="1440" w:hanging="360"/>
+      </w:pPr>
+    </w:lvl>
+    <w:lvl w:ilvl="1" w:tplc="0C000019" w:tentative="1">
+      <w:start w:val="1"/>
+      <w:numFmt w:val="lowerLetter"/>
+      <w:lvlText w:val="%2."/>
+      <w:lvlJc w:val="left"/>
+      <w:pPr>
+        <w:ind w:left="2160" w:hanging="360"/>
+      </w:pPr>
+    </w:lvl>
+    <w:lvl w:ilvl="2" w:tplc="0C00001B" w:tentative="1">
+      <w:start w:val="1"/>
+      <w:numFmt w:val="lowerRoman"/>
+      <w:lvlText w:val="%3."/>
+      <w:lvlJc w:val="right"/>
+      <w:pPr>
+        <w:ind w:left="2880" w:hanging="180"/>
+      </w:pPr>
+    </w:lvl>
+    <w:lvl w:ilvl="3" w:tplc="0C00000F" w:tentative="1">
+      <w:start w:val="1"/>
+      <w:numFmt w:val="decimal"/>
+      <w:lvlText w:val="%4."/>
+      <w:lvlJc w:val="left"/>
+      <w:pPr>
+        <w:ind w:left="3600" w:hanging="360"/>
+      </w:pPr>
+    </w:lvl>
+    <w:lvl w:ilvl="4" w:tplc="0C000019" w:tentative="1">
+      <w:start w:val="1"/>
+      <w:numFmt w:val="lowerLetter"/>
+      <w:lvlText w:val="%5."/>
+      <w:lvlJc w:val="left"/>
+      <w:pPr>
+        <w:ind w:left="4320" w:hanging="360"/>
+      </w:pPr>
+    </w:lvl>
+    <w:lvl w:ilvl="5" w:tplc="0C00001B" w:tentative="1">
+      <w:start w:val="1"/>
+      <w:numFmt w:val="lowerRoman"/>
+      <w:lvlText w:val="%6."/>
+      <w:lvlJc w:val="right"/>
+      <w:pPr>
+        <w:ind w:left="5040" w:hanging="180"/>
+      </w:pPr>
+    </w:lvl>
+    <w:lvl w:ilvl="6" w:tplc="0C00000F" w:tentative="1">
+      <w:start w:val="1"/>
+      <w:numFmt w:val="decimal"/>
+      <w:lvlText w:val="%7."/>
+      <w:lvlJc w:val="left"/>
+      <w:pPr>
+        <w:ind w:left="5760" w:hanging="360"/>
+      </w:pPr>
+    </w:lvl>
+    <w:lvl w:ilvl="7" w:tplc="0C000019" w:tentative="1">
+      <w:start w:val="1"/>
+      <w:numFmt w:val="lowerLetter"/>
+      <w:lvlText w:val="%8."/>
+      <w:lvlJc w:val="left"/>
+      <w:pPr>
+        <w:ind w:left="6480" w:hanging="360"/>
+      </w:pPr>
+    </w:lvl>
+    <w:lvl w:ilvl="8" w:tplc="0C00001B" w:tentative="1">
+      <w:start w:val="1"/>
+      <w:numFmt w:val="lowerRoman"/>
+      <w:lvlText w:val="%9."/>
+      <w:lvlJc w:val="right"/>
+      <w:pPr>
+        <w:ind w:left="7200" w:hanging="180"/>
+      </w:pPr>
+    </w:lvl>
+  </w:abstractNum>
+  <w:abstractNum w:abstractNumId="5" w15:restartNumberingAfterBreak="0">
     <w:nsid w:val="722B3F3F"/>
     <w:multiLevelType w:val="hybridMultilevel"/>
     <w:tmpl w:val="32D46FEE"/>
@@ -1924,7 +2468,7 @@
       </w:pPr>
     </w:lvl>
   </w:abstractNum>
-  <w:abstractNum w:abstractNumId="2" w15:restartNumberingAfterBreak="0">
+  <w:abstractNum w:abstractNumId="6" w15:restartNumberingAfterBreak="0">
     <w:nsid w:val="7CE9490C"/>
     <w:multiLevelType w:val="hybridMultilevel"/>
     <w:tmpl w:val="1E68CA62"/>
@@ -2011,13 +2555,25 @@
     </w:lvl>
   </w:abstractNum>
   <w:num w:numId="1">
+    <w:abstractNumId w:val="1"/>
+  </w:num>
+  <w:num w:numId="2">
+    <w:abstractNumId w:val="6"/>
+  </w:num>
+  <w:num w:numId="3">
+    <w:abstractNumId w:val="5"/>
+  </w:num>
+  <w:num w:numId="4">
     <w:abstractNumId w:val="0"/>
   </w:num>
-  <w:num w:numId="2">
+  <w:num w:numId="5">
+    <w:abstractNumId w:val="4"/>
+  </w:num>
+  <w:num w:numId="6">
     <w:abstractNumId w:val="2"/>
   </w:num>
-  <w:num w:numId="3">
-    <w:abstractNumId w:val="1"/>
+  <w:num w:numId="7">
+    <w:abstractNumId w:val="3"/>
   </w:num>
 </w:numbering>
 </file>
@@ -2424,7 +2980,6 @@
   <w:style w:type="character" w:default="1" w:styleId="DefaultParagraphFont">
     <w:name w:val="Default Paragraph Font"/>
     <w:uiPriority w:val="1"/>
-    <w:semiHidden/>
     <w:unhideWhenUsed/>
   </w:style>
   <w:style w:type="table" w:default="1" w:styleId="TableNormal">
@@ -4375,17 +4930,21 @@
       </dgm:t>
     </dgm:pt>
     <dgm:pt modelId="{022E41D9-7F7C-44D4-95BA-C5FD820BF02C}">
-      <dgm:prSet phldrT="[Text]"/>
+      <dgm:prSet phldrT="[Text]" custT="1"/>
       <dgm:spPr/>
       <dgm:t>
         <a:bodyPr/>
         <a:lstStyle/>
         <a:p>
           <a:r>
-            <a:rPr lang="en-US"/>
-            <a:t>1. Stakeholders</a:t>
+            <a:rPr lang="en-US" sz="1000"/>
+            <a:t>1. </a:t>
           </a:r>
-          <a:endParaRPr lang="en-NL"/>
+          <a:r>
+            <a:rPr lang="en-US" sz="1100"/>
+            <a:t>Stakeholders</a:t>
+          </a:r>
+          <a:endParaRPr lang="en-NL" sz="1000"/>
         </a:p>
       </dgm:t>
     </dgm:pt>
@@ -4412,17 +4971,17 @@
       </dgm:t>
     </dgm:pt>
     <dgm:pt modelId="{85F17E9B-4009-4EC2-889B-398DF7C43E64}">
-      <dgm:prSet phldrT="[Text]"/>
+      <dgm:prSet phldrT="[Text]" custT="1"/>
       <dgm:spPr/>
       <dgm:t>
         <a:bodyPr/>
         <a:lstStyle/>
         <a:p>
           <a:r>
-            <a:rPr lang="en-US"/>
-            <a:t>Prioritised Stakeholders</a:t>
+            <a:rPr lang="en-US" sz="1000"/>
+            <a:t>Prioritised Stakeholders.</a:t>
           </a:r>
-          <a:endParaRPr lang="en-NL"/>
+          <a:endParaRPr lang="en-NL" sz="1000"/>
         </a:p>
       </dgm:t>
     </dgm:pt>
@@ -4449,17 +5008,21 @@
       </dgm:t>
     </dgm:pt>
     <dgm:pt modelId="{2AC7427C-ADDB-4C1A-884A-ECA76D0648E5}">
-      <dgm:prSet phldrT="[Text]"/>
+      <dgm:prSet phldrT="[Text]" custT="1"/>
       <dgm:spPr/>
       <dgm:t>
         <a:bodyPr/>
         <a:lstStyle/>
         <a:p>
           <a:r>
-            <a:rPr lang="en-US"/>
-            <a:t>2. Environment</a:t>
+            <a:rPr lang="en-US" sz="1000"/>
+            <a:t>2. </a:t>
           </a:r>
-          <a:endParaRPr lang="en-NL"/>
+          <a:r>
+            <a:rPr lang="en-US" sz="1100"/>
+            <a:t>Environment</a:t>
+          </a:r>
+          <a:endParaRPr lang="en-NL" sz="1000"/>
         </a:p>
       </dgm:t>
     </dgm:pt>
@@ -4486,17 +5049,17 @@
       </dgm:t>
     </dgm:pt>
     <dgm:pt modelId="{F2BF8C49-0921-4A96-B84C-057F4C40C718}">
-      <dgm:prSet phldrT="[Text]"/>
+      <dgm:prSet phldrT="[Text]" custT="1"/>
       <dgm:spPr/>
       <dgm:t>
         <a:bodyPr/>
         <a:lstStyle/>
         <a:p>
           <a:r>
-            <a:rPr lang="en-US"/>
-            <a:t>List systems/ stakeholders that interact with the system</a:t>
+            <a:rPr lang="en-US" sz="1000"/>
+            <a:t>List systems/ stakeholders that interact with the system.</a:t>
           </a:r>
-          <a:endParaRPr lang="en-NL"/>
+          <a:endParaRPr lang="en-NL" sz="1000"/>
         </a:p>
       </dgm:t>
     </dgm:pt>
@@ -4523,17 +5086,21 @@
       </dgm:t>
     </dgm:pt>
     <dgm:pt modelId="{477EED69-A28E-4D5E-BB6F-C50AF42DF5D0}">
-      <dgm:prSet phldrT="[Text]"/>
+      <dgm:prSet phldrT="[Text]" custT="1"/>
       <dgm:spPr/>
       <dgm:t>
         <a:bodyPr/>
         <a:lstStyle/>
         <a:p>
           <a:r>
-            <a:rPr lang="en-US"/>
-            <a:t>3. Concerns</a:t>
+            <a:rPr lang="en-US" sz="1000"/>
+            <a:t>3. </a:t>
           </a:r>
-          <a:endParaRPr lang="en-NL"/>
+          <a:r>
+            <a:rPr lang="en-US" sz="1100"/>
+            <a:t>Concerns</a:t>
+          </a:r>
+          <a:endParaRPr lang="en-NL" sz="1000"/>
         </a:p>
       </dgm:t>
     </dgm:pt>
@@ -4560,17 +5127,17 @@
       </dgm:t>
     </dgm:pt>
     <dgm:pt modelId="{5D593645-F6E0-4BF0-B6DA-78241D3CA23F}">
-      <dgm:prSet phldrT="[Text]"/>
+      <dgm:prSet phldrT="[Text]" custT="1"/>
       <dgm:spPr/>
       <dgm:t>
         <a:bodyPr/>
         <a:lstStyle/>
         <a:p>
           <a:r>
-            <a:rPr lang="en-US"/>
-            <a:t>Prioritize stakeholder concerns</a:t>
+            <a:rPr lang="en-US" sz="1000"/>
+            <a:t>Prioritize stakeholder concerns.</a:t>
           </a:r>
-          <a:endParaRPr lang="en-NL"/>
+          <a:endParaRPr lang="en-NL" sz="1000"/>
         </a:p>
       </dgm:t>
     </dgm:pt>
@@ -4597,17 +5164,21 @@
       </dgm:t>
     </dgm:pt>
     <dgm:pt modelId="{7E6F57B3-E09C-4CA8-B1C1-F8B0CB70852A}">
-      <dgm:prSet phldrT="[Text]"/>
+      <dgm:prSet phldrT="[Text]" custT="1"/>
       <dgm:spPr/>
       <dgm:t>
         <a:bodyPr/>
         <a:lstStyle/>
         <a:p>
           <a:r>
-            <a:rPr lang="en-US"/>
-            <a:t>4. Requirements Definition</a:t>
+            <a:rPr lang="en-US" sz="1000"/>
+            <a:t>4. </a:t>
           </a:r>
-          <a:endParaRPr lang="en-NL"/>
+          <a:r>
+            <a:rPr lang="en-US" sz="1100"/>
+            <a:t>Requirements</a:t>
+          </a:r>
+          <a:endParaRPr lang="en-NL" sz="1000"/>
         </a:p>
       </dgm:t>
     </dgm:pt>
@@ -4634,17 +5205,17 @@
       </dgm:t>
     </dgm:pt>
     <dgm:pt modelId="{D5EE5702-49E0-401C-A6C0-04EFDFE00568}">
-      <dgm:prSet phldrT="[Text]"/>
+      <dgm:prSet phldrT="[Text]" custT="1"/>
       <dgm:spPr/>
       <dgm:t>
         <a:bodyPr/>
         <a:lstStyle/>
         <a:p>
           <a:r>
-            <a:rPr lang="en-US"/>
-            <a:t>Define requirements from prioritized concerns</a:t>
+            <a:rPr lang="en-US" sz="1000"/>
+            <a:t>Define requirements from prioritized concerns.</a:t>
           </a:r>
-          <a:endParaRPr lang="en-NL"/>
+          <a:endParaRPr lang="en-NL" sz="1000"/>
         </a:p>
       </dgm:t>
     </dgm:pt>
@@ -4671,17 +5242,17 @@
       </dgm:t>
     </dgm:pt>
     <dgm:pt modelId="{C8A33F69-5F16-4782-957A-9FBB08C43F46}">
-      <dgm:prSet phldrT="[Text]"/>
+      <dgm:prSet phldrT="[Text]" custT="1"/>
       <dgm:spPr/>
       <dgm:t>
         <a:bodyPr/>
         <a:lstStyle/>
         <a:p>
           <a:r>
-            <a:rPr lang="en-US"/>
-            <a:t>Identify types of requirements and prioritize</a:t>
+            <a:rPr lang="en-US" sz="1000"/>
+            <a:t>Identify the types of requirements and prioritize.</a:t>
           </a:r>
-          <a:endParaRPr lang="en-NL"/>
+          <a:endParaRPr lang="en-NL" sz="1000"/>
         </a:p>
       </dgm:t>
     </dgm:pt>
@@ -4708,17 +5279,17 @@
       </dgm:t>
     </dgm:pt>
     <dgm:pt modelId="{C639718A-2D61-4D1A-B7DE-A9F45378C7AC}">
-      <dgm:prSet phldrT="[Text]"/>
+      <dgm:prSet phldrT="[Text]" custT="1"/>
       <dgm:spPr/>
       <dgm:t>
         <a:bodyPr/>
         <a:lstStyle/>
         <a:p>
           <a:r>
-            <a:rPr lang="en-US"/>
-            <a:t>Filter them according to aspects</a:t>
+            <a:rPr lang="en-US" sz="1000"/>
+            <a:t>Filter them according to aspects.</a:t>
           </a:r>
-          <a:endParaRPr lang="en-NL"/>
+          <a:endParaRPr lang="en-NL" sz="1000"/>
         </a:p>
       </dgm:t>
     </dgm:pt>
@@ -4745,17 +5316,21 @@
       </dgm:t>
     </dgm:pt>
     <dgm:pt modelId="{44779F5A-628D-4152-9140-D0BB797400F9}">
-      <dgm:prSet phldrT="[Text]"/>
+      <dgm:prSet phldrT="[Text]" custT="1"/>
       <dgm:spPr/>
       <dgm:t>
         <a:bodyPr/>
         <a:lstStyle/>
         <a:p>
           <a:r>
-            <a:rPr lang="en-US"/>
-            <a:t>5. Functions</a:t>
+            <a:rPr lang="en-US" sz="1000"/>
+            <a:t>5. </a:t>
           </a:r>
-          <a:endParaRPr lang="en-NL"/>
+          <a:r>
+            <a:rPr lang="en-US" sz="1100"/>
+            <a:t>Functions</a:t>
+          </a:r>
+          <a:endParaRPr lang="en-NL" sz="1000"/>
         </a:p>
       </dgm:t>
     </dgm:pt>
@@ -4782,17 +5357,17 @@
       </dgm:t>
     </dgm:pt>
     <dgm:pt modelId="{4C28DC7D-2E40-46AB-8317-2E44DE13D2DE}">
-      <dgm:prSet phldrT="[Text]"/>
+      <dgm:prSet phldrT="[Text]" custT="1"/>
       <dgm:spPr/>
       <dgm:t>
         <a:bodyPr/>
         <a:lstStyle/>
         <a:p>
           <a:r>
-            <a:rPr lang="en-US"/>
+            <a:rPr lang="en-US" sz="1000"/>
             <a:t>Identify functions from prioritised and filered requirements</a:t>
           </a:r>
-          <a:endParaRPr lang="en-NL"/>
+          <a:endParaRPr lang="en-NL" sz="1000"/>
         </a:p>
       </dgm:t>
     </dgm:pt>
@@ -4819,17 +5394,17 @@
       </dgm:t>
     </dgm:pt>
     <dgm:pt modelId="{1C88D6BA-DF42-4ED9-80D1-24CBF97AD0A9}">
-      <dgm:prSet phldrT="[Text]"/>
+      <dgm:prSet phldrT="[Text]" custT="1"/>
       <dgm:spPr/>
       <dgm:t>
         <a:bodyPr/>
         <a:lstStyle/>
         <a:p>
           <a:r>
-            <a:rPr lang="en-US"/>
-            <a:t>Decompose Functions to right abstraction levels</a:t>
+            <a:rPr lang="en-US" sz="1000"/>
+            <a:t>Decompose Functions to the right abstraction levels.</a:t>
           </a:r>
-          <a:endParaRPr lang="en-NL"/>
+          <a:endParaRPr lang="en-NL" sz="1000"/>
         </a:p>
       </dgm:t>
     </dgm:pt>
@@ -4856,17 +5431,17 @@
       </dgm:t>
     </dgm:pt>
     <dgm:pt modelId="{04D5B133-8EEB-4186-B87F-E5C4197B32FB}">
-      <dgm:prSet phldrT="[Text]"/>
+      <dgm:prSet phldrT="[Text]" custT="1"/>
       <dgm:spPr/>
       <dgm:t>
         <a:bodyPr/>
         <a:lstStyle/>
         <a:p>
           <a:r>
-            <a:rPr lang="en-US"/>
+            <a:rPr lang="en-US" sz="1000"/>
             <a:t>DSM analysis to identify the relationships between functions.</a:t>
           </a:r>
-          <a:endParaRPr lang="en-NL"/>
+          <a:endParaRPr lang="en-NL" sz="1000"/>
         </a:p>
       </dgm:t>
     </dgm:pt>
@@ -4893,17 +5468,21 @@
       </dgm:t>
     </dgm:pt>
     <dgm:pt modelId="{07FF4BC6-A5E2-41C9-BFCB-BC19B845DA5C}">
-      <dgm:prSet phldrT="[Text]"/>
+      <dgm:prSet phldrT="[Text]" custT="1"/>
       <dgm:spPr/>
       <dgm:t>
         <a:bodyPr/>
         <a:lstStyle/>
         <a:p>
           <a:r>
-            <a:rPr lang="en-US"/>
-            <a:t>6. Integration</a:t>
+            <a:rPr lang="en-US" sz="1000"/>
+            <a:t>6. </a:t>
           </a:r>
-          <a:endParaRPr lang="en-NL"/>
+          <a:r>
+            <a:rPr lang="en-US" sz="1100"/>
+            <a:t>Integration</a:t>
+          </a:r>
+          <a:endParaRPr lang="en-NL" sz="1000"/>
         </a:p>
       </dgm:t>
     </dgm:pt>
@@ -4930,17 +5509,17 @@
       </dgm:t>
     </dgm:pt>
     <dgm:pt modelId="{4BD60405-ABAA-45F4-8E79-7F38C4713BE3}">
-      <dgm:prSet phldrT="[Text]"/>
+      <dgm:prSet phldrT="[Text]" custT="1"/>
       <dgm:spPr/>
       <dgm:t>
         <a:bodyPr/>
         <a:lstStyle/>
         <a:p>
           <a:r>
-            <a:rPr lang="en-US"/>
-            <a:t>The functionalities addressing specific views of concerns are modelled and will be integrated to the architecture description</a:t>
+            <a:rPr lang="en-US" sz="1000"/>
+            <a:t>The functionalities addressing specific views of concerns are modelled and will be integrated to the architecture description.</a:t>
           </a:r>
-          <a:endParaRPr lang="en-NL"/>
+          <a:endParaRPr lang="en-NL" sz="1000"/>
         </a:p>
       </dgm:t>
     </dgm:pt>
@@ -4967,27 +5546,41 @@
       </dgm:t>
     </dgm:pt>
     <dgm:pt modelId="{F53410B5-3989-4184-9C1C-F4FED8CD6476}">
-      <dgm:prSet phldrT="[Text]"/>
+      <dgm:prSet phldrT="[Text]" custT="1"/>
       <dgm:spPr/>
       <dgm:t>
         <a:bodyPr/>
         <a:lstStyle/>
         <a:p>
           <a:r>
-            <a:rPr lang="en-US"/>
+            <a:rPr lang="en-US" sz="1000"/>
             <a:t>The final document shall conatin the design choices and realization methods.</a:t>
           </a:r>
-          <a:endParaRPr lang="en-NL"/>
+          <a:endParaRPr lang="en-NL" sz="1000"/>
         </a:p>
       </dgm:t>
     </dgm:pt>
     <dgm:pt modelId="{D1F72EB5-37B3-4D4A-82BC-9122ED20713A}" type="parTrans" cxnId="{30304C7E-4AFC-4CD0-9E1F-02EEAC7C229C}">
       <dgm:prSet/>
       <dgm:spPr/>
+      <dgm:t>
+        <a:bodyPr/>
+        <a:lstStyle/>
+        <a:p>
+          <a:endParaRPr lang="en-NL"/>
+        </a:p>
+      </dgm:t>
     </dgm:pt>
     <dgm:pt modelId="{736A60BF-14D4-444A-AB44-CA57FF18A7A7}" type="sibTrans" cxnId="{30304C7E-4AFC-4CD0-9E1F-02EEAC7C229C}">
       <dgm:prSet/>
       <dgm:spPr/>
+      <dgm:t>
+        <a:bodyPr/>
+        <a:lstStyle/>
+        <a:p>
+          <a:endParaRPr lang="en-NL"/>
+        </a:p>
+      </dgm:t>
     </dgm:pt>
     <dgm:pt modelId="{6D592D25-6534-4BBC-9656-E0724674D007}" type="pres">
       <dgm:prSet presAssocID="{96260519-F2CB-40A2-B456-AF7E1B0184C9}" presName="linear" presStyleCnt="0">
@@ -5175,8 +5768,8 @@
       </dsp:nvSpPr>
       <dsp:spPr>
         <a:xfrm>
-          <a:off x="0" y="81112"/>
-          <a:ext cx="5486400" cy="239850"/>
+          <a:off x="0" y="2609"/>
+          <a:ext cx="5486400" cy="255361"/>
         </a:xfrm>
         <a:prstGeom prst="roundRect">
           <a:avLst/>
@@ -5237,14 +5830,18 @@
           </a:pPr>
           <a:r>
             <a:rPr lang="en-US" sz="1000" kern="1200"/>
-            <a:t>1. Stakeholders</a:t>
+            <a:t>1. </a:t>
+          </a:r>
+          <a:r>
+            <a:rPr lang="en-US" sz="1100" kern="1200"/>
+            <a:t>Stakeholders</a:t>
           </a:r>
           <a:endParaRPr lang="en-NL" sz="1000" kern="1200"/>
         </a:p>
       </dsp:txBody>
       <dsp:txXfrm>
-        <a:off x="11709" y="92821"/>
-        <a:ext cx="5462982" cy="216432"/>
+        <a:off x="12466" y="15075"/>
+        <a:ext cx="5461468" cy="230429"/>
       </dsp:txXfrm>
     </dsp:sp>
     <dsp:sp modelId="{66975EF3-D9DC-41E9-B195-2E428EF43C9A}">
@@ -5254,8 +5851,8 @@
       </dsp:nvSpPr>
       <dsp:spPr>
         <a:xfrm>
-          <a:off x="0" y="320962"/>
-          <a:ext cx="5486400" cy="165600"/>
+          <a:off x="0" y="257971"/>
+          <a:ext cx="5486400" cy="150279"/>
         </a:xfrm>
         <a:prstGeom prst="rect">
           <a:avLst/>
@@ -5284,7 +5881,7 @@
         </a:bodyPr>
         <a:lstStyle/>
         <a:p>
-          <a:pPr marL="57150" lvl="1" indent="-57150" algn="l" defTabSz="355600">
+          <a:pPr marL="57150" lvl="1" indent="-57150" algn="l" defTabSz="444500">
             <a:lnSpc>
               <a:spcPct val="90000"/>
             </a:lnSpc>
@@ -5297,15 +5894,15 @@
             <a:buChar char="•"/>
           </a:pPr>
           <a:r>
-            <a:rPr lang="en-US" sz="800" kern="1200"/>
-            <a:t>Prioritised Stakeholders</a:t>
+            <a:rPr lang="en-US" sz="1000" kern="1200"/>
+            <a:t>Prioritised Stakeholders.</a:t>
           </a:r>
-          <a:endParaRPr lang="en-NL" sz="800" kern="1200"/>
+          <a:endParaRPr lang="en-NL" sz="1000" kern="1200"/>
         </a:p>
       </dsp:txBody>
       <dsp:txXfrm>
-        <a:off x="0" y="320962"/>
-        <a:ext cx="5486400" cy="165600"/>
+        <a:off x="0" y="257971"/>
+        <a:ext cx="5486400" cy="150279"/>
       </dsp:txXfrm>
     </dsp:sp>
     <dsp:sp modelId="{4E8AC532-F9E0-4628-B097-FCCE58DFCA2E}">
@@ -5315,8 +5912,8 @@
       </dsp:nvSpPr>
       <dsp:spPr>
         <a:xfrm>
-          <a:off x="0" y="486562"/>
-          <a:ext cx="5486400" cy="239850"/>
+          <a:off x="0" y="408250"/>
+          <a:ext cx="5486400" cy="255361"/>
         </a:xfrm>
         <a:prstGeom prst="roundRect">
           <a:avLst/>
@@ -5377,14 +5974,18 @@
           </a:pPr>
           <a:r>
             <a:rPr lang="en-US" sz="1000" kern="1200"/>
-            <a:t>2. Environment</a:t>
+            <a:t>2. </a:t>
+          </a:r>
+          <a:r>
+            <a:rPr lang="en-US" sz="1100" kern="1200"/>
+            <a:t>Environment</a:t>
           </a:r>
           <a:endParaRPr lang="en-NL" sz="1000" kern="1200"/>
         </a:p>
       </dsp:txBody>
       <dsp:txXfrm>
-        <a:off x="11709" y="498271"/>
-        <a:ext cx="5462982" cy="216432"/>
+        <a:off x="12466" y="420716"/>
+        <a:ext cx="5461468" cy="230429"/>
       </dsp:txXfrm>
     </dsp:sp>
     <dsp:sp modelId="{9F0E6559-0633-4185-8629-26B673524910}">
@@ -5394,8 +5995,8 @@
       </dsp:nvSpPr>
       <dsp:spPr>
         <a:xfrm>
-          <a:off x="0" y="726412"/>
-          <a:ext cx="5486400" cy="165600"/>
+          <a:off x="0" y="663611"/>
+          <a:ext cx="5486400" cy="147732"/>
         </a:xfrm>
         <a:prstGeom prst="rect">
           <a:avLst/>
@@ -5424,7 +6025,7 @@
         </a:bodyPr>
         <a:lstStyle/>
         <a:p>
-          <a:pPr marL="57150" lvl="1" indent="-57150" algn="l" defTabSz="355600">
+          <a:pPr marL="57150" lvl="1" indent="-57150" algn="l" defTabSz="444500">
             <a:lnSpc>
               <a:spcPct val="90000"/>
             </a:lnSpc>
@@ -5437,15 +6038,15 @@
             <a:buChar char="•"/>
           </a:pPr>
           <a:r>
-            <a:rPr lang="en-US" sz="800" kern="1200"/>
-            <a:t>List systems/ stakeholders that interact with the system</a:t>
+            <a:rPr lang="en-US" sz="1000" kern="1200"/>
+            <a:t>List systems/ stakeholders that interact with the system.</a:t>
           </a:r>
-          <a:endParaRPr lang="en-NL" sz="800" kern="1200"/>
+          <a:endParaRPr lang="en-NL" sz="1000" kern="1200"/>
         </a:p>
       </dsp:txBody>
       <dsp:txXfrm>
-        <a:off x="0" y="726412"/>
-        <a:ext cx="5486400" cy="165600"/>
+        <a:off x="0" y="663611"/>
+        <a:ext cx="5486400" cy="147732"/>
       </dsp:txXfrm>
     </dsp:sp>
     <dsp:sp modelId="{15A4E0B9-B496-4C1B-B4F5-04C5566F8DAA}">
@@ -5455,8 +6056,8 @@
       </dsp:nvSpPr>
       <dsp:spPr>
         <a:xfrm>
-          <a:off x="0" y="892012"/>
-          <a:ext cx="5486400" cy="239850"/>
+          <a:off x="0" y="811343"/>
+          <a:ext cx="5486400" cy="255361"/>
         </a:xfrm>
         <a:prstGeom prst="roundRect">
           <a:avLst/>
@@ -5517,14 +6118,18 @@
           </a:pPr>
           <a:r>
             <a:rPr lang="en-US" sz="1000" kern="1200"/>
-            <a:t>3. Concerns</a:t>
+            <a:t>3. </a:t>
+          </a:r>
+          <a:r>
+            <a:rPr lang="en-US" sz="1100" kern="1200"/>
+            <a:t>Concerns</a:t>
           </a:r>
           <a:endParaRPr lang="en-NL" sz="1000" kern="1200"/>
         </a:p>
       </dsp:txBody>
       <dsp:txXfrm>
-        <a:off x="11709" y="903721"/>
-        <a:ext cx="5462982" cy="216432"/>
+        <a:off x="12466" y="823809"/>
+        <a:ext cx="5461468" cy="230429"/>
       </dsp:txXfrm>
     </dsp:sp>
     <dsp:sp modelId="{122003ED-E138-4925-999C-32495E8CA436}">
@@ -5534,8 +6139,8 @@
       </dsp:nvSpPr>
       <dsp:spPr>
         <a:xfrm>
-          <a:off x="0" y="1131862"/>
-          <a:ext cx="5486400" cy="165600"/>
+          <a:off x="0" y="1066705"/>
+          <a:ext cx="5486400" cy="145185"/>
         </a:xfrm>
         <a:prstGeom prst="rect">
           <a:avLst/>
@@ -5564,7 +6169,7 @@
         </a:bodyPr>
         <a:lstStyle/>
         <a:p>
-          <a:pPr marL="57150" lvl="1" indent="-57150" algn="l" defTabSz="355600">
+          <a:pPr marL="57150" lvl="1" indent="-57150" algn="l" defTabSz="444500">
             <a:lnSpc>
               <a:spcPct val="90000"/>
             </a:lnSpc>
@@ -5577,15 +6182,15 @@
             <a:buChar char="•"/>
           </a:pPr>
           <a:r>
-            <a:rPr lang="en-US" sz="800" kern="1200"/>
-            <a:t>Prioritize stakeholder concerns</a:t>
+            <a:rPr lang="en-US" sz="1000" kern="1200"/>
+            <a:t>Prioritize stakeholder concerns.</a:t>
           </a:r>
-          <a:endParaRPr lang="en-NL" sz="800" kern="1200"/>
+          <a:endParaRPr lang="en-NL" sz="1000" kern="1200"/>
         </a:p>
       </dsp:txBody>
       <dsp:txXfrm>
-        <a:off x="0" y="1131862"/>
-        <a:ext cx="5486400" cy="165600"/>
+        <a:off x="0" y="1066705"/>
+        <a:ext cx="5486400" cy="145185"/>
       </dsp:txXfrm>
     </dsp:sp>
     <dsp:sp modelId="{5922CC12-11DC-4D17-96D9-7289E886E9FB}">
@@ -5595,8 +6200,8 @@
       </dsp:nvSpPr>
       <dsp:spPr>
         <a:xfrm>
-          <a:off x="0" y="1297462"/>
-          <a:ext cx="5486400" cy="239850"/>
+          <a:off x="0" y="1211890"/>
+          <a:ext cx="5486400" cy="255361"/>
         </a:xfrm>
         <a:prstGeom prst="roundRect">
           <a:avLst/>
@@ -5657,14 +6262,18 @@
           </a:pPr>
           <a:r>
             <a:rPr lang="en-US" sz="1000" kern="1200"/>
-            <a:t>4. Requirements Definition</a:t>
+            <a:t>4. </a:t>
+          </a:r>
+          <a:r>
+            <a:rPr lang="en-US" sz="1100" kern="1200"/>
+            <a:t>Requirements</a:t>
           </a:r>
           <a:endParaRPr lang="en-NL" sz="1000" kern="1200"/>
         </a:p>
       </dsp:txBody>
       <dsp:txXfrm>
-        <a:off x="11709" y="1309171"/>
-        <a:ext cx="5462982" cy="216432"/>
+        <a:off x="12466" y="1224356"/>
+        <a:ext cx="5461468" cy="230429"/>
       </dsp:txXfrm>
     </dsp:sp>
     <dsp:sp modelId="{FC3C13EE-D1F9-4CA1-AC77-37A1489E1515}">
@@ -5674,8 +6283,8 @@
       </dsp:nvSpPr>
       <dsp:spPr>
         <a:xfrm>
-          <a:off x="0" y="1537312"/>
-          <a:ext cx="5486400" cy="414000"/>
+          <a:off x="0" y="1467251"/>
+          <a:ext cx="5486400" cy="499233"/>
         </a:xfrm>
         <a:prstGeom prst="rect">
           <a:avLst/>
@@ -5704,7 +6313,7 @@
         </a:bodyPr>
         <a:lstStyle/>
         <a:p>
-          <a:pPr marL="57150" lvl="1" indent="-57150" algn="l" defTabSz="355600">
+          <a:pPr marL="57150" lvl="1" indent="-57150" algn="l" defTabSz="444500">
             <a:lnSpc>
               <a:spcPct val="90000"/>
             </a:lnSpc>
@@ -5717,13 +6326,13 @@
             <a:buChar char="•"/>
           </a:pPr>
           <a:r>
-            <a:rPr lang="en-US" sz="800" kern="1200"/>
-            <a:t>Define requirements from prioritized concerns</a:t>
+            <a:rPr lang="en-US" sz="1000" kern="1200"/>
+            <a:t>Define requirements from prioritized concerns.</a:t>
           </a:r>
-          <a:endParaRPr lang="en-NL" sz="800" kern="1200"/>
+          <a:endParaRPr lang="en-NL" sz="1000" kern="1200"/>
         </a:p>
         <a:p>
-          <a:pPr marL="57150" lvl="1" indent="-57150" algn="l" defTabSz="355600">
+          <a:pPr marL="57150" lvl="1" indent="-57150" algn="l" defTabSz="444500">
             <a:lnSpc>
               <a:spcPct val="90000"/>
             </a:lnSpc>
@@ -5736,13 +6345,13 @@
             <a:buChar char="•"/>
           </a:pPr>
           <a:r>
-            <a:rPr lang="en-US" sz="800" kern="1200"/>
-            <a:t>Identify types of requirements and prioritize</a:t>
+            <a:rPr lang="en-US" sz="1000" kern="1200"/>
+            <a:t>Identify the types of requirements and prioritize.</a:t>
           </a:r>
-          <a:endParaRPr lang="en-NL" sz="800" kern="1200"/>
+          <a:endParaRPr lang="en-NL" sz="1000" kern="1200"/>
         </a:p>
         <a:p>
-          <a:pPr marL="57150" lvl="1" indent="-57150" algn="l" defTabSz="355600">
+          <a:pPr marL="57150" lvl="1" indent="-57150" algn="l" defTabSz="444500">
             <a:lnSpc>
               <a:spcPct val="90000"/>
             </a:lnSpc>
@@ -5755,15 +6364,15 @@
             <a:buChar char="•"/>
           </a:pPr>
           <a:r>
-            <a:rPr lang="en-US" sz="800" kern="1200"/>
-            <a:t>Filter them according to aspects</a:t>
+            <a:rPr lang="en-US" sz="1000" kern="1200"/>
+            <a:t>Filter them according to aspects.</a:t>
           </a:r>
-          <a:endParaRPr lang="en-NL" sz="800" kern="1200"/>
+          <a:endParaRPr lang="en-NL" sz="1000" kern="1200"/>
         </a:p>
       </dsp:txBody>
       <dsp:txXfrm>
-        <a:off x="0" y="1537312"/>
-        <a:ext cx="5486400" cy="414000"/>
+        <a:off x="0" y="1467251"/>
+        <a:ext cx="5486400" cy="499233"/>
       </dsp:txXfrm>
     </dsp:sp>
     <dsp:sp modelId="{607558A8-D8DF-456C-9675-947A85FDD58B}">
@@ -5773,8 +6382,8 @@
       </dsp:nvSpPr>
       <dsp:spPr>
         <a:xfrm>
-          <a:off x="0" y="1951312"/>
-          <a:ext cx="5486400" cy="239850"/>
+          <a:off x="0" y="1966484"/>
+          <a:ext cx="5486400" cy="255361"/>
         </a:xfrm>
         <a:prstGeom prst="roundRect">
           <a:avLst/>
@@ -5835,14 +6444,18 @@
           </a:pPr>
           <a:r>
             <a:rPr lang="en-US" sz="1000" kern="1200"/>
-            <a:t>5. Functions</a:t>
+            <a:t>5. </a:t>
+          </a:r>
+          <a:r>
+            <a:rPr lang="en-US" sz="1100" kern="1200"/>
+            <a:t>Functions</a:t>
           </a:r>
           <a:endParaRPr lang="en-NL" sz="1000" kern="1200"/>
         </a:p>
       </dsp:txBody>
       <dsp:txXfrm>
-        <a:off x="11709" y="1963021"/>
-        <a:ext cx="5462982" cy="216432"/>
+        <a:off x="12466" y="1978950"/>
+        <a:ext cx="5461468" cy="230429"/>
       </dsp:txXfrm>
     </dsp:sp>
     <dsp:sp modelId="{F99AFCDA-3E08-405C-A24E-A17681270CF7}">
@@ -5852,8 +6465,8 @@
       </dsp:nvSpPr>
       <dsp:spPr>
         <a:xfrm>
-          <a:off x="0" y="2191162"/>
-          <a:ext cx="5486400" cy="414000"/>
+          <a:off x="0" y="2221846"/>
+          <a:ext cx="5486400" cy="499233"/>
         </a:xfrm>
         <a:prstGeom prst="rect">
           <a:avLst/>
@@ -5882,7 +6495,7 @@
         </a:bodyPr>
         <a:lstStyle/>
         <a:p>
-          <a:pPr marL="57150" lvl="1" indent="-57150" algn="l" defTabSz="355600">
+          <a:pPr marL="57150" lvl="1" indent="-57150" algn="l" defTabSz="444500">
             <a:lnSpc>
               <a:spcPct val="90000"/>
             </a:lnSpc>
@@ -5895,13 +6508,13 @@
             <a:buChar char="•"/>
           </a:pPr>
           <a:r>
-            <a:rPr lang="en-US" sz="800" kern="1200"/>
+            <a:rPr lang="en-US" sz="1000" kern="1200"/>
             <a:t>Identify functions from prioritised and filered requirements</a:t>
           </a:r>
-          <a:endParaRPr lang="en-NL" sz="800" kern="1200"/>
+          <a:endParaRPr lang="en-NL" sz="1000" kern="1200"/>
         </a:p>
         <a:p>
-          <a:pPr marL="57150" lvl="1" indent="-57150" algn="l" defTabSz="355600">
+          <a:pPr marL="57150" lvl="1" indent="-57150" algn="l" defTabSz="444500">
             <a:lnSpc>
               <a:spcPct val="90000"/>
             </a:lnSpc>
@@ -5914,13 +6527,13 @@
             <a:buChar char="•"/>
           </a:pPr>
           <a:r>
-            <a:rPr lang="en-US" sz="800" kern="1200"/>
-            <a:t>Decompose Functions to right abstraction levels</a:t>
+            <a:rPr lang="en-US" sz="1000" kern="1200"/>
+            <a:t>Decompose Functions to the right abstraction levels.</a:t>
           </a:r>
-          <a:endParaRPr lang="en-NL" sz="800" kern="1200"/>
+          <a:endParaRPr lang="en-NL" sz="1000" kern="1200"/>
         </a:p>
         <a:p>
-          <a:pPr marL="57150" lvl="1" indent="-57150" algn="l" defTabSz="355600">
+          <a:pPr marL="57150" lvl="1" indent="-57150" algn="l" defTabSz="444500">
             <a:lnSpc>
               <a:spcPct val="90000"/>
             </a:lnSpc>
@@ -5933,15 +6546,15 @@
             <a:buChar char="•"/>
           </a:pPr>
           <a:r>
-            <a:rPr lang="en-US" sz="800" kern="1200"/>
+            <a:rPr lang="en-US" sz="1000" kern="1200"/>
             <a:t>DSM analysis to identify the relationships between functions.</a:t>
           </a:r>
-          <a:endParaRPr lang="en-NL" sz="800" kern="1200"/>
+          <a:endParaRPr lang="en-NL" sz="1000" kern="1200"/>
         </a:p>
       </dsp:txBody>
       <dsp:txXfrm>
-        <a:off x="0" y="2191162"/>
-        <a:ext cx="5486400" cy="414000"/>
+        <a:off x="0" y="2221846"/>
+        <a:ext cx="5486400" cy="499233"/>
       </dsp:txXfrm>
     </dsp:sp>
     <dsp:sp modelId="{709BAC86-F8C2-4ABA-A85D-10D57D99A4B3}">
@@ -5951,8 +6564,8 @@
       </dsp:nvSpPr>
       <dsp:spPr>
         <a:xfrm>
-          <a:off x="0" y="2605162"/>
-          <a:ext cx="5486400" cy="239850"/>
+          <a:off x="0" y="2721079"/>
+          <a:ext cx="5486400" cy="255361"/>
         </a:xfrm>
         <a:prstGeom prst="roundRect">
           <a:avLst/>
@@ -6013,14 +6626,18 @@
           </a:pPr>
           <a:r>
             <a:rPr lang="en-US" sz="1000" kern="1200"/>
-            <a:t>6. Integration</a:t>
+            <a:t>6. </a:t>
+          </a:r>
+          <a:r>
+            <a:rPr lang="en-US" sz="1100" kern="1200"/>
+            <a:t>Integration</a:t>
           </a:r>
           <a:endParaRPr lang="en-NL" sz="1000" kern="1200"/>
         </a:p>
       </dsp:txBody>
       <dsp:txXfrm>
-        <a:off x="11709" y="2616871"/>
-        <a:ext cx="5462982" cy="216432"/>
+        <a:off x="12466" y="2733545"/>
+        <a:ext cx="5461468" cy="230429"/>
       </dsp:txXfrm>
     </dsp:sp>
     <dsp:sp modelId="{EA84D3BA-2FCD-4758-A999-FEE03C23E5F6}">
@@ -6030,8 +6647,8 @@
       </dsp:nvSpPr>
       <dsp:spPr>
         <a:xfrm>
-          <a:off x="0" y="2845012"/>
-          <a:ext cx="5486400" cy="274275"/>
+          <a:off x="0" y="2976440"/>
+          <a:ext cx="5486400" cy="468667"/>
         </a:xfrm>
         <a:prstGeom prst="rect">
           <a:avLst/>
@@ -6060,7 +6677,7 @@
         </a:bodyPr>
         <a:lstStyle/>
         <a:p>
-          <a:pPr marL="57150" lvl="1" indent="-57150" algn="l" defTabSz="355600">
+          <a:pPr marL="57150" lvl="1" indent="-57150" algn="l" defTabSz="444500">
             <a:lnSpc>
               <a:spcPct val="90000"/>
             </a:lnSpc>
@@ -6073,13 +6690,13 @@
             <a:buChar char="•"/>
           </a:pPr>
           <a:r>
-            <a:rPr lang="en-US" sz="800" kern="1200"/>
-            <a:t>The functionalities addressing specific views of concerns are modelled and will be integrated to the architecture description</a:t>
+            <a:rPr lang="en-US" sz="1000" kern="1200"/>
+            <a:t>The functionalities addressing specific views of concerns are modelled and will be integrated to the architecture description.</a:t>
           </a:r>
-          <a:endParaRPr lang="en-NL" sz="800" kern="1200"/>
+          <a:endParaRPr lang="en-NL" sz="1000" kern="1200"/>
         </a:p>
         <a:p>
-          <a:pPr marL="57150" lvl="1" indent="-57150" algn="l" defTabSz="355600">
+          <a:pPr marL="57150" lvl="1" indent="-57150" algn="l" defTabSz="444500">
             <a:lnSpc>
               <a:spcPct val="90000"/>
             </a:lnSpc>
@@ -6092,15 +6709,15 @@
             <a:buChar char="•"/>
           </a:pPr>
           <a:r>
-            <a:rPr lang="en-US" sz="800" kern="1200"/>
+            <a:rPr lang="en-US" sz="1000" kern="1200"/>
             <a:t>The final document shall conatin the design choices and realization methods.</a:t>
           </a:r>
-          <a:endParaRPr lang="en-NL" sz="800" kern="1200"/>
+          <a:endParaRPr lang="en-NL" sz="1000" kern="1200"/>
         </a:p>
       </dsp:txBody>
       <dsp:txXfrm>
-        <a:off x="0" y="2845012"/>
-        <a:ext cx="5486400" cy="274275"/>
+        <a:off x="0" y="2976440"/>
+        <a:ext cx="5486400" cy="468667"/>
       </dsp:txXfrm>
     </dsp:sp>
   </dsp:spTree>

</xml_diff>

<commit_message>
Intro to architecture is done.
</commit_message>
<xml_diff>
--- a/docs/Architecture/Software Architecture_intro_PMP.docx
+++ b/docs/Architecture/Software Architecture_intro_PMP.docx
@@ -434,6 +434,76 @@
       <w:pPr>
         <w:keepNext/>
       </w:pPr>
+      <w:r>
+        <w:rPr>
+          <w:noProof/>
+        </w:rPr>
+        <mc:AlternateContent>
+          <mc:Choice Requires="wps">
+            <w:drawing>
+              <wp:anchor distT="0" distB="0" distL="114300" distR="114300" simplePos="0" relativeHeight="251660288" behindDoc="0" locked="0" layoutInCell="1" allowOverlap="1" wp14:anchorId="669DB821" wp14:editId="7DF469B0">
+                <wp:simplePos x="0" y="0"/>
+                <wp:positionH relativeFrom="column">
+                  <wp:posOffset>2966389</wp:posOffset>
+                </wp:positionH>
+                <wp:positionV relativeFrom="paragraph">
+                  <wp:posOffset>621665</wp:posOffset>
+                </wp:positionV>
+                <wp:extent cx="10795" cy="2242185"/>
+                <wp:effectExtent l="19050" t="19050" r="27305" b="24765"/>
+                <wp:wrapNone/>
+                <wp:docPr id="3" name="Straight Connector 3"/>
+                <wp:cNvGraphicFramePr/>
+                <a:graphic xmlns:a="http://schemas.openxmlformats.org/drawingml/2006/main">
+                  <a:graphicData uri="http://schemas.microsoft.com/office/word/2010/wordprocessingShape">
+                    <wps:wsp>
+                      <wps:cNvCnPr/>
+                      <wps:spPr>
+                        <a:xfrm>
+                          <a:off x="0" y="0"/>
+                          <a:ext cx="10795" cy="2242185"/>
+                        </a:xfrm>
+                        <a:prstGeom prst="line">
+                          <a:avLst/>
+                        </a:prstGeom>
+                        <a:ln w="38100"/>
+                      </wps:spPr>
+                      <wps:style>
+                        <a:lnRef idx="1">
+                          <a:schemeClr val="accent1"/>
+                        </a:lnRef>
+                        <a:fillRef idx="0">
+                          <a:schemeClr val="accent1"/>
+                        </a:fillRef>
+                        <a:effectRef idx="0">
+                          <a:schemeClr val="accent1"/>
+                        </a:effectRef>
+                        <a:fontRef idx="minor">
+                          <a:schemeClr val="tx1"/>
+                        </a:fontRef>
+                      </wps:style>
+                      <wps:bodyPr/>
+                    </wps:wsp>
+                  </a:graphicData>
+                </a:graphic>
+                <wp14:sizeRelH relativeFrom="margin">
+                  <wp14:pctWidth>0</wp14:pctWidth>
+                </wp14:sizeRelH>
+                <wp14:sizeRelV relativeFrom="margin">
+                  <wp14:pctHeight>0</wp14:pctHeight>
+                </wp14:sizeRelV>
+              </wp:anchor>
+            </w:drawing>
+          </mc:Choice>
+          <mc:Fallback>
+            <w:pict>
+              <v:line w14:anchorId="22162305" id="Straight Connector 3" o:spid="_x0000_s1026" style="position:absolute;z-index:251660288;visibility:visible;mso-wrap-style:square;mso-width-percent:0;mso-height-percent:0;mso-wrap-distance-left:9pt;mso-wrap-distance-top:0;mso-wrap-distance-right:9pt;mso-wrap-distance-bottom:0;mso-position-horizontal:absolute;mso-position-horizontal-relative:text;mso-position-vertical:absolute;mso-position-vertical-relative:text;mso-width-percent:0;mso-height-percent:0;mso-width-relative:margin;mso-height-relative:margin" from="233.55pt,48.95pt" to="234.4pt,225.5pt" o:gfxdata="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" strokecolor="#4472c4 [3204]" strokeweight="3pt">
+                <v:stroke joinstyle="miter"/>
+              </v:line>
+            </w:pict>
+          </mc:Fallback>
+        </mc:AlternateContent>
+      </w:r>
       <w:r>
         <w:rPr>
           <w:noProof/>
@@ -511,7 +581,7 @@
         <mc:AlternateContent>
           <mc:Choice Requires="wps">
             <w:drawing>
-              <wp:anchor distT="0" distB="0" distL="114300" distR="114300" simplePos="0" relativeHeight="251659264" behindDoc="0" locked="0" layoutInCell="1" allowOverlap="1" wp14:anchorId="5C008D6F" wp14:editId="76A9A1B1">
+              <wp:anchor distT="0" distB="0" distL="114300" distR="114300" simplePos="0" relativeHeight="251659264" behindDoc="0" locked="0" layoutInCell="1" allowOverlap="1" wp14:anchorId="5C008D6F" wp14:editId="66B43707">
                 <wp:simplePos x="0" y="0"/>
                 <wp:positionH relativeFrom="column">
                   <wp:posOffset>3169920</wp:posOffset>
@@ -724,76 +794,6 @@
         <w:rPr>
           <w:noProof/>
         </w:rPr>
-        <mc:AlternateContent>
-          <mc:Choice Requires="wps">
-            <w:drawing>
-              <wp:anchor distT="0" distB="0" distL="114300" distR="114300" simplePos="0" relativeHeight="251660288" behindDoc="0" locked="0" layoutInCell="1" allowOverlap="1" wp14:anchorId="669DB821" wp14:editId="22D98609">
-                <wp:simplePos x="0" y="0"/>
-                <wp:positionH relativeFrom="column">
-                  <wp:posOffset>2982954</wp:posOffset>
-                </wp:positionH>
-                <wp:positionV relativeFrom="paragraph">
-                  <wp:posOffset>621996</wp:posOffset>
-                </wp:positionV>
-                <wp:extent cx="10795" cy="2242185"/>
-                <wp:effectExtent l="19050" t="19050" r="27305" b="24765"/>
-                <wp:wrapNone/>
-                <wp:docPr id="3" name="Straight Connector 3"/>
-                <wp:cNvGraphicFramePr/>
-                <a:graphic xmlns:a="http://schemas.openxmlformats.org/drawingml/2006/main">
-                  <a:graphicData uri="http://schemas.microsoft.com/office/word/2010/wordprocessingShape">
-                    <wps:wsp>
-                      <wps:cNvCnPr/>
-                      <wps:spPr>
-                        <a:xfrm>
-                          <a:off x="0" y="0"/>
-                          <a:ext cx="10795" cy="2242185"/>
-                        </a:xfrm>
-                        <a:prstGeom prst="line">
-                          <a:avLst/>
-                        </a:prstGeom>
-                        <a:ln w="38100"/>
-                      </wps:spPr>
-                      <wps:style>
-                        <a:lnRef idx="1">
-                          <a:schemeClr val="accent1"/>
-                        </a:lnRef>
-                        <a:fillRef idx="0">
-                          <a:schemeClr val="accent1"/>
-                        </a:fillRef>
-                        <a:effectRef idx="0">
-                          <a:schemeClr val="accent1"/>
-                        </a:effectRef>
-                        <a:fontRef idx="minor">
-                          <a:schemeClr val="tx1"/>
-                        </a:fontRef>
-                      </wps:style>
-                      <wps:bodyPr/>
-                    </wps:wsp>
-                  </a:graphicData>
-                </a:graphic>
-                <wp14:sizeRelH relativeFrom="margin">
-                  <wp14:pctWidth>0</wp14:pctWidth>
-                </wp14:sizeRelH>
-                <wp14:sizeRelV relativeFrom="margin">
-                  <wp14:pctHeight>0</wp14:pctHeight>
-                </wp14:sizeRelV>
-              </wp:anchor>
-            </w:drawing>
-          </mc:Choice>
-          <mc:Fallback>
-            <w:pict>
-              <v:line w14:anchorId="36FCB208" id="Straight Connector 3" o:spid="_x0000_s1026" style="position:absolute;z-index:251660288;visibility:visible;mso-wrap-style:square;mso-width-percent:0;mso-height-percent:0;mso-wrap-distance-left:9pt;mso-wrap-distance-top:0;mso-wrap-distance-right:9pt;mso-wrap-distance-bottom:0;mso-position-horizontal:absolute;mso-position-horizontal-relative:text;mso-position-vertical:absolute;mso-position-vertical-relative:text;mso-width-percent:0;mso-height-percent:0;mso-width-relative:margin;mso-height-relative:margin" from="234.9pt,49pt" to="235.75pt,225.55pt" o:gfxdata="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" strokecolor="#4472c4 [3204]" strokeweight="3pt">
-                <v:stroke joinstyle="miter"/>
-              </v:line>
-            </w:pict>
-          </mc:Fallback>
-        </mc:AlternateContent>
-      </w:r>
-      <w:r>
-        <w:rPr>
-          <w:noProof/>
-        </w:rPr>
         <w:drawing>
           <wp:inline distT="0" distB="0" distL="0" distR="0" wp14:anchorId="33A152C8" wp14:editId="0C7F50B6">
             <wp:extent cx="5760720" cy="3275330"/>
@@ -1741,6 +1741,68 @@
           <w:szCs w:val="28"/>
           <w:lang w:val="en-US"/>
         </w:rPr>
+        <w:t>Verification and Guidance:</w:t>
+      </w:r>
+    </w:p>
+    <w:p>
+      <w:pPr>
+        <w:jc w:val="both"/>
+        <w:rPr>
+          <w:lang w:val="en-US"/>
+        </w:rPr>
+      </w:pPr>
+      <w:r>
+        <w:rPr>
+          <w:lang w:val="en-US"/>
+        </w:rPr>
+        <w:t>Robert Deckers (</w:t>
+      </w:r>
+      <w:hyperlink r:id="rId12" w:history="1">
+        <w:r>
+          <w:rPr>
+            <w:rStyle w:val="Hyperlink"/>
+            <w:lang w:val="en-US"/>
+          </w:rPr>
+          <w:t>robert.deckers@AtomFreeIT.com</w:t>
+        </w:r>
+      </w:hyperlink>
+      <w:r>
+        <w:rPr>
+          <w:lang w:val="en-US"/>
+        </w:rPr>
+        <w:t xml:space="preserve">) is our </w:t>
+      </w:r>
+      <w:r>
+        <w:rPr>
+          <w:lang w:val="en-US"/>
+        </w:rPr>
+        <w:t>instructor</w:t>
+      </w:r>
+      <w:r>
+        <w:rPr>
+          <w:lang w:val="en-US"/>
+        </w:rPr>
+        <w:t xml:space="preserve"> for the Software Architecture course. He will be guiding and helping us in creating the architecture for the system. He will also review the final document on the system architecture. The system architect and the project manager will have weekly meetings with him to discuss the progress and issues in creating the architecture. </w:t>
+      </w:r>
+    </w:p>
+    <w:p>
+      <w:pPr>
+        <w:rPr>
+          <w:b/>
+          <w:bCs/>
+          <w:sz w:val="28"/>
+          <w:szCs w:val="28"/>
+          <w:lang w:val="en-US"/>
+        </w:rPr>
+      </w:pPr>
+      <w:r>
+        <w:rPr>
+          <w:b/>
+          <w:bCs/>
+          <w:sz w:val="28"/>
+          <w:szCs w:val="28"/>
+          <w:lang w:val="en-US"/>
+        </w:rPr>
         <w:t>Glossary:</w:t>
       </w:r>
     </w:p>
@@ -1777,25 +1839,7 @@
         <w:rPr>
           <w:lang w:val="en-US"/>
         </w:rPr>
-        <w:t xml:space="preserve">Model </w:t>
-      </w:r>
-      <w:r>
-        <w:rPr>
-          <w:lang w:val="en-US"/>
-        </w:rPr>
-        <w:t>–</w:t>
-      </w:r>
-      <w:r>
-        <w:rPr>
-          <w:lang w:val="en-US"/>
-        </w:rPr>
-        <w:t xml:space="preserve"> can be anything among </w:t>
-      </w:r>
-      <w:r>
-        <w:rPr>
-          <w:lang w:val="en-US"/>
-        </w:rPr>
-        <w:t>State-Flow charts, UML diagrams, Dependency Structure Matrix (DSM), State Diagrams</w:t>
+        <w:t>Model – can be anything among State-Flow charts, UML diagrams, Dependency Structure Matrix (DSM), State Diagrams</w:t>
       </w:r>
     </w:p>
     <w:p>
@@ -1813,41 +1857,68 @@
         <w:rPr>
           <w:lang w:val="en-US"/>
         </w:rPr>
-        <w:t>F</w:t>
-      </w:r>
-      <w:r>
-        <w:rPr>
-          <w:lang w:val="en-US"/>
-        </w:rPr>
-        <w:t>inal document</w:t>
-      </w:r>
-      <w:r>
-        <w:rPr>
-          <w:lang w:val="en-US"/>
-        </w:rPr>
-        <w:t xml:space="preserve"> – Architecture Description document</w:t>
+        <w:t>Final document – Architecture Description document</w:t>
       </w:r>
     </w:p>
     <w:p>
       <w:pPr>
-        <w:rPr>
-          <w:lang w:val="en-US"/>
-        </w:rPr>
-      </w:pPr>
+        <w:pStyle w:val="ListParagraph"/>
+        <w:numPr>
+          <w:ilvl w:val="0"/>
+          <w:numId w:val="6"/>
+        </w:numPr>
+        <w:rPr>
+          <w:lang w:val="en-US"/>
+        </w:rPr>
+      </w:pPr>
+      <w:r>
+        <w:rPr>
+          <w:lang w:val="en-US"/>
+        </w:rPr>
+        <w:t>System architect -  Anup Vasu Padaki</w:t>
+      </w:r>
     </w:p>
     <w:p>
       <w:pPr>
-        <w:rPr>
-          <w:lang w:val="en-US"/>
-        </w:rPr>
-      </w:pPr>
-    </w:p>
-    <w:p>
-      <w:pPr>
-        <w:rPr>
-          <w:lang w:val="en-US"/>
-        </w:rPr>
-      </w:pPr>
+        <w:pStyle w:val="ListParagraph"/>
+        <w:numPr>
+          <w:ilvl w:val="0"/>
+          <w:numId w:val="6"/>
+        </w:numPr>
+        <w:rPr>
+          <w:lang w:val="en-US"/>
+        </w:rPr>
+      </w:pPr>
+      <w:r>
+        <w:rPr>
+          <w:lang w:val="en-US"/>
+        </w:rPr>
+        <w:t xml:space="preserve">Project manager - </w:t>
+      </w:r>
+      <w:r>
+        <w:rPr>
+          <w:lang w:val="en-US"/>
+        </w:rPr>
+        <w:t>Guilherme</w:t>
+      </w:r>
+      <w:r>
+        <w:rPr>
+          <w:lang w:val="en-US"/>
+        </w:rPr>
+        <w:t xml:space="preserve"> </w:t>
+      </w:r>
+      <w:r>
+        <w:rPr>
+          <w:lang w:val="en-US"/>
+        </w:rPr>
+        <w:t>Pagatini</w:t>
+      </w:r>
+      <w:r>
+        <w:rPr>
+          <w:lang w:val="en-US"/>
+        </w:rPr>
+        <w:t xml:space="preserve"> </w:t>
+      </w:r>
     </w:p>
     <w:p>
       <w:pPr>
@@ -2980,6 +3051,7 @@
   <w:style w:type="character" w:default="1" w:styleId="DefaultParagraphFont">
     <w:name w:val="Default Paragraph Font"/>
     <w:uiPriority w:val="1"/>
+    <w:semiHidden/>
     <w:unhideWhenUsed/>
   </w:style>
   <w:style w:type="table" w:default="1" w:styleId="TableNormal">
@@ -3032,6 +3104,29 @@
       <w:ind w:left="720"/>
       <w:contextualSpacing/>
     </w:pPr>
+  </w:style>
+  <w:style w:type="character" w:styleId="Hyperlink">
+    <w:name w:val="Hyperlink"/>
+    <w:basedOn w:val="DefaultParagraphFont"/>
+    <w:uiPriority w:val="99"/>
+    <w:unhideWhenUsed/>
+    <w:rsid w:val="003A0D06"/>
+    <w:rPr>
+      <w:color w:val="0563C1" w:themeColor="hyperlink"/>
+      <w:u w:val="single"/>
+    </w:rPr>
+  </w:style>
+  <w:style w:type="character" w:styleId="UnresolvedMention">
+    <w:name w:val="Unresolved Mention"/>
+    <w:basedOn w:val="DefaultParagraphFont"/>
+    <w:uiPriority w:val="99"/>
+    <w:semiHidden/>
+    <w:unhideWhenUsed/>
+    <w:rsid w:val="003A0D06"/>
+    <w:rPr>
+      <w:color w:val="605E5C"/>
+      <w:shd w:val="clear" w:color="auto" w:fill="E1DFDD"/>
+    </w:rPr>
   </w:style>
 </w:styles>
 </file>
@@ -3289,7 +3384,7 @@
         <c:scaling>
           <c:orientation val="minMax"/>
         </c:scaling>
-        <c:delete val="0"/>
+        <c:delete val="1"/>
         <c:axPos val="b"/>
         <c:majorGridlines>
           <c:spPr>
@@ -3376,39 +3471,6 @@
         <c:majorTickMark val="none"/>
         <c:minorTickMark val="none"/>
         <c:tickLblPos val="nextTo"/>
-        <c:spPr>
-          <a:noFill/>
-          <a:ln w="9525" cap="flat" cmpd="sng" algn="ctr">
-            <a:solidFill>
-              <a:schemeClr val="tx1">
-                <a:lumMod val="25000"/>
-                <a:lumOff val="75000"/>
-              </a:schemeClr>
-            </a:solidFill>
-            <a:round/>
-          </a:ln>
-          <a:effectLst/>
-        </c:spPr>
-        <c:txPr>
-          <a:bodyPr rot="-60000000" spcFirstLastPara="1" vertOverflow="ellipsis" vert="horz" wrap="square" anchor="ctr" anchorCtr="1"/>
-          <a:lstStyle/>
-          <a:p>
-            <a:pPr>
-              <a:defRPr sz="1197" b="0" i="0" u="none" strike="noStrike" kern="1200" baseline="0">
-                <a:solidFill>
-                  <a:schemeClr val="tx1">
-                    <a:lumMod val="65000"/>
-                    <a:lumOff val="35000"/>
-                  </a:schemeClr>
-                </a:solidFill>
-                <a:latin typeface="+mn-lt"/>
-                <a:ea typeface="+mn-ea"/>
-                <a:cs typeface="+mn-cs"/>
-              </a:defRPr>
-            </a:pPr>
-            <a:endParaRPr lang="en-NL"/>
-          </a:p>
-        </c:txPr>
         <c:crossAx val="533898127"/>
         <c:crosses val="autoZero"/>
         <c:crossBetween val="midCat"/>
@@ -3418,7 +3480,7 @@
         <c:scaling>
           <c:orientation val="minMax"/>
         </c:scaling>
-        <c:delete val="0"/>
+        <c:delete val="1"/>
         <c:axPos val="l"/>
         <c:majorGridlines>
           <c:spPr>
@@ -3505,39 +3567,6 @@
         <c:majorTickMark val="none"/>
         <c:minorTickMark val="none"/>
         <c:tickLblPos val="nextTo"/>
-        <c:spPr>
-          <a:noFill/>
-          <a:ln w="9525" cap="flat" cmpd="sng" algn="ctr">
-            <a:solidFill>
-              <a:schemeClr val="tx1">
-                <a:lumMod val="25000"/>
-                <a:lumOff val="75000"/>
-              </a:schemeClr>
-            </a:solidFill>
-            <a:round/>
-          </a:ln>
-          <a:effectLst/>
-        </c:spPr>
-        <c:txPr>
-          <a:bodyPr rot="-60000000" spcFirstLastPara="1" vertOverflow="ellipsis" vert="horz" wrap="square" anchor="ctr" anchorCtr="1"/>
-          <a:lstStyle/>
-          <a:p>
-            <a:pPr>
-              <a:defRPr sz="1197" b="0" i="0" u="none" strike="noStrike" kern="1200" baseline="0">
-                <a:solidFill>
-                  <a:schemeClr val="tx1">
-                    <a:lumMod val="65000"/>
-                    <a:lumOff val="35000"/>
-                  </a:schemeClr>
-                </a:solidFill>
-                <a:latin typeface="+mn-lt"/>
-                <a:ea typeface="+mn-ea"/>
-                <a:cs typeface="+mn-cs"/>
-              </a:defRPr>
-            </a:pPr>
-            <a:endParaRPr lang="en-NL"/>
-          </a:p>
-        </c:txPr>
         <c:crossAx val="533897295"/>
         <c:crosses val="autoZero"/>
         <c:crossBetween val="midCat"/>
@@ -5768,8 +5797,8 @@
       </dsp:nvSpPr>
       <dsp:spPr>
         <a:xfrm>
-          <a:off x="0" y="2609"/>
-          <a:ext cx="5486400" cy="255361"/>
+          <a:off x="0" y="2851"/>
+          <a:ext cx="5486400" cy="250870"/>
         </a:xfrm>
         <a:prstGeom prst="roundRect">
           <a:avLst/>
@@ -5840,8 +5869,8 @@
         </a:p>
       </dsp:txBody>
       <dsp:txXfrm>
-        <a:off x="12466" y="15075"/>
-        <a:ext cx="5461468" cy="230429"/>
+        <a:off x="12246" y="15097"/>
+        <a:ext cx="5461908" cy="226378"/>
       </dsp:txXfrm>
     </dsp:sp>
     <dsp:sp modelId="{66975EF3-D9DC-41E9-B195-2E428EF43C9A}">
@@ -5851,8 +5880,8 @@
       </dsp:nvSpPr>
       <dsp:spPr>
         <a:xfrm>
-          <a:off x="0" y="257971"/>
-          <a:ext cx="5486400" cy="150279"/>
+          <a:off x="0" y="253722"/>
+          <a:ext cx="5486400" cy="161399"/>
         </a:xfrm>
         <a:prstGeom prst="rect">
           <a:avLst/>
@@ -5901,8 +5930,8 @@
         </a:p>
       </dsp:txBody>
       <dsp:txXfrm>
-        <a:off x="0" y="257971"/>
-        <a:ext cx="5486400" cy="150279"/>
+        <a:off x="0" y="253722"/>
+        <a:ext cx="5486400" cy="161399"/>
       </dsp:txXfrm>
     </dsp:sp>
     <dsp:sp modelId="{4E8AC532-F9E0-4628-B097-FCCE58DFCA2E}">
@@ -5912,8 +5941,8 @@
       </dsp:nvSpPr>
       <dsp:spPr>
         <a:xfrm>
-          <a:off x="0" y="408250"/>
-          <a:ext cx="5486400" cy="255361"/>
+          <a:off x="0" y="415121"/>
+          <a:ext cx="5486400" cy="250870"/>
         </a:xfrm>
         <a:prstGeom prst="roundRect">
           <a:avLst/>
@@ -5984,8 +6013,8 @@
         </a:p>
       </dsp:txBody>
       <dsp:txXfrm>
-        <a:off x="12466" y="420716"/>
-        <a:ext cx="5461468" cy="230429"/>
+        <a:off x="12246" y="427367"/>
+        <a:ext cx="5461908" cy="226378"/>
       </dsp:txXfrm>
     </dsp:sp>
     <dsp:sp modelId="{9F0E6559-0633-4185-8629-26B673524910}">
@@ -5995,8 +6024,8 @@
       </dsp:nvSpPr>
       <dsp:spPr>
         <a:xfrm>
-          <a:off x="0" y="663611"/>
-          <a:ext cx="5486400" cy="147732"/>
+          <a:off x="0" y="665992"/>
+          <a:ext cx="5486400" cy="161399"/>
         </a:xfrm>
         <a:prstGeom prst="rect">
           <a:avLst/>
@@ -6045,8 +6074,8 @@
         </a:p>
       </dsp:txBody>
       <dsp:txXfrm>
-        <a:off x="0" y="663611"/>
-        <a:ext cx="5486400" cy="147732"/>
+        <a:off x="0" y="665992"/>
+        <a:ext cx="5486400" cy="161399"/>
       </dsp:txXfrm>
     </dsp:sp>
     <dsp:sp modelId="{15A4E0B9-B496-4C1B-B4F5-04C5566F8DAA}">
@@ -6056,8 +6085,8 @@
       </dsp:nvSpPr>
       <dsp:spPr>
         <a:xfrm>
-          <a:off x="0" y="811343"/>
-          <a:ext cx="5486400" cy="255361"/>
+          <a:off x="0" y="827391"/>
+          <a:ext cx="5486400" cy="250870"/>
         </a:xfrm>
         <a:prstGeom prst="roundRect">
           <a:avLst/>
@@ -6128,8 +6157,8 @@
         </a:p>
       </dsp:txBody>
       <dsp:txXfrm>
-        <a:off x="12466" y="823809"/>
-        <a:ext cx="5461468" cy="230429"/>
+        <a:off x="12246" y="839637"/>
+        <a:ext cx="5461908" cy="226378"/>
       </dsp:txXfrm>
     </dsp:sp>
     <dsp:sp modelId="{122003ED-E138-4925-999C-32495E8CA436}">
@@ -6139,8 +6168,8 @@
       </dsp:nvSpPr>
       <dsp:spPr>
         <a:xfrm>
-          <a:off x="0" y="1066705"/>
-          <a:ext cx="5486400" cy="145185"/>
+          <a:off x="0" y="1078261"/>
+          <a:ext cx="5486400" cy="161399"/>
         </a:xfrm>
         <a:prstGeom prst="rect">
           <a:avLst/>
@@ -6189,8 +6218,8 @@
         </a:p>
       </dsp:txBody>
       <dsp:txXfrm>
-        <a:off x="0" y="1066705"/>
-        <a:ext cx="5486400" cy="145185"/>
+        <a:off x="0" y="1078261"/>
+        <a:ext cx="5486400" cy="161399"/>
       </dsp:txXfrm>
     </dsp:sp>
     <dsp:sp modelId="{5922CC12-11DC-4D17-96D9-7289E886E9FB}">
@@ -6200,8 +6229,8 @@
       </dsp:nvSpPr>
       <dsp:spPr>
         <a:xfrm>
-          <a:off x="0" y="1211890"/>
-          <a:ext cx="5486400" cy="255361"/>
+          <a:off x="0" y="1239661"/>
+          <a:ext cx="5486400" cy="250870"/>
         </a:xfrm>
         <a:prstGeom prst="roundRect">
           <a:avLst/>
@@ -6272,8 +6301,8 @@
         </a:p>
       </dsp:txBody>
       <dsp:txXfrm>
-        <a:off x="12466" y="1224356"/>
-        <a:ext cx="5461468" cy="230429"/>
+        <a:off x="12246" y="1251907"/>
+        <a:ext cx="5461908" cy="226378"/>
       </dsp:txXfrm>
     </dsp:sp>
     <dsp:sp modelId="{FC3C13EE-D1F9-4CA1-AC77-37A1489E1515}">
@@ -6283,8 +6312,8 @@
       </dsp:nvSpPr>
       <dsp:spPr>
         <a:xfrm>
-          <a:off x="0" y="1467251"/>
-          <a:ext cx="5486400" cy="499233"/>
+          <a:off x="0" y="1490531"/>
+          <a:ext cx="5486400" cy="494285"/>
         </a:xfrm>
         <a:prstGeom prst="rect">
           <a:avLst/>
@@ -6371,8 +6400,8 @@
         </a:p>
       </dsp:txBody>
       <dsp:txXfrm>
-        <a:off x="0" y="1467251"/>
-        <a:ext cx="5486400" cy="499233"/>
+        <a:off x="0" y="1490531"/>
+        <a:ext cx="5486400" cy="494285"/>
       </dsp:txXfrm>
     </dsp:sp>
     <dsp:sp modelId="{607558A8-D8DF-456C-9675-947A85FDD58B}">
@@ -6382,8 +6411,8 @@
       </dsp:nvSpPr>
       <dsp:spPr>
         <a:xfrm>
-          <a:off x="0" y="1966484"/>
-          <a:ext cx="5486400" cy="255361"/>
+          <a:off x="0" y="1984817"/>
+          <a:ext cx="5486400" cy="250870"/>
         </a:xfrm>
         <a:prstGeom prst="roundRect">
           <a:avLst/>
@@ -6454,8 +6483,8 @@
         </a:p>
       </dsp:txBody>
       <dsp:txXfrm>
-        <a:off x="12466" y="1978950"/>
-        <a:ext cx="5461468" cy="230429"/>
+        <a:off x="12246" y="1997063"/>
+        <a:ext cx="5461908" cy="226378"/>
       </dsp:txXfrm>
     </dsp:sp>
     <dsp:sp modelId="{F99AFCDA-3E08-405C-A24E-A17681270CF7}">
@@ -6465,8 +6494,8 @@
       </dsp:nvSpPr>
       <dsp:spPr>
         <a:xfrm>
-          <a:off x="0" y="2221846"/>
-          <a:ext cx="5486400" cy="499233"/>
+          <a:off x="0" y="2235687"/>
+          <a:ext cx="5486400" cy="494285"/>
         </a:xfrm>
         <a:prstGeom prst="rect">
           <a:avLst/>
@@ -6553,8 +6582,8 @@
         </a:p>
       </dsp:txBody>
       <dsp:txXfrm>
-        <a:off x="0" y="2221846"/>
-        <a:ext cx="5486400" cy="499233"/>
+        <a:off x="0" y="2235687"/>
+        <a:ext cx="5486400" cy="494285"/>
       </dsp:txXfrm>
     </dsp:sp>
     <dsp:sp modelId="{709BAC86-F8C2-4ABA-A85D-10D57D99A4B3}">
@@ -6564,8 +6593,8 @@
       </dsp:nvSpPr>
       <dsp:spPr>
         <a:xfrm>
-          <a:off x="0" y="2721079"/>
-          <a:ext cx="5486400" cy="255361"/>
+          <a:off x="0" y="2729972"/>
+          <a:ext cx="5486400" cy="250870"/>
         </a:xfrm>
         <a:prstGeom prst="roundRect">
           <a:avLst/>
@@ -6636,8 +6665,8 @@
         </a:p>
       </dsp:txBody>
       <dsp:txXfrm>
-        <a:off x="12466" y="2733545"/>
-        <a:ext cx="5461468" cy="230429"/>
+        <a:off x="12246" y="2742218"/>
+        <a:ext cx="5461908" cy="226378"/>
       </dsp:txXfrm>
     </dsp:sp>
     <dsp:sp modelId="{EA84D3BA-2FCD-4758-A999-FEE03C23E5F6}">
@@ -6647,8 +6676,8 @@
       </dsp:nvSpPr>
       <dsp:spPr>
         <a:xfrm>
-          <a:off x="0" y="2976440"/>
-          <a:ext cx="5486400" cy="468667"/>
+          <a:off x="0" y="2980843"/>
+          <a:ext cx="5486400" cy="464022"/>
         </a:xfrm>
         <a:prstGeom prst="rect">
           <a:avLst/>
@@ -6716,8 +6745,8 @@
         </a:p>
       </dsp:txBody>
       <dsp:txXfrm>
-        <a:off x="0" y="2976440"/>
-        <a:ext cx="5486400" cy="468667"/>
+        <a:off x="0" y="2980843"/>
+        <a:ext cx="5486400" cy="464022"/>
       </dsp:txXfrm>
     </dsp:sp>
   </dsp:spTree>

</xml_diff>